<commit_message>
finalize and check the scripts
</commit_message>
<xml_diff>
--- a/draft/draft_CoptoHomoTandem.docx
+++ b/draft/draft_CoptoHomoTandem.docx
@@ -1,6 +1,6 @@
 
 <file path=word/document.xml><?xml version="1.0" encoding="utf-8"?>
-<w:document xmlns:wpc="http://schemas.microsoft.com/office/word/2010/wordprocessingCanvas" xmlns:cx="http://schemas.microsoft.com/office/drawing/2014/chartex" xmlns:cx1="http://schemas.microsoft.com/office/drawing/2015/9/8/chartex" xmlns:cx2="http://schemas.microsoft.com/office/drawing/2015/10/21/chartex" xmlns:cx3="http://schemas.microsoft.com/office/drawing/2016/5/9/chartex" xmlns:cx4="http://schemas.microsoft.com/office/drawing/2016/5/10/chartex" xmlns:cx5="http://schemas.microsoft.com/office/drawing/2016/5/11/chartex" xmlns:cx6="http://schemas.microsoft.com/office/drawing/2016/5/12/chartex" xmlns:cx7="http://schemas.microsoft.com/office/drawing/2016/5/13/chartex" xmlns:cx8="http://schemas.microsoft.com/office/drawing/2016/5/14/chartex" xmlns:mc="http://schemas.openxmlformats.org/markup-compatibility/2006" xmlns:aink="http://schemas.microsoft.com/office/drawing/2016/ink" xmlns:am3d="http://schemas.microsoft.com/office/drawing/2017/model3d" xmlns:o="urn:schemas-microsoft-com:office:office" xmlns:oel="http://schemas.microsoft.com/office/2019/extlst" xmlns:r="http://schemas.openxmlformats.org/officeDocument/2006/relationships" xmlns:m="http://schemas.openxmlformats.org/officeDocument/2006/math" xmlns:v="urn:schemas-microsoft-com:vml" xmlns:wp14="http://schemas.microsoft.com/office/word/2010/wordprocessingDrawing" xmlns:wp="http://schemas.openxmlformats.org/drawingml/2006/wordprocessingDrawing" xmlns:w10="urn:schemas-microsoft-com:office:word" xmlns:w="http://schemas.openxmlformats.org/wordprocessingml/2006/main" xmlns:w14="http://schemas.microsoft.com/office/word/2010/wordml" xmlns:w15="http://schemas.microsoft.com/office/word/2012/wordml" xmlns:w16cex="http://schemas.microsoft.com/office/word/2018/wordml/cex" xmlns:w16cid="http://schemas.microsoft.com/office/word/2016/wordml/cid" xmlns:w16="http://schemas.microsoft.com/office/word/2018/wordml" xmlns:w16du="http://schemas.microsoft.com/office/word/2023/wordml/word16du" xmlns:w16sdtdh="http://schemas.microsoft.com/office/word/2020/wordml/sdtdatahash" xmlns:w16se="http://schemas.microsoft.com/office/word/2015/wordml/symex" xmlns:wpg="http://schemas.microsoft.com/office/word/2010/wordprocessingGroup" xmlns:wpi="http://schemas.microsoft.com/office/word/2010/wordprocessingInk" xmlns:wne="http://schemas.microsoft.com/office/word/2006/wordml" xmlns:wps="http://schemas.microsoft.com/office/word/2010/wordprocessingShape" mc:Ignorable="w14 w15 w16se w16cid w16 w16cex w16sdtdh wp14">
+<w:document xmlns:wpc="http://schemas.microsoft.com/office/word/2010/wordprocessingCanvas" xmlns:cx="http://schemas.microsoft.com/office/drawing/2014/chartex" xmlns:cx1="http://schemas.microsoft.com/office/drawing/2015/9/8/chartex" xmlns:cx2="http://schemas.microsoft.com/office/drawing/2015/10/21/chartex" xmlns:cx3="http://schemas.microsoft.com/office/drawing/2016/5/9/chartex" xmlns:cx4="http://schemas.microsoft.com/office/drawing/2016/5/10/chartex" xmlns:cx5="http://schemas.microsoft.com/office/drawing/2016/5/11/chartex" xmlns:cx6="http://schemas.microsoft.com/office/drawing/2016/5/12/chartex" xmlns:cx7="http://schemas.microsoft.com/office/drawing/2016/5/13/chartex" xmlns:cx8="http://schemas.microsoft.com/office/drawing/2016/5/14/chartex" xmlns:mc="http://schemas.openxmlformats.org/markup-compatibility/2006" xmlns:aink="http://schemas.microsoft.com/office/drawing/2016/ink" xmlns:am3d="http://schemas.microsoft.com/office/drawing/2017/model3d" xmlns:o="urn:schemas-microsoft-com:office:office" xmlns:oel="http://schemas.microsoft.com/office/2019/extlst" xmlns:r="http://schemas.openxmlformats.org/officeDocument/2006/relationships" xmlns:m="http://schemas.openxmlformats.org/officeDocument/2006/math" xmlns:v="urn:schemas-microsoft-com:vml" xmlns:wp14="http://schemas.microsoft.com/office/word/2010/wordprocessingDrawing" xmlns:wp="http://schemas.openxmlformats.org/drawingml/2006/wordprocessingDrawing" xmlns:w10="urn:schemas-microsoft-com:office:word" xmlns:w="http://schemas.openxmlformats.org/wordprocessingml/2006/main" xmlns:w14="http://schemas.microsoft.com/office/word/2010/wordml" xmlns:w15="http://schemas.microsoft.com/office/word/2012/wordml" xmlns:w16cex="http://schemas.microsoft.com/office/word/2018/wordml/cex" xmlns:w16cid="http://schemas.microsoft.com/office/word/2016/wordml/cid" xmlns:w16="http://schemas.microsoft.com/office/word/2018/wordml" xmlns:w16sdtdh="http://schemas.microsoft.com/office/word/2020/wordml/sdtdatahash" xmlns:w16se="http://schemas.microsoft.com/office/word/2015/wordml/symex" xmlns:wpg="http://schemas.microsoft.com/office/word/2010/wordprocessingGroup" xmlns:wpi="http://schemas.microsoft.com/office/word/2010/wordprocessingInk" xmlns:wne="http://schemas.microsoft.com/office/word/2006/wordml" xmlns:wps="http://schemas.microsoft.com/office/word/2010/wordprocessingShape" mc:Ignorable="w14 w15 w16se w16cid w16 w16cex w16sdtdh wp14">
   <w:body>
     <w:p>
       <w:pPr>
@@ -210,25 +210,7 @@
           <w:sz w:val="20"/>
           <w:szCs w:val="20"/>
         </w:rPr>
-        <w:t xml:space="preserve">1: Okinawa Institute of Science &amp; Technology Graduate University, </w:t>
-      </w:r>
-      <w:proofErr w:type="spellStart"/>
-      <w:r>
-        <w:rPr>
-          <w:rFonts w:ascii="PT Serif" w:hAnsi="PT Serif" w:cs="Times New Roman"/>
-          <w:sz w:val="20"/>
-          <w:szCs w:val="20"/>
-        </w:rPr>
-        <w:t>Onna</w:t>
-      </w:r>
-      <w:proofErr w:type="spellEnd"/>
-      <w:r>
-        <w:rPr>
-          <w:rFonts w:ascii="PT Serif" w:hAnsi="PT Serif" w:cs="Times New Roman"/>
-          <w:sz w:val="20"/>
-          <w:szCs w:val="20"/>
-        </w:rPr>
-        <w:t>-son, Okinawa,</w:t>
+        <w:t>1: Okinawa Institute of Science &amp; Technology Graduate University, Onna-son, Okinawa,</w:t>
       </w:r>
       <w:r>
         <w:rPr>
@@ -1493,23 +1475,7 @@
           <w:rFonts w:ascii="PT Serif" w:hAnsi="PT Serif"/>
           <w:sz w:val="20"/>
         </w:rPr>
-        <w:t>(</w:t>
-      </w:r>
-      <w:proofErr w:type="spellStart"/>
-      <w:r>
-        <w:rPr>
-          <w:rFonts w:ascii="PT Serif" w:hAnsi="PT Serif"/>
-          <w:sz w:val="20"/>
-        </w:rPr>
-        <w:t>Bagemihl</w:t>
-      </w:r>
-      <w:proofErr w:type="spellEnd"/>
-      <w:r>
-        <w:rPr>
-          <w:rFonts w:ascii="PT Serif" w:hAnsi="PT Serif"/>
-          <w:sz w:val="20"/>
-        </w:rPr>
-        <w:t>, 1999; Bailey and Zuk, 2009; Scharf and Martin, 2013)</w:t>
+        <w:t>(Bagemihl, 1999; Bailey and Zuk, 2009; Scharf and Martin, 2013)</w:t>
       </w:r>
       <w:r>
         <w:rPr>
@@ -1549,7 +1515,7 @@
           <w:sz w:val="20"/>
           <w:szCs w:val="20"/>
         </w:rPr>
-        <w:t xml:space="preserve">, the SSB is considered as the </w:t>
+        <w:t xml:space="preserve">, the SSB is considered the </w:t>
       </w:r>
       <w:r>
         <w:rPr>
@@ -1628,7 +1594,23 @@
           <w:sz w:val="20"/>
           <w:szCs w:val="20"/>
         </w:rPr>
-        <w:t xml:space="preserve"> provides adaptive value as </w:t>
+        <w:t xml:space="preserve"> provides adaptive value </w:t>
+      </w:r>
+      <w:r>
+        <w:rPr>
+          <w:rFonts w:ascii="PT Serif" w:hAnsi="PT Serif"/>
+          <w:sz w:val="20"/>
+          <w:szCs w:val="20"/>
+        </w:rPr>
+        <w:t>by</w:t>
+      </w:r>
+      <w:r>
+        <w:rPr>
+          <w:rFonts w:ascii="PT Serif" w:hAnsi="PT Serif"/>
+          <w:sz w:val="20"/>
+          <w:szCs w:val="20"/>
+        </w:rPr>
+        <w:t xml:space="preserve"> </w:t>
       </w:r>
       <w:r>
         <w:rPr>
@@ -1738,23 +1720,7 @@
           <w:rFonts w:ascii="PT Serif" w:hAnsi="PT Serif"/>
           <w:sz w:val="20"/>
         </w:rPr>
-        <w:t xml:space="preserve">(Lerch and </w:t>
-      </w:r>
-      <w:proofErr w:type="spellStart"/>
-      <w:r>
-        <w:rPr>
-          <w:rFonts w:ascii="PT Serif" w:hAnsi="PT Serif"/>
-          <w:sz w:val="20"/>
-        </w:rPr>
-        <w:t>Servedio</w:t>
-      </w:r>
-      <w:proofErr w:type="spellEnd"/>
-      <w:r>
-        <w:rPr>
-          <w:rFonts w:ascii="PT Serif" w:hAnsi="PT Serif"/>
-          <w:sz w:val="20"/>
-        </w:rPr>
-        <w:t>, 2021)</w:t>
+        <w:t>(Lerch and Servedio, 2021)</w:t>
       </w:r>
       <w:r>
         <w:rPr>
@@ -1927,7 +1893,40 @@
           <w:sz w:val="20"/>
           <w:szCs w:val="20"/>
         </w:rPr>
-        <w:t xml:space="preserve">As signal senders and signal receivers play different roles in mate pairing, the </w:t>
+        <w:t>As signal senders and receivers play different roles in mate pairing</w:t>
+      </w:r>
+      <w:r>
+        <w:rPr>
+          <w:rFonts w:ascii="PT Serif" w:hAnsi="PT Serif"/>
+          <w:sz w:val="20"/>
+          <w:szCs w:val="20"/>
+        </w:rPr>
+        <w:t xml:space="preserve"> (</w:t>
+      </w:r>
+      <w:r>
+        <w:rPr>
+          <w:rFonts w:ascii="PT Serif" w:hAnsi="PT Serif"/>
+          <w:color w:val="FF0000"/>
+          <w:sz w:val="20"/>
+          <w:szCs w:val="20"/>
+        </w:rPr>
+        <w:t>refs</w:t>
+      </w:r>
+      <w:r>
+        <w:rPr>
+          <w:rFonts w:ascii="PT Serif" w:hAnsi="PT Serif"/>
+          <w:sz w:val="20"/>
+          <w:szCs w:val="20"/>
+        </w:rPr>
+        <w:t>)</w:t>
+      </w:r>
+      <w:r>
+        <w:rPr>
+          <w:rFonts w:ascii="PT Serif" w:hAnsi="PT Serif"/>
+          <w:sz w:val="20"/>
+          <w:szCs w:val="20"/>
+        </w:rPr>
+        <w:t xml:space="preserve">, the </w:t>
       </w:r>
       <w:r>
         <w:rPr>
@@ -2174,23 +2173,7 @@
           <w:rFonts w:ascii="PT Serif" w:hAnsi="PT Serif"/>
           <w:sz w:val="20"/>
         </w:rPr>
-        <w:t>(</w:t>
-      </w:r>
-      <w:proofErr w:type="spellStart"/>
-      <w:r>
-        <w:rPr>
-          <w:rFonts w:ascii="PT Serif" w:hAnsi="PT Serif"/>
-          <w:sz w:val="20"/>
-        </w:rPr>
-        <w:t>Burgevin</w:t>
-      </w:r>
-      <w:proofErr w:type="spellEnd"/>
-      <w:r>
-        <w:rPr>
-          <w:rFonts w:ascii="PT Serif" w:hAnsi="PT Serif"/>
-          <w:sz w:val="20"/>
-        </w:rPr>
-        <w:t xml:space="preserve"> et al., 2013)</w:t>
+        <w:t>(Burgevin et al., 2013)</w:t>
       </w:r>
       <w:r>
         <w:rPr>
@@ -2934,23 +2917,7 @@
           <w:rFonts w:ascii="PT Serif" w:hAnsi="PT Serif"/>
           <w:sz w:val="20"/>
         </w:rPr>
-        <w:t>(</w:t>
-      </w:r>
-      <w:proofErr w:type="spellStart"/>
-      <w:r>
-        <w:rPr>
-          <w:rFonts w:ascii="PT Serif" w:hAnsi="PT Serif"/>
-          <w:sz w:val="20"/>
-        </w:rPr>
-        <w:t>Chouvenc</w:t>
-      </w:r>
-      <w:proofErr w:type="spellEnd"/>
-      <w:r>
-        <w:rPr>
-          <w:rFonts w:ascii="PT Serif" w:hAnsi="PT Serif"/>
-          <w:sz w:val="20"/>
-        </w:rPr>
-        <w:t xml:space="preserve"> et al., 2020)</w:t>
+        <w:t>(Chouvenc et al., 2020)</w:t>
       </w:r>
       <w:r>
         <w:rPr>
@@ -3005,23 +2972,7 @@
           <w:rFonts w:ascii="PT Serif" w:hAnsi="PT Serif"/>
           <w:sz w:val="20"/>
         </w:rPr>
-        <w:t>(</w:t>
-      </w:r>
-      <w:proofErr w:type="spellStart"/>
-      <w:r>
-        <w:rPr>
-          <w:rFonts w:ascii="PT Serif" w:hAnsi="PT Serif"/>
-          <w:sz w:val="20"/>
-        </w:rPr>
-        <w:t>Chouvenc</w:t>
-      </w:r>
-      <w:proofErr w:type="spellEnd"/>
-      <w:r>
-        <w:rPr>
-          <w:rFonts w:ascii="PT Serif" w:hAnsi="PT Serif"/>
-          <w:sz w:val="20"/>
-        </w:rPr>
-        <w:t xml:space="preserve"> et al., 2015; Mizumoto et al., 2021)</w:t>
+        <w:t>(Chouvenc et al., 2015; Mizumoto et al., 2021)</w:t>
       </w:r>
       <w:r>
         <w:rPr>
@@ -3607,47 +3558,7 @@
           <w:sz w:val="20"/>
           <w:szCs w:val="20"/>
         </w:rPr>
-        <w:t xml:space="preserve"> into the arena. Each pair was recorded for 30 minutes in 30 frames per second (FPS). In total, we obtained XX, YY, and ZZ videos for </w:t>
-      </w:r>
-      <w:r>
-        <w:rPr>
-          <w:rFonts w:ascii="PT Serif" w:hAnsi="PT Serif" w:cs="Times New Roman"/>
-          <w:sz w:val="20"/>
-          <w:szCs w:val="20"/>
-        </w:rPr>
-        <w:t xml:space="preserve">female-male, female-female, </w:t>
-      </w:r>
-      <w:r>
-        <w:rPr>
-          <w:rFonts w:ascii="PT Serif" w:hAnsi="PT Serif" w:cs="Times New Roman"/>
-          <w:sz w:val="20"/>
-          <w:szCs w:val="20"/>
-        </w:rPr>
-        <w:t>and</w:t>
-      </w:r>
-      <w:r>
-        <w:rPr>
-          <w:rFonts w:ascii="PT Serif" w:hAnsi="PT Serif" w:cs="Times New Roman"/>
-          <w:sz w:val="20"/>
-          <w:szCs w:val="20"/>
-        </w:rPr>
-        <w:t xml:space="preserve"> male-male </w:t>
-      </w:r>
-      <w:r>
-        <w:rPr>
-          <w:rFonts w:ascii="PT Serif" w:hAnsi="PT Serif" w:cs="Times New Roman"/>
-          <w:sz w:val="20"/>
-          <w:szCs w:val="20"/>
-        </w:rPr>
-        <w:t>in</w:t>
-      </w:r>
-      <w:r>
-        <w:rPr>
-          <w:rFonts w:ascii="PT Serif" w:hAnsi="PT Serif" w:cs="Times New Roman"/>
-          <w:sz w:val="20"/>
-          <w:szCs w:val="20"/>
-        </w:rPr>
-        <w:t xml:space="preserve"> </w:t>
+        <w:t xml:space="preserve"> into the arena. Each pair was recorded for 30 minutes in 30 frames per second (FPS). In total, we obtained XX, YY, and ZZ videos for female-male, female-female, and male-male in </w:t>
       </w:r>
       <w:r>
         <w:rPr>
@@ -3665,15 +3576,7 @@
           <w:sz w:val="20"/>
           <w:szCs w:val="20"/>
         </w:rPr>
-        <w:t xml:space="preserve">; and </w:t>
-      </w:r>
-      <w:r>
-        <w:rPr>
-          <w:rFonts w:ascii="PT Serif" w:hAnsi="PT Serif" w:cs="Times New Roman"/>
-          <w:sz w:val="20"/>
-          <w:szCs w:val="20"/>
-        </w:rPr>
-        <w:t>XX, YY, and ZZ videos for female-male, female-female, and male-male in</w:t>
+        <w:t>; and XX, YY, and ZZ videos for female-male, female-female, and male-male in</w:t>
       </w:r>
       <w:r>
         <w:rPr>
@@ -3792,39 +3695,7 @@
           <w:sz w:val="20"/>
           <w:szCs w:val="20"/>
         </w:rPr>
-        <w:t xml:space="preserve"> all videos to a rate of five FPS for subsequent analyses. All data analyses were performed using R v4.</w:t>
-      </w:r>
-      <w:r>
-        <w:rPr>
-          <w:rFonts w:ascii="PT Serif" w:hAnsi="PT Serif" w:cs="Times New Roman"/>
-          <w:sz w:val="20"/>
-          <w:szCs w:val="20"/>
-        </w:rPr>
-        <w:t>3</w:t>
-      </w:r>
-      <w:r>
-        <w:rPr>
-          <w:rFonts w:ascii="PT Serif" w:hAnsi="PT Serif" w:cs="Times New Roman"/>
-          <w:sz w:val="20"/>
-          <w:szCs w:val="20"/>
-        </w:rPr>
-        <w:t>.</w:t>
-      </w:r>
-      <w:r>
-        <w:rPr>
-          <w:rFonts w:ascii="PT Serif" w:hAnsi="PT Serif" w:cs="Times New Roman"/>
-          <w:sz w:val="20"/>
-          <w:szCs w:val="20"/>
-        </w:rPr>
-        <w:t>0</w:t>
-      </w:r>
-      <w:r>
-        <w:rPr>
-          <w:rFonts w:ascii="PT Serif" w:hAnsi="PT Serif" w:cs="Times New Roman"/>
-          <w:sz w:val="20"/>
-          <w:szCs w:val="20"/>
-        </w:rPr>
-        <w:t xml:space="preserve"> </w:t>
+        <w:t xml:space="preserve"> all videos to a rate of five FPS for subsequent analyses. All data analyses were performed using R v4.3.0 </w:t>
       </w:r>
       <w:r>
         <w:rPr>
@@ -4313,15 +4184,7 @@
           <w:sz w:val="20"/>
           <w:szCs w:val="20"/>
         </w:rPr>
-        <w:t xml:space="preserve">on same-sex tandem runs in termites </w:t>
-      </w:r>
-      <w:r>
-        <w:rPr>
-          <w:rFonts w:ascii="PT Serif" w:hAnsi="PT Serif"/>
-          <w:sz w:val="20"/>
-          <w:szCs w:val="20"/>
-        </w:rPr>
-        <w:t xml:space="preserve">have </w:t>
+        <w:t xml:space="preserve">on same-sex tandem runs in termites have </w:t>
       </w:r>
       <w:r>
         <w:rPr>
@@ -4484,15 +4347,7 @@
           <w:sz w:val="20"/>
           <w:szCs w:val="20"/>
         </w:rPr>
-        <w:t xml:space="preserve"> termites</w:t>
-      </w:r>
-      <w:r>
-        <w:rPr>
-          <w:rFonts w:ascii="PT Serif" w:hAnsi="PT Serif"/>
-          <w:sz w:val="20"/>
-          <w:szCs w:val="20"/>
-        </w:rPr>
-        <w:t xml:space="preserve">, same-sex pairing functions by providing survival benefits </w:t>
+        <w:t xml:space="preserve"> termites, same-sex pairing functions by providing survival benefits </w:t>
       </w:r>
       <w:r>
         <w:rPr>
@@ -4680,15 +4535,7 @@
           <w:sz w:val="20"/>
           <w:szCs w:val="20"/>
         </w:rPr>
-        <w:t xml:space="preserve"> termites </w:t>
-      </w:r>
-      <w:r>
-        <w:rPr>
-          <w:rFonts w:ascii="PT Serif" w:hAnsi="PT Serif"/>
-          <w:sz w:val="20"/>
-          <w:szCs w:val="20"/>
-        </w:rPr>
-        <w:t xml:space="preserve">is rather accidental. First, in </w:t>
+        <w:t xml:space="preserve"> termites is rather accidental. First, in </w:t>
       </w:r>
       <w:r>
         <w:rPr>
@@ -4771,15 +4618,7 @@
           <w:sz w:val="20"/>
           <w:szCs w:val="20"/>
         </w:rPr>
-        <w:t xml:space="preserve"> termites</w:t>
-      </w:r>
-      <w:r>
-        <w:rPr>
-          <w:rFonts w:ascii="PT Serif" w:hAnsi="PT Serif"/>
-          <w:sz w:val="20"/>
-          <w:szCs w:val="20"/>
-        </w:rPr>
-        <w:t xml:space="preserve">, on the other hand, even once they form a same-sex tandem pair, either female-female </w:t>
+        <w:t xml:space="preserve"> termites, on the other hand, even once they form a same-sex tandem pair, either female-female </w:t>
       </w:r>
       <w:proofErr w:type="gramStart"/>
       <w:r>
@@ -4815,15 +4654,69 @@
           <w:sz w:val="20"/>
           <w:szCs w:val="20"/>
         </w:rPr>
-        <w:t xml:space="preserve"> termites</w:t>
-      </w:r>
-      <w:r>
-        <w:rPr>
-          <w:rFonts w:ascii="PT Serif" w:hAnsi="PT Serif"/>
-          <w:sz w:val="20"/>
-          <w:szCs w:val="20"/>
-        </w:rPr>
-        <w:t xml:space="preserve"> do not adjust their movement patterns to maintain same-sex tandems. Such lower motivation can be seen in their movement patterns upon accidental separation. </w:t>
+        <w:t xml:space="preserve"> termites do not adjust their movement patterns to maintain same-sex tandems. Such lower motivation can be seen in their movement patterns upon accidental separation. </w:t>
+      </w:r>
+      <w:r>
+        <w:rPr>
+          <w:rFonts w:ascii="PT Serif" w:hAnsi="PT Serif"/>
+          <w:sz w:val="20"/>
+          <w:szCs w:val="20"/>
+        </w:rPr>
+        <w:t xml:space="preserve">Therefore, we conclude that </w:t>
+      </w:r>
+      <w:proofErr w:type="gramStart"/>
+      <w:r>
+        <w:rPr>
+          <w:rFonts w:ascii="PT Serif" w:hAnsi="PT Serif"/>
+          <w:sz w:val="20"/>
+          <w:szCs w:val="20"/>
+        </w:rPr>
+        <w:t>same-sex</w:t>
+      </w:r>
+      <w:proofErr w:type="gramEnd"/>
+      <w:r>
+        <w:rPr>
+          <w:rFonts w:ascii="PT Serif" w:hAnsi="PT Serif"/>
+          <w:sz w:val="20"/>
+          <w:szCs w:val="20"/>
+        </w:rPr>
+        <w:t xml:space="preserve"> tandem in </w:t>
+      </w:r>
+      <w:r>
+        <w:rPr>
+          <w:rFonts w:ascii="PT Serif" w:hAnsi="PT Serif"/>
+          <w:i/>
+          <w:iCs/>
+          <w:sz w:val="20"/>
+          <w:szCs w:val="20"/>
+        </w:rPr>
+        <w:t>Coptotermes</w:t>
+      </w:r>
+      <w:r>
+        <w:rPr>
+          <w:rFonts w:ascii="PT Serif" w:hAnsi="PT Serif"/>
+          <w:sz w:val="20"/>
+          <w:szCs w:val="20"/>
+        </w:rPr>
+        <w:t xml:space="preserve"> termites is less functional than </w:t>
+      </w:r>
+      <w:r>
+        <w:rPr>
+          <w:rFonts w:ascii="PT Serif" w:hAnsi="PT Serif"/>
+          <w:i/>
+          <w:iCs/>
+          <w:sz w:val="20"/>
+          <w:szCs w:val="20"/>
+        </w:rPr>
+        <w:t>Reticulitermes</w:t>
+      </w:r>
+      <w:r>
+        <w:rPr>
+          <w:rFonts w:ascii="PT Serif" w:hAnsi="PT Serif"/>
+          <w:sz w:val="20"/>
+          <w:szCs w:val="20"/>
+        </w:rPr>
+        <w:t xml:space="preserve"> termites. </w:t>
       </w:r>
     </w:p>
     <w:p>
@@ -4838,50 +4731,17 @@
           <w:szCs w:val="20"/>
         </w:rPr>
       </w:pPr>
-    </w:p>
-    <w:p>
-      <w:pPr>
-        <w:snapToGrid w:val="0"/>
-        <w:spacing w:after="0" w:line="240" w:lineRule="auto"/>
-        <w:ind w:firstLine="567"/>
-        <w:jc w:val="both"/>
-        <w:rPr>
-          <w:rFonts w:ascii="PT Serif" w:hAnsi="PT Serif"/>
-          <w:sz w:val="20"/>
-          <w:szCs w:val="20"/>
-        </w:rPr>
-      </w:pPr>
-      <w:r>
-        <w:rPr>
-          <w:rFonts w:ascii="PT Serif" w:hAnsi="PT Serif"/>
-          <w:sz w:val="20"/>
-          <w:szCs w:val="20"/>
-        </w:rPr>
-        <w:t xml:space="preserve">Therefore, we conclude that </w:t>
-      </w:r>
-      <w:proofErr w:type="gramStart"/>
-      <w:r>
-        <w:rPr>
-          <w:rFonts w:ascii="PT Serif" w:hAnsi="PT Serif"/>
-          <w:sz w:val="20"/>
-          <w:szCs w:val="20"/>
-        </w:rPr>
-        <w:t>same-sex</w:t>
-      </w:r>
-      <w:proofErr w:type="gramEnd"/>
-      <w:r>
-        <w:rPr>
-          <w:rFonts w:ascii="PT Serif" w:hAnsi="PT Serif"/>
-          <w:sz w:val="20"/>
-          <w:szCs w:val="20"/>
-        </w:rPr>
-        <w:t xml:space="preserve"> tandem in </w:t>
-      </w:r>
-      <w:r>
-        <w:rPr>
-          <w:rFonts w:ascii="PT Serif" w:hAnsi="PT Serif"/>
-          <w:i/>
-          <w:iCs/>
+      <w:r>
+        <w:rPr>
+          <w:rFonts w:ascii="PT Serif" w:hAnsi="PT Serif"/>
+          <w:sz w:val="20"/>
+          <w:szCs w:val="20"/>
+        </w:rPr>
+        <w:t xml:space="preserve">Even though the same-sex pairing of </w:t>
+      </w:r>
+      <w:r>
+        <w:rPr>
+          <w:rFonts w:ascii="PT Serif" w:hAnsi="PT Serif"/>
           <w:sz w:val="20"/>
           <w:szCs w:val="20"/>
         </w:rPr>
@@ -4893,25 +4753,31 @@
           <w:sz w:val="20"/>
           <w:szCs w:val="20"/>
         </w:rPr>
-        <w:t xml:space="preserve"> termites is less functional than </w:t>
-      </w:r>
-      <w:r>
-        <w:rPr>
-          <w:rFonts w:ascii="PT Serif" w:hAnsi="PT Serif"/>
-          <w:i/>
-          <w:iCs/>
-          <w:sz w:val="20"/>
-          <w:szCs w:val="20"/>
-        </w:rPr>
-        <w:t>Reticulitermes</w:t>
-      </w:r>
-      <w:r>
-        <w:rPr>
-          <w:rFonts w:ascii="PT Serif" w:hAnsi="PT Serif"/>
-          <w:sz w:val="20"/>
-          <w:szCs w:val="20"/>
-        </w:rPr>
-        <w:t xml:space="preserve"> termites. Nevertheless, by clarifying the interspecific variation of non-adaptive tandem in Coptotermes, our study shows the proximate explanation of the diversity in SSB.</w:t>
+        <w:t xml:space="preserve"> termites is not adaptive</w:t>
+      </w:r>
+      <w:r>
+        <w:rPr>
+          <w:rFonts w:ascii="PT Serif" w:hAnsi="PT Serif"/>
+          <w:sz w:val="20"/>
+          <w:szCs w:val="20"/>
+        </w:rPr>
+        <w:t>, our study</w:t>
+      </w:r>
+      <w:r>
+        <w:rPr>
+          <w:rFonts w:ascii="PT Serif" w:hAnsi="PT Serif"/>
+          <w:sz w:val="20"/>
+          <w:szCs w:val="20"/>
+        </w:rPr>
+        <w:t xml:space="preserve"> on their interspecific variations</w:t>
+      </w:r>
+      <w:r>
+        <w:rPr>
+          <w:rFonts w:ascii="PT Serif" w:hAnsi="PT Serif"/>
+          <w:sz w:val="20"/>
+          <w:szCs w:val="20"/>
+        </w:rPr>
+        <w:t xml:space="preserve"> shows the proximate explanation of the diversity in SSB.</w:t>
       </w:r>
     </w:p>
     <w:p>
@@ -4981,7 +4847,6 @@
           <w:sz w:val="20"/>
           <w:szCs w:val="20"/>
         </w:rPr>
-        <w:lastRenderedPageBreak/>
         <w:t xml:space="preserve">Data that support the findings of this study </w:t>
       </w:r>
       <w:r>
@@ -5380,6 +5245,9 @@
     </w:p>
     <w:p>
       <w:pPr>
+        <w:tabs>
+          <w:tab w:val="left" w:pos="2797"/>
+        </w:tabs>
         <w:snapToGrid w:val="0"/>
         <w:spacing w:after="0" w:line="240" w:lineRule="auto"/>
         <w:jc w:val="both"/>
@@ -5389,6 +5257,14 @@
           <w:szCs w:val="20"/>
         </w:rPr>
       </w:pPr>
+      <w:r>
+        <w:rPr>
+          <w:rFonts w:ascii="PT Serif" w:eastAsia="ＭＳ Ｐゴシック" w:hAnsi="PT Serif"/>
+          <w:sz w:val="20"/>
+          <w:szCs w:val="20"/>
+        </w:rPr>
+        <w:tab/>
+      </w:r>
     </w:p>
     <w:p>
       <w:pPr>
@@ -5452,21 +5328,12 @@
         </w:rPr>
         <w:fldChar w:fldCharType="separate"/>
       </w:r>
-      <w:proofErr w:type="spellStart"/>
-      <w:r>
-        <w:rPr>
-          <w:rFonts w:ascii="PT Serif" w:hAnsi="PT Serif"/>
-          <w:sz w:val="20"/>
-        </w:rPr>
-        <w:t>Bagemihl</w:t>
-      </w:r>
-      <w:proofErr w:type="spellEnd"/>
-      <w:r>
-        <w:rPr>
-          <w:rFonts w:ascii="PT Serif" w:hAnsi="PT Serif"/>
-          <w:sz w:val="20"/>
-        </w:rPr>
-        <w:t xml:space="preserve"> B. 1999. Biological exuberance: Animal homosexuality and natural diversity. New York: NY: St. Martins’ Press.</w:t>
+      <w:r>
+        <w:rPr>
+          <w:rFonts w:ascii="PT Serif" w:hAnsi="PT Serif"/>
+          <w:sz w:val="20"/>
+        </w:rPr>
+        <w:t>Bagemihl B. 1999. Biological exuberance: Animal homosexuality and natural diversity. New York: NY: St. Martins’ Press.</w:t>
       </w:r>
     </w:p>
     <w:p>
@@ -5482,23 +5349,7 @@
           <w:rFonts w:ascii="PT Serif" w:hAnsi="PT Serif"/>
           <w:sz w:val="20"/>
         </w:rPr>
-        <w:t xml:space="preserve">Bailey NW, </w:t>
-      </w:r>
-      <w:proofErr w:type="spellStart"/>
-      <w:r>
-        <w:rPr>
-          <w:rFonts w:ascii="PT Serif" w:hAnsi="PT Serif"/>
-          <w:sz w:val="20"/>
-        </w:rPr>
-        <w:t>Zuk</w:t>
-      </w:r>
-      <w:proofErr w:type="spellEnd"/>
-      <w:r>
-        <w:rPr>
-          <w:rFonts w:ascii="PT Serif" w:hAnsi="PT Serif"/>
-          <w:sz w:val="20"/>
-        </w:rPr>
-        <w:t xml:space="preserve"> M. 2009. Same-sex sexual behavior and evolution. </w:t>
+        <w:t xml:space="preserve">Bailey NW, Zuk M. 2009. Same-sex sexual behavior and evolution. </w:t>
       </w:r>
       <w:r>
         <w:rPr>
@@ -5530,23 +5381,7 @@
           <w:rFonts w:ascii="PT Serif" w:hAnsi="PT Serif"/>
           <w:sz w:val="20"/>
         </w:rPr>
-        <w:t xml:space="preserve">:439–446. </w:t>
-      </w:r>
-      <w:proofErr w:type="gramStart"/>
-      <w:r>
-        <w:rPr>
-          <w:rFonts w:ascii="PT Serif" w:hAnsi="PT Serif"/>
-          <w:sz w:val="20"/>
-        </w:rPr>
-        <w:t>doi:10.1016/j.tree</w:t>
-      </w:r>
-      <w:proofErr w:type="gramEnd"/>
-      <w:r>
-        <w:rPr>
-          <w:rFonts w:ascii="PT Serif" w:hAnsi="PT Serif"/>
-          <w:sz w:val="20"/>
-        </w:rPr>
-        <w:t>.2009.03.014</w:t>
+        <w:t>:439–446. doi:10.1016/j.tree.2009.03.014</w:t>
       </w:r>
     </w:p>
     <w:p>
@@ -5557,53 +5392,12 @@
           <w:sz w:val="20"/>
         </w:rPr>
       </w:pPr>
-      <w:proofErr w:type="spellStart"/>
-      <w:r>
-        <w:rPr>
-          <w:rFonts w:ascii="PT Serif" w:hAnsi="PT Serif"/>
-          <w:sz w:val="20"/>
-        </w:rPr>
-        <w:t>Burgevin</w:t>
-      </w:r>
-      <w:proofErr w:type="spellEnd"/>
-      <w:r>
-        <w:rPr>
-          <w:rFonts w:ascii="PT Serif" w:hAnsi="PT Serif"/>
-          <w:sz w:val="20"/>
-        </w:rPr>
-        <w:t xml:space="preserve"> L, Friberg U, </w:t>
-      </w:r>
-      <w:proofErr w:type="spellStart"/>
-      <w:r>
-        <w:rPr>
-          <w:rFonts w:ascii="PT Serif" w:hAnsi="PT Serif"/>
-          <w:sz w:val="20"/>
-        </w:rPr>
-        <w:t>Maklakov</w:t>
-      </w:r>
-      <w:proofErr w:type="spellEnd"/>
-      <w:r>
-        <w:rPr>
-          <w:rFonts w:ascii="PT Serif" w:hAnsi="PT Serif"/>
-          <w:sz w:val="20"/>
-        </w:rPr>
-        <w:t xml:space="preserve"> AA. 2013. Intersexual correlation for same-sex sexual </w:t>
-      </w:r>
-      <w:proofErr w:type="spellStart"/>
-      <w:r>
-        <w:rPr>
-          <w:rFonts w:ascii="PT Serif" w:hAnsi="PT Serif"/>
-          <w:sz w:val="20"/>
-        </w:rPr>
-        <w:t>behaviour</w:t>
-      </w:r>
-      <w:proofErr w:type="spellEnd"/>
-      <w:r>
-        <w:rPr>
-          <w:rFonts w:ascii="PT Serif" w:hAnsi="PT Serif"/>
-          <w:sz w:val="20"/>
-        </w:rPr>
-        <w:t xml:space="preserve"> in an insect. </w:t>
+      <w:r>
+        <w:rPr>
+          <w:rFonts w:ascii="PT Serif" w:hAnsi="PT Serif"/>
+          <w:sz w:val="20"/>
+        </w:rPr>
+        <w:t xml:space="preserve">Burgevin L, Friberg U, Maklakov AA. 2013. Intersexual correlation for same-sex sexual behaviour in an insect. </w:t>
       </w:r>
       <w:r>
         <w:rPr>
@@ -5612,9 +5406,47 @@
           <w:iCs/>
           <w:sz w:val="20"/>
         </w:rPr>
-        <w:t xml:space="preserve">Animal </w:t>
-      </w:r>
-      <w:proofErr w:type="spellStart"/>
+        <w:t>Animal Behaviour</w:t>
+      </w:r>
+      <w:r>
+        <w:rPr>
+          <w:rFonts w:ascii="PT Serif" w:hAnsi="PT Serif"/>
+          <w:sz w:val="20"/>
+        </w:rPr>
+        <w:t xml:space="preserve"> </w:t>
+      </w:r>
+      <w:r>
+        <w:rPr>
+          <w:rFonts w:ascii="PT Serif" w:hAnsi="PT Serif"/>
+          <w:b/>
+          <w:bCs/>
+          <w:sz w:val="20"/>
+        </w:rPr>
+        <w:t>85</w:t>
+      </w:r>
+      <w:r>
+        <w:rPr>
+          <w:rFonts w:ascii="PT Serif" w:hAnsi="PT Serif"/>
+          <w:sz w:val="20"/>
+        </w:rPr>
+        <w:t>:759–762. doi:10.1016/j.anbehav.2013.01.017</w:t>
+      </w:r>
+    </w:p>
+    <w:p>
+      <w:pPr>
+        <w:pStyle w:val="Bibliography"/>
+        <w:rPr>
+          <w:rFonts w:ascii="PT Serif" w:hAnsi="PT Serif"/>
+          <w:sz w:val="20"/>
+        </w:rPr>
+      </w:pPr>
+      <w:r>
+        <w:rPr>
+          <w:rFonts w:ascii="PT Serif" w:hAnsi="PT Serif"/>
+          <w:sz w:val="20"/>
+        </w:rPr>
+        <w:t xml:space="preserve">Chouvenc T, Helmick EE, Su N-Y. 2015. Hybridization of two major termite invaders as a consequence of human activity. </w:t>
+      </w:r>
       <w:r>
         <w:rPr>
           <w:rFonts w:ascii="PT Serif" w:hAnsi="PT Serif"/>
@@ -5622,9 +5454,8 @@
           <w:iCs/>
           <w:sz w:val="20"/>
         </w:rPr>
-        <w:t>Behaviour</w:t>
-      </w:r>
-      <w:proofErr w:type="spellEnd"/>
+        <w:t>PLoS ONE</w:t>
+      </w:r>
       <w:r>
         <w:rPr>
           <w:rFonts w:ascii="PT Serif" w:hAnsi="PT Serif"/>
@@ -5639,30 +5470,14 @@
           <w:bCs/>
           <w:sz w:val="20"/>
         </w:rPr>
-        <w:t>85</w:t>
-      </w:r>
-      <w:r>
-        <w:rPr>
-          <w:rFonts w:ascii="PT Serif" w:hAnsi="PT Serif"/>
-          <w:sz w:val="20"/>
-        </w:rPr>
-        <w:t xml:space="preserve">:759–762. </w:t>
-      </w:r>
-      <w:proofErr w:type="gramStart"/>
-      <w:r>
-        <w:rPr>
-          <w:rFonts w:ascii="PT Serif" w:hAnsi="PT Serif"/>
-          <w:sz w:val="20"/>
-        </w:rPr>
-        <w:t>doi:10.1016/j.anbehav</w:t>
-      </w:r>
-      <w:proofErr w:type="gramEnd"/>
-      <w:r>
-        <w:rPr>
-          <w:rFonts w:ascii="PT Serif" w:hAnsi="PT Serif"/>
-          <w:sz w:val="20"/>
-        </w:rPr>
-        <w:t>.2013.01.017</w:t>
+        <w:t>10</w:t>
+      </w:r>
+      <w:r>
+        <w:rPr>
+          <w:rFonts w:ascii="PT Serif" w:hAnsi="PT Serif"/>
+          <w:sz w:val="20"/>
+        </w:rPr>
+        <w:t>:e0120745. doi:10.1371/journal.pone.0120745</w:t>
       </w:r>
     </w:p>
     <w:p>
@@ -5673,55 +5488,13 @@
           <w:sz w:val="20"/>
         </w:rPr>
       </w:pPr>
-      <w:proofErr w:type="spellStart"/>
-      <w:r>
-        <w:rPr>
-          <w:rFonts w:ascii="PT Serif" w:hAnsi="PT Serif"/>
-          <w:sz w:val="20"/>
-        </w:rPr>
-        <w:t>Chouvenc</w:t>
-      </w:r>
-      <w:proofErr w:type="spellEnd"/>
-      <w:r>
-        <w:rPr>
-          <w:rFonts w:ascii="PT Serif" w:hAnsi="PT Serif"/>
-          <w:sz w:val="20"/>
-        </w:rPr>
-        <w:t xml:space="preserve"> T, Helmick EE, </w:t>
-      </w:r>
-      <w:proofErr w:type="spellStart"/>
-      <w:r>
-        <w:rPr>
-          <w:rFonts w:ascii="PT Serif" w:hAnsi="PT Serif"/>
-          <w:sz w:val="20"/>
-        </w:rPr>
-        <w:t>Su</w:t>
-      </w:r>
-      <w:proofErr w:type="spellEnd"/>
-      <w:r>
-        <w:rPr>
-          <w:rFonts w:ascii="PT Serif" w:hAnsi="PT Serif"/>
-          <w:sz w:val="20"/>
-        </w:rPr>
-        <w:t xml:space="preserve"> N-Y. 2015. Hybridization of two major termite invaders </w:t>
-      </w:r>
-      <w:proofErr w:type="gramStart"/>
-      <w:r>
-        <w:rPr>
-          <w:rFonts w:ascii="PT Serif" w:hAnsi="PT Serif"/>
-          <w:sz w:val="20"/>
-        </w:rPr>
-        <w:t>as a consequence of</w:t>
-      </w:r>
-      <w:proofErr w:type="gramEnd"/>
-      <w:r>
-        <w:rPr>
-          <w:rFonts w:ascii="PT Serif" w:hAnsi="PT Serif"/>
-          <w:sz w:val="20"/>
-        </w:rPr>
-        <w:t xml:space="preserve"> human activity. </w:t>
-      </w:r>
-      <w:proofErr w:type="spellStart"/>
+      <w:r>
+        <w:rPr>
+          <w:rFonts w:ascii="PT Serif" w:hAnsi="PT Serif"/>
+          <w:sz w:val="20"/>
+        </w:rPr>
+        <w:t xml:space="preserve">Chouvenc T, Sillam-Dussès D, Robert A. 2020. Courtship Behavior Confusion in Two Subterranean Termite Species that Evolved in Allopatry (Blattodea, Rhinotermitidae, Coptotermes). </w:t>
+      </w:r>
       <w:r>
         <w:rPr>
           <w:rFonts w:ascii="PT Serif" w:hAnsi="PT Serif"/>
@@ -5729,9 +5502,47 @@
           <w:iCs/>
           <w:sz w:val="20"/>
         </w:rPr>
-        <w:t>PLoS</w:t>
-      </w:r>
-      <w:proofErr w:type="spellEnd"/>
+        <w:t>Journal of Chemical Ecology</w:t>
+      </w:r>
+      <w:r>
+        <w:rPr>
+          <w:rFonts w:ascii="PT Serif" w:hAnsi="PT Serif"/>
+          <w:sz w:val="20"/>
+        </w:rPr>
+        <w:t xml:space="preserve"> </w:t>
+      </w:r>
+      <w:r>
+        <w:rPr>
+          <w:rFonts w:ascii="PT Serif" w:hAnsi="PT Serif"/>
+          <w:b/>
+          <w:bCs/>
+          <w:sz w:val="20"/>
+        </w:rPr>
+        <w:t>46</w:t>
+      </w:r>
+      <w:r>
+        <w:rPr>
+          <w:rFonts w:ascii="PT Serif" w:hAnsi="PT Serif"/>
+          <w:sz w:val="20"/>
+        </w:rPr>
+        <w:t>:461–474. doi:10.1007/s10886-020-01178-2</w:t>
+      </w:r>
+    </w:p>
+    <w:p>
+      <w:pPr>
+        <w:pStyle w:val="Bibliography"/>
+        <w:rPr>
+          <w:rFonts w:ascii="PT Serif" w:hAnsi="PT Serif"/>
+          <w:sz w:val="20"/>
+        </w:rPr>
+      </w:pPr>
+      <w:r>
+        <w:rPr>
+          <w:rFonts w:ascii="PT Serif" w:hAnsi="PT Serif"/>
+          <w:sz w:val="20"/>
+        </w:rPr>
+        <w:t xml:space="preserve">Lerch BA, Servedio MR. 2021. Same-sex sexual behaviour and selection for indiscriminate mating. </w:t>
+      </w:r>
       <w:r>
         <w:rPr>
           <w:rFonts w:ascii="PT Serif" w:hAnsi="PT Serif"/>
@@ -5739,7 +5550,7 @@
           <w:iCs/>
           <w:sz w:val="20"/>
         </w:rPr>
-        <w:t xml:space="preserve"> ONE</w:t>
+        <w:t>Nature Ecology and Evolution</w:t>
       </w:r>
       <w:r>
         <w:rPr>
@@ -5748,7 +5559,6 @@
         </w:rPr>
         <w:t xml:space="preserve"> </w:t>
       </w:r>
-      <w:proofErr w:type="gramStart"/>
       <w:r>
         <w:rPr>
           <w:rFonts w:ascii="PT Serif" w:hAnsi="PT Serif"/>
@@ -5756,38 +5566,14 @@
           <w:bCs/>
           <w:sz w:val="20"/>
         </w:rPr>
-        <w:t>10</w:t>
-      </w:r>
-      <w:r>
-        <w:rPr>
-          <w:rFonts w:ascii="PT Serif" w:hAnsi="PT Serif"/>
-          <w:sz w:val="20"/>
-        </w:rPr>
-        <w:t>:e</w:t>
-      </w:r>
-      <w:proofErr w:type="gramEnd"/>
-      <w:r>
-        <w:rPr>
-          <w:rFonts w:ascii="PT Serif" w:hAnsi="PT Serif"/>
-          <w:sz w:val="20"/>
-        </w:rPr>
-        <w:t xml:space="preserve">0120745. </w:t>
-      </w:r>
-      <w:proofErr w:type="gramStart"/>
-      <w:r>
-        <w:rPr>
-          <w:rFonts w:ascii="PT Serif" w:hAnsi="PT Serif"/>
-          <w:sz w:val="20"/>
-        </w:rPr>
-        <w:t>doi:10.1371/journal.pone</w:t>
-      </w:r>
-      <w:proofErr w:type="gramEnd"/>
-      <w:r>
-        <w:rPr>
-          <w:rFonts w:ascii="PT Serif" w:hAnsi="PT Serif"/>
-          <w:sz w:val="20"/>
-        </w:rPr>
-        <w:t>.0120745</w:t>
+        <w:t>5</w:t>
+      </w:r>
+      <w:r>
+        <w:rPr>
+          <w:rFonts w:ascii="PT Serif" w:hAnsi="PT Serif"/>
+          <w:sz w:val="20"/>
+        </w:rPr>
+        <w:t>:135–141. doi:10.1038/s41559-020-01331-w</w:t>
       </w:r>
     </w:p>
     <w:p>
@@ -5798,69 +5584,12 @@
           <w:sz w:val="20"/>
         </w:rPr>
       </w:pPr>
-      <w:proofErr w:type="spellStart"/>
-      <w:r>
-        <w:rPr>
-          <w:rFonts w:ascii="PT Serif" w:hAnsi="PT Serif"/>
-          <w:sz w:val="20"/>
-        </w:rPr>
-        <w:t>Chouvenc</w:t>
-      </w:r>
-      <w:proofErr w:type="spellEnd"/>
-      <w:r>
-        <w:rPr>
-          <w:rFonts w:ascii="PT Serif" w:hAnsi="PT Serif"/>
-          <w:sz w:val="20"/>
-        </w:rPr>
-        <w:t xml:space="preserve"> T, </w:t>
-      </w:r>
-      <w:proofErr w:type="spellStart"/>
-      <w:r>
-        <w:rPr>
-          <w:rFonts w:ascii="PT Serif" w:hAnsi="PT Serif"/>
-          <w:sz w:val="20"/>
-        </w:rPr>
-        <w:t>Sillam-Dussès</w:t>
-      </w:r>
-      <w:proofErr w:type="spellEnd"/>
-      <w:r>
-        <w:rPr>
-          <w:rFonts w:ascii="PT Serif" w:hAnsi="PT Serif"/>
-          <w:sz w:val="20"/>
-        </w:rPr>
-        <w:t xml:space="preserve"> D, Robert A. 2020. Courtship Behavior Confusion in Two Subterranean Termite Species that Evolved in </w:t>
-      </w:r>
-      <w:proofErr w:type="spellStart"/>
-      <w:r>
-        <w:rPr>
-          <w:rFonts w:ascii="PT Serif" w:hAnsi="PT Serif"/>
-          <w:sz w:val="20"/>
-        </w:rPr>
-        <w:t>Allopatry</w:t>
-      </w:r>
-      <w:proofErr w:type="spellEnd"/>
-      <w:r>
-        <w:rPr>
-          <w:rFonts w:ascii="PT Serif" w:hAnsi="PT Serif"/>
-          <w:sz w:val="20"/>
-        </w:rPr>
-        <w:t xml:space="preserve"> (</w:t>
-      </w:r>
-      <w:proofErr w:type="spellStart"/>
-      <w:r>
-        <w:rPr>
-          <w:rFonts w:ascii="PT Serif" w:hAnsi="PT Serif"/>
-          <w:sz w:val="20"/>
-        </w:rPr>
-        <w:t>Blattodea</w:t>
-      </w:r>
-      <w:proofErr w:type="spellEnd"/>
-      <w:r>
-        <w:rPr>
-          <w:rFonts w:ascii="PT Serif" w:hAnsi="PT Serif"/>
-          <w:sz w:val="20"/>
-        </w:rPr>
-        <w:t xml:space="preserve">, Rhinotermitidae, Coptotermes). </w:t>
+      <w:r>
+        <w:rPr>
+          <w:rFonts w:ascii="PT Serif" w:hAnsi="PT Serif"/>
+          <w:sz w:val="20"/>
+        </w:rPr>
+        <w:t xml:space="preserve">Li G, Zou X, Lei C, Huang Q. 2013. Antipredator behavior produced by heterosexual and homosexual tandem running in the termite </w:t>
       </w:r>
       <w:r>
         <w:rPr>
@@ -5869,7 +5598,23 @@
           <w:iCs/>
           <w:sz w:val="20"/>
         </w:rPr>
-        <w:t>Journal of Chemical Ecology</w:t>
+        <w:t>Reticulitermes chinensis</w:t>
+      </w:r>
+      <w:r>
+        <w:rPr>
+          <w:rFonts w:ascii="PT Serif" w:hAnsi="PT Serif"/>
+          <w:sz w:val="20"/>
+        </w:rPr>
+        <w:t xml:space="preserve"> (Isoptera: Rhinotermitidae). </w:t>
+      </w:r>
+      <w:r>
+        <w:rPr>
+          <w:rFonts w:ascii="PT Serif" w:hAnsi="PT Serif"/>
+          <w:i/>
+          <w:iCs/>
+          <w:sz w:val="20"/>
+        </w:rPr>
+        <w:t>Sociobiology</w:t>
       </w:r>
       <w:r>
         <w:rPr>
@@ -5885,14 +5630,14 @@
           <w:bCs/>
           <w:sz w:val="20"/>
         </w:rPr>
-        <w:t>46</w:t>
-      </w:r>
-      <w:r>
-        <w:rPr>
-          <w:rFonts w:ascii="PT Serif" w:hAnsi="PT Serif"/>
-          <w:sz w:val="20"/>
-        </w:rPr>
-        <w:t>:461–474. doi:10.1007/s10886-020-01178-2</w:t>
+        <w:t>60</w:t>
+      </w:r>
+      <w:r>
+        <w:rPr>
+          <w:rFonts w:ascii="PT Serif" w:hAnsi="PT Serif"/>
+          <w:sz w:val="20"/>
+        </w:rPr>
+        <w:t>:198–203. doi:DOI: 10.13102/sociobiology.v60i2.198-203</w:t>
       </w:r>
     </w:p>
     <w:p>
@@ -5908,39 +5653,7 @@
           <w:rFonts w:ascii="PT Serif" w:hAnsi="PT Serif"/>
           <w:sz w:val="20"/>
         </w:rPr>
-        <w:t xml:space="preserve">Lerch BA, </w:t>
-      </w:r>
-      <w:proofErr w:type="spellStart"/>
-      <w:r>
-        <w:rPr>
-          <w:rFonts w:ascii="PT Serif" w:hAnsi="PT Serif"/>
-          <w:sz w:val="20"/>
-        </w:rPr>
-        <w:t>Servedio</w:t>
-      </w:r>
-      <w:proofErr w:type="spellEnd"/>
-      <w:r>
-        <w:rPr>
-          <w:rFonts w:ascii="PT Serif" w:hAnsi="PT Serif"/>
-          <w:sz w:val="20"/>
-        </w:rPr>
-        <w:t xml:space="preserve"> MR. 2021. Same-sex sexual </w:t>
-      </w:r>
-      <w:proofErr w:type="spellStart"/>
-      <w:r>
-        <w:rPr>
-          <w:rFonts w:ascii="PT Serif" w:hAnsi="PT Serif"/>
-          <w:sz w:val="20"/>
-        </w:rPr>
-        <w:t>behaviour</w:t>
-      </w:r>
-      <w:proofErr w:type="spellEnd"/>
-      <w:r>
-        <w:rPr>
-          <w:rFonts w:ascii="PT Serif" w:hAnsi="PT Serif"/>
-          <w:sz w:val="20"/>
-        </w:rPr>
-        <w:t xml:space="preserve"> and selection for indiscriminate mating. </w:t>
+        <w:t xml:space="preserve">Matsuura K, Fujimoto M, Goka K. 2004. Sexual and asexual colony foundation and the mechanism of facultative parthenogenesis in the termite Reticulitermes speratus (Isoptera, Rhinotermitidae). </w:t>
       </w:r>
       <w:r>
         <w:rPr>
@@ -5949,7 +5662,7 @@
           <w:iCs/>
           <w:sz w:val="20"/>
         </w:rPr>
-        <w:t>Nature Ecology and Evolution</w:t>
+        <w:t>Insectes Sociaux</w:t>
       </w:r>
       <w:r>
         <w:rPr>
@@ -5965,14 +5678,14 @@
           <w:bCs/>
           <w:sz w:val="20"/>
         </w:rPr>
-        <w:t>5</w:t>
-      </w:r>
-      <w:r>
-        <w:rPr>
-          <w:rFonts w:ascii="PT Serif" w:hAnsi="PT Serif"/>
-          <w:sz w:val="20"/>
-        </w:rPr>
-        <w:t>:135–141. doi:10.1038/s41559-020-01331-w</w:t>
+        <w:t>51</w:t>
+      </w:r>
+      <w:r>
+        <w:rPr>
+          <w:rFonts w:ascii="PT Serif" w:hAnsi="PT Serif"/>
+          <w:sz w:val="20"/>
+        </w:rPr>
+        <w:t>:325–332. doi:10.1007/s00040-004-0746-0</w:t>
       </w:r>
     </w:p>
     <w:p>
@@ -5988,7 +5701,7 @@
           <w:rFonts w:ascii="PT Serif" w:hAnsi="PT Serif"/>
           <w:sz w:val="20"/>
         </w:rPr>
-        <w:t xml:space="preserve">Li G, Zou X, Lei C, Huang Q. 2013. Antipredator behavior produced by heterosexual and homosexual tandem running in the termite </w:t>
+        <w:t xml:space="preserve">Matsuura K, Kuno E, Nishida T. 2002. Homosexual tandem running as selfish herd in </w:t>
       </w:r>
       <w:r>
         <w:rPr>
@@ -5997,14 +5710,14 @@
           <w:iCs/>
           <w:sz w:val="20"/>
         </w:rPr>
-        <w:t>Reticulitermes chinensis</w:t>
-      </w:r>
-      <w:r>
-        <w:rPr>
-          <w:rFonts w:ascii="PT Serif" w:hAnsi="PT Serif"/>
-          <w:sz w:val="20"/>
-        </w:rPr>
-        <w:t xml:space="preserve"> (Isoptera: Rhinotermitidae). </w:t>
+        <w:t>Reticulitermes speratus</w:t>
+      </w:r>
+      <w:r>
+        <w:rPr>
+          <w:rFonts w:ascii="PT Serif" w:hAnsi="PT Serif"/>
+          <w:sz w:val="20"/>
+        </w:rPr>
+        <w:t xml:space="preserve">: novel antipredatory behavior in termites. </w:t>
       </w:r>
       <w:r>
         <w:rPr>
@@ -6013,7 +5726,7 @@
           <w:iCs/>
           <w:sz w:val="20"/>
         </w:rPr>
-        <w:t>Sociobiology</w:t>
+        <w:t>Journal of theoretical biology</w:t>
       </w:r>
       <w:r>
         <w:rPr>
@@ -6029,32 +5742,14 @@
           <w:bCs/>
           <w:sz w:val="20"/>
         </w:rPr>
-        <w:t>60</w:t>
-      </w:r>
-      <w:r>
-        <w:rPr>
-          <w:rFonts w:ascii="PT Serif" w:hAnsi="PT Serif"/>
-          <w:sz w:val="20"/>
-        </w:rPr>
-        <w:t xml:space="preserve">:198–203. </w:t>
-      </w:r>
-      <w:proofErr w:type="spellStart"/>
-      <w:proofErr w:type="gramStart"/>
-      <w:r>
-        <w:rPr>
-          <w:rFonts w:ascii="PT Serif" w:hAnsi="PT Serif"/>
-          <w:sz w:val="20"/>
-        </w:rPr>
-        <w:t>doi:DOI</w:t>
-      </w:r>
-      <w:proofErr w:type="spellEnd"/>
-      <w:proofErr w:type="gramEnd"/>
-      <w:r>
-        <w:rPr>
-          <w:rFonts w:ascii="PT Serif" w:hAnsi="PT Serif"/>
-          <w:sz w:val="20"/>
-        </w:rPr>
-        <w:t>: 10.13102/sociobiology.v60i2.198-203</w:t>
+        <w:t>214</w:t>
+      </w:r>
+      <w:r>
+        <w:rPr>
+          <w:rFonts w:ascii="PT Serif" w:hAnsi="PT Serif"/>
+          <w:sz w:val="20"/>
+        </w:rPr>
+        <w:t>:63–70. doi:https://doi.org/10.1101/2022.06.20.496918</w:t>
       </w:r>
     </w:p>
     <w:p>
@@ -6070,25 +5765,8 @@
           <w:rFonts w:ascii="PT Serif" w:hAnsi="PT Serif"/>
           <w:sz w:val="20"/>
         </w:rPr>
-        <w:t xml:space="preserve">Matsuura K, Fujimoto M, </w:t>
-      </w:r>
-      <w:proofErr w:type="spellStart"/>
-      <w:r>
-        <w:rPr>
-          <w:rFonts w:ascii="PT Serif" w:hAnsi="PT Serif"/>
-          <w:sz w:val="20"/>
-        </w:rPr>
-        <w:t>Goka</w:t>
-      </w:r>
-      <w:proofErr w:type="spellEnd"/>
-      <w:r>
-        <w:rPr>
-          <w:rFonts w:ascii="PT Serif" w:hAnsi="PT Serif"/>
-          <w:sz w:val="20"/>
-        </w:rPr>
-        <w:t xml:space="preserve"> K. 2004. Sexual and asexual colony foundation and the mechanism of facultative parthenogenesis in the termite Reticulitermes speratus (Isoptera, Rhinotermitidae). </w:t>
-      </w:r>
-      <w:proofErr w:type="spellStart"/>
+        <w:t xml:space="preserve">Mizumoto N, Bourguignon T, Bailey NW. 2022. Ancestral sex-role plasticity facilitates the evolution of same-sex sexual behavior. </w:t>
+      </w:r>
       <w:r>
         <w:rPr>
           <w:rFonts w:ascii="PT Serif" w:hAnsi="PT Serif"/>
@@ -6096,9 +5774,47 @@
           <w:iCs/>
           <w:sz w:val="20"/>
         </w:rPr>
-        <w:t>Insectes</w:t>
-      </w:r>
-      <w:proofErr w:type="spellEnd"/>
+        <w:t>Proceedings of the National Academy of Sciences</w:t>
+      </w:r>
+      <w:r>
+        <w:rPr>
+          <w:rFonts w:ascii="PT Serif" w:hAnsi="PT Serif"/>
+          <w:sz w:val="20"/>
+        </w:rPr>
+        <w:t xml:space="preserve"> </w:t>
+      </w:r>
+      <w:r>
+        <w:rPr>
+          <w:rFonts w:ascii="PT Serif" w:hAnsi="PT Serif"/>
+          <w:b/>
+          <w:bCs/>
+          <w:sz w:val="20"/>
+        </w:rPr>
+        <w:t>119</w:t>
+      </w:r>
+      <w:r>
+        <w:rPr>
+          <w:rFonts w:ascii="PT Serif" w:hAnsi="PT Serif"/>
+          <w:sz w:val="20"/>
+        </w:rPr>
+        <w:t>:e2212401119. doi:10.1073/pnas.2212401119</w:t>
+      </w:r>
+    </w:p>
+    <w:p>
+      <w:pPr>
+        <w:pStyle w:val="Bibliography"/>
+        <w:rPr>
+          <w:rFonts w:ascii="PT Serif" w:hAnsi="PT Serif"/>
+          <w:sz w:val="20"/>
+        </w:rPr>
+      </w:pPr>
+      <w:r>
+        <w:rPr>
+          <w:rFonts w:ascii="PT Serif" w:hAnsi="PT Serif"/>
+          <w:sz w:val="20"/>
+        </w:rPr>
+        <w:t xml:space="preserve">Mizumoto N, Dobata S. 2019. Adaptive switch to sexually dimorphic movements by partner-seeking termites. </w:t>
+      </w:r>
       <w:r>
         <w:rPr>
           <w:rFonts w:ascii="PT Serif" w:hAnsi="PT Serif"/>
@@ -6106,9 +5822,47 @@
           <w:iCs/>
           <w:sz w:val="20"/>
         </w:rPr>
+        <w:t>Science Advances</w:t>
+      </w:r>
+      <w:r>
+        <w:rPr>
+          <w:rFonts w:ascii="PT Serif" w:hAnsi="PT Serif"/>
+          <w:sz w:val="20"/>
+        </w:rPr>
         <w:t xml:space="preserve"> </w:t>
       </w:r>
-      <w:proofErr w:type="spellStart"/>
+      <w:r>
+        <w:rPr>
+          <w:rFonts w:ascii="PT Serif" w:hAnsi="PT Serif"/>
+          <w:b/>
+          <w:bCs/>
+          <w:sz w:val="20"/>
+        </w:rPr>
+        <w:t>5</w:t>
+      </w:r>
+      <w:r>
+        <w:rPr>
+          <w:rFonts w:ascii="PT Serif" w:hAnsi="PT Serif"/>
+          <w:sz w:val="20"/>
+        </w:rPr>
+        <w:t>:eaau6108. doi:10.1126/sciadv.aau6108</w:t>
+      </w:r>
+    </w:p>
+    <w:p>
+      <w:pPr>
+        <w:pStyle w:val="Bibliography"/>
+        <w:rPr>
+          <w:rFonts w:ascii="PT Serif" w:hAnsi="PT Serif"/>
+          <w:sz w:val="20"/>
+        </w:rPr>
+      </w:pPr>
+      <w:r>
+        <w:rPr>
+          <w:rFonts w:ascii="PT Serif" w:hAnsi="PT Serif"/>
+          <w:sz w:val="20"/>
+        </w:rPr>
+        <w:t xml:space="preserve">Mizumoto N, Lee SB, Valentini G, Chouvenc T, Pratt SC. 2021. Coordination of movement via complementary interactions of leaders and followers in termite mating pairs. </w:t>
+      </w:r>
       <w:r>
         <w:rPr>
           <w:rFonts w:ascii="PT Serif" w:hAnsi="PT Serif"/>
@@ -6116,9 +5870,8 @@
           <w:iCs/>
           <w:sz w:val="20"/>
         </w:rPr>
-        <w:t>Sociaux</w:t>
-      </w:r>
-      <w:proofErr w:type="spellEnd"/>
+        <w:t>Proceedings of the Royal Society B: Biological Sciences</w:t>
+      </w:r>
       <w:r>
         <w:rPr>
           <w:rFonts w:ascii="PT Serif" w:hAnsi="PT Serif"/>
@@ -6133,14 +5886,14 @@
           <w:bCs/>
           <w:sz w:val="20"/>
         </w:rPr>
-        <w:t>51</w:t>
-      </w:r>
-      <w:r>
-        <w:rPr>
-          <w:rFonts w:ascii="PT Serif" w:hAnsi="PT Serif"/>
-          <w:sz w:val="20"/>
-        </w:rPr>
-        <w:t>:325–332. doi:10.1007/s00040-004-0746-0</w:t>
+        <w:t>288</w:t>
+      </w:r>
+      <w:r>
+        <w:rPr>
+          <w:rFonts w:ascii="PT Serif" w:hAnsi="PT Serif"/>
+          <w:sz w:val="20"/>
+        </w:rPr>
+        <w:t>:20210998. doi:10.1098/rspb.2021.0998</w:t>
       </w:r>
     </w:p>
     <w:p>
@@ -6156,7 +5909,7 @@
           <w:rFonts w:ascii="PT Serif" w:hAnsi="PT Serif"/>
           <w:sz w:val="20"/>
         </w:rPr>
-        <w:t xml:space="preserve">Matsuura K, Kuno E, Nishida T. 2002. Homosexual tandem running as selfish herd in </w:t>
+        <w:t xml:space="preserve">Mizumoto N, Yashiro T, Matsuura K. 2016. Male same-sex pairing as an adaptive strategy for future reproduction in termites. </w:t>
       </w:r>
       <w:r>
         <w:rPr>
@@ -6165,30 +5918,47 @@
           <w:iCs/>
           <w:sz w:val="20"/>
         </w:rPr>
-        <w:t>Reticulitermes speratus</w:t>
-      </w:r>
-      <w:r>
-        <w:rPr>
-          <w:rFonts w:ascii="PT Serif" w:hAnsi="PT Serif"/>
-          <w:sz w:val="20"/>
-        </w:rPr>
-        <w:t xml:space="preserve">: novel </w:t>
-      </w:r>
-      <w:proofErr w:type="spellStart"/>
-      <w:r>
-        <w:rPr>
-          <w:rFonts w:ascii="PT Serif" w:hAnsi="PT Serif"/>
-          <w:sz w:val="20"/>
-        </w:rPr>
-        <w:t>antipredatory</w:t>
-      </w:r>
-      <w:proofErr w:type="spellEnd"/>
-      <w:r>
-        <w:rPr>
-          <w:rFonts w:ascii="PT Serif" w:hAnsi="PT Serif"/>
-          <w:sz w:val="20"/>
-        </w:rPr>
-        <w:t xml:space="preserve"> behavior in termites. </w:t>
+        <w:t>Animal Behaviour</w:t>
+      </w:r>
+      <w:r>
+        <w:rPr>
+          <w:rFonts w:ascii="PT Serif" w:hAnsi="PT Serif"/>
+          <w:sz w:val="20"/>
+        </w:rPr>
+        <w:t xml:space="preserve"> </w:t>
+      </w:r>
+      <w:r>
+        <w:rPr>
+          <w:rFonts w:ascii="PT Serif" w:hAnsi="PT Serif"/>
+          <w:b/>
+          <w:bCs/>
+          <w:sz w:val="20"/>
+        </w:rPr>
+        <w:t>119</w:t>
+      </w:r>
+      <w:r>
+        <w:rPr>
+          <w:rFonts w:ascii="PT Serif" w:hAnsi="PT Serif"/>
+          <w:sz w:val="20"/>
+        </w:rPr>
+        <w:t>:179–187. doi:10.1016/j.anbehav.2016.07.007</w:t>
+      </w:r>
+    </w:p>
+    <w:p>
+      <w:pPr>
+        <w:pStyle w:val="Bibliography"/>
+        <w:rPr>
+          <w:rFonts w:ascii="PT Serif" w:hAnsi="PT Serif"/>
+          <w:sz w:val="20"/>
+        </w:rPr>
+      </w:pPr>
+      <w:r>
+        <w:rPr>
+          <w:rFonts w:ascii="PT Serif" w:hAnsi="PT Serif"/>
+          <w:sz w:val="20"/>
+        </w:rPr>
+        <w:lastRenderedPageBreak/>
+        <w:t xml:space="preserve">Monk JD, Giglio E, Kamath A, Lambert MR, McDonough CE. 2019. An alternative hypothesis for the evolution of same-sex sexual behaviour in animals. </w:t>
       </w:r>
       <w:r>
         <w:rPr>
@@ -6197,7 +5967,7 @@
           <w:iCs/>
           <w:sz w:val="20"/>
         </w:rPr>
-        <w:t>Journal of theoretical biology</w:t>
+        <w:t>Nature Ecology and Evolution</w:t>
       </w:r>
       <w:r>
         <w:rPr>
@@ -6213,33 +5983,15 @@
           <w:bCs/>
           <w:sz w:val="20"/>
         </w:rPr>
-        <w:t>214</w:t>
-      </w:r>
-      <w:r>
-        <w:rPr>
-          <w:rFonts w:ascii="PT Serif" w:hAnsi="PT Serif"/>
-          <w:sz w:val="20"/>
-        </w:rPr>
-        <w:t xml:space="preserve">:63–70. </w:t>
-      </w:r>
-      <w:proofErr w:type="spellStart"/>
-      <w:proofErr w:type="gramStart"/>
-      <w:r>
-        <w:rPr>
-          <w:rFonts w:ascii="PT Serif" w:hAnsi="PT Serif"/>
-          <w:sz w:val="20"/>
-        </w:rPr>
-        <w:t>doi:https</w:t>
-      </w:r>
-      <w:proofErr w:type="spellEnd"/>
-      <w:r>
-        <w:rPr>
-          <w:rFonts w:ascii="PT Serif" w:hAnsi="PT Serif"/>
-          <w:sz w:val="20"/>
-        </w:rPr>
-        <w:t>://doi.org/10.1101/2022.06.20.496918</w:t>
-      </w:r>
-      <w:proofErr w:type="gramEnd"/>
+        <w:t>3</w:t>
+      </w:r>
+      <w:r>
+        <w:rPr>
+          <w:rFonts w:ascii="PT Serif" w:hAnsi="PT Serif"/>
+          <w:sz w:val="20"/>
+        </w:rPr>
+        <w:t>:1622–1631. doi:10.1038/s41559-019-1019-7</w:t>
+      </w:r>
     </w:p>
     <w:p>
       <w:pPr>
@@ -6254,7 +6006,23 @@
           <w:rFonts w:ascii="PT Serif" w:hAnsi="PT Serif"/>
           <w:sz w:val="20"/>
         </w:rPr>
-        <w:t xml:space="preserve">Mizumoto N, Bourguignon T, Bailey NW. 2022. Ancestral sex-role plasticity facilitates the evolution of same-sex sexual behavior. </w:t>
+        <w:t>Nutting WL. 1969. 8 Flight and colony foundation. In: Krishna K, Weesner FM, editors. Biology of Termites. New York: Academic Press. pp. 233–282. doi:10.1016/B978-0-12-395529-6.50012-X</w:t>
+      </w:r>
+    </w:p>
+    <w:p>
+      <w:pPr>
+        <w:pStyle w:val="Bibliography"/>
+        <w:rPr>
+          <w:rFonts w:ascii="PT Serif" w:hAnsi="PT Serif"/>
+          <w:sz w:val="20"/>
+        </w:rPr>
+      </w:pPr>
+      <w:r>
+        <w:rPr>
+          <w:rFonts w:ascii="PT Serif" w:hAnsi="PT Serif"/>
+          <w:sz w:val="20"/>
+        </w:rPr>
+        <w:t xml:space="preserve">Park YI, Bland JM, Raina AK. 2004. Factors affecting post-flight behavior in primary reproductives of the Formosan subterranean termite, Coptotermes formosanus (Isoptera: Rhinotermitidae). </w:t>
       </w:r>
       <w:r>
         <w:rPr>
@@ -6263,7 +6031,7 @@
           <w:iCs/>
           <w:sz w:val="20"/>
         </w:rPr>
-        <w:t>Proceedings of the National Academy of Sciences</w:t>
+        <w:t>Journal of Insect Physiology</w:t>
       </w:r>
       <w:r>
         <w:rPr>
@@ -6272,7 +6040,6 @@
         </w:rPr>
         <w:t xml:space="preserve"> </w:t>
       </w:r>
-      <w:proofErr w:type="gramStart"/>
       <w:r>
         <w:rPr>
           <w:rFonts w:ascii="PT Serif" w:hAnsi="PT Serif"/>
@@ -6280,22 +6047,14 @@
           <w:bCs/>
           <w:sz w:val="20"/>
         </w:rPr>
-        <w:t>119</w:t>
-      </w:r>
-      <w:r>
-        <w:rPr>
-          <w:rFonts w:ascii="PT Serif" w:hAnsi="PT Serif"/>
-          <w:sz w:val="20"/>
-        </w:rPr>
-        <w:t>:e</w:t>
-      </w:r>
-      <w:proofErr w:type="gramEnd"/>
-      <w:r>
-        <w:rPr>
-          <w:rFonts w:ascii="PT Serif" w:hAnsi="PT Serif"/>
-          <w:sz w:val="20"/>
-        </w:rPr>
-        <w:t>2212401119. doi:10.1073/pnas.2212401119</w:t>
+        <w:t>50</w:t>
+      </w:r>
+      <w:r>
+        <w:rPr>
+          <w:rFonts w:ascii="PT Serif" w:hAnsi="PT Serif"/>
+          <w:sz w:val="20"/>
+        </w:rPr>
+        <w:t>:539–546. doi:10.1016/j.jinsphys.2004.03.010</w:t>
       </w:r>
     </w:p>
     <w:p>
@@ -6311,7 +6070,7 @@
           <w:rFonts w:ascii="PT Serif" w:hAnsi="PT Serif"/>
           <w:sz w:val="20"/>
         </w:rPr>
-        <w:t xml:space="preserve">Mizumoto N, Dobata S. 2019. Adaptive switch to sexually dimorphic movements by partner-seeking termites. </w:t>
+        <w:t xml:space="preserve">Pfau D, Jordan CL, Breedlove SM. 2021. The de-scent of sexuality: Did loss of a pheromone signaling protein permit the evolution of same-sex sexual behavior in primates? </w:t>
       </w:r>
       <w:r>
         <w:rPr>
@@ -6320,7 +6079,7 @@
           <w:iCs/>
           <w:sz w:val="20"/>
         </w:rPr>
-        <w:t>Science Advances</w:t>
+        <w:t>Archives of Sexual Behavior</w:t>
       </w:r>
       <w:r>
         <w:rPr>
@@ -6329,7 +6088,6 @@
         </w:rPr>
         <w:t xml:space="preserve"> </w:t>
       </w:r>
-      <w:proofErr w:type="gramStart"/>
       <w:r>
         <w:rPr>
           <w:rFonts w:ascii="PT Serif" w:hAnsi="PT Serif"/>
@@ -6337,38 +6095,14 @@
           <w:bCs/>
           <w:sz w:val="20"/>
         </w:rPr>
-        <w:t>5</w:t>
-      </w:r>
-      <w:r>
-        <w:rPr>
-          <w:rFonts w:ascii="PT Serif" w:hAnsi="PT Serif"/>
-          <w:sz w:val="20"/>
-        </w:rPr>
-        <w:t>:eaau</w:t>
-      </w:r>
-      <w:proofErr w:type="gramEnd"/>
-      <w:r>
-        <w:rPr>
-          <w:rFonts w:ascii="PT Serif" w:hAnsi="PT Serif"/>
-          <w:sz w:val="20"/>
-        </w:rPr>
-        <w:t>6108. doi:10.1126/</w:t>
-      </w:r>
-      <w:proofErr w:type="gramStart"/>
-      <w:r>
-        <w:rPr>
-          <w:rFonts w:ascii="PT Serif" w:hAnsi="PT Serif"/>
-          <w:sz w:val="20"/>
-        </w:rPr>
-        <w:t>sciadv.aau</w:t>
-      </w:r>
-      <w:proofErr w:type="gramEnd"/>
-      <w:r>
-        <w:rPr>
-          <w:rFonts w:ascii="PT Serif" w:hAnsi="PT Serif"/>
-          <w:sz w:val="20"/>
-        </w:rPr>
-        <w:t>6108</w:t>
+        <w:t>50</w:t>
+      </w:r>
+      <w:r>
+        <w:rPr>
+          <w:rFonts w:ascii="PT Serif" w:hAnsi="PT Serif"/>
+          <w:sz w:val="20"/>
+        </w:rPr>
+        <w:t>:2267–2276. doi:10.1007/s10508-018-1377-2</w:t>
       </w:r>
     </w:p>
     <w:p>
@@ -6384,39 +6118,23 @@
           <w:rFonts w:ascii="PT Serif" w:hAnsi="PT Serif"/>
           <w:sz w:val="20"/>
         </w:rPr>
-        <w:t xml:space="preserve">Mizumoto N, Lee SB, </w:t>
-      </w:r>
-      <w:proofErr w:type="spellStart"/>
-      <w:r>
-        <w:rPr>
-          <w:rFonts w:ascii="PT Serif" w:hAnsi="PT Serif"/>
-          <w:sz w:val="20"/>
-        </w:rPr>
-        <w:t>Valentini</w:t>
-      </w:r>
-      <w:proofErr w:type="spellEnd"/>
-      <w:r>
-        <w:rPr>
-          <w:rFonts w:ascii="PT Serif" w:hAnsi="PT Serif"/>
-          <w:sz w:val="20"/>
-        </w:rPr>
-        <w:t xml:space="preserve"> G, </w:t>
-      </w:r>
-      <w:proofErr w:type="spellStart"/>
-      <w:r>
-        <w:rPr>
-          <w:rFonts w:ascii="PT Serif" w:hAnsi="PT Serif"/>
-          <w:sz w:val="20"/>
-        </w:rPr>
-        <w:t>Chouvenc</w:t>
-      </w:r>
-      <w:proofErr w:type="spellEnd"/>
-      <w:r>
-        <w:rPr>
-          <w:rFonts w:ascii="PT Serif" w:hAnsi="PT Serif"/>
-          <w:sz w:val="20"/>
-        </w:rPr>
-        <w:t xml:space="preserve"> T, Pratt SC. 2021. Coordination of movement via complementary interactions of leaders and followers in termite mating pairs. </w:t>
+        <w:t>R Core Team. 2023. R: A language and environment for statistical computing.</w:t>
+      </w:r>
+    </w:p>
+    <w:p>
+      <w:pPr>
+        <w:pStyle w:val="Bibliography"/>
+        <w:rPr>
+          <w:rFonts w:ascii="PT Serif" w:hAnsi="PT Serif"/>
+          <w:sz w:val="20"/>
+        </w:rPr>
+      </w:pPr>
+      <w:r>
+        <w:rPr>
+          <w:rFonts w:ascii="PT Serif" w:hAnsi="PT Serif"/>
+          <w:sz w:val="20"/>
+        </w:rPr>
+        <w:t xml:space="preserve">Scharf I, Martin OY. 2013. Same-sex sexual behavior in insects and arachnids: prevalence, causes, and consequences. </w:t>
       </w:r>
       <w:r>
         <w:rPr>
@@ -6425,7 +6143,7 @@
           <w:iCs/>
           <w:sz w:val="20"/>
         </w:rPr>
-        <w:t>Proceedings of the Royal Society B: Biological Sciences</w:t>
+        <w:t>Behavioral Ecology and Sociobiology</w:t>
       </w:r>
       <w:r>
         <w:rPr>
@@ -6441,14 +6159,14 @@
           <w:bCs/>
           <w:sz w:val="20"/>
         </w:rPr>
-        <w:t>288</w:t>
-      </w:r>
-      <w:r>
-        <w:rPr>
-          <w:rFonts w:ascii="PT Serif" w:hAnsi="PT Serif"/>
-          <w:sz w:val="20"/>
-        </w:rPr>
-        <w:t>:20210998. doi:10.1098/rspb.2021.0998</w:t>
+        <w:t>67</w:t>
+      </w:r>
+      <w:r>
+        <w:rPr>
+          <w:rFonts w:ascii="PT Serif" w:hAnsi="PT Serif"/>
+          <w:sz w:val="20"/>
+        </w:rPr>
+        <w:t>:1719–1730. doi:10.1007/s00265-013-1610-x</w:t>
       </w:r>
     </w:p>
     <w:p>
@@ -6464,7 +6182,7 @@
           <w:rFonts w:ascii="PT Serif" w:hAnsi="PT Serif"/>
           <w:sz w:val="20"/>
         </w:rPr>
-        <w:t xml:space="preserve">Mizumoto N, Yashiro T, Matsuura K. 2016. Male same-sex pairing as an adaptive strategy for future reproduction in termites. </w:t>
+        <w:t xml:space="preserve">Yamanaka O, Takeuchi R. 2018. UMATracker: An intuitive image-based tracking platform. </w:t>
       </w:r>
       <w:r>
         <w:rPr>
@@ -6473,19 +6191,8 @@
           <w:iCs/>
           <w:sz w:val="20"/>
         </w:rPr>
-        <w:t xml:space="preserve">Animal </w:t>
-      </w:r>
-      <w:proofErr w:type="spellStart"/>
-      <w:r>
-        <w:rPr>
-          <w:rFonts w:ascii="PT Serif" w:hAnsi="PT Serif"/>
-          <w:i/>
-          <w:iCs/>
-          <w:sz w:val="20"/>
-        </w:rPr>
-        <w:t>Behaviour</w:t>
-      </w:r>
-      <w:proofErr w:type="spellEnd"/>
+        <w:t>Journal of Experimental Biology</w:t>
+      </w:r>
       <w:r>
         <w:rPr>
           <w:rFonts w:ascii="PT Serif" w:hAnsi="PT Serif"/>
@@ -6500,30 +6207,14 @@
           <w:bCs/>
           <w:sz w:val="20"/>
         </w:rPr>
-        <w:t>119</w:t>
-      </w:r>
-      <w:r>
-        <w:rPr>
-          <w:rFonts w:ascii="PT Serif" w:hAnsi="PT Serif"/>
-          <w:sz w:val="20"/>
-        </w:rPr>
-        <w:t xml:space="preserve">:179–187. </w:t>
-      </w:r>
-      <w:proofErr w:type="gramStart"/>
-      <w:r>
-        <w:rPr>
-          <w:rFonts w:ascii="PT Serif" w:hAnsi="PT Serif"/>
-          <w:sz w:val="20"/>
-        </w:rPr>
-        <w:t>doi:10.1016/j.anbehav</w:t>
-      </w:r>
-      <w:proofErr w:type="gramEnd"/>
-      <w:r>
-        <w:rPr>
-          <w:rFonts w:ascii="PT Serif" w:hAnsi="PT Serif"/>
-          <w:sz w:val="20"/>
-        </w:rPr>
-        <w:t>.2016.07.007</w:t>
+        <w:t>221</w:t>
+      </w:r>
+      <w:r>
+        <w:rPr>
+          <w:rFonts w:ascii="PT Serif" w:hAnsi="PT Serif"/>
+          <w:sz w:val="20"/>
+        </w:rPr>
+        <w:t>:1–24. doi:10.1242/jeb.182469</w:t>
       </w:r>
     </w:p>
     <w:p>
@@ -6539,344 +6230,7 @@
           <w:rFonts w:ascii="PT Serif" w:hAnsi="PT Serif"/>
           <w:sz w:val="20"/>
         </w:rPr>
-        <w:lastRenderedPageBreak/>
-        <w:t xml:space="preserve">Monk JD, Giglio E, Kamath A, Lambert MR, McDonough CE. 2019. An alternative hypothesis for the evolution of same-sex sexual </w:t>
-      </w:r>
-      <w:proofErr w:type="spellStart"/>
-      <w:r>
-        <w:rPr>
-          <w:rFonts w:ascii="PT Serif" w:hAnsi="PT Serif"/>
-          <w:sz w:val="20"/>
-        </w:rPr>
-        <w:t>behaviour</w:t>
-      </w:r>
-      <w:proofErr w:type="spellEnd"/>
-      <w:r>
-        <w:rPr>
-          <w:rFonts w:ascii="PT Serif" w:hAnsi="PT Serif"/>
-          <w:sz w:val="20"/>
-        </w:rPr>
-        <w:t xml:space="preserve"> in animals. </w:t>
-      </w:r>
-      <w:r>
-        <w:rPr>
-          <w:rFonts w:ascii="PT Serif" w:hAnsi="PT Serif"/>
-          <w:i/>
-          <w:iCs/>
-          <w:sz w:val="20"/>
-        </w:rPr>
-        <w:t>Nature Ecology and Evolution</w:t>
-      </w:r>
-      <w:r>
-        <w:rPr>
-          <w:rFonts w:ascii="PT Serif" w:hAnsi="PT Serif"/>
-          <w:sz w:val="20"/>
-        </w:rPr>
-        <w:t xml:space="preserve"> </w:t>
-      </w:r>
-      <w:r>
-        <w:rPr>
-          <w:rFonts w:ascii="PT Serif" w:hAnsi="PT Serif"/>
-          <w:b/>
-          <w:bCs/>
-          <w:sz w:val="20"/>
-        </w:rPr>
-        <w:t>3</w:t>
-      </w:r>
-      <w:r>
-        <w:rPr>
-          <w:rFonts w:ascii="PT Serif" w:hAnsi="PT Serif"/>
-          <w:sz w:val="20"/>
-        </w:rPr>
-        <w:t>:1622–1631. doi:10.1038/s41559-019-1019-7</w:t>
-      </w:r>
-    </w:p>
-    <w:p>
-      <w:pPr>
-        <w:pStyle w:val="Bibliography"/>
-        <w:rPr>
-          <w:rFonts w:ascii="PT Serif" w:hAnsi="PT Serif"/>
-          <w:sz w:val="20"/>
-        </w:rPr>
-      </w:pPr>
-      <w:r>
-        <w:rPr>
-          <w:rFonts w:ascii="PT Serif" w:hAnsi="PT Serif"/>
-          <w:sz w:val="20"/>
-        </w:rPr>
-        <w:t xml:space="preserve">Nutting WL. 1969. 8 Flight and colony foundation. In: Krishna K, </w:t>
-      </w:r>
-      <w:proofErr w:type="spellStart"/>
-      <w:r>
-        <w:rPr>
-          <w:rFonts w:ascii="PT Serif" w:hAnsi="PT Serif"/>
-          <w:sz w:val="20"/>
-        </w:rPr>
-        <w:t>Weesner</w:t>
-      </w:r>
-      <w:proofErr w:type="spellEnd"/>
-      <w:r>
-        <w:rPr>
-          <w:rFonts w:ascii="PT Serif" w:hAnsi="PT Serif"/>
-          <w:sz w:val="20"/>
-        </w:rPr>
-        <w:t xml:space="preserve"> FM, editors. Biology of Termites. New York: Academic Press. pp. 233–282. doi:10.1016/B978-0-12-395529-6.50012-X</w:t>
-      </w:r>
-    </w:p>
-    <w:p>
-      <w:pPr>
-        <w:pStyle w:val="Bibliography"/>
-        <w:rPr>
-          <w:rFonts w:ascii="PT Serif" w:hAnsi="PT Serif"/>
-          <w:sz w:val="20"/>
-        </w:rPr>
-      </w:pPr>
-      <w:r>
-        <w:rPr>
-          <w:rFonts w:ascii="PT Serif" w:hAnsi="PT Serif"/>
-          <w:sz w:val="20"/>
-        </w:rPr>
-        <w:t xml:space="preserve">Park YI, Bland JM, Raina AK. 2004. Factors affecting post-flight behavior in primary reproductives of the Formosan subterranean termite, Coptotermes formosanus (Isoptera: Rhinotermitidae). </w:t>
-      </w:r>
-      <w:r>
-        <w:rPr>
-          <w:rFonts w:ascii="PT Serif" w:hAnsi="PT Serif"/>
-          <w:i/>
-          <w:iCs/>
-          <w:sz w:val="20"/>
-        </w:rPr>
-        <w:t>Journal of Insect Physiology</w:t>
-      </w:r>
-      <w:r>
-        <w:rPr>
-          <w:rFonts w:ascii="PT Serif" w:hAnsi="PT Serif"/>
-          <w:sz w:val="20"/>
-        </w:rPr>
-        <w:t xml:space="preserve"> </w:t>
-      </w:r>
-      <w:r>
-        <w:rPr>
-          <w:rFonts w:ascii="PT Serif" w:hAnsi="PT Serif"/>
-          <w:b/>
-          <w:bCs/>
-          <w:sz w:val="20"/>
-        </w:rPr>
-        <w:t>50</w:t>
-      </w:r>
-      <w:r>
-        <w:rPr>
-          <w:rFonts w:ascii="PT Serif" w:hAnsi="PT Serif"/>
-          <w:sz w:val="20"/>
-        </w:rPr>
-        <w:t xml:space="preserve">:539–546. </w:t>
-      </w:r>
-      <w:proofErr w:type="gramStart"/>
-      <w:r>
-        <w:rPr>
-          <w:rFonts w:ascii="PT Serif" w:hAnsi="PT Serif"/>
-          <w:sz w:val="20"/>
-        </w:rPr>
-        <w:t>doi:10.1016/j.jinsphys</w:t>
-      </w:r>
-      <w:proofErr w:type="gramEnd"/>
-      <w:r>
-        <w:rPr>
-          <w:rFonts w:ascii="PT Serif" w:hAnsi="PT Serif"/>
-          <w:sz w:val="20"/>
-        </w:rPr>
-        <w:t>.2004.03.010</w:t>
-      </w:r>
-    </w:p>
-    <w:p>
-      <w:pPr>
-        <w:pStyle w:val="Bibliography"/>
-        <w:rPr>
-          <w:rFonts w:ascii="PT Serif" w:hAnsi="PT Serif"/>
-          <w:sz w:val="20"/>
-        </w:rPr>
-      </w:pPr>
-      <w:r>
-        <w:rPr>
-          <w:rFonts w:ascii="PT Serif" w:hAnsi="PT Serif"/>
-          <w:sz w:val="20"/>
-        </w:rPr>
-        <w:t xml:space="preserve">Pfau D, Jordan CL, Breedlove SM. 2021. The de-scent of sexuality: Did loss of a pheromone signaling protein permit the evolution of same-sex sexual behavior in primates? </w:t>
-      </w:r>
-      <w:r>
-        <w:rPr>
-          <w:rFonts w:ascii="PT Serif" w:hAnsi="PT Serif"/>
-          <w:i/>
-          <w:iCs/>
-          <w:sz w:val="20"/>
-        </w:rPr>
-        <w:t>Archives of Sexual Behavior</w:t>
-      </w:r>
-      <w:r>
-        <w:rPr>
-          <w:rFonts w:ascii="PT Serif" w:hAnsi="PT Serif"/>
-          <w:sz w:val="20"/>
-        </w:rPr>
-        <w:t xml:space="preserve"> </w:t>
-      </w:r>
-      <w:r>
-        <w:rPr>
-          <w:rFonts w:ascii="PT Serif" w:hAnsi="PT Serif"/>
-          <w:b/>
-          <w:bCs/>
-          <w:sz w:val="20"/>
-        </w:rPr>
-        <w:t>50</w:t>
-      </w:r>
-      <w:r>
-        <w:rPr>
-          <w:rFonts w:ascii="PT Serif" w:hAnsi="PT Serif"/>
-          <w:sz w:val="20"/>
-        </w:rPr>
-        <w:t>:2267–2276. doi:10.1007/s10508-018-1377-2</w:t>
-      </w:r>
-    </w:p>
-    <w:p>
-      <w:pPr>
-        <w:pStyle w:val="Bibliography"/>
-        <w:rPr>
-          <w:rFonts w:ascii="PT Serif" w:hAnsi="PT Serif"/>
-          <w:sz w:val="20"/>
-        </w:rPr>
-      </w:pPr>
-      <w:r>
-        <w:rPr>
-          <w:rFonts w:ascii="PT Serif" w:hAnsi="PT Serif"/>
-          <w:sz w:val="20"/>
-        </w:rPr>
-        <w:t>R Core Team. 2023. R: A language and environment for statistical computing.</w:t>
-      </w:r>
-    </w:p>
-    <w:p>
-      <w:pPr>
-        <w:pStyle w:val="Bibliography"/>
-        <w:rPr>
-          <w:rFonts w:ascii="PT Serif" w:hAnsi="PT Serif"/>
-          <w:sz w:val="20"/>
-        </w:rPr>
-      </w:pPr>
-      <w:r>
-        <w:rPr>
-          <w:rFonts w:ascii="PT Serif" w:hAnsi="PT Serif"/>
-          <w:sz w:val="20"/>
-        </w:rPr>
-        <w:t xml:space="preserve">Scharf I, Martin OY. 2013. Same-sex sexual behavior in insects and arachnids: prevalence, causes, and consequences. </w:t>
-      </w:r>
-      <w:r>
-        <w:rPr>
-          <w:rFonts w:ascii="PT Serif" w:hAnsi="PT Serif"/>
-          <w:i/>
-          <w:iCs/>
-          <w:sz w:val="20"/>
-        </w:rPr>
-        <w:t>Behavioral Ecology and Sociobiology</w:t>
-      </w:r>
-      <w:r>
-        <w:rPr>
-          <w:rFonts w:ascii="PT Serif" w:hAnsi="PT Serif"/>
-          <w:sz w:val="20"/>
-        </w:rPr>
-        <w:t xml:space="preserve"> </w:t>
-      </w:r>
-      <w:r>
-        <w:rPr>
-          <w:rFonts w:ascii="PT Serif" w:hAnsi="PT Serif"/>
-          <w:b/>
-          <w:bCs/>
-          <w:sz w:val="20"/>
-        </w:rPr>
-        <w:t>67</w:t>
-      </w:r>
-      <w:r>
-        <w:rPr>
-          <w:rFonts w:ascii="PT Serif" w:hAnsi="PT Serif"/>
-          <w:sz w:val="20"/>
-        </w:rPr>
-        <w:t>:1719–1730. doi:10.1007/s00265-013-1610-x</w:t>
-      </w:r>
-    </w:p>
-    <w:p>
-      <w:pPr>
-        <w:pStyle w:val="Bibliography"/>
-        <w:rPr>
-          <w:rFonts w:ascii="PT Serif" w:hAnsi="PT Serif"/>
-          <w:sz w:val="20"/>
-        </w:rPr>
-      </w:pPr>
-      <w:r>
-        <w:rPr>
-          <w:rFonts w:ascii="PT Serif" w:hAnsi="PT Serif"/>
-          <w:sz w:val="20"/>
-        </w:rPr>
-        <w:t xml:space="preserve">Yamanaka O, Takeuchi R. 2018. UMATracker: An intuitive image-based tracking platform. </w:t>
-      </w:r>
-      <w:r>
-        <w:rPr>
-          <w:rFonts w:ascii="PT Serif" w:hAnsi="PT Serif"/>
-          <w:i/>
-          <w:iCs/>
-          <w:sz w:val="20"/>
-        </w:rPr>
-        <w:t>Journal of Experimental Biology</w:t>
-      </w:r>
-      <w:r>
-        <w:rPr>
-          <w:rFonts w:ascii="PT Serif" w:hAnsi="PT Serif"/>
-          <w:sz w:val="20"/>
-        </w:rPr>
-        <w:t xml:space="preserve"> </w:t>
-      </w:r>
-      <w:r>
-        <w:rPr>
-          <w:rFonts w:ascii="PT Serif" w:hAnsi="PT Serif"/>
-          <w:b/>
-          <w:bCs/>
-          <w:sz w:val="20"/>
-        </w:rPr>
-        <w:t>221</w:t>
-      </w:r>
-      <w:r>
-        <w:rPr>
-          <w:rFonts w:ascii="PT Serif" w:hAnsi="PT Serif"/>
-          <w:sz w:val="20"/>
-        </w:rPr>
-        <w:t>:1–24. doi:10.1242/jeb.182469</w:t>
-      </w:r>
-    </w:p>
-    <w:p>
-      <w:pPr>
-        <w:pStyle w:val="Bibliography"/>
-        <w:rPr>
-          <w:rFonts w:ascii="PT Serif" w:hAnsi="PT Serif"/>
-          <w:sz w:val="20"/>
-        </w:rPr>
-      </w:pPr>
-      <w:r>
-        <w:rPr>
-          <w:rFonts w:ascii="PT Serif" w:hAnsi="PT Serif"/>
-          <w:sz w:val="20"/>
-        </w:rPr>
-        <w:t xml:space="preserve">Young LC, </w:t>
-      </w:r>
-      <w:proofErr w:type="spellStart"/>
-      <w:r>
-        <w:rPr>
-          <w:rFonts w:ascii="PT Serif" w:hAnsi="PT Serif"/>
-          <w:sz w:val="20"/>
-        </w:rPr>
-        <w:t>VanderWerf</w:t>
-      </w:r>
-      <w:proofErr w:type="spellEnd"/>
-      <w:r>
-        <w:rPr>
-          <w:rFonts w:ascii="PT Serif" w:hAnsi="PT Serif"/>
-          <w:sz w:val="20"/>
-        </w:rPr>
-        <w:t xml:space="preserve"> EA. 2013. Adaptive value of same-sex pairing in Laysan albatross. </w:t>
+        <w:t xml:space="preserve">Young LC, VanderWerf EA. 2013. Adaptive value of same-sex pairing in Laysan albatross. </w:t>
       </w:r>
       <w:r>
         <w:rPr>
@@ -7264,7 +6618,7 @@
 </file>
 
 <file path=word/endnotes.xml><?xml version="1.0" encoding="utf-8"?>
-<w:endnotes xmlns:wpc="http://schemas.microsoft.com/office/word/2010/wordprocessingCanvas" xmlns:cx="http://schemas.microsoft.com/office/drawing/2014/chartex" xmlns:cx1="http://schemas.microsoft.com/office/drawing/2015/9/8/chartex" xmlns:cx2="http://schemas.microsoft.com/office/drawing/2015/10/21/chartex" xmlns:cx3="http://schemas.microsoft.com/office/drawing/2016/5/9/chartex" xmlns:cx4="http://schemas.microsoft.com/office/drawing/2016/5/10/chartex" xmlns:cx5="http://schemas.microsoft.com/office/drawing/2016/5/11/chartex" xmlns:cx6="http://schemas.microsoft.com/office/drawing/2016/5/12/chartex" xmlns:cx7="http://schemas.microsoft.com/office/drawing/2016/5/13/chartex" xmlns:cx8="http://schemas.microsoft.com/office/drawing/2016/5/14/chartex" xmlns:mc="http://schemas.openxmlformats.org/markup-compatibility/2006" xmlns:aink="http://schemas.microsoft.com/office/drawing/2016/ink" xmlns:am3d="http://schemas.microsoft.com/office/drawing/2017/model3d" xmlns:o="urn:schemas-microsoft-com:office:office" xmlns:oel="http://schemas.microsoft.com/office/2019/extlst" xmlns:r="http://schemas.openxmlformats.org/officeDocument/2006/relationships" xmlns:m="http://schemas.openxmlformats.org/officeDocument/2006/math" xmlns:v="urn:schemas-microsoft-com:vml" xmlns:wp14="http://schemas.microsoft.com/office/word/2010/wordprocessingDrawing" xmlns:wp="http://schemas.openxmlformats.org/drawingml/2006/wordprocessingDrawing" xmlns:w10="urn:schemas-microsoft-com:office:word" xmlns:w="http://schemas.openxmlformats.org/wordprocessingml/2006/main" xmlns:w14="http://schemas.microsoft.com/office/word/2010/wordml" xmlns:w15="http://schemas.microsoft.com/office/word/2012/wordml" xmlns:w16cex="http://schemas.microsoft.com/office/word/2018/wordml/cex" xmlns:w16cid="http://schemas.microsoft.com/office/word/2016/wordml/cid" xmlns:w16="http://schemas.microsoft.com/office/word/2018/wordml" xmlns:w16du="http://schemas.microsoft.com/office/word/2023/wordml/word16du" xmlns:w16sdtdh="http://schemas.microsoft.com/office/word/2020/wordml/sdtdatahash" xmlns:w16se="http://schemas.microsoft.com/office/word/2015/wordml/symex" xmlns:wpg="http://schemas.microsoft.com/office/word/2010/wordprocessingGroup" xmlns:wpi="http://schemas.microsoft.com/office/word/2010/wordprocessingInk" xmlns:wne="http://schemas.microsoft.com/office/word/2006/wordml" xmlns:wps="http://schemas.microsoft.com/office/word/2010/wordprocessingShape" mc:Ignorable="w14 w15 w16se w16cid w16 w16cex w16sdtdh wp14">
+<w:endnotes xmlns:wpc="http://schemas.microsoft.com/office/word/2010/wordprocessingCanvas" xmlns:cx="http://schemas.microsoft.com/office/drawing/2014/chartex" xmlns:cx1="http://schemas.microsoft.com/office/drawing/2015/9/8/chartex" xmlns:cx2="http://schemas.microsoft.com/office/drawing/2015/10/21/chartex" xmlns:cx3="http://schemas.microsoft.com/office/drawing/2016/5/9/chartex" xmlns:cx4="http://schemas.microsoft.com/office/drawing/2016/5/10/chartex" xmlns:cx5="http://schemas.microsoft.com/office/drawing/2016/5/11/chartex" xmlns:cx6="http://schemas.microsoft.com/office/drawing/2016/5/12/chartex" xmlns:cx7="http://schemas.microsoft.com/office/drawing/2016/5/13/chartex" xmlns:cx8="http://schemas.microsoft.com/office/drawing/2016/5/14/chartex" xmlns:mc="http://schemas.openxmlformats.org/markup-compatibility/2006" xmlns:aink="http://schemas.microsoft.com/office/drawing/2016/ink" xmlns:am3d="http://schemas.microsoft.com/office/drawing/2017/model3d" xmlns:o="urn:schemas-microsoft-com:office:office" xmlns:oel="http://schemas.microsoft.com/office/2019/extlst" xmlns:r="http://schemas.openxmlformats.org/officeDocument/2006/relationships" xmlns:m="http://schemas.openxmlformats.org/officeDocument/2006/math" xmlns:v="urn:schemas-microsoft-com:vml" xmlns:wp14="http://schemas.microsoft.com/office/word/2010/wordprocessingDrawing" xmlns:wp="http://schemas.openxmlformats.org/drawingml/2006/wordprocessingDrawing" xmlns:w10="urn:schemas-microsoft-com:office:word" xmlns:w="http://schemas.openxmlformats.org/wordprocessingml/2006/main" xmlns:w14="http://schemas.microsoft.com/office/word/2010/wordml" xmlns:w15="http://schemas.microsoft.com/office/word/2012/wordml" xmlns:w16cex="http://schemas.microsoft.com/office/word/2018/wordml/cex" xmlns:w16cid="http://schemas.microsoft.com/office/word/2016/wordml/cid" xmlns:w16="http://schemas.microsoft.com/office/word/2018/wordml" xmlns:w16sdtdh="http://schemas.microsoft.com/office/word/2020/wordml/sdtdatahash" xmlns:w16se="http://schemas.microsoft.com/office/word/2015/wordml/symex" xmlns:wpg="http://schemas.microsoft.com/office/word/2010/wordprocessingGroup" xmlns:wpi="http://schemas.microsoft.com/office/word/2010/wordprocessingInk" xmlns:wne="http://schemas.microsoft.com/office/word/2006/wordml" xmlns:wps="http://schemas.microsoft.com/office/word/2010/wordprocessingShape" mc:Ignorable="w14 w15 w16se w16cid w16 w16cex w16sdtdh wp14">
   <w:endnote w:type="separator" w:id="-1">
     <w:p>
       <w:pPr>
@@ -7289,7 +6643,7 @@
 </file>
 
 <file path=word/footnotes.xml><?xml version="1.0" encoding="utf-8"?>
-<w:footnotes xmlns:wpc="http://schemas.microsoft.com/office/word/2010/wordprocessingCanvas" xmlns:cx="http://schemas.microsoft.com/office/drawing/2014/chartex" xmlns:cx1="http://schemas.microsoft.com/office/drawing/2015/9/8/chartex" xmlns:cx2="http://schemas.microsoft.com/office/drawing/2015/10/21/chartex" xmlns:cx3="http://schemas.microsoft.com/office/drawing/2016/5/9/chartex" xmlns:cx4="http://schemas.microsoft.com/office/drawing/2016/5/10/chartex" xmlns:cx5="http://schemas.microsoft.com/office/drawing/2016/5/11/chartex" xmlns:cx6="http://schemas.microsoft.com/office/drawing/2016/5/12/chartex" xmlns:cx7="http://schemas.microsoft.com/office/drawing/2016/5/13/chartex" xmlns:cx8="http://schemas.microsoft.com/office/drawing/2016/5/14/chartex" xmlns:mc="http://schemas.openxmlformats.org/markup-compatibility/2006" xmlns:aink="http://schemas.microsoft.com/office/drawing/2016/ink" xmlns:am3d="http://schemas.microsoft.com/office/drawing/2017/model3d" xmlns:o="urn:schemas-microsoft-com:office:office" xmlns:oel="http://schemas.microsoft.com/office/2019/extlst" xmlns:r="http://schemas.openxmlformats.org/officeDocument/2006/relationships" xmlns:m="http://schemas.openxmlformats.org/officeDocument/2006/math" xmlns:v="urn:schemas-microsoft-com:vml" xmlns:wp14="http://schemas.microsoft.com/office/word/2010/wordprocessingDrawing" xmlns:wp="http://schemas.openxmlformats.org/drawingml/2006/wordprocessingDrawing" xmlns:w10="urn:schemas-microsoft-com:office:word" xmlns:w="http://schemas.openxmlformats.org/wordprocessingml/2006/main" xmlns:w14="http://schemas.microsoft.com/office/word/2010/wordml" xmlns:w15="http://schemas.microsoft.com/office/word/2012/wordml" xmlns:w16cex="http://schemas.microsoft.com/office/word/2018/wordml/cex" xmlns:w16cid="http://schemas.microsoft.com/office/word/2016/wordml/cid" xmlns:w16="http://schemas.microsoft.com/office/word/2018/wordml" xmlns:w16du="http://schemas.microsoft.com/office/word/2023/wordml/word16du" xmlns:w16sdtdh="http://schemas.microsoft.com/office/word/2020/wordml/sdtdatahash" xmlns:w16se="http://schemas.microsoft.com/office/word/2015/wordml/symex" xmlns:wpg="http://schemas.microsoft.com/office/word/2010/wordprocessingGroup" xmlns:wpi="http://schemas.microsoft.com/office/word/2010/wordprocessingInk" xmlns:wne="http://schemas.microsoft.com/office/word/2006/wordml" xmlns:wps="http://schemas.microsoft.com/office/word/2010/wordprocessingShape" mc:Ignorable="w14 w15 w16se w16cid w16 w16cex w16sdtdh wp14">
+<w:footnotes xmlns:wpc="http://schemas.microsoft.com/office/word/2010/wordprocessingCanvas" xmlns:cx="http://schemas.microsoft.com/office/drawing/2014/chartex" xmlns:cx1="http://schemas.microsoft.com/office/drawing/2015/9/8/chartex" xmlns:cx2="http://schemas.microsoft.com/office/drawing/2015/10/21/chartex" xmlns:cx3="http://schemas.microsoft.com/office/drawing/2016/5/9/chartex" xmlns:cx4="http://schemas.microsoft.com/office/drawing/2016/5/10/chartex" xmlns:cx5="http://schemas.microsoft.com/office/drawing/2016/5/11/chartex" xmlns:cx6="http://schemas.microsoft.com/office/drawing/2016/5/12/chartex" xmlns:cx7="http://schemas.microsoft.com/office/drawing/2016/5/13/chartex" xmlns:cx8="http://schemas.microsoft.com/office/drawing/2016/5/14/chartex" xmlns:mc="http://schemas.openxmlformats.org/markup-compatibility/2006" xmlns:aink="http://schemas.microsoft.com/office/drawing/2016/ink" xmlns:am3d="http://schemas.microsoft.com/office/drawing/2017/model3d" xmlns:o="urn:schemas-microsoft-com:office:office" xmlns:oel="http://schemas.microsoft.com/office/2019/extlst" xmlns:r="http://schemas.openxmlformats.org/officeDocument/2006/relationships" xmlns:m="http://schemas.openxmlformats.org/officeDocument/2006/math" xmlns:v="urn:schemas-microsoft-com:vml" xmlns:wp14="http://schemas.microsoft.com/office/word/2010/wordprocessingDrawing" xmlns:wp="http://schemas.openxmlformats.org/drawingml/2006/wordprocessingDrawing" xmlns:w10="urn:schemas-microsoft-com:office:word" xmlns:w="http://schemas.openxmlformats.org/wordprocessingml/2006/main" xmlns:w14="http://schemas.microsoft.com/office/word/2010/wordml" xmlns:w15="http://schemas.microsoft.com/office/word/2012/wordml" xmlns:w16cex="http://schemas.microsoft.com/office/word/2018/wordml/cex" xmlns:w16cid="http://schemas.microsoft.com/office/word/2016/wordml/cid" xmlns:w16="http://schemas.microsoft.com/office/word/2018/wordml" xmlns:w16sdtdh="http://schemas.microsoft.com/office/word/2020/wordml/sdtdatahash" xmlns:w16se="http://schemas.microsoft.com/office/word/2015/wordml/symex" xmlns:wpg="http://schemas.microsoft.com/office/word/2010/wordprocessingGroup" xmlns:wpi="http://schemas.microsoft.com/office/word/2010/wordprocessingInk" xmlns:wne="http://schemas.microsoft.com/office/word/2006/wordml" xmlns:wps="http://schemas.microsoft.com/office/word/2010/wordprocessingShape" mc:Ignorable="w14 w15 w16se w16cid w16 w16cex w16sdtdh wp14">
   <w:footnote w:type="separator" w:id="-1">
     <w:p>
       <w:pPr>
@@ -7314,7 +6668,7 @@
 </file>
 
 <file path=word/numbering.xml><?xml version="1.0" encoding="utf-8"?>
-<w:numbering xmlns:wpc="http://schemas.microsoft.com/office/word/2010/wordprocessingCanvas" xmlns:cx="http://schemas.microsoft.com/office/drawing/2014/chartex" xmlns:cx1="http://schemas.microsoft.com/office/drawing/2015/9/8/chartex" xmlns:cx2="http://schemas.microsoft.com/office/drawing/2015/10/21/chartex" xmlns:cx3="http://schemas.microsoft.com/office/drawing/2016/5/9/chartex" xmlns:cx4="http://schemas.microsoft.com/office/drawing/2016/5/10/chartex" xmlns:cx5="http://schemas.microsoft.com/office/drawing/2016/5/11/chartex" xmlns:cx6="http://schemas.microsoft.com/office/drawing/2016/5/12/chartex" xmlns:cx7="http://schemas.microsoft.com/office/drawing/2016/5/13/chartex" xmlns:cx8="http://schemas.microsoft.com/office/drawing/2016/5/14/chartex" xmlns:mc="http://schemas.openxmlformats.org/markup-compatibility/2006" xmlns:aink="http://schemas.microsoft.com/office/drawing/2016/ink" xmlns:am3d="http://schemas.microsoft.com/office/drawing/2017/model3d" xmlns:o="urn:schemas-microsoft-com:office:office" xmlns:oel="http://schemas.microsoft.com/office/2019/extlst" xmlns:r="http://schemas.openxmlformats.org/officeDocument/2006/relationships" xmlns:m="http://schemas.openxmlformats.org/officeDocument/2006/math" xmlns:v="urn:schemas-microsoft-com:vml" xmlns:wp14="http://schemas.microsoft.com/office/word/2010/wordprocessingDrawing" xmlns:wp="http://schemas.openxmlformats.org/drawingml/2006/wordprocessingDrawing" xmlns:w10="urn:schemas-microsoft-com:office:word" xmlns:w="http://schemas.openxmlformats.org/wordprocessingml/2006/main" xmlns:w14="http://schemas.microsoft.com/office/word/2010/wordml" xmlns:w15="http://schemas.microsoft.com/office/word/2012/wordml" xmlns:w16cex="http://schemas.microsoft.com/office/word/2018/wordml/cex" xmlns:w16cid="http://schemas.microsoft.com/office/word/2016/wordml/cid" xmlns:w16="http://schemas.microsoft.com/office/word/2018/wordml" xmlns:w16du="http://schemas.microsoft.com/office/word/2023/wordml/word16du" xmlns:w16sdtdh="http://schemas.microsoft.com/office/word/2020/wordml/sdtdatahash" xmlns:w16se="http://schemas.microsoft.com/office/word/2015/wordml/symex" xmlns:wpg="http://schemas.microsoft.com/office/word/2010/wordprocessingGroup" xmlns:wpi="http://schemas.microsoft.com/office/word/2010/wordprocessingInk" xmlns:wne="http://schemas.microsoft.com/office/word/2006/wordml" xmlns:wps="http://schemas.microsoft.com/office/word/2010/wordprocessingShape" mc:Ignorable="w14 w15 w16se w16cid w16 w16cex w16sdtdh wp14">
+<w:numbering xmlns:wpc="http://schemas.microsoft.com/office/word/2010/wordprocessingCanvas" xmlns:cx="http://schemas.microsoft.com/office/drawing/2014/chartex" xmlns:cx1="http://schemas.microsoft.com/office/drawing/2015/9/8/chartex" xmlns:cx2="http://schemas.microsoft.com/office/drawing/2015/10/21/chartex" xmlns:cx3="http://schemas.microsoft.com/office/drawing/2016/5/9/chartex" xmlns:cx4="http://schemas.microsoft.com/office/drawing/2016/5/10/chartex" xmlns:cx5="http://schemas.microsoft.com/office/drawing/2016/5/11/chartex" xmlns:cx6="http://schemas.microsoft.com/office/drawing/2016/5/12/chartex" xmlns:cx7="http://schemas.microsoft.com/office/drawing/2016/5/13/chartex" xmlns:cx8="http://schemas.microsoft.com/office/drawing/2016/5/14/chartex" xmlns:mc="http://schemas.openxmlformats.org/markup-compatibility/2006" xmlns:aink="http://schemas.microsoft.com/office/drawing/2016/ink" xmlns:am3d="http://schemas.microsoft.com/office/drawing/2017/model3d" xmlns:o="urn:schemas-microsoft-com:office:office" xmlns:oel="http://schemas.microsoft.com/office/2019/extlst" xmlns:r="http://schemas.openxmlformats.org/officeDocument/2006/relationships" xmlns:m="http://schemas.openxmlformats.org/officeDocument/2006/math" xmlns:v="urn:schemas-microsoft-com:vml" xmlns:wp14="http://schemas.microsoft.com/office/word/2010/wordprocessingDrawing" xmlns:wp="http://schemas.openxmlformats.org/drawingml/2006/wordprocessingDrawing" xmlns:w10="urn:schemas-microsoft-com:office:word" xmlns:w="http://schemas.openxmlformats.org/wordprocessingml/2006/main" xmlns:w14="http://schemas.microsoft.com/office/word/2010/wordml" xmlns:w15="http://schemas.microsoft.com/office/word/2012/wordml" xmlns:w16cex="http://schemas.microsoft.com/office/word/2018/wordml/cex" xmlns:w16cid="http://schemas.microsoft.com/office/word/2016/wordml/cid" xmlns:w16="http://schemas.microsoft.com/office/word/2018/wordml" xmlns:w16sdtdh="http://schemas.microsoft.com/office/word/2020/wordml/sdtdatahash" xmlns:w16se="http://schemas.microsoft.com/office/word/2015/wordml/symex" xmlns:wpg="http://schemas.microsoft.com/office/word/2010/wordprocessingGroup" xmlns:wpi="http://schemas.microsoft.com/office/word/2010/wordprocessingInk" xmlns:wne="http://schemas.microsoft.com/office/word/2006/wordml" xmlns:wps="http://schemas.microsoft.com/office/word/2010/wordprocessingShape" mc:Ignorable="w14 w15 w16se w16cid w16 w16cex w16sdtdh wp14">
   <w:abstractNum w:abstractNumId="0" w15:restartNumberingAfterBreak="0">
     <w:nsid w:val="1CBB5601"/>
     <w:multiLevelType w:val="hybridMultilevel"/>
@@ -8067,6 +7421,7 @@
   <w:style w:type="character" w:default="1" w:styleId="DefaultParagraphFont">
     <w:name w:val="Default Paragraph Font"/>
     <w:uiPriority w:val="1"/>
+    <w:semiHidden/>
     <w:unhideWhenUsed/>
   </w:style>
   <w:style w:type="table" w:default="1" w:styleId="TableNormal">

</xml_diff>

<commit_message>
go through data fmt code
</commit_message>
<xml_diff>
--- a/draft/draft_CoptoHomoTandem.docx
+++ b/draft/draft_CoptoHomoTandem.docx
@@ -20,7 +20,7 @@
           <w:b/>
           <w:bCs/>
         </w:rPr>
-        <w:t xml:space="preserve">Strength of </w:t>
+        <w:t>The strength</w:t>
       </w:r>
       <w:r>
         <w:rPr>
@@ -28,7 +28,7 @@
           <w:b/>
           <w:bCs/>
         </w:rPr>
-        <w:t>sexual signal</w:t>
+        <w:t xml:space="preserve"> of </w:t>
       </w:r>
       <w:r>
         <w:rPr>
@@ -36,7 +36,7 @@
           <w:b/>
           <w:bCs/>
         </w:rPr>
-        <w:t>s</w:t>
+        <w:t>sexual signal</w:t>
       </w:r>
       <w:r>
         <w:rPr>
@@ -44,7 +44,7 @@
           <w:b/>
           <w:bCs/>
         </w:rPr>
-        <w:t xml:space="preserve"> predicts same-sex paring </w:t>
+        <w:t>s</w:t>
       </w:r>
       <w:r>
         <w:rPr>
@@ -52,8 +52,26 @@
           <w:b/>
           <w:bCs/>
         </w:rPr>
-        <w:t>in termites</w:t>
-      </w:r>
+        <w:t xml:space="preserve"> predicts same-sex paring </w:t>
+      </w:r>
+      <w:r>
+        <w:rPr>
+          <w:rFonts w:ascii="PT Serif" w:hAnsi="PT Serif"/>
+          <w:b/>
+          <w:bCs/>
+        </w:rPr>
+        <w:t xml:space="preserve">in </w:t>
+      </w:r>
+      <w:proofErr w:type="gramStart"/>
+      <w:r>
+        <w:rPr>
+          <w:rFonts w:ascii="PT Serif" w:hAnsi="PT Serif"/>
+          <w:b/>
+          <w:bCs/>
+        </w:rPr>
+        <w:t>termites</w:t>
+      </w:r>
+      <w:proofErr w:type="gramEnd"/>
     </w:p>
     <w:p>
       <w:pPr>
@@ -105,6 +123,15 @@
           <w:szCs w:val="20"/>
           <w:vertAlign w:val="superscript"/>
         </w:rPr>
+        <w:t>,2</w:t>
+      </w:r>
+      <w:r>
+        <w:rPr>
+          <w:rFonts w:ascii="PT Serif" w:hAnsi="PT Serif"/>
+          <w:sz w:val="20"/>
+          <w:szCs w:val="20"/>
+          <w:vertAlign w:val="superscript"/>
+        </w:rPr>
         <w:t>#</w:t>
       </w:r>
       <w:r>
@@ -143,7 +170,16 @@
           <w:szCs w:val="20"/>
           <w:vertAlign w:val="superscript"/>
         </w:rPr>
-        <w:t>2#</w:t>
+        <w:t>3</w:t>
+      </w:r>
+      <w:r>
+        <w:rPr>
+          <w:rFonts w:ascii="PT Serif" w:hAnsi="PT Serif"/>
+          <w:sz w:val="20"/>
+          <w:szCs w:val="20"/>
+          <w:vertAlign w:val="superscript"/>
+        </w:rPr>
+        <w:t>#</w:t>
       </w:r>
       <w:r>
         <w:rPr>
@@ -172,7 +208,7 @@
           <w:szCs w:val="20"/>
           <w:vertAlign w:val="superscript"/>
         </w:rPr>
-        <w:t>2</w:t>
+        <w:t>4</w:t>
       </w:r>
     </w:p>
     <w:p>
@@ -247,7 +283,36 @@
           <w:sz w:val="20"/>
           <w:szCs w:val="20"/>
         </w:rPr>
-        <w:t xml:space="preserve">2: </w:t>
+        <w:t>2: Department of Entomology &amp; Plant Pathology, Auburn, AL, USA</w:t>
+      </w:r>
+    </w:p>
+    <w:p>
+      <w:pPr>
+        <w:snapToGrid w:val="0"/>
+        <w:spacing w:after="0" w:line="240" w:lineRule="auto"/>
+        <w:ind w:left="270" w:hanging="270"/>
+        <w:jc w:val="both"/>
+        <w:rPr>
+          <w:rFonts w:ascii="PT Serif" w:hAnsi="PT Serif" w:cs="Times New Roman"/>
+          <w:sz w:val="20"/>
+          <w:szCs w:val="20"/>
+        </w:rPr>
+      </w:pPr>
+      <w:r>
+        <w:rPr>
+          <w:rFonts w:ascii="PT Serif" w:hAnsi="PT Serif" w:cs="Times New Roman"/>
+          <w:sz w:val="20"/>
+          <w:szCs w:val="20"/>
+        </w:rPr>
+        <w:t>3</w:t>
+      </w:r>
+      <w:r>
+        <w:rPr>
+          <w:rFonts w:ascii="PT Serif" w:hAnsi="PT Serif" w:cs="Times New Roman"/>
+          <w:sz w:val="20"/>
+          <w:szCs w:val="20"/>
+        </w:rPr>
+        <w:t xml:space="preserve">: </w:t>
       </w:r>
       <w:r>
         <w:rPr>
@@ -2125,7 +2190,7 @@
           <w:sz w:val="20"/>
           <w:szCs w:val="20"/>
         </w:rPr>
-        <w:t xml:space="preserve">. With small sexual differences, receivers can locate other receivers as well as senders, which may also provoke mistaken identity of the sex of partner. On the other hand, more SSB between signal senders could be </w:t>
+        <w:t xml:space="preserve">. With small sexual differences, receivers can locate other receivers as well as senders, which may also </w:t>
       </w:r>
       <w:r>
         <w:rPr>
@@ -2134,7 +2199,7 @@
           <w:szCs w:val="20"/>
         </w:rPr>
         <w:lastRenderedPageBreak/>
-        <w:t xml:space="preserve">possible in the species with strong signals. </w:t>
+        <w:t xml:space="preserve">provoke mistaken identity of the sex of partner. On the other hand, more SSB between signal senders could be possible in the species with strong signals. </w:t>
       </w:r>
       <w:r>
         <w:rPr>
@@ -2840,16 +2905,9 @@
           <w:sz w:val="20"/>
           <w:szCs w:val="20"/>
         </w:rPr>
-        <w:t xml:space="preserve"> formosanus</w:t>
-      </w:r>
-      <w:r>
-        <w:rPr>
-          <w:rFonts w:ascii="PT Serif" w:hAnsi="PT Serif"/>
-          <w:sz w:val="20"/>
-          <w:szCs w:val="20"/>
-        </w:rPr>
-        <w:t xml:space="preserve"> and </w:t>
-      </w:r>
+        <w:t xml:space="preserve"> </w:t>
+      </w:r>
+      <w:proofErr w:type="spellStart"/>
       <w:r>
         <w:rPr>
           <w:rFonts w:ascii="PT Serif" w:hAnsi="PT Serif"/>
@@ -2858,7 +2916,38 @@
           <w:sz w:val="20"/>
           <w:szCs w:val="20"/>
         </w:rPr>
-        <w:t xml:space="preserve">Coptotermes </w:t>
+        <w:t>formosanus</w:t>
+      </w:r>
+      <w:proofErr w:type="spellEnd"/>
+      <w:r>
+        <w:rPr>
+          <w:rFonts w:ascii="PT Serif" w:hAnsi="PT Serif"/>
+          <w:sz w:val="20"/>
+          <w:szCs w:val="20"/>
+        </w:rPr>
+        <w:t xml:space="preserve"> and </w:t>
+      </w:r>
+      <w:proofErr w:type="spellStart"/>
+      <w:r>
+        <w:rPr>
+          <w:rFonts w:ascii="PT Serif" w:hAnsi="PT Serif"/>
+          <w:i/>
+          <w:iCs/>
+          <w:sz w:val="20"/>
+          <w:szCs w:val="20"/>
+        </w:rPr>
+        <w:t>Coptotermes</w:t>
+      </w:r>
+      <w:proofErr w:type="spellEnd"/>
+      <w:r>
+        <w:rPr>
+          <w:rFonts w:ascii="PT Serif" w:hAnsi="PT Serif"/>
+          <w:i/>
+          <w:iCs/>
+          <w:sz w:val="20"/>
+          <w:szCs w:val="20"/>
+        </w:rPr>
+        <w:t xml:space="preserve"> </w:t>
       </w:r>
       <w:proofErr w:type="spellStart"/>
       <w:r>
@@ -3864,7 +3953,7 @@
           <w:sz w:val="20"/>
           <w:szCs w:val="20"/>
         </w:rPr>
-        <w:t xml:space="preserve">During observations, pairs were determined to be in one of three states: 1) tandem running, 2) interacting but not tandem running, and 3) searching (individuals in the pair are physically separated). We defined individuals in the pair as interacting (or tandem running) when the distance between their </w:t>
+        <w:t xml:space="preserve">During observations, pairs were determined to be in one of three states: 1) tandem running, 2) interacting but not tandem running, and 3) searching (individuals in the pair are physically </w:t>
       </w:r>
       <w:r>
         <w:rPr>
@@ -3874,7 +3963,7 @@
           <w:szCs w:val="20"/>
         </w:rPr>
         <w:lastRenderedPageBreak/>
-        <w:t xml:space="preserve">centroids was less than 7 mm (18). This distance slightly exceeds the average body length because termites in a tandem run are nearly in physical contact (18). An interacting pair </w:t>
+        <w:t xml:space="preserve">separated). We defined individuals in the pair as interacting (or tandem running) when the distance between their centroids was less than 7 mm (18). This distance slightly exceeds the average body length because termites in a tandem run are nearly in physical contact (18). An interacting pair </w:t>
       </w:r>
       <w:proofErr w:type="gramStart"/>
       <w:r>
@@ -4847,6 +4936,7 @@
           <w:sz w:val="20"/>
           <w:szCs w:val="20"/>
         </w:rPr>
+        <w:lastRenderedPageBreak/>
         <w:t xml:space="preserve">Data that support the findings of this study </w:t>
       </w:r>
       <w:r>

</xml_diff>

<commit_message>
edit methods / edit output.R
</commit_message>
<xml_diff>
--- a/draft/draft_CoptoHomoTandem.docx
+++ b/draft/draft_CoptoHomoTandem.docx
@@ -60,18 +60,8 @@
           <w:b/>
           <w:bCs/>
         </w:rPr>
-        <w:t xml:space="preserve">in </w:t>
-      </w:r>
-      <w:proofErr w:type="gramStart"/>
-      <w:r>
-        <w:rPr>
-          <w:rFonts w:ascii="PT Serif" w:hAnsi="PT Serif"/>
-          <w:b/>
-          <w:bCs/>
-        </w:rPr>
-        <w:t>termites</w:t>
-      </w:r>
-      <w:proofErr w:type="gramEnd"/>
+        <w:t>in termites</w:t>
+      </w:r>
     </w:p>
     <w:p>
       <w:pPr>
@@ -1525,7 +1515,7 @@
           <w:sz w:val="20"/>
           <w:szCs w:val="20"/>
         </w:rPr>
-        <w:instrText xml:space="preserve"> ADDIN ZOTERO_ITEM CSL_CITATION {"citationID":"OYkQv4q0","properties":{"formattedCitation":"(Bagemihl, 1999; Bailey and Zuk, 2009; Scharf and Martin, 2013)","plainCitation":"(Bagemihl, 1999; Bailey and Zuk, 2009; Scharf and Martin, 2013)","noteIndex":0},"citationItems":[{"id":482,"uris":["http://zotero.org/users/9949769/items/3KQPMA93"],"itemData":{"id":482,"type":"book","event-place":"New York","publisher":"NY: St. Martins' Press","publisher-place":"New York","title":"Biological exuberance: Animal homosexuality and natural diversity","URL":"https://scholar.google.co.jp/scholar?q=Biological+Exuberance:+Animal+Homosexuality+and+Natural+Diversity+&amp;hl=ja&amp;as_sdt=0,5#0","author":[{"family":"Bagemihl","given":"B"}],"issued":{"date-parts":[["1999"]]}}},{"id":149,"uris":["http://zotero.org/users/9949769/items/QFREZUBX"],"itemData":{"id":149,"type":"article-journal","abstract":"Same-sex sexual behavior has been extensively docu- mented in non-human animals. Here we review the contexts in which it has been studied, focusing on case studies that have tested both adaptive and non-adaptive explanations for the persistence of same-sex sexual behavior. Researchers have begun to make headway unraveling possible evolutionary origins of these beha- viors and reasons for their maintenance in populations, and we advocate expanding these approaches to examine their role as agents of evolutionary change. Future research employing theoretical, comparative and experimental approaches could provide a greater understanding not only of how selection might have driven the evolution of same-sex sexual behaviors but also ways in which such behaviors act as selective forces that shape social, morphological and behavioral evol- ution.","container-title":"Trends in Ecology &amp; Evolution","DOI":"10.1016/j.tree.2009.03.014","ISSN":"01695347","issue":"8","page":"439-446","title":"Same-sex sexual behavior and evolution","volume":"24","author":[{"family":"Bailey","given":"Nathan W."},{"family":"Zuk","given":"Marlene"}],"issued":{"date-parts":[["2009"]]}}},{"id":731,"uris":["http://zotero.org/users/9949769/items/RG6KKUWL"],"itemData":{"id":731,"type":"article-journal","abstract":"Same-sex sexual (SSS) behavior represents an evo- lutionary puzzle: whilst associated costs seem obvious, posi- tive contributions to fitness remain unclear. Various adaptive explanations have been proposed and thorough reviews exist for vertebrates, but a thorough synthesis of causes for SSS behavior in invertebrates is lacking.Herewe provide evidence for such behavior in ~110 species of insects and arachnids. Males are more frequently involved in SSS behavior in the laboratory than in the field, and isolation, high density, and exposure to female pheromones increase its prevalence. SSS behavior is often shorter than the equivalent heterosexual behavior. Most cases can be explained via mistaken identifi- cation by the active (courting/mounting) male. Adaptive ex- planations, such as sperm transfer of the mounting male via themounted one or gaining experience by youngmales, are of limited general significance. The passive (being courted/ mounted) male is sometimes responsible for this “mistake” by releasing sex pheromones or carrying female pheromones that were attached to his cuticle during prior mating activity. Passive males often resist courting/mating attempts. SSS be- havior in arthropods is predominantly based on mistaken identification and is probably maintained because the cost of rejecting a valid opportunity to mate with a female is greater than that of mistakenly mating with a male. Many species Communicated by D. Gwynne Electronic supplementary material The online version of this article (doi:10.1007/s00265-013-1610-x) contains supplementary material, which is available to authorized users. I. Scharf (*) Department of Zoology, Faculty of Life Sciences, Tel Aviv University, 69978 Tel Aviv, Israel e-mail: scharfi@post.tau.ac.il O. Y. Martin Experimental Ecology, Institute of Integrative Biology IBZ, ETH Zurich, Zurich, Switzerland e-mail: oliver.martin@env.ethz.ch exhibiting SSS behavior also mate with related species, an- other case of mistaken identification. Future research should focus on uncovering the situations/contexts inwhich mistaken identification is more or less costly for males.","container-title":"Behavioral Ecology and Sociobiology","DOI":"10.1007/s00265-013-1610-x","ISSN":"03405443","issue":"11","page":"1719-1730","title":"Same-sex sexual behavior in insects and arachnids: prevalence, causes, and consequences","volume":"67","author":[{"family":"Scharf","given":"Inon"},{"family":"Martin","given":"Oliver Y."}],"issued":{"date-parts":[["2013"]]}}}],"schema":"https://github.com/citation-style-language/schema/raw/master/csl-citation.json"} </w:instrText>
+        <w:instrText xml:space="preserve"> ADDIN ZOTERO_ITEM CSL_CITATION {"citationID":"OYkQv4q0","properties":{"formattedCitation":"(Bagemihl, 1999; Bailey and Zuk, 2009; Scharf and Martin, 2013)","plainCitation":"(Bagemihl, 1999; Bailey and Zuk, 2009; Scharf and Martin, 2013)","noteIndex":0},"citationItems":[{"id":334,"uris":["http://zotero.org/users/9949769/items/3KQPMA93"],"itemData":{"id":334,"type":"book","event-place":"New York","publisher":"NY: St. Martins' Press","publisher-place":"New York","title":"Biological exuberance: Animal homosexuality and natural diversity","URL":"https://scholar.google.co.jp/scholar?q=Biological+Exuberance:+Animal+Homosexuality+and+Natural+Diversity+&amp;hl=ja&amp;as_sdt=0,5#0","author":[{"family":"Bagemihl","given":"B"}],"issued":{"date-parts":[["1999"]]}}},{"id":2611,"uris":["http://zotero.org/users/9949769/items/QFREZUBX"],"itemData":{"id":2611,"type":"article-journal","abstract":"Same-sex sexual behavior has been extensively docu- mented in non-human animals. Here we review the contexts in which it has been studied, focusing on case studies that have tested both adaptive and non-adaptive explanations for the persistence of same-sex sexual behavior. Researchers have begun to make headway unraveling possible evolutionary origins of these beha- viors and reasons for their maintenance in populations, and we advocate expanding these approaches to examine their role as agents of evolutionary change. Future research employing theoretical, comparative and experimental approaches could provide a greater understanding not only of how selection might have driven the evolution of same-sex sexual behaviors but also ways in which such behaviors act as selective forces that shape social, morphological and behavioral evol- ution.","container-title":"Trends in Ecology &amp; Evolution","DOI":"10.1016/j.tree.2009.03.014","ISSN":"01695347","issue":"8","page":"439-446","title":"Same-sex sexual behavior and evolution","volume":"24","author":[{"family":"Bailey","given":"Nathan W."},{"family":"Zuk","given":"Marlene"}],"issued":{"date-parts":[["2009"]]}}},{"id":985,"uris":["http://zotero.org/users/9949769/items/RG6KKUWL"],"itemData":{"id":985,"type":"article-journal","abstract":"Same-sex sexual (SSS) behavior represents an evo- lutionary puzzle: whilst associated costs seem obvious, posi- tive contributions to fitness remain unclear. Various adaptive explanations have been proposed and thorough reviews exist for vertebrates, but a thorough synthesis of causes for SSS behavior in invertebrates is lacking.Herewe provide evidence for such behavior in ~110 species of insects and arachnids. Males are more frequently involved in SSS behavior in the laboratory than in the field, and isolation, high density, and exposure to female pheromones increase its prevalence. SSS behavior is often shorter than the equivalent heterosexual behavior. Most cases can be explained via mistaken identifi- cation by the active (courting/mounting) male. Adaptive ex- planations, such as sperm transfer of the mounting male via themounted one or gaining experience by youngmales, are of limited general significance. The passive (being courted/ mounted) male is sometimes responsible for this “mistake” by releasing sex pheromones or carrying female pheromones that were attached to his cuticle during prior mating activity. Passive males often resist courting/mating attempts. SSS be- havior in arthropods is predominantly based on mistaken identification and is probably maintained because the cost of rejecting a valid opportunity to mate with a female is greater than that of mistakenly mating with a male. Many species Communicated by D. Gwynne Electronic supplementary material The online version of this article (doi:10.1007/s00265-013-1610-x) contains supplementary material, which is available to authorized users. I. Scharf (*) Department of Zoology, Faculty of Life Sciences, Tel Aviv University, 69978 Tel Aviv, Israel e-mail: scharfi@post.tau.ac.il O. Y. Martin Experimental Ecology, Institute of Integrative Biology IBZ, ETH Zurich, Zurich, Switzerland e-mail: oliver.martin@env.ethz.ch exhibiting SSS behavior also mate with related species, an- other case of mistaken identification. Future research should focus on uncovering the situations/contexts inwhich mistaken identification is more or less costly for males.","container-title":"Behavioral Ecology and Sociobiology","DOI":"10.1007/s00265-013-1610-x","ISSN":"03405443","issue":"11","page":"1719-1730","title":"Same-sex sexual behavior in insects and arachnids: prevalence, causes, and consequences","volume":"67","author":[{"family":"Scharf","given":"Inon"},{"family":"Martin","given":"Oliver Y."}],"issued":{"date-parts":[["2013"]]}}}],"schema":"https://github.com/citation-style-language/schema/raw/master/csl-citation.json"} </w:instrText>
       </w:r>
       <w:r>
         <w:rPr>
@@ -1540,7 +1530,23 @@
           <w:rFonts w:ascii="PT Serif" w:hAnsi="PT Serif"/>
           <w:sz w:val="20"/>
         </w:rPr>
-        <w:t>(Bagemihl, 1999; Bailey and Zuk, 2009; Scharf and Martin, 2013)</w:t>
+        <w:t>(</w:t>
+      </w:r>
+      <w:proofErr w:type="spellStart"/>
+      <w:r>
+        <w:rPr>
+          <w:rFonts w:ascii="PT Serif" w:hAnsi="PT Serif"/>
+          <w:sz w:val="20"/>
+        </w:rPr>
+        <w:t>Bagemihl</w:t>
+      </w:r>
+      <w:proofErr w:type="spellEnd"/>
+      <w:r>
+        <w:rPr>
+          <w:rFonts w:ascii="PT Serif" w:hAnsi="PT Serif"/>
+          <w:sz w:val="20"/>
+        </w:rPr>
+        <w:t>, 1999; Bailey and Zuk, 2009; Scharf and Martin, 2013)</w:t>
       </w:r>
       <w:r>
         <w:rPr>
@@ -1620,7 +1626,7 @@
           <w:sz w:val="20"/>
           <w:szCs w:val="20"/>
         </w:rPr>
-        <w:instrText xml:space="preserve"> ADDIN ZOTERO_ITEM CSL_CITATION {"citationID":"Z10BPQ2J","properties":{"formattedCitation":"(Monk et al., 2019; Scharf and Martin, 2013)","plainCitation":"(Monk et al., 2019; Scharf and Martin, 2013)","noteIndex":0},"citationItems":[{"id":2794,"uris":["http://zotero.org/users/9949769/items/YMVYZXLS"],"itemData":{"id":2794,"type":"article-journal","abstract":"Same-sex sexual behaviour (SSB) has been recorded in over 1,500 animal species with a widespread distribution across most major clades. Evolutionary biologists have long sought to uncover the adaptive origins of ‘homosexual behaviour’ in an attempt to resolve this apparent Darwinian paradox: how has SSB repeatedly evolved and persisted despite its presumed fitness costs? This question implicitly assumes that ‘heterosexual’ or exclusive different-sex sexual behaviour (DSB) is the baseline condition for animals, from which SSB has evolved. We question the idea that SSB necessarily presents an evolutionary conundrum, and suggest that the literature includes unchecked assumptions regarding the costs, benefits and origins of SSB. Instead, we offer an alternative null hypothesis for the evolutionary origin of SSB that, through a subtle shift in perspective, moves away from the expectation that the origin and maintenance of SSB is a problem in need of a solution. We argue that the frequently implicit assumption of DSB as ancestral has not been rigorously examined, and instead hypothesize an ancestral condition of indiscriminate sexual behaviours directed towards all sexes. By shifting the lens through which we study animal sexual behaviour, we can more fruitfully examine the evolutionary history of diverse sexual strategies.","container-title":"Nature Ecology and Evolution","DOI":"10.1038/s41559-019-1019-7","ISSN":"2397334X","issue":"12","note":"PMID: 31740842\npublisher: Springer US\nISBN: 4155901910197","page":"1622-1631","title":"An alternative hypothesis for the evolution of same-sex sexual behaviour in animals","volume":"3","author":[{"family":"Monk","given":"Julia D."},{"family":"Giglio","given":"Erin"},{"family":"Kamath","given":"Ambika"},{"family":"Lambert","given":"Max R."},{"family":"McDonough","given":"Caitlin E."}],"issued":{"date-parts":[["2019"]]}}},{"id":731,"uris":["http://zotero.org/users/9949769/items/RG6KKUWL"],"itemData":{"id":731,"type":"article-journal","abstract":"Same-sex sexual (SSS) behavior represents an evo- lutionary puzzle: whilst associated costs seem obvious, posi- tive contributions to fitness remain unclear. Various adaptive explanations have been proposed and thorough reviews exist for vertebrates, but a thorough synthesis of causes for SSS behavior in invertebrates is lacking.Herewe provide evidence for such behavior in ~110 species of insects and arachnids. Males are more frequently involved in SSS behavior in the laboratory than in the field, and isolation, high density, and exposure to female pheromones increase its prevalence. SSS behavior is often shorter than the equivalent heterosexual behavior. Most cases can be explained via mistaken identifi- cation by the active (courting/mounting) male. Adaptive ex- planations, such as sperm transfer of the mounting male via themounted one or gaining experience by youngmales, are of limited general significance. The passive (being courted/ mounted) male is sometimes responsible for this “mistake” by releasing sex pheromones or carrying female pheromones that were attached to his cuticle during prior mating activity. Passive males often resist courting/mating attempts. SSS be- havior in arthropods is predominantly based on mistaken identification and is probably maintained because the cost of rejecting a valid opportunity to mate with a female is greater than that of mistakenly mating with a male. Many species Communicated by D. Gwynne Electronic supplementary material The online version of this article (doi:10.1007/s00265-013-1610-x) contains supplementary material, which is available to authorized users. I. Scharf (*) Department of Zoology, Faculty of Life Sciences, Tel Aviv University, 69978 Tel Aviv, Israel e-mail: scharfi@post.tau.ac.il O. Y. Martin Experimental Ecology, Institute of Integrative Biology IBZ, ETH Zurich, Zurich, Switzerland e-mail: oliver.martin@env.ethz.ch exhibiting SSS behavior also mate with related species, an- other case of mistaken identification. Future research should focus on uncovering the situations/contexts inwhich mistaken identification is more or less costly for males.","container-title":"Behavioral Ecology and Sociobiology","DOI":"10.1007/s00265-013-1610-x","ISSN":"03405443","issue":"11","page":"1719-1730","title":"Same-sex sexual behavior in insects and arachnids: prevalence, causes, and consequences","volume":"67","author":[{"family":"Scharf","given":"Inon"},{"family":"Martin","given":"Oliver Y."}],"issued":{"date-parts":[["2013"]]}}}],"schema":"https://github.com/citation-style-language/schema/raw/master/csl-citation.json"} </w:instrText>
+        <w:instrText xml:space="preserve"> ADDIN ZOTERO_ITEM CSL_CITATION {"citationID":"Z10BPQ2J","properties":{"formattedCitation":"(Monk et al., 2019; Scharf and Martin, 2013)","plainCitation":"(Monk et al., 2019; Scharf and Martin, 2013)","noteIndex":0},"citationItems":[{"id":2960,"uris":["http://zotero.org/users/9949769/items/YMVYZXLS"],"itemData":{"id":2960,"type":"article-journal","abstract":"Same-sex sexual behaviour (SSB) has been recorded in over 1,500 animal species with a widespread distribution across most major clades. Evolutionary biologists have long sought to uncover the adaptive origins of ‘homosexual behaviour’ in an attempt to resolve this apparent Darwinian paradox: how has SSB repeatedly evolved and persisted despite its presumed fitness costs? This question implicitly assumes that ‘heterosexual’ or exclusive different-sex sexual behaviour (DSB) is the baseline condition for animals, from which SSB has evolved. We question the idea that SSB necessarily presents an evolutionary conundrum, and suggest that the literature includes unchecked assumptions regarding the costs, benefits and origins of SSB. Instead, we offer an alternative null hypothesis for the evolutionary origin of SSB that, through a subtle shift in perspective, moves away from the expectation that the origin and maintenance of SSB is a problem in need of a solution. We argue that the frequently implicit assumption of DSB as ancestral has not been rigorously examined, and instead hypothesize an ancestral condition of indiscriminate sexual behaviours directed towards all sexes. By shifting the lens through which we study animal sexual behaviour, we can more fruitfully examine the evolutionary history of diverse sexual strategies.","container-title":"Nature Ecology and Evolution","DOI":"10.1038/s41559-019-1019-7","ISSN":"2397334X","issue":"12","note":"PMID: 31740842\npublisher: Springer US\nISBN: 4155901910197","page":"1622-1631","title":"An alternative hypothesis for the evolution of same-sex sexual behaviour in animals","volume":"3","author":[{"family":"Monk","given":"Julia D."},{"family":"Giglio","given":"Erin"},{"family":"Kamath","given":"Ambika"},{"family":"Lambert","given":"Max R."},{"family":"McDonough","given":"Caitlin E."}],"issued":{"date-parts":[["2019"]]}}},{"id":985,"uris":["http://zotero.org/users/9949769/items/RG6KKUWL"],"itemData":{"id":985,"type":"article-journal","abstract":"Same-sex sexual (SSS) behavior represents an evo- lutionary puzzle: whilst associated costs seem obvious, posi- tive contributions to fitness remain unclear. Various adaptive explanations have been proposed and thorough reviews exist for vertebrates, but a thorough synthesis of causes for SSS behavior in invertebrates is lacking.Herewe provide evidence for such behavior in ~110 species of insects and arachnids. Males are more frequently involved in SSS behavior in the laboratory than in the field, and isolation, high density, and exposure to female pheromones increase its prevalence. SSS behavior is often shorter than the equivalent heterosexual behavior. Most cases can be explained via mistaken identifi- cation by the active (courting/mounting) male. Adaptive ex- planations, such as sperm transfer of the mounting male via themounted one or gaining experience by youngmales, are of limited general significance. The passive (being courted/ mounted) male is sometimes responsible for this “mistake” by releasing sex pheromones or carrying female pheromones that were attached to his cuticle during prior mating activity. Passive males often resist courting/mating attempts. SSS be- havior in arthropods is predominantly based on mistaken identification and is probably maintained because the cost of rejecting a valid opportunity to mate with a female is greater than that of mistakenly mating with a male. Many species Communicated by D. Gwynne Electronic supplementary material The online version of this article (doi:10.1007/s00265-013-1610-x) contains supplementary material, which is available to authorized users. I. Scharf (*) Department of Zoology, Faculty of Life Sciences, Tel Aviv University, 69978 Tel Aviv, Israel e-mail: scharfi@post.tau.ac.il O. Y. Martin Experimental Ecology, Institute of Integrative Biology IBZ, ETH Zurich, Zurich, Switzerland e-mail: oliver.martin@env.ethz.ch exhibiting SSS behavior also mate with related species, an- other case of mistaken identification. Future research should focus on uncovering the situations/contexts inwhich mistaken identification is more or less costly for males.","container-title":"Behavioral Ecology and Sociobiology","DOI":"10.1007/s00265-013-1610-x","ISSN":"03405443","issue":"11","page":"1719-1730","title":"Same-sex sexual behavior in insects and arachnids: prevalence, causes, and consequences","volume":"67","author":[{"family":"Scharf","given":"Inon"},{"family":"Martin","given":"Oliver Y."}],"issued":{"date-parts":[["2013"]]}}}],"schema":"https://github.com/citation-style-language/schema/raw/master/csl-citation.json"} </w:instrText>
       </w:r>
       <w:r>
         <w:rPr>
@@ -1699,7 +1705,7 @@
           <w:sz w:val="20"/>
           <w:szCs w:val="20"/>
         </w:rPr>
-        <w:instrText xml:space="preserve"> ADDIN ZOTERO_ITEM CSL_CITATION {"citationID":"crpskRto","properties":{"formattedCitation":"(Mizumoto et al., 2016; Young and VanderWerf, 2013)","plainCitation":"(Mizumoto et al., 2016; Young and VanderWerf, 2013)","noteIndex":0},"citationItems":[{"id":147,"uris":["http://zotero.org/users/9949769/items/EKNSS3AY"],"itemData":{"id":147,"type":"article-journal","abstract":"A wide variety of animals display same-sex behaviours, including courtship, copulation and pairing. However, these behaviours create a paradox, as selection seemingly acts on maladaptive traits, and they have often been regarded as cases of mistaken identity, especially in invertebrates. We show that termite males show nest establishment and pairing formation that usually occur in monogamous colony foundation and demonstrate how this contributes to their fitness. We found that pairs of male dealates stopped searching for females and established nests without females, although single males rarely ceased searching for mates. Males in these male???male pairings had much higher survival than single males. Our colony fusion experiment showed that a male in a surviving same-sex pair can replace a male in an incipient colony and produce offspring. A mathematical model demonstrated that the observed strategy of establishing a male???male pairing instead of searching for females is advantageous when the risk of predation is high, even when colony fusion is very rare. These results indicate that, under certain ecological conditions, a cooperative same-sex pairing with a potential rival for reproduction can be adaptive. Our study implies the existence of various possibilities for explaining the adaptive significance of same-sex sexual behaviours.","container-title":"Animal Behaviour","DOI":"10.1016/j.anbehav.2016.07.007","ISSN":"00033472","license":"All rights reserved","page":"179-187","title":"Male same-sex pairing as an adaptive strategy for future reproduction in termites","volume":"119","author":[{"family":"Mizumoto","given":"Nobuaki"},{"family":"Yashiro","given":"Toshihisa"},{"family":"Matsuura","given":"Kenji"}],"issued":{"date-parts":[["2016"]]}}},{"id":40,"uris":["http://zotero.org/users/9949769/items/BPUF2S8M"],"itemData":{"id":40,"type":"article-journal","abstract":"Same-sex pairing is widespread among animals but is difficult to explain in an evolutionary context because it does not result in reproduction, and thus same-sex behaviour often is viewed as maladaptive. Here, we compare survival, fecundity and transition probabilities of female Laysan albatross in different pair types, and we show how female-female pairing could be an adaptive alternative mating strategy, albeit one that resulted in lower fitness than male-female pairing. Females in same-sex pairs produced 80% fewer chicks, had lower survival and skipped breeding more often than those in male-female pairs. Females in same-sex pairs that raised a chick sometimes acquired a male mate in the following year, but females in failed same-sex pairs never did, suggesting that males exert sexual selection by assessing female quality and relegating low-quality females into same-sex pairs. Sexual selection by males in a monomorphic, non-ornamented species is rare and suggests that reconsideration is needed of the circumstances in which alternative reproductive behaviour evolves. Given the lack of males and obligate biparental care in this species, this research demonstrates how same-sex pairing was better than not breeding and highlights how it could be an adaptive strategy under certain demographic conditions. © 2013 The Author(s) Published by the Royal Society. All rights reserved.","container-title":"Proceedings of the Royal Society B: Biological Sciences","DOI":"10.1098/rspb.2013.2473","ISSN":"14712954","issue":"1775","note":"PMID: 24285198","title":"Adaptive value of same-sex pairing in Laysan albatross","volume":"281","author":[{"family":"Young","given":"Lindsay C."},{"family":"VanderWerf","given":"Eric A."}],"issued":{"date-parts":[["2013"]]}}}],"schema":"https://github.com/citation-style-language/schema/raw/master/csl-citation.json"} </w:instrText>
+        <w:instrText xml:space="preserve"> ADDIN ZOTERO_ITEM CSL_CITATION {"citationID":"crpskRto","properties":{"formattedCitation":"(Mizumoto et al., 2016; Young and VanderWerf, 2013)","plainCitation":"(Mizumoto et al., 2016; Young and VanderWerf, 2013)","noteIndex":0},"citationItems":[{"id":2612,"uris":["http://zotero.org/users/9949769/items/EKNSS3AY"],"itemData":{"id":2612,"type":"article-journal","abstract":"A wide variety of animals display same-sex behaviours, including courtship, copulation and pairing. However, these behaviours create a paradox, as selection seemingly acts on maladaptive traits, and they have often been regarded as cases of mistaken identity, especially in invertebrates. We show that termite males show nest establishment and pairing formation that usually occur in monogamous colony foundation and demonstrate how this contributes to their fitness. We found that pairs of male dealates stopped searching for females and established nests without females, although single males rarely ceased searching for mates. Males in these male???male pairings had much higher survival than single males. Our colony fusion experiment showed that a male in a surviving same-sex pair can replace a male in an incipient colony and produce offspring. A mathematical model demonstrated that the observed strategy of establishing a male???male pairing instead of searching for females is advantageous when the risk of predation is high, even when colony fusion is very rare. These results indicate that, under certain ecological conditions, a cooperative same-sex pairing with a potential rival for reproduction can be adaptive. Our study implies the existence of various possibilities for explaining the adaptive significance of same-sex sexual behaviours.","container-title":"Animal Behaviour","DOI":"10.1016/j.anbehav.2016.07.007","ISSN":"00033472","license":"All rights reserved","page":"179-187","title":"Male same-sex pairing as an adaptive strategy for future reproduction in termites","volume":"119","author":[{"family":"Mizumoto","given":"Nobuaki"},{"family":"Yashiro","given":"Toshihisa"},{"family":"Matsuura","given":"Kenji"}],"issued":{"date-parts":[["2016"]]}}},{"id":3310,"uris":["http://zotero.org/users/9949769/items/BPUF2S8M"],"itemData":{"id":3310,"type":"article-journal","abstract":"Same-sex pairing is widespread among animals but is difficult to explain in an evolutionary context because it does not result in reproduction, and thus same-sex behaviour often is viewed as maladaptive. Here, we compare survival, fecundity and transition probabilities of female Laysan albatross in different pair types, and we show how female-female pairing could be an adaptive alternative mating strategy, albeit one that resulted in lower fitness than male-female pairing. Females in same-sex pairs produced 80% fewer chicks, had lower survival and skipped breeding more often than those in male-female pairs. Females in same-sex pairs that raised a chick sometimes acquired a male mate in the following year, but females in failed same-sex pairs never did, suggesting that males exert sexual selection by assessing female quality and relegating low-quality females into same-sex pairs. Sexual selection by males in a monomorphic, non-ornamented species is rare and suggests that reconsideration is needed of the circumstances in which alternative reproductive behaviour evolves. Given the lack of males and obligate biparental care in this species, this research demonstrates how same-sex pairing was better than not breeding and highlights how it could be an adaptive strategy under certain demographic conditions. © 2013 The Author(s) Published by the Royal Society. All rights reserved.","container-title":"Proceedings of the Royal Society B: Biological Sciences","DOI":"10.1098/rspb.2013.2473","ISSN":"14712954","issue":"1775","note":"PMID: 24285198","title":"Adaptive value of same-sex pairing in Laysan albatross","volume":"281","author":[{"family":"Young","given":"Lindsay C."},{"family":"VanderWerf","given":"Eric A."}],"issued":{"date-parts":[["2013"]]}}}],"schema":"https://github.com/citation-style-language/schema/raw/master/csl-citation.json"} </w:instrText>
       </w:r>
       <w:r>
         <w:rPr>
@@ -1770,7 +1776,7 @@
           <w:sz w:val="20"/>
           <w:szCs w:val="20"/>
         </w:rPr>
-        <w:instrText xml:space="preserve"> ADDIN ZOTERO_ITEM CSL_CITATION {"citationID":"3bZVFH9F","properties":{"formattedCitation":"(Lerch and Servedio, 2021)","plainCitation":"(Lerch and Servedio, 2021)","noteIndex":0},"citationItems":[{"id":2619,"uris":["http://zotero.org/users/9949769/items/7H3G75P6"],"itemData":{"id":2619,"type":"article-journal","abstract":"The widespread presence of same-sex sexual behaviour (SSB) has long been thought to pose an evolutionary conundrum, as participants in SSB suffer the cost of failing to reproduce after expending the time and energy to find a mate. The potential for SSB to occur as part of an optimal strategy has received less attention, although indiscriminate sexual behaviour may be the ancestral mode of sexual reproduction. Here, we build a simple model of sexual reproduction and create a theoretical framework for the evolution of indiscriminate sexual behaviour. We provide strong support for the hypothesis that SSB can be maintained by selection for indiscriminate sexual behaviour, by showing that indiscriminate mating is the optimal strategy under a wide range of conditions. Further, our model suggests that the conditions that most strongly favour indiscriminate mating were probably present at the origin of sexual behaviour. These findings have implications not only for the evolutionary origins of SSB, but also for the evolution of discriminate sexual behaviour across the animal kingdom.","container-title":"Nature Ecology and Evolution","DOI":"10.1038/s41559-020-01331-w","ISSN":"2397334X","issue":"1","note":"PMID: 33168992\npublisher: Springer US\nISBN: 4155902001","page":"135-141","title":"Same-sex sexual behaviour and selection for indiscriminate mating","volume":"5","author":[{"family":"Lerch","given":"Brian A."},{"family":"Servedio","given":"Maria R."}],"issued":{"date-parts":[["2021"]]}}}],"schema":"https://github.com/citation-style-language/schema/raw/master/csl-citation.json"} </w:instrText>
+        <w:instrText xml:space="preserve"> ADDIN ZOTERO_ITEM CSL_CITATION {"citationID":"3bZVFH9F","properties":{"formattedCitation":"(Lerch and Servedio, 2021)","plainCitation":"(Lerch and Servedio, 2021)","noteIndex":0},"citationItems":[{"id":3087,"uris":["http://zotero.org/users/9949769/items/7H3G75P6"],"itemData":{"id":3087,"type":"article-journal","abstract":"The widespread presence of same-sex sexual behaviour (SSB) has long been thought to pose an evolutionary conundrum, as participants in SSB suffer the cost of failing to reproduce after expending the time and energy to find a mate. The potential for SSB to occur as part of an optimal strategy has received less attention, although indiscriminate sexual behaviour may be the ancestral mode of sexual reproduction. Here, we build a simple model of sexual reproduction and create a theoretical framework for the evolution of indiscriminate sexual behaviour. We provide strong support for the hypothesis that SSB can be maintained by selection for indiscriminate sexual behaviour, by showing that indiscriminate mating is the optimal strategy under a wide range of conditions. Further, our model suggests that the conditions that most strongly favour indiscriminate mating were probably present at the origin of sexual behaviour. These findings have implications not only for the evolutionary origins of SSB, but also for the evolution of discriminate sexual behaviour across the animal kingdom.","container-title":"Nature Ecology and Evolution","DOI":"10.1038/s41559-020-01331-w","ISSN":"2397334X","issue":"1","note":"PMID: 33168992\npublisher: Springer US\nISBN: 4155902001","page":"135-141","title":"Same-sex sexual behaviour and selection for indiscriminate mating","volume":"5","author":[{"family":"Lerch","given":"Brian A."},{"family":"Servedio","given":"Maria R."}],"issued":{"date-parts":[["2021"]]}}}],"schema":"https://github.com/citation-style-language/schema/raw/master/csl-citation.json"} </w:instrText>
       </w:r>
       <w:r>
         <w:rPr>
@@ -2159,7 +2165,7 @@
           <w:sz w:val="20"/>
           <w:szCs w:val="20"/>
         </w:rPr>
-        <w:instrText xml:space="preserve"> ADDIN ZOTERO_ITEM CSL_CITATION {"citationID":"jYDXGVH9","properties":{"formattedCitation":"(Pfau et al., 2021)","plainCitation":"(Pfau et al., 2021)","noteIndex":0},"citationItems":[{"id":3027,"uris":["http://zotero.org/users/9949769/items/EGRETC43"],"itemData":{"id":3027,"type":"article-journal","abstract":"Primate same-sex sexual behavior (SSSB) is rarely observed in strepsirrhine species, and only somewhat more common in platyrrhines, but is observed in nearly all catarrhine species, including humans, suggesting the common catarrhine ancestor as the origin of routine SSSB. In mice, disruption of the transient receptor potential cation channel 2 (TRPC2) gene, which is crucial for transducing chemosensory signals from pheromones in the vomeronasal organ, greatly increased the likelihood of SSSB. We note that catarrhine primates share a common deleterious mutation in this gene, indicating that the protein was dysfunctional in the common catarrhine ancestral primate approximately 25 mya (million years ago). We hypothesize that the loss of this protein for processing pheromonal signals in males and females made SSSB more likely in a primate ancestral species by effectively lifting a pheromonally mediated barrier to SSSB and that this was an important precursor to the evolution of such behavior in humans. Additional comparisons between SSSB and the functional status of the TRPC2 gene or related proteins across primate species could lend support to or falsify this hypothesis. Our current research indicates that loss of TRPC2 function in developing mice leads to the loss or attenuation of sexually dimorphisms in the adult brain, which may help us to understand the biological underpinnings of SSSB. Our hypothesis offers an ultimate evolutionary explanation for SSSB in humans.","container-title":"Archives of Sexual Behavior","DOI":"10.1007/s10508-018-1377-2","ISSN":"15732800","issue":"6","note":"PMID: 31016493\npublisher: Springer US\nISBN: 0123456789","page":"2267-2276","title":"The de-scent of sexuality: Did loss of a pheromone signaling protein permit the evolution of same-sex sexual behavior in primates?","volume":"50","author":[{"family":"Pfau","given":"Daniel"},{"family":"Jordan","given":"Cynthia L."},{"family":"Breedlove","given":"S. Marc"}],"issued":{"date-parts":[["2021"]]}}}],"schema":"https://github.com/citation-style-language/schema/raw/master/csl-citation.json"} </w:instrText>
+        <w:instrText xml:space="preserve"> ADDIN ZOTERO_ITEM CSL_CITATION {"citationID":"jYDXGVH9","properties":{"formattedCitation":"(Pfau et al., 2021)","plainCitation":"(Pfau et al., 2021)","noteIndex":0},"citationItems":[{"id":390,"uris":["http://zotero.org/users/9949769/items/EGRETC43"],"itemData":{"id":390,"type":"article-journal","abstract":"Primate same-sex sexual behavior (SSSB) is rarely observed in strepsirrhine species, and only somewhat more common in platyrrhines, but is observed in nearly all catarrhine species, including humans, suggesting the common catarrhine ancestor as the origin of routine SSSB. In mice, disruption of the transient receptor potential cation channel 2 (TRPC2) gene, which is crucial for transducing chemosensory signals from pheromones in the vomeronasal organ, greatly increased the likelihood of SSSB. We note that catarrhine primates share a common deleterious mutation in this gene, indicating that the protein was dysfunctional in the common catarrhine ancestral primate approximately 25 mya (million years ago). We hypothesize that the loss of this protein for processing pheromonal signals in males and females made SSSB more likely in a primate ancestral species by effectively lifting a pheromonally mediated barrier to SSSB and that this was an important precursor to the evolution of such behavior in humans. Additional comparisons between SSSB and the functional status of the TRPC2 gene or related proteins across primate species could lend support to or falsify this hypothesis. Our current research indicates that loss of TRPC2 function in developing mice leads to the loss or attenuation of sexually dimorphisms in the adult brain, which may help us to understand the biological underpinnings of SSSB. Our hypothesis offers an ultimate evolutionary explanation for SSSB in humans.","container-title":"Archives of Sexual Behavior","DOI":"10.1007/s10508-018-1377-2","ISSN":"15732800","issue":"6","note":"PMID: 31016493\npublisher: Springer US\nISBN: 0123456789","page":"2267-2276","title":"The de-scent of sexuality: Did loss of a pheromone signaling protein permit the evolution of same-sex sexual behavior in primates?","volume":"50","author":[{"family":"Pfau","given":"Daniel"},{"family":"Jordan","given":"Cynthia L."},{"family":"Breedlove","given":"S. Marc"}],"issued":{"date-parts":[["2021"]]}}}],"schema":"https://github.com/citation-style-language/schema/raw/master/csl-citation.json"} </w:instrText>
       </w:r>
       <w:r>
         <w:rPr>
@@ -2223,7 +2229,7 @@
           <w:sz w:val="20"/>
           <w:szCs w:val="20"/>
         </w:rPr>
-        <w:instrText xml:space="preserve"> ADDIN ZOTERO_ITEM CSL_CITATION {"citationID":"TzAqPJHQ","properties":{"formattedCitation":"(Burgevin et al., 2013)","plainCitation":"(Burgevin et al., 2013)","noteIndex":0},"citationItems":[{"id":2936,"uris":["http://zotero.org/users/9949769/items/DPFYZWHH"],"itemData":{"id":2936,"type":"article-journal","abstract":"Same-sex sexual behaviour is widespread across taxa and is particularly common in insects, in which up to 50% of copulation attempts by males are directed towards other males in some species. Research effort has focused on male-male same-sex behaviour and the prevailing theory is that benefits of high mating rate combined with poor sex discrimination explain the high incidence of male-male mounting. However, the evolution of female-female mounting is more enigmatic, since females typically do not mount males in order to mate. Using a full-sib design, we found an intersexual correlation for same-sex mounting in the beetle Callosobruchus maculatus. Variation in male-male mounting across families explained over 20% of variation in female-female mounting. Moreover, we found no evidence that same-sex behaviour was related to general activity level in either sex or carried a fitness cost to females. Taken together, our results suggest that female-female mounting is a relatively low-cost behaviour that may be maintained in the population via selection on males. ?? 2013 The Association for the Study of Animal Behaviour.","container-title":"Animal Behaviour","DOI":"10.1016/j.anbehav.2013.01.017","ISSN":"00033472","issue":"4","note":"ISBN: 0003-3472","page":"759-762","title":"Intersexual correlation for same-sex sexual behaviour in an insect","volume":"85","author":[{"family":"Burgevin","given":"Lorraine"},{"family":"Friberg","given":"Urban"},{"family":"Maklakov","given":"Alexei A."}],"issued":{"date-parts":[["2013"]]}}}],"schema":"https://github.com/citation-style-language/schema/raw/master/csl-citation.json"} </w:instrText>
+        <w:instrText xml:space="preserve"> ADDIN ZOTERO_ITEM CSL_CITATION {"citationID":"TzAqPJHQ","properties":{"formattedCitation":"(Burgevin et al., 2013)","plainCitation":"(Burgevin et al., 2013)","noteIndex":0},"citationItems":[{"id":3017,"uris":["http://zotero.org/users/9949769/items/DPFYZWHH"],"itemData":{"id":3017,"type":"article-journal","abstract":"Same-sex sexual behaviour is widespread across taxa and is particularly common in insects, in which up to 50% of copulation attempts by males are directed towards other males in some species. Research effort has focused on male-male same-sex behaviour and the prevailing theory is that benefits of high mating rate combined with poor sex discrimination explain the high incidence of male-male mounting. However, the evolution of female-female mounting is more enigmatic, since females typically do not mount males in order to mate. Using a full-sib design, we found an intersexual correlation for same-sex mounting in the beetle Callosobruchus maculatus. Variation in male-male mounting across families explained over 20% of variation in female-female mounting. Moreover, we found no evidence that same-sex behaviour was related to general activity level in either sex or carried a fitness cost to females. Taken together, our results suggest that female-female mounting is a relatively low-cost behaviour that may be maintained in the population via selection on males. ?? 2013 The Association for the Study of Animal Behaviour.","container-title":"Animal Behaviour","DOI":"10.1016/j.anbehav.2013.01.017","ISSN":"00033472","issue":"4","note":"ISBN: 0003-3472","page":"759-762","title":"Intersexual correlation for same-sex sexual behaviour in an insect","volume":"85","author":[{"family":"Burgevin","given":"Lorraine"},{"family":"Friberg","given":"Urban"},{"family":"Maklakov","given":"Alexei A."}],"issued":{"date-parts":[["2013"]]}}}],"schema":"https://github.com/citation-style-language/schema/raw/master/csl-citation.json"} </w:instrText>
       </w:r>
       <w:r>
         <w:rPr>
@@ -2238,7 +2244,23 @@
           <w:rFonts w:ascii="PT Serif" w:hAnsi="PT Serif"/>
           <w:sz w:val="20"/>
         </w:rPr>
-        <w:t>(Burgevin et al., 2013)</w:t>
+        <w:t>(</w:t>
+      </w:r>
+      <w:proofErr w:type="spellStart"/>
+      <w:r>
+        <w:rPr>
+          <w:rFonts w:ascii="PT Serif" w:hAnsi="PT Serif"/>
+          <w:sz w:val="20"/>
+        </w:rPr>
+        <w:t>Burgevin</w:t>
+      </w:r>
+      <w:proofErr w:type="spellEnd"/>
+      <w:r>
+        <w:rPr>
+          <w:rFonts w:ascii="PT Serif" w:hAnsi="PT Serif"/>
+          <w:sz w:val="20"/>
+        </w:rPr>
+        <w:t xml:space="preserve"> et al., 2013)</w:t>
       </w:r>
       <w:r>
         <w:rPr>
@@ -2453,7 +2475,7 @@
           <w:sz w:val="20"/>
           <w:szCs w:val="20"/>
         </w:rPr>
-        <w:instrText xml:space="preserve"> ADDIN ZOTERO_ITEM CSL_CITATION {"citationID":"PXXngdwc","properties":{"formattedCitation":"(Nutting, 1969, p. 19)","plainCitation":"(Nutting, 1969, p. 19)","noteIndex":0},"citationItems":[{"id":3146,"uris":["http://zotero.org/users/9949769/items/TYKR9DZL"],"itemData":{"id":3146,"type":"chapter","abstract":"(K. Krishna and F. M. Weesner, Ed), Academic Press, New York. pp. 233–282.","container-title":"Biology of termites","event-place":"New York","ISBN":"978-0-12-395529-6","note":"DOI: 10.1016/B978-0-12-395529-6.50012-X","page":"233-282","publisher":"Academic Press","publisher-place":"New York","title":"8 Flight and colony foundation.","volume":"1","author":[{"family":"Nutting","given":"William L."}],"editor":[{"family":"Krishna","given":"K."},{"family":"Weesner","given":"F. M."}],"accessed":{"date-parts":[["2017",9,11]]},"issued":{"date-parts":[["1969"]]}},"locator":"19"}],"schema":"https://github.com/citation-style-language/schema/raw/master/csl-citation.json"} </w:instrText>
+        <w:instrText xml:space="preserve"> ADDIN ZOTERO_ITEM CSL_CITATION {"citationID":"PXXngdwc","properties":{"formattedCitation":"(Nutting, 1969, p. 19)","plainCitation":"(Nutting, 1969, p. 19)","noteIndex":0},"citationItems":[{"id":2134,"uris":["http://zotero.org/users/9949769/items/TYKR9DZL"],"itemData":{"id":2134,"type":"chapter","abstract":"(K. Krishna and F. M. Weesner, Ed), Academic Press, New York. pp. 233–282.","container-title":"Biology of termites","event-place":"New York","ISBN":"978-0-12-395529-6","note":"DOI: 10.1016/B978-0-12-395529-6.50012-X","page":"233-282","publisher":"Academic Press","publisher-place":"New York","title":"8 Flight and colony foundation.","volume":"1","author":[{"family":"Nutting","given":"William L."}],"editor":[{"family":"Krishna","given":"K."},{"family":"Weesner","given":"F. M."}],"accessed":{"date-parts":[["2017",9,11]]},"issued":{"date-parts":[["1969"]]}},"locator":"19"}],"schema":"https://github.com/citation-style-language/schema/raw/master/csl-citation.json"} </w:instrText>
       </w:r>
       <w:r>
         <w:rPr>
@@ -2548,7 +2570,7 @@
           <w:sz w:val="20"/>
           <w:szCs w:val="20"/>
         </w:rPr>
-        <w:instrText xml:space="preserve"> ADDIN ZOTERO_ITEM CSL_CITATION {"citationID":"TBp9fUNz","properties":{"formattedCitation":"(Matsuura et al., 2002; Mizumoto et al., 2022)","plainCitation":"(Matsuura et al., 2002; Mizumoto et al., 2022)","noteIndex":0},"citationItems":[{"id":2971,"uris":["http://zotero.org/users/9949769/items/8LDYWZE3"],"itemData":{"id":2971,"type":"article-journal","abstract":"We investigated the predator avoidance mechanism of post-swarming alates of the lower subterranean termite, Reticulitermes speratus Kolbe. In some lower termites, homosexual tandem running is observed in addition to ordinary heterosexual tandem running. An experiment designed to compare the risk of predation by a termite-hunting ant, Brachyponera chinensis Emery, showed that homosexual tandem running reduced the predation risk until termites encounter the opposite sex. Since an individual ant cannot capture two dealates at once, one of the two dealates forming a tandem can escape while the ant captures its partner. Therefore, the \"post-encounter risk\" of individuals running in tandem was lower than that of single individuals. The \"encounter risk\" with predatory ants was also examined using a mathematical model considering the increased detectability of the predator due to enhanced size of the prey unit. It was suggested that tandem running reduces the predation risk of both participants, even when the enhanced encounter risk was taken into account. In males, competition for the back position was often observed, and consequently, the male at the back was always larger than the male in front. When a male-male tandem encountered a female, the back male won the female more often than the front male. This result suggested that male-male tandem running should result in selection pressure in favor of vigorous males. In conclusion, tandem running decreases the individual predation risk through the dilution effect, and it also plays a role as a mechanism of indirect sexual selection.","container-title":"Journal of theoretical biology","DOI":"https://doi.org/10.1101/2022.06.20.496918","ISSN":"0022-5193","issue":"1","note":"PMID: 11786032\nISBN: 0022-5193","page":"63-70","title":"Homosexual tandem running as selfish herd in &lt;i&gt;Reticulitermes speratus&lt;/i&gt;: novel antipredatory behavior in termites.","volume":"214","author":[{"family":"Matsuura","given":"Kenji"},{"family":"Kuno","given":"Eizi"},{"family":"Nishida","given":"Takayoshi"}],"issued":{"date-parts":[["2002"]]}}},{"id":14975,"uris":["http://zotero.org/users/9949769/items/GBFB9XH3"],"itemData":{"id":14975,"type":"article-journal","abstract":"Recent attempts to explain the evolutionary prevalence of same-sex sexual behavior (SSB) have focused on the role of indiscriminate mating. However, in many cases, SSB may be more complex than simple mistaken identity, instead involving mutual interactions and successful pairing between partners who can detect each other’s sex. Behavioral plasticity is essential for the expression of SSB in such circumstances. To test behavioral plasticity’s role in the evolution of SSB, we used termites to study how females and males modify their behavior in same-sex versus heterosexual pairs. Male termites follow females in paired “tandems” before mating, and movement patterns are sexually dimorphic. Previous studies observed that adaptive same-sex tandems also occur in both sexes. Here we found that stable same-sex tandems are achieved by behavioral plasticity when one partner adopts the other sex’s movements, resulting in behavioral dimorphism. Simulations based on empirically obtained parameters indicated that this socially cued plasticity contributes to pair maintenance, because dimorphic movements improve reunion success upon accidental separation. A systematic literature survey and phylogenetic comparative analysis suggest that the ancestors of modern termites lack consistent sex roles during pairing, indicating that plasticity is inherited from the ancestor. Socioenvironmental induction of ancestral behavioral potential may be of widespread importance to the expression of SSB. Our findings challenge recent arguments for a prominent role of indiscriminate mating behavior in the evolutionary origin and maintenance of SSB across diverse taxa.","container-title":"Proceedings of the National Academy of Sciences","DOI":"10.1073/pnas.2212401119","issue":"46","license":"All rights reserved","note":"publisher: Proceedings of the National Academy of Sciences","page":"e2212401119","source":"pnas.org (Atypon)","title":"Ancestral sex-role plasticity facilitates the evolution of same-sex sexual behavior","volume":"119","author":[{"family":"Mizumoto","given":"Nobuaki"},{"family":"Bourguignon","given":"Thomas"},{"family":"Bailey","given":"Nathan W."}],"issued":{"date-parts":[["2022",11,15]]}}}],"schema":"https://github.com/citation-style-language/schema/raw/master/csl-citation.json"} </w:instrText>
+        <w:instrText xml:space="preserve"> ADDIN ZOTERO_ITEM CSL_CITATION {"citationID":"TBp9fUNz","properties":{"formattedCitation":"(Matsuura et al., 2002; Mizumoto et al., 2022)","plainCitation":"(Matsuura et al., 2002; Mizumoto et al., 2022)","noteIndex":0},"citationItems":[{"id":3052,"uris":["http://zotero.org/users/9949769/items/8LDYWZE3"],"itemData":{"id":3052,"type":"article-journal","abstract":"We investigated the predator avoidance mechanism of post-swarming alates of the lower subterranean termite, Reticulitermes speratus Kolbe. In some lower termites, homosexual tandem running is observed in addition to ordinary heterosexual tandem running. An experiment designed to compare the risk of predation by a termite-hunting ant, Brachyponera chinensis Emery, showed that homosexual tandem running reduced the predation risk until termites encounter the opposite sex. Since an individual ant cannot capture two dealates at once, one of the two dealates forming a tandem can escape while the ant captures its partner. Therefore, the \"post-encounter risk\" of individuals running in tandem was lower than that of single individuals. The \"encounter risk\" with predatory ants was also examined using a mathematical model considering the increased detectability of the predator due to enhanced size of the prey unit. It was suggested that tandem running reduces the predation risk of both participants, even when the enhanced encounter risk was taken into account. In males, competition for the back position was often observed, and consequently, the male at the back was always larger than the male in front. When a male-male tandem encountered a female, the back male won the female more often than the front male. This result suggested that male-male tandem running should result in selection pressure in favor of vigorous males. In conclusion, tandem running decreases the individual predation risk through the dilution effect, and it also plays a role as a mechanism of indirect sexual selection.","container-title":"Journal of theoretical biology","DOI":"https://doi.org/10.1101/2022.06.20.496918","ISSN":"0022-5193","issue":"1","note":"PMID: 11786032\nISBN: 0022-5193","page":"63-70","title":"Homosexual tandem running as selfish herd in &lt;i&gt;Reticulitermes speratus&lt;/i&gt;: novel antipredatory behavior in termites.","volume":"214","author":[{"family":"Matsuura","given":"Kenji"},{"family":"Kuno","given":"Eizi"},{"family":"Nishida","given":"Takayoshi"}],"issued":{"date-parts":[["2002"]]}}},{"id":381,"uris":["http://zotero.org/users/9949769/items/GBFB9XH3"],"itemData":{"id":381,"type":"article-journal","abstract":"Recent attempts to explain the evolutionary prevalence of same-sex sexual behavior (SSB) have focused on the role of indiscriminate mating. However, in many cases, SSB may be more complex than simple mistaken identity, instead involving mutual interactions and successful pairing between partners who can detect each other’s sex. Behavioral plasticity is essential for the expression of SSB in such circumstances. To test behavioral plasticity’s role in the evolution of SSB, we used termites to study how females and males modify their behavior in same-sex versus heterosexual pairs. Male termites follow females in paired “tandems” before mating, and movement patterns are sexually dimorphic. Previous studies observed that adaptive same-sex tandems also occur in both sexes. Here we found that stable same-sex tandems are achieved by behavioral plasticity when one partner adopts the other sex’s movements, resulting in behavioral dimorphism. Simulations based on empirically obtained parameters indicated that this socially cued plasticity contributes to pair maintenance, because dimorphic movements improve reunion success upon accidental separation. A systematic literature survey and phylogenetic comparative analysis suggest that the ancestors of modern termites lack consistent sex roles during pairing, indicating that plasticity is inherited from the ancestor. Socioenvironmental induction of ancestral behavioral potential may be of widespread importance to the expression of SSB. Our findings challenge recent arguments for a prominent role of indiscriminate mating behavior in the evolutionary origin and maintenance of SSB across diverse taxa.","container-title":"Proceedings of the National Academy of Sciences of the United States of America","DOI":"10.1073/pnas.2212401119","issue":"46","license":"All rights reserved","note":"publisher: Proceedings of the National Academy of Sciences","page":"e2212401119","source":"pnas.org (Atypon)","title":"Ancestral sex-role plasticity facilitates the evolution of same-sex sexual behavior","volume":"119","author":[{"family":"Mizumoto","given":"Nobuaki"},{"family":"Bourguignon","given":"Thomas"},{"family":"Bailey","given":"Nathan W."}],"issued":{"date-parts":[["2022",11,15]]}}}],"schema":"https://github.com/citation-style-language/schema/raw/master/csl-citation.json"} </w:instrText>
       </w:r>
       <w:r>
         <w:rPr>
@@ -2659,25 +2681,7 @@
           <w:sz w:val="20"/>
           <w:szCs w:val="20"/>
         </w:rPr>
-        <w:t xml:space="preserve">. On the other hand, female-female tandem cannot happen </w:t>
-      </w:r>
-      <w:proofErr w:type="gramStart"/>
-      <w:r>
-        <w:rPr>
-          <w:rFonts w:ascii="PT Serif" w:hAnsi="PT Serif"/>
-          <w:sz w:val="20"/>
-          <w:szCs w:val="20"/>
-        </w:rPr>
-        <w:t>as a result of</w:t>
-      </w:r>
-      <w:proofErr w:type="gramEnd"/>
-      <w:r>
-        <w:rPr>
-          <w:rFonts w:ascii="PT Serif" w:hAnsi="PT Serif"/>
-          <w:sz w:val="20"/>
-          <w:szCs w:val="20"/>
-        </w:rPr>
-        <w:t xml:space="preserve"> mistaken identity. </w:t>
+        <w:t xml:space="preserve">. On the other hand, female-female tandem cannot happen as a result of mistaken identity. </w:t>
       </w:r>
       <w:r>
         <w:rPr>
@@ -2741,7 +2745,7 @@
           <w:sz w:val="20"/>
           <w:szCs w:val="20"/>
         </w:rPr>
-        <w:instrText xml:space="preserve"> ADDIN ZOTERO_ITEM CSL_CITATION {"citationID":"yIVkrEiD","properties":{"formattedCitation":"(Mizumoto et al., 2022; Park et al., 2004)","plainCitation":"(Mizumoto et al., 2022; Park et al., 2004)","noteIndex":0},"citationItems":[{"id":14975,"uris":["http://zotero.org/users/9949769/items/GBFB9XH3"],"itemData":{"id":14975,"type":"article-journal","abstract":"Recent attempts to explain the evolutionary prevalence of same-sex sexual behavior (SSB) have focused on the role of indiscriminate mating. However, in many cases, SSB may be more complex than simple mistaken identity, instead involving mutual interactions and successful pairing between partners who can detect each other’s sex. Behavioral plasticity is essential for the expression of SSB in such circumstances. To test behavioral plasticity’s role in the evolution of SSB, we used termites to study how females and males modify their behavior in same-sex versus heterosexual pairs. Male termites follow females in paired “tandems” before mating, and movement patterns are sexually dimorphic. Previous studies observed that adaptive same-sex tandems also occur in both sexes. Here we found that stable same-sex tandems are achieved by behavioral plasticity when one partner adopts the other sex’s movements, resulting in behavioral dimorphism. Simulations based on empirically obtained parameters indicated that this socially cued plasticity contributes to pair maintenance, because dimorphic movements improve reunion success upon accidental separation. A systematic literature survey and phylogenetic comparative analysis suggest that the ancestors of modern termites lack consistent sex roles during pairing, indicating that plasticity is inherited from the ancestor. Socioenvironmental induction of ancestral behavioral potential may be of widespread importance to the expression of SSB. Our findings challenge recent arguments for a prominent role of indiscriminate mating behavior in the evolutionary origin and maintenance of SSB across diverse taxa.","container-title":"Proceedings of the National Academy of Sciences","DOI":"10.1073/pnas.2212401119","issue":"46","license":"All rights reserved","note":"publisher: Proceedings of the National Academy of Sciences","page":"e2212401119","source":"pnas.org (Atypon)","title":"Ancestral sex-role plasticity facilitates the evolution of same-sex sexual behavior","volume":"119","author":[{"family":"Mizumoto","given":"Nobuaki"},{"family":"Bourguignon","given":"Thomas"},{"family":"Bailey","given":"Nathan W."}],"issued":{"date-parts":[["2022",11,15]]}}},{"id":1876,"uris":["http://zotero.org/users/9949769/items/A286KV9E"],"itemData":{"id":1876,"type":"article-journal","abstract":"After swarming, reproductive dealates of the Formosan subterranean termite, Coptotermes formosanus, run together in tandem. The tandem running is an age-related behavioral activity in C. formosanus. This behavior was not evoked in pre-flight alates less than 6-d-old that were artificially dealated. Female age was more important than male age for evoking tandem behavior. Females and males, older than 35 days, did not exhibit this behavior. Mating status was not important for female and male dealates to form the tandem pairs. The titers of the major tergal gland component, trilinolein, did not decline significantly and remained high, not only in virgin females, but also in mated females for a period of time after swarming. On the other hand, increasing amounts of the female-specific compound trilinolein were detected in male dealates 7, 14, and 42 days after pairing. This suggests that trilinolein in the females might be transferred to the males as a nuptial gift in C. formosanus. In addition, females have structurally different lateral setae that may constitute a morphological factor involved in the tandem behavior in this species. Covering the setae with dimethyl sulfoxide prevented the tandem behavior.","container-title":"Journal of Insect Physiology","DOI":"10.1016/j.jinsphys.2004.03.010","ISSN":"00221910","issue":"6","page":"539-546","title":"Factors affecting post-flight behavior in primary reproductives of the Formosan subterranean termite, Coptotermes formosanus (Isoptera: Rhinotermitidae)","volume":"50","author":[{"family":"Park","given":"Yong Ihl"},{"family":"Bland","given":"John M."},{"family":"Raina","given":"Ashok K."}],"issued":{"date-parts":[["2004"]]}}}],"schema":"https://github.com/citation-style-language/schema/raw/master/csl-citation.json"} </w:instrText>
+        <w:instrText xml:space="preserve"> ADDIN ZOTERO_ITEM CSL_CITATION {"citationID":"yIVkrEiD","properties":{"formattedCitation":"(Mizumoto et al., 2022; Park et al., 2004)","plainCitation":"(Mizumoto et al., 2022; Park et al., 2004)","noteIndex":0},"citationItems":[{"id":381,"uris":["http://zotero.org/users/9949769/items/GBFB9XH3"],"itemData":{"id":381,"type":"article-journal","abstract":"Recent attempts to explain the evolutionary prevalence of same-sex sexual behavior (SSB) have focused on the role of indiscriminate mating. However, in many cases, SSB may be more complex than simple mistaken identity, instead involving mutual interactions and successful pairing between partners who can detect each other’s sex. Behavioral plasticity is essential for the expression of SSB in such circumstances. To test behavioral plasticity’s role in the evolution of SSB, we used termites to study how females and males modify their behavior in same-sex versus heterosexual pairs. Male termites follow females in paired “tandems” before mating, and movement patterns are sexually dimorphic. Previous studies observed that adaptive same-sex tandems also occur in both sexes. Here we found that stable same-sex tandems are achieved by behavioral plasticity when one partner adopts the other sex’s movements, resulting in behavioral dimorphism. Simulations based on empirically obtained parameters indicated that this socially cued plasticity contributes to pair maintenance, because dimorphic movements improve reunion success upon accidental separation. A systematic literature survey and phylogenetic comparative analysis suggest that the ancestors of modern termites lack consistent sex roles during pairing, indicating that plasticity is inherited from the ancestor. Socioenvironmental induction of ancestral behavioral potential may be of widespread importance to the expression of SSB. Our findings challenge recent arguments for a prominent role of indiscriminate mating behavior in the evolutionary origin and maintenance of SSB across diverse taxa.","container-title":"Proceedings of the National Academy of Sciences of the United States of America","DOI":"10.1073/pnas.2212401119","issue":"46","license":"All rights reserved","note":"publisher: Proceedings of the National Academy of Sciences","page":"e2212401119","source":"pnas.org (Atypon)","title":"Ancestral sex-role plasticity facilitates the evolution of same-sex sexual behavior","volume":"119","author":[{"family":"Mizumoto","given":"Nobuaki"},{"family":"Bourguignon","given":"Thomas"},{"family":"Bailey","given":"Nathan W."}],"issued":{"date-parts":[["2022",11,15]]}}},{"id":1840,"uris":["http://zotero.org/users/9949769/items/A286KV9E"],"itemData":{"id":1840,"type":"article-journal","abstract":"After swarming, reproductive dealates of the Formosan subterranean termite, Coptotermes formosanus, run together in tandem. The tandem running is an age-related behavioral activity in C. formosanus. This behavior was not evoked in pre-flight alates less than 6-d-old that were artificially dealated. Female age was more important than male age for evoking tandem behavior. Females and males, older than 35 days, did not exhibit this behavior. Mating status was not important for female and male dealates to form the tandem pairs. The titers of the major tergal gland component, trilinolein, did not decline significantly and remained high, not only in virgin females, but also in mated females for a period of time after swarming. On the other hand, increasing amounts of the female-specific compound trilinolein were detected in male dealates 7, 14, and 42 days after pairing. This suggests that trilinolein in the females might be transferred to the males as a nuptial gift in C. formosanus. In addition, females have structurally different lateral setae that may constitute a morphological factor involved in the tandem behavior in this species. Covering the setae with dimethyl sulfoxide prevented the tandem behavior.","container-title":"Journal of Insect Physiology","DOI":"10.1016/j.jinsphys.2004.03.010","ISSN":"00221910","issue":"6","page":"539-546","title":"Factors affecting post-flight behavior in primary reproductives of the Formosan subterranean termite, Coptotermes formosanus (Isoptera: Rhinotermitidae)","volume":"50","author":[{"family":"Park","given":"Yong Ihl"},{"family":"Bland","given":"John M."},{"family":"Raina","given":"Ashok K."}],"issued":{"date-parts":[["2004"]]}}}],"schema":"https://github.com/citation-style-language/schema/raw/master/csl-citation.json"} </w:instrText>
       </w:r>
       <w:r>
         <w:rPr>
@@ -2841,25 +2845,7 @@
           <w:sz w:val="20"/>
           <w:szCs w:val="20"/>
         </w:rPr>
-        <w:t xml:space="preserve">In this study, we compared the </w:t>
-      </w:r>
-      <w:proofErr w:type="gramStart"/>
-      <w:r>
-        <w:rPr>
-          <w:rFonts w:ascii="PT Serif" w:hAnsi="PT Serif"/>
-          <w:sz w:val="20"/>
-          <w:szCs w:val="20"/>
-        </w:rPr>
-        <w:t>same-sex</w:t>
-      </w:r>
-      <w:proofErr w:type="gramEnd"/>
-      <w:r>
-        <w:rPr>
-          <w:rFonts w:ascii="PT Serif" w:hAnsi="PT Serif"/>
-          <w:sz w:val="20"/>
-          <w:szCs w:val="20"/>
-        </w:rPr>
-        <w:t xml:space="preserve"> tandem running behavior in</w:t>
+        <w:t>In this study, we compared the same-sex tandem running behavior in</w:t>
       </w:r>
       <w:r>
         <w:rPr>
@@ -2905,9 +2891,16 @@
           <w:sz w:val="20"/>
           <w:szCs w:val="20"/>
         </w:rPr>
-        <w:t xml:space="preserve"> </w:t>
-      </w:r>
-      <w:proofErr w:type="spellStart"/>
+        <w:t xml:space="preserve"> formosanus</w:t>
+      </w:r>
+      <w:r>
+        <w:rPr>
+          <w:rFonts w:ascii="PT Serif" w:hAnsi="PT Serif"/>
+          <w:sz w:val="20"/>
+          <w:szCs w:val="20"/>
+        </w:rPr>
+        <w:t xml:space="preserve"> and </w:t>
+      </w:r>
       <w:r>
         <w:rPr>
           <w:rFonts w:ascii="PT Serif" w:hAnsi="PT Serif"/>
@@ -2916,16 +2909,7 @@
           <w:sz w:val="20"/>
           <w:szCs w:val="20"/>
         </w:rPr>
-        <w:t>formosanus</w:t>
-      </w:r>
-      <w:proofErr w:type="spellEnd"/>
-      <w:r>
-        <w:rPr>
-          <w:rFonts w:ascii="PT Serif" w:hAnsi="PT Serif"/>
-          <w:sz w:val="20"/>
-          <w:szCs w:val="20"/>
-        </w:rPr>
-        <w:t xml:space="preserve"> and </w:t>
+        <w:t xml:space="preserve">Coptotermes </w:t>
       </w:r>
       <w:proofErr w:type="spellStart"/>
       <w:r>
@@ -2936,9 +2920,175 @@
           <w:sz w:val="20"/>
           <w:szCs w:val="20"/>
         </w:rPr>
-        <w:t>Coptotermes</w:t>
+        <w:t>gestroi</w:t>
       </w:r>
       <w:proofErr w:type="spellEnd"/>
+      <w:r>
+        <w:rPr>
+          <w:rFonts w:ascii="PT Serif" w:hAnsi="PT Serif"/>
+          <w:sz w:val="20"/>
+          <w:szCs w:val="20"/>
+        </w:rPr>
+        <w:t>. These two species share the same chemical for sex pairing pheromones</w:t>
+      </w:r>
+      <w:r>
+        <w:rPr>
+          <w:rFonts w:ascii="PT Serif" w:hAnsi="PT Serif"/>
+          <w:sz w:val="20"/>
+          <w:szCs w:val="20"/>
+        </w:rPr>
+        <w:t xml:space="preserve"> </w:t>
+      </w:r>
+      <w:r>
+        <w:rPr>
+          <w:rFonts w:ascii="PT Serif" w:hAnsi="PT Serif"/>
+          <w:sz w:val="20"/>
+          <w:szCs w:val="20"/>
+        </w:rPr>
+        <w:fldChar w:fldCharType="begin"/>
+      </w:r>
+      <w:r>
+        <w:rPr>
+          <w:rFonts w:ascii="PT Serif" w:hAnsi="PT Serif"/>
+          <w:sz w:val="20"/>
+          <w:szCs w:val="20"/>
+        </w:rPr>
+        <w:instrText xml:space="preserve"> ADDIN ZOTERO_ITEM CSL_CITATION {"citationID":"qptk1ddQ","properties":{"formattedCitation":"(Chouvenc et al., 2020)","plainCitation":"(Chouvenc et al., 2020)","noteIndex":0},"citationItems":[{"id":2638,"uris":["http://zotero.org/users/9949769/items/42R7J467","http://zotero.org/users/9949769/items/FD6EKPXK"],"itemData":{"id":2638,"type":"article-journal","abstract":"Congeneric species that live in sympatry may have evolved various mechanisms that maintain reproductive isolation among species. However, with the spread of invasive organisms owing to increased global human activity, some species that evolved in allopatry can now be found outside their native range and may have the opportunity to interact, in the absence of mechanisms for reproductive isolation. In South Florida, where the Asian subterranean termite, Coptotermes gestroi (Wamann), and the Formosan subterranean termite, Coptotermes formosanus Shiraki (Blattodea: Rhinotermitidae) are invasive, the two species can engage in heterospecific mating behavior as their distribution range and their dispersal flight season both overlap. Termites rely on semiochemicals for many of their activities, including finding a mate after a dispersal flight. In this study, we showed that females of both species produce (3Z,6Z,8E)-dodeca-3,6,8-trien-1-ol (DTE) from their tergal glands as a shared sex pheromone. We suggest that both species primarily rely on an inundative dispersal flight strategy to find a mate, and that DTE is used as a short distance pheromone or contact pheromone to initiate and maintain the tandem between males and females. The preference of C. gestroi males for C. formosanus females during tandem resulted from the relatively high amount of DTE produced by tergal glands of C. formosanus females, when compared with those of C. gestroi females. This results in confusion of mating in the field during simultaneous dispersal flights, with a potential for hybridization. Such observations imply that no prezygotic barriers emerged while the two species evolved in allopatry for ~18 Ma.","container-title":"Journal of Chemical Ecology","DOI":"10.1007/s10886-020-01178-2","ISSN":"15731561","note":"publisher: Springer","page":"1-14","title":"Courtship behavior confusion in two subterranean termite species that evolved in allopatry (Blattodea, Rhinotermitidae, &lt;i&gt;Coptotermes&lt;/i&gt;)","author":[{"family":"Chouvenc","given":"Thomas"},{"family":"Sillam-Dussès","given":"David"},{"family":"Robert","given":"Alain"}],"issued":{"date-parts":[["2020",4,17]]}}}],"schema":"https://github.com/citation-style-language/schema/raw/master/csl-citation.json"} </w:instrText>
+      </w:r>
+      <w:r>
+        <w:rPr>
+          <w:rFonts w:ascii="PT Serif" w:hAnsi="PT Serif"/>
+          <w:sz w:val="20"/>
+          <w:szCs w:val="20"/>
+        </w:rPr>
+        <w:fldChar w:fldCharType="separate"/>
+      </w:r>
+      <w:r>
+        <w:rPr>
+          <w:rFonts w:ascii="PT Serif" w:hAnsi="PT Serif"/>
+          <w:sz w:val="20"/>
+        </w:rPr>
+        <w:t>(</w:t>
+      </w:r>
+      <w:proofErr w:type="spellStart"/>
+      <w:r>
+        <w:rPr>
+          <w:rFonts w:ascii="PT Serif" w:hAnsi="PT Serif"/>
+          <w:sz w:val="20"/>
+        </w:rPr>
+        <w:t>Chouvenc</w:t>
+      </w:r>
+      <w:proofErr w:type="spellEnd"/>
+      <w:r>
+        <w:rPr>
+          <w:rFonts w:ascii="PT Serif" w:hAnsi="PT Serif"/>
+          <w:sz w:val="20"/>
+        </w:rPr>
+        <w:t xml:space="preserve"> et al., 2020)</w:t>
+      </w:r>
+      <w:r>
+        <w:rPr>
+          <w:rFonts w:ascii="PT Serif" w:hAnsi="PT Serif"/>
+          <w:sz w:val="20"/>
+          <w:szCs w:val="20"/>
+        </w:rPr>
+        <w:fldChar w:fldCharType="end"/>
+      </w:r>
+      <w:r>
+        <w:rPr>
+          <w:rFonts w:ascii="PT Serif" w:hAnsi="PT Serif"/>
+          <w:sz w:val="20"/>
+          <w:szCs w:val="20"/>
+        </w:rPr>
+        <w:t xml:space="preserve"> and can form </w:t>
+      </w:r>
+      <w:r>
+        <w:rPr>
+          <w:rFonts w:ascii="PT Serif" w:hAnsi="PT Serif"/>
+          <w:sz w:val="20"/>
+          <w:szCs w:val="20"/>
+        </w:rPr>
+        <w:t xml:space="preserve">heterosexual tandem runs </w:t>
+      </w:r>
+      <w:r>
+        <w:rPr>
+          <w:rFonts w:ascii="PT Serif" w:hAnsi="PT Serif"/>
+          <w:sz w:val="20"/>
+          <w:szCs w:val="20"/>
+        </w:rPr>
+        <w:fldChar w:fldCharType="begin"/>
+      </w:r>
+      <w:r>
+        <w:rPr>
+          <w:rFonts w:ascii="PT Serif" w:hAnsi="PT Serif"/>
+          <w:sz w:val="20"/>
+          <w:szCs w:val="20"/>
+        </w:rPr>
+        <w:instrText xml:space="preserve"> ADDIN ZOTERO_ITEM CSL_CITATION {"citationID":"jFiATX1U","properties":{"formattedCitation":"(Chouvenc et al., 2015; Mizumoto et al., 2021)","plainCitation":"(Chouvenc et al., 2015; Mizumoto et al., 2021)","noteIndex":0},"citationItems":[{"id":2649,"uris":["http://zotero.org/users/9949769/items/D4U8UB5Z"],"itemData":{"id":2649,"type":"article-journal","abstract":"While hybridization of an invasive species with a native species is a common occurrence, hybridization between two invasive species is rare. Formosan subterranean termites (Coptotermes formosanus) and Asian subterranean termites (C. gestroi) are both ecologically successful and are the two most economically important termite pests in the world. Both species have spread throughout many areas of the world due to human activity; however, their distributions overlap in only three narrow areas because of distinct ecological requirements. In south Florida, where C. formosanus and C. gestroi are both invasive, the dispersal flight seasons of both species overlapped for the first time on record in 2013 and 2014. Pairings of heterospecific individuals were readily observed in the field and C. gestroi males preferentially engaged in mating behavior with C. formosanus females rather than females from their own species. In the laboratory, heterospecific and conspecific pairings had an equal colony establishment rate, but heterospecific incipient colonies had twice the growth rate of conspecific incipient colonies, suggesting a potential case of hybrid vigor. As all pre-zygotic barriers were lifted between the two species in the field, the apparent absence of post-zygotic barriers in the laboratory raises the possibility for introgressive hybridization in south Florida. While laboratory observations remain to be confirmed in the field, and the alate hybrid fertility is currently unknown, our results raise a tangible concern about the hybridization of two major destructive pest species. Such hybridization would likely be associated with a new economic impact.","container-title":"PLoS ONE","DOI":"10.1371/journal.pone.0120745","ISSN":"19326203","issue":"3","note":"PMID: 25806968\npublisher: Public Library of Science\nISBN: 10.1371/journal.pone.0120745","page":"e0120745","title":"Hybridization of two major termite invaders as a consequence of human activity","volume":"10","author":[{"family":"Chouvenc","given":"Thomas"},{"family":"Helmick","given":"Ericka E."},{"family":"Su","given":"Nan-Yao"}],"editor":[{"family":"Córdoba-Aguilar","given":"Alex"}],"issued":{"date-parts":[["2015",3,25]]}}},{"id":3472,"uris":["http://zotero.org/users/9949769/items/4Y2IM8RW"],"itemData":{"id":3472,"type":"article-journal","abstract":"In collective animal motion, coordination is often achieved by feedback between leaders and followers. For stable coordination, a leader's signals and a follower's responses are hypothesized to be attuned to each other. However, their roles are difficult to disentangle in species with highly coordinated movements, hiding potential diversity of behavioural mechanisms for collective behaviour. Here, we show that two Coptotermes termite species achieve a similar level of coordination via distinct sets of complementary leader-follower interactions. Even though C. gestroi females produce less pheromone than C. formosanus, tandem runs of both species were stable. Heterospecific pairs with C. gestroi males were also stable, but not those with C. formosanus males. We attributed this to the males' adaptation to the conspecific females; C. gestroi males have a unique capacity to follow females with small amounts of pheromone, while C. formosanus males reject C. gestroi females as unsuitable but are competitive over females with large amounts of pheromone. An information-theoretic analysis supported this conclusion by detecting information flow from female to male only in stable tandems. Our study highlights cryptic interspecific variation in movement coordination, a source of novelty for the evolution of social interactions.","container-title":"Proceedings of the Royal Society B: Biological Sciences","DOI":"10.1098/rspb.2021.0998","ISSN":"14712954","issue":"1954","license":"All rights reserved","note":"PMID: 34255998","page":"20210998","title":"Coordination of movement via complementary interactions of leaders and followers in termite mating pairs","volume":"288","author":[{"family":"Mizumoto","given":"Nobuaki"},{"family":"Lee","given":"Sang Bin"},{"family":"Valentini","given":"Gabriele"},{"family":"Chouvenc","given":"Thomas"},{"family":"Pratt","given":"Stephen C."}],"issued":{"date-parts":[["2021"]]}}}],"schema":"https://github.com/citation-style-language/schema/raw/master/csl-citation.json"} </w:instrText>
+      </w:r>
+      <w:r>
+        <w:rPr>
+          <w:rFonts w:ascii="PT Serif" w:hAnsi="PT Serif"/>
+          <w:sz w:val="20"/>
+          <w:szCs w:val="20"/>
+        </w:rPr>
+        <w:fldChar w:fldCharType="separate"/>
+      </w:r>
+      <w:r>
+        <w:rPr>
+          <w:rFonts w:ascii="PT Serif" w:hAnsi="PT Serif"/>
+          <w:sz w:val="20"/>
+        </w:rPr>
+        <w:t>(</w:t>
+      </w:r>
+      <w:proofErr w:type="spellStart"/>
+      <w:r>
+        <w:rPr>
+          <w:rFonts w:ascii="PT Serif" w:hAnsi="PT Serif"/>
+          <w:sz w:val="20"/>
+        </w:rPr>
+        <w:t>Chouvenc</w:t>
+      </w:r>
+      <w:proofErr w:type="spellEnd"/>
+      <w:r>
+        <w:rPr>
+          <w:rFonts w:ascii="PT Serif" w:hAnsi="PT Serif"/>
+          <w:sz w:val="20"/>
+        </w:rPr>
+        <w:t xml:space="preserve"> et al., 2015; Mizumoto et al., 2021)</w:t>
+      </w:r>
+      <w:r>
+        <w:rPr>
+          <w:rFonts w:ascii="PT Serif" w:hAnsi="PT Serif"/>
+          <w:sz w:val="20"/>
+          <w:szCs w:val="20"/>
+        </w:rPr>
+        <w:fldChar w:fldCharType="end"/>
+      </w:r>
+      <w:r>
+        <w:rPr>
+          <w:rFonts w:ascii="PT Serif" w:hAnsi="PT Serif"/>
+          <w:sz w:val="20"/>
+          <w:szCs w:val="20"/>
+        </w:rPr>
+        <w:t xml:space="preserve">. However, the quantity of pheromones </w:t>
+      </w:r>
+      <w:r>
+        <w:rPr>
+          <w:rFonts w:ascii="PT Serif" w:hAnsi="PT Serif"/>
+          <w:sz w:val="20"/>
+          <w:szCs w:val="20"/>
+        </w:rPr>
+        <w:t>is</w:t>
+      </w:r>
+      <w:r>
+        <w:rPr>
+          <w:rFonts w:ascii="PT Serif" w:hAnsi="PT Serif"/>
+          <w:sz w:val="20"/>
+          <w:szCs w:val="20"/>
+        </w:rPr>
+        <w:t xml:space="preserve"> different between these two species, where </w:t>
+      </w:r>
       <w:r>
         <w:rPr>
           <w:rFonts w:ascii="PT Serif" w:hAnsi="PT Serif"/>
@@ -2947,9 +3097,32 @@
           <w:sz w:val="20"/>
           <w:szCs w:val="20"/>
         </w:rPr>
-        <w:t xml:space="preserve"> </w:t>
-      </w:r>
-      <w:proofErr w:type="spellStart"/>
+        <w:t>C. formosanus</w:t>
+      </w:r>
+      <w:r>
+        <w:rPr>
+          <w:rFonts w:ascii="PT Serif" w:hAnsi="PT Serif"/>
+          <w:sz w:val="20"/>
+          <w:szCs w:val="20"/>
+        </w:rPr>
+        <w:t xml:space="preserve"> has 10 times more </w:t>
+      </w:r>
+      <w:r>
+        <w:rPr>
+          <w:rFonts w:ascii="PT Serif" w:hAnsi="PT Serif"/>
+          <w:sz w:val="20"/>
+          <w:szCs w:val="20"/>
+        </w:rPr>
+        <w:t xml:space="preserve">pheromones </w:t>
+      </w:r>
+      <w:r>
+        <w:rPr>
+          <w:rFonts w:ascii="PT Serif" w:hAnsi="PT Serif"/>
+          <w:sz w:val="20"/>
+          <w:szCs w:val="20"/>
+        </w:rPr>
+        <w:t xml:space="preserve">than </w:t>
+      </w:r>
       <w:r>
         <w:rPr>
           <w:rFonts w:ascii="PT Serif" w:hAnsi="PT Serif"/>
@@ -2958,143 +3131,9 @@
           <w:sz w:val="20"/>
           <w:szCs w:val="20"/>
         </w:rPr>
-        <w:t>gestroi</w:t>
-      </w:r>
-      <w:proofErr w:type="spellEnd"/>
-      <w:r>
-        <w:rPr>
-          <w:rFonts w:ascii="PT Serif" w:hAnsi="PT Serif"/>
-          <w:sz w:val="20"/>
-          <w:szCs w:val="20"/>
-        </w:rPr>
-        <w:t>. These two species share the same chemical for sex pairing pheromones</w:t>
-      </w:r>
-      <w:r>
-        <w:rPr>
-          <w:rFonts w:ascii="PT Serif" w:hAnsi="PT Serif"/>
-          <w:sz w:val="20"/>
-          <w:szCs w:val="20"/>
-        </w:rPr>
-        <w:t xml:space="preserve"> </w:t>
-      </w:r>
-      <w:r>
-        <w:rPr>
-          <w:rFonts w:ascii="PT Serif" w:hAnsi="PT Serif"/>
-          <w:sz w:val="20"/>
-          <w:szCs w:val="20"/>
-        </w:rPr>
-        <w:fldChar w:fldCharType="begin"/>
-      </w:r>
-      <w:r>
-        <w:rPr>
-          <w:rFonts w:ascii="PT Serif" w:hAnsi="PT Serif"/>
-          <w:sz w:val="20"/>
-          <w:szCs w:val="20"/>
-        </w:rPr>
-        <w:instrText xml:space="preserve"> ADDIN ZOTERO_ITEM CSL_CITATION {"citationID":"qptk1ddQ","properties":{"formattedCitation":"(Chouvenc et al., 2020)","plainCitation":"(Chouvenc et al., 2020)","noteIndex":0},"citationItems":[{"id":2762,"uris":["http://zotero.org/users/9949769/items/42R7J467"],"itemData":{"id":2762,"type":"article-journal","abstract":"Congeneric species that live in sympatry may have evolved various mechanisms that maintain reproductive isolation among species. However, with the spread of invasive organisms owing to increased global human activity, some species that evolved in allopatry can now be found outside their native range and may have the opportunity to interact, in the absence of mechanisms for reproductive isolation. In South Florida, where the Asian subterranean termite, Coptotermes gestroi (Wamann), and the Formosan subterranean termite, Coptotermes formosanus Shiraki (Blattodea: Rhinotermitidae) are invasive, the two species can engage in heterospecific mating behavior as their distribution range and their dispersal flight season both overlap. Termites rely on semiochemicals for many of their activities, including finding a mate after a dispersal flight. In this study, we showed that females of both species produce (3Z,6Z,8E)-dodeca-3,6,8-trien-1-ol (DTE) from their tergal glands as a shared sex pheromone. We suggest that both species primarily rely on an inundative dispersal flight strategy to find a mate, and that DTE is used as a short distance pheromone or contact pheromone to initiate and maintain the tandem between males and females. The preference of C. gestroi males for C. formosanus females during tandem resulted from the relatively high amount of DTE produced by tergal glands of C. formosanus females, when compared with those of C. gestroi females. This results in confusion of mating in the field during simultaneous dispersal flights, with a potential for hybridization. Such observations imply that no prezygotic barriers emerged while the two species evolved in allopatry for ~18 Ma.","container-title":"Journal of Chemical Ecology","DOI":"10.1007/s10886-020-01178-2","ISSN":"15731561","issue":"5-6","note":"PMID: 32300913\npublisher: Journal of Chemical Ecology","page":"461-474","title":"Courtship Behavior Confusion in Two Subterranean Termite Species that Evolved in Allopatry (Blattodea, Rhinotermitidae, Coptotermes)","volume":"46","author":[{"family":"Chouvenc","given":"Thomas"},{"family":"Sillam-Dussès","given":"David"},{"family":"Robert","given":"Alain"}],"issued":{"date-parts":[["2020"]]}}}],"schema":"https://github.com/citation-style-language/schema/raw/master/csl-citation.json"} </w:instrText>
-      </w:r>
-      <w:r>
-        <w:rPr>
-          <w:rFonts w:ascii="PT Serif" w:hAnsi="PT Serif"/>
-          <w:sz w:val="20"/>
-          <w:szCs w:val="20"/>
-        </w:rPr>
-        <w:fldChar w:fldCharType="separate"/>
-      </w:r>
-      <w:r>
-        <w:rPr>
-          <w:rFonts w:ascii="PT Serif" w:hAnsi="PT Serif"/>
-          <w:sz w:val="20"/>
-        </w:rPr>
-        <w:t>(Chouvenc et al., 2020)</w:t>
-      </w:r>
-      <w:r>
-        <w:rPr>
-          <w:rFonts w:ascii="PT Serif" w:hAnsi="PT Serif"/>
-          <w:sz w:val="20"/>
-          <w:szCs w:val="20"/>
-        </w:rPr>
-        <w:fldChar w:fldCharType="end"/>
-      </w:r>
-      <w:r>
-        <w:rPr>
-          <w:rFonts w:ascii="PT Serif" w:hAnsi="PT Serif"/>
-          <w:sz w:val="20"/>
-          <w:szCs w:val="20"/>
-        </w:rPr>
-        <w:t xml:space="preserve"> and can form </w:t>
-      </w:r>
-      <w:r>
-        <w:rPr>
-          <w:rFonts w:ascii="PT Serif" w:hAnsi="PT Serif"/>
-          <w:sz w:val="20"/>
-          <w:szCs w:val="20"/>
-        </w:rPr>
-        <w:t xml:space="preserve">heterosexual tandem runs </w:t>
-      </w:r>
-      <w:r>
-        <w:rPr>
-          <w:rFonts w:ascii="PT Serif" w:hAnsi="PT Serif"/>
-          <w:sz w:val="20"/>
-          <w:szCs w:val="20"/>
-        </w:rPr>
-        <w:fldChar w:fldCharType="begin"/>
-      </w:r>
-      <w:r>
-        <w:rPr>
-          <w:rFonts w:ascii="PT Serif" w:hAnsi="PT Serif"/>
-          <w:sz w:val="20"/>
-          <w:szCs w:val="20"/>
-        </w:rPr>
-        <w:instrText xml:space="preserve"> ADDIN ZOTERO_ITEM CSL_CITATION {"citationID":"jFiATX1U","properties":{"formattedCitation":"(Chouvenc et al., 2015; Mizumoto et al., 2021)","plainCitation":"(Chouvenc et al., 2015; Mizumoto et al., 2021)","noteIndex":0},"citationItems":[{"id":185,"uris":["http://zotero.org/users/9949769/items/D4U8UB5Z"],"itemData":{"id":185,"type":"article-journal","abstract":"While hybridization of an invasive species with a native species is a common occurrence, hybridization between two invasive species is rare. Formosan subterranean termites (Coptotermes formosanus) and Asian subterranean termites (C. gestroi) are both ecologically successful and are the two most economically important termite pests in the world. Both species have spread throughout many areas of the world due to human activity; however, their distributions overlap in only three narrow areas because of distinct ecological requirements. In south Florida, where C. formosanus and C. gestroi are both invasive, the dispersal flight seasons of both species overlapped for the first time on record in 2013 and 2014. Pairings of heterospecific individuals were readily observed in the field and C. gestroi males preferentially engaged in mating behavior with C. formosanus females rather than females from their own species. In the laboratory, heterospecific and conspecific pairings had an equal colony establishment rate, but heterospecific incipient colonies had twice the growth rate of conspecific incipient colonies, suggesting a potential case of hybrid vigor. As all pre-zygotic barriers were lifted between the two species in the field, the apparent absence of post-zygotic barriers in the laboratory raises the possibility for introgressive hybridization in south Florida. While laboratory observations remain to be confirmed in the field, and the alate hybrid fertility is currently unknown, our results raise a tangible concern about the hybridization of two major destructive pest species. Such hybridization would likely be associated with a new economic impact.","container-title":"PLoS ONE","DOI":"10.1371/journal.pone.0120745","ISSN":"19326203","issue":"3","note":"PMID: 25806968\npublisher: Public Library of Science\nISBN: 10.1371/journal.pone.0120745","page":"e0120745","title":"Hybridization of two major termite invaders as a consequence of human activity","volume":"10","author":[{"family":"Chouvenc","given":"Thomas"},{"family":"Helmick","given":"Ericka E."},{"family":"Su","given":"Nan-Yao"}],"editor":[{"family":"Córdoba-Aguilar","given":"Alex"}],"issued":{"date-parts":[["2015",3,25]]}}},{"id":1,"uris":["http://zotero.org/users/9949769/items/4Y2IM8RW"],"itemData":{"id":1,"type":"article-journal","abstract":"In collective animal motion, coordination is often achieved by feedback between leaders and followers. For stable coordination, a leader's signals and a follower's responses are hypothesized to be attuned to each other. However, their roles are difficult to disentangle in species with highly coordinated movements, hiding potential diversity of behavioural mechanisms for collective behaviour. Here, we show that two Coptotermes termite species achieve a similar level of coordination via distinct sets of complementary leader-follower interactions. Even though C. gestroi females produce less pheromone than C. formosanus, tandem runs of both species were stable. Heterospecific pairs with C. gestroi males were also stable, but not those with C. formosanus males. We attributed this to the males' adaptation to the conspecific females; C. gestroi males have a unique capacity to follow females with small amounts of pheromone, while C. formosanus males reject C. gestroi females as unsuitable but are competitive over females with large amounts of pheromone. An information-theoretic analysis supported this conclusion by detecting information flow from female to male only in stable tandems. Our study highlights cryptic interspecific variation in movement coordination, a source of novelty for the evolution of social interactions.","container-title":"Proceedings of the Royal Society B: Biological Sciences","DOI":"10.1098/rspb.2021.0998","ISSN":"14712954","issue":"1954","license":"All rights reserved","note":"PMID: 34255998","page":"20210998","title":"Coordination of movement via complementary interactions of leaders and followers in termite mating pairs","volume":"288","author":[{"family":"Mizumoto","given":"Nobuaki"},{"family":"Lee","given":"Sang Bin"},{"family":"Valentini","given":"Gabriele"},{"family":"Chouvenc","given":"Thomas"},{"family":"Pratt","given":"Stephen C."}],"issued":{"date-parts":[["2021"]]}}}],"schema":"https://github.com/citation-style-language/schema/raw/master/csl-citation.json"} </w:instrText>
-      </w:r>
-      <w:r>
-        <w:rPr>
-          <w:rFonts w:ascii="PT Serif" w:hAnsi="PT Serif"/>
-          <w:sz w:val="20"/>
-          <w:szCs w:val="20"/>
-        </w:rPr>
-        <w:fldChar w:fldCharType="separate"/>
-      </w:r>
-      <w:r>
-        <w:rPr>
-          <w:rFonts w:ascii="PT Serif" w:hAnsi="PT Serif"/>
-          <w:sz w:val="20"/>
-        </w:rPr>
-        <w:t>(Chouvenc et al., 2015; Mizumoto et al., 2021)</w:t>
-      </w:r>
-      <w:r>
-        <w:rPr>
-          <w:rFonts w:ascii="PT Serif" w:hAnsi="PT Serif"/>
-          <w:sz w:val="20"/>
-          <w:szCs w:val="20"/>
-        </w:rPr>
-        <w:fldChar w:fldCharType="end"/>
-      </w:r>
-      <w:r>
-        <w:rPr>
-          <w:rFonts w:ascii="PT Serif" w:hAnsi="PT Serif"/>
-          <w:sz w:val="20"/>
-          <w:szCs w:val="20"/>
-        </w:rPr>
-        <w:t xml:space="preserve">. However, the quantity of pheromones </w:t>
-      </w:r>
-      <w:r>
-        <w:rPr>
-          <w:rFonts w:ascii="PT Serif" w:hAnsi="PT Serif"/>
-          <w:sz w:val="20"/>
-          <w:szCs w:val="20"/>
-        </w:rPr>
-        <w:t>is</w:t>
-      </w:r>
-      <w:r>
-        <w:rPr>
-          <w:rFonts w:ascii="PT Serif" w:hAnsi="PT Serif"/>
-          <w:sz w:val="20"/>
-          <w:szCs w:val="20"/>
-        </w:rPr>
-        <w:t xml:space="preserve"> different between these two species, where </w:t>
-      </w:r>
+        <w:t xml:space="preserve">C. </w:t>
+      </w:r>
+      <w:proofErr w:type="spellStart"/>
       <w:r>
         <w:rPr>
           <w:rFonts w:ascii="PT Serif" w:hAnsi="PT Serif"/>
@@ -3103,51 +3142,6 @@
           <w:sz w:val="20"/>
           <w:szCs w:val="20"/>
         </w:rPr>
-        <w:t>C. formosanus</w:t>
-      </w:r>
-      <w:r>
-        <w:rPr>
-          <w:rFonts w:ascii="PT Serif" w:hAnsi="PT Serif"/>
-          <w:sz w:val="20"/>
-          <w:szCs w:val="20"/>
-        </w:rPr>
-        <w:t xml:space="preserve"> has 10 times more </w:t>
-      </w:r>
-      <w:r>
-        <w:rPr>
-          <w:rFonts w:ascii="PT Serif" w:hAnsi="PT Serif"/>
-          <w:sz w:val="20"/>
-          <w:szCs w:val="20"/>
-        </w:rPr>
-        <w:t xml:space="preserve">pheromones </w:t>
-      </w:r>
-      <w:r>
-        <w:rPr>
-          <w:rFonts w:ascii="PT Serif" w:hAnsi="PT Serif"/>
-          <w:sz w:val="20"/>
-          <w:szCs w:val="20"/>
-        </w:rPr>
-        <w:t xml:space="preserve">than </w:t>
-      </w:r>
-      <w:r>
-        <w:rPr>
-          <w:rFonts w:ascii="PT Serif" w:hAnsi="PT Serif"/>
-          <w:i/>
-          <w:iCs/>
-          <w:sz w:val="20"/>
-          <w:szCs w:val="20"/>
-        </w:rPr>
-        <w:t xml:space="preserve">C. </w:t>
-      </w:r>
-      <w:proofErr w:type="spellStart"/>
-      <w:r>
-        <w:rPr>
-          <w:rFonts w:ascii="PT Serif" w:hAnsi="PT Serif"/>
-          <w:i/>
-          <w:iCs/>
-          <w:sz w:val="20"/>
-          <w:szCs w:val="20"/>
-        </w:rPr>
         <w:t>gestroi</w:t>
       </w:r>
       <w:proofErr w:type="spellEnd"/>
@@ -3173,7 +3167,7 @@
           <w:sz w:val="20"/>
           <w:szCs w:val="20"/>
         </w:rPr>
-        <w:instrText xml:space="preserve"> ADDIN ZOTERO_ITEM CSL_CITATION {"citationID":"DlWQWdk9","properties":{"formattedCitation":"(Chouvenc et al., 2020)","plainCitation":"(Chouvenc et al., 2020)","noteIndex":0},"citationItems":[{"id":2762,"uris":["http://zotero.org/users/9949769/items/42R7J467"],"itemData":{"id":2762,"type":"article-journal","abstract":"Congeneric species that live in sympatry may have evolved various mechanisms that maintain reproductive isolation among species. However, with the spread of invasive organisms owing to increased global human activity, some species that evolved in allopatry can now be found outside their native range and may have the opportunity to interact, in the absence of mechanisms for reproductive isolation. In South Florida, where the Asian subterranean termite, Coptotermes gestroi (Wamann), and the Formosan subterranean termite, Coptotermes formosanus Shiraki (Blattodea: Rhinotermitidae) are invasive, the two species can engage in heterospecific mating behavior as their distribution range and their dispersal flight season both overlap. Termites rely on semiochemicals for many of their activities, including finding a mate after a dispersal flight. In this study, we showed that females of both species produce (3Z,6Z,8E)-dodeca-3,6,8-trien-1-ol (DTE) from their tergal glands as a shared sex pheromone. We suggest that both species primarily rely on an inundative dispersal flight strategy to find a mate, and that DTE is used as a short distance pheromone or contact pheromone to initiate and maintain the tandem between males and females. The preference of C. gestroi males for C. formosanus females during tandem resulted from the relatively high amount of DTE produced by tergal glands of C. formosanus females, when compared with those of C. gestroi females. This results in confusion of mating in the field during simultaneous dispersal flights, with a potential for hybridization. Such observations imply that no prezygotic barriers emerged while the two species evolved in allopatry for ~18 Ma.","container-title":"Journal of Chemical Ecology","DOI":"10.1007/s10886-020-01178-2","ISSN":"15731561","issue":"5-6","note":"PMID: 32300913\npublisher: Journal of Chemical Ecology","page":"461-474","title":"Courtship Behavior Confusion in Two Subterranean Termite Species that Evolved in Allopatry (Blattodea, Rhinotermitidae, Coptotermes)","volume":"46","author":[{"family":"Chouvenc","given":"Thomas"},{"family":"Sillam-Dussès","given":"David"},{"family":"Robert","given":"Alain"}],"issued":{"date-parts":[["2020"]]}}}],"schema":"https://github.com/citation-style-language/schema/raw/master/csl-citation.json"} </w:instrText>
+        <w:instrText xml:space="preserve"> ADDIN ZOTERO_ITEM CSL_CITATION {"citationID":"DlWQWdk9","properties":{"formattedCitation":"(Chouvenc et al., 2020)","plainCitation":"(Chouvenc et al., 2020)","noteIndex":0},"citationItems":[{"id":2638,"uris":["http://zotero.org/users/9949769/items/42R7J467","http://zotero.org/users/9949769/items/FD6EKPXK"],"itemData":{"id":2638,"type":"article-journal","abstract":"Congeneric species that live in sympatry may have evolved various mechanisms that maintain reproductive isolation among species. However, with the spread of invasive organisms owing to increased global human activity, some species that evolved in allopatry can now be found outside their native range and may have the opportunity to interact, in the absence of mechanisms for reproductive isolation. In South Florida, where the Asian subterranean termite, Coptotermes gestroi (Wamann), and the Formosan subterranean termite, Coptotermes formosanus Shiraki (Blattodea: Rhinotermitidae) are invasive, the two species can engage in heterospecific mating behavior as their distribution range and their dispersal flight season both overlap. Termites rely on semiochemicals for many of their activities, including finding a mate after a dispersal flight. In this study, we showed that females of both species produce (3Z,6Z,8E)-dodeca-3,6,8-trien-1-ol (DTE) from their tergal glands as a shared sex pheromone. We suggest that both species primarily rely on an inundative dispersal flight strategy to find a mate, and that DTE is used as a short distance pheromone or contact pheromone to initiate and maintain the tandem between males and females. The preference of C. gestroi males for C. formosanus females during tandem resulted from the relatively high amount of DTE produced by tergal glands of C. formosanus females, when compared with those of C. gestroi females. This results in confusion of mating in the field during simultaneous dispersal flights, with a potential for hybridization. Such observations imply that no prezygotic barriers emerged while the two species evolved in allopatry for ~18 Ma.","container-title":"Journal of Chemical Ecology","DOI":"10.1007/s10886-020-01178-2","ISSN":"15731561","note":"publisher: Springer","page":"1-14","title":"Courtship behavior confusion in two subterranean termite species that evolved in allopatry (Blattodea, Rhinotermitidae, &lt;i&gt;Coptotermes&lt;/i&gt;)","author":[{"family":"Chouvenc","given":"Thomas"},{"family":"Sillam-Dussès","given":"David"},{"family":"Robert","given":"Alain"}],"issued":{"date-parts":[["2020",4,17]]}}}],"schema":"https://github.com/citation-style-language/schema/raw/master/csl-citation.json"} </w:instrText>
       </w:r>
       <w:r>
         <w:rPr>
@@ -3415,7 +3409,23 @@
           <w:sz w:val="20"/>
           <w:szCs w:val="20"/>
         </w:rPr>
-        <w:t xml:space="preserve">We collected alates of </w:t>
+        <w:t>We collected alates using a</w:t>
+      </w:r>
+      <w:r>
+        <w:rPr>
+          <w:rFonts w:ascii="PT Serif" w:hAnsi="PT Serif" w:cs="Times New Roman"/>
+          <w:sz w:val="20"/>
+          <w:szCs w:val="20"/>
+        </w:rPr>
+        <w:t xml:space="preserve"> light-trapping system at dusk between </w:t>
+      </w:r>
+      <w:r>
+        <w:rPr>
+          <w:rFonts w:ascii="PT Serif" w:hAnsi="PT Serif" w:cs="Times New Roman"/>
+          <w:sz w:val="20"/>
+          <w:szCs w:val="20"/>
+        </w:rPr>
+        <w:t xml:space="preserve">27-29 March for </w:t>
       </w:r>
       <w:r>
         <w:rPr>
@@ -3425,16 +3435,9 @@
           <w:sz w:val="20"/>
           <w:szCs w:val="20"/>
         </w:rPr>
-        <w:t xml:space="preserve">C. formosanus </w:t>
-      </w:r>
-      <w:r>
-        <w:rPr>
-          <w:rFonts w:ascii="PT Serif" w:hAnsi="PT Serif" w:cs="Times New Roman"/>
-          <w:sz w:val="20"/>
-          <w:szCs w:val="20"/>
-        </w:rPr>
-        <w:t xml:space="preserve">and </w:t>
-      </w:r>
+        <w:t xml:space="preserve">C. </w:t>
+      </w:r>
+      <w:proofErr w:type="spellStart"/>
       <w:r>
         <w:rPr>
           <w:rFonts w:ascii="PT Serif" w:hAnsi="PT Serif" w:cs="Times New Roman"/>
@@ -3443,9 +3446,49 @@
           <w:sz w:val="20"/>
           <w:szCs w:val="20"/>
         </w:rPr>
-        <w:t xml:space="preserve">C. </w:t>
-      </w:r>
-      <w:proofErr w:type="spellStart"/>
+        <w:t>gestroi</w:t>
+      </w:r>
+      <w:proofErr w:type="spellEnd"/>
+      <w:r>
+        <w:rPr>
+          <w:rFonts w:ascii="PT Serif" w:hAnsi="PT Serif" w:cs="Times New Roman"/>
+          <w:sz w:val="20"/>
+          <w:szCs w:val="20"/>
+        </w:rPr>
+        <w:t xml:space="preserve"> and </w:t>
+      </w:r>
+      <w:r>
+        <w:rPr>
+          <w:rFonts w:ascii="PT Serif" w:hAnsi="PT Serif" w:cs="Times New Roman"/>
+          <w:sz w:val="20"/>
+          <w:szCs w:val="20"/>
+        </w:rPr>
+        <w:t>21-22</w:t>
+      </w:r>
+      <w:r>
+        <w:rPr>
+          <w:rFonts w:ascii="PT Serif" w:hAnsi="PT Serif" w:cs="Times New Roman"/>
+          <w:sz w:val="20"/>
+          <w:szCs w:val="20"/>
+        </w:rPr>
+        <w:t xml:space="preserve"> April</w:t>
+      </w:r>
+      <w:r>
+        <w:rPr>
+          <w:rFonts w:ascii="PT Serif" w:hAnsi="PT Serif" w:cs="Times New Roman"/>
+          <w:sz w:val="20"/>
+          <w:szCs w:val="20"/>
+        </w:rPr>
+        <w:t>, 1-2 May for</w:t>
+      </w:r>
+      <w:r>
+        <w:rPr>
+          <w:rFonts w:ascii="PT Serif" w:hAnsi="PT Serif" w:cs="Times New Roman"/>
+          <w:sz w:val="20"/>
+          <w:szCs w:val="20"/>
+        </w:rPr>
+        <w:t xml:space="preserve"> </w:t>
+      </w:r>
       <w:r>
         <w:rPr>
           <w:rFonts w:ascii="PT Serif" w:hAnsi="PT Serif" w:cs="Times New Roman"/>
@@ -3454,88 +3497,87 @@
           <w:sz w:val="20"/>
           <w:szCs w:val="20"/>
         </w:rPr>
-        <w:t>gestroi</w:t>
-      </w:r>
-      <w:proofErr w:type="spellEnd"/>
-      <w:r>
-        <w:rPr>
-          <w:rFonts w:ascii="PT Serif" w:hAnsi="PT Serif" w:cs="Times New Roman"/>
-          <w:sz w:val="20"/>
-          <w:szCs w:val="20"/>
-        </w:rPr>
-        <w:t xml:space="preserve"> using a light-trapping system at dusk between </w:t>
-      </w:r>
-      <w:r>
-        <w:rPr>
-          <w:rFonts w:ascii="PT Serif" w:hAnsi="PT Serif" w:cs="Times New Roman"/>
-          <w:color w:val="FF0000"/>
-          <w:sz w:val="20"/>
-          <w:szCs w:val="20"/>
-        </w:rPr>
-        <w:t>X and Y April 2021</w:t>
-      </w:r>
-      <w:r>
-        <w:rPr>
-          <w:rFonts w:ascii="PT Serif" w:hAnsi="PT Serif" w:cs="Times New Roman"/>
-          <w:sz w:val="20"/>
-          <w:szCs w:val="20"/>
-        </w:rPr>
-        <w:t xml:space="preserve"> in Broward County (Florida, USA) during synchronized dispersal flights. All alates were collected at a single site. We brought the alates to the laboratory and maintained them on wet cardboard at 28°C. </w:t>
-      </w:r>
-      <w:r>
-        <w:rPr>
-          <w:rFonts w:ascii="PT Serif" w:hAnsi="PT Serif" w:cs="Times New Roman"/>
-          <w:color w:val="FF0000"/>
-          <w:sz w:val="20"/>
-          <w:szCs w:val="20"/>
-        </w:rPr>
-        <w:t xml:space="preserve">We used individuals who shed their wings by themselves and observed their </w:t>
-      </w:r>
-      <w:proofErr w:type="spellStart"/>
-      <w:r>
-        <w:rPr>
-          <w:rFonts w:ascii="PT Serif" w:hAnsi="PT Serif" w:cs="Times New Roman"/>
-          <w:color w:val="FF0000"/>
-          <w:sz w:val="20"/>
-          <w:szCs w:val="20"/>
-        </w:rPr>
-        <w:t>behaviour</w:t>
-      </w:r>
-      <w:proofErr w:type="spellEnd"/>
-      <w:r>
-        <w:rPr>
-          <w:rFonts w:ascii="PT Serif" w:hAnsi="PT Serif" w:cs="Times New Roman"/>
-          <w:color w:val="FF0000"/>
-          <w:sz w:val="20"/>
-          <w:szCs w:val="20"/>
-        </w:rPr>
-        <w:t xml:space="preserve"> within 12 h after the flight</w:t>
-      </w:r>
-      <w:r>
-        <w:rPr>
-          <w:rFonts w:ascii="PT Serif" w:hAnsi="PT Serif" w:cs="Times New Roman"/>
-          <w:sz w:val="20"/>
-          <w:szCs w:val="20"/>
-        </w:rPr>
-        <w:t xml:space="preserve">. </w:t>
-      </w:r>
-      <w:proofErr w:type="gramStart"/>
-      <w:r>
-        <w:rPr>
-          <w:rFonts w:ascii="PT Serif" w:hAnsi="PT Serif" w:cs="Times New Roman"/>
-          <w:sz w:val="20"/>
-          <w:szCs w:val="20"/>
-        </w:rPr>
-        <w:t>Each individual</w:t>
-      </w:r>
-      <w:proofErr w:type="gramEnd"/>
-      <w:r>
-        <w:rPr>
-          <w:rFonts w:ascii="PT Serif" w:hAnsi="PT Serif" w:cs="Times New Roman"/>
-          <w:sz w:val="20"/>
-          <w:szCs w:val="20"/>
-        </w:rPr>
-        <w:t xml:space="preserve"> was used only once.</w:t>
+        <w:t xml:space="preserve">C. formosanus </w:t>
+      </w:r>
+      <w:r>
+        <w:rPr>
+          <w:rFonts w:ascii="PT Serif" w:hAnsi="PT Serif" w:cs="Times New Roman"/>
+          <w:sz w:val="20"/>
+          <w:szCs w:val="20"/>
+        </w:rPr>
+        <w:t>in</w:t>
+      </w:r>
+      <w:r>
+        <w:rPr>
+          <w:rFonts w:ascii="PT Serif" w:hAnsi="PT Serif" w:cs="Times New Roman"/>
+          <w:sz w:val="20"/>
+          <w:szCs w:val="20"/>
+        </w:rPr>
+        <w:t xml:space="preserve"> 2021 in Broward County (Florida, USA) during synchronized dispersal flights. All alates were collected at a</w:t>
+      </w:r>
+      <w:r>
+        <w:rPr>
+          <w:rFonts w:ascii="PT Serif" w:hAnsi="PT Serif" w:cs="Times New Roman"/>
+          <w:sz w:val="20"/>
+          <w:szCs w:val="20"/>
+        </w:rPr>
+        <w:t xml:space="preserve"> single site. We brought </w:t>
+      </w:r>
+      <w:r>
+        <w:rPr>
+          <w:rFonts w:ascii="PT Serif" w:hAnsi="PT Serif" w:cs="Times New Roman"/>
+          <w:sz w:val="20"/>
+          <w:szCs w:val="20"/>
+        </w:rPr>
+        <w:t>the alates to the laboratory and maintained them on wet cardboard at 28°C. We used individuals who</w:t>
+      </w:r>
+      <w:r>
+        <w:rPr>
+          <w:rFonts w:ascii="PT Serif" w:hAnsi="PT Serif" w:cs="Times New Roman"/>
+          <w:sz w:val="20"/>
+          <w:szCs w:val="20"/>
+        </w:rPr>
+        <w:t xml:space="preserve"> did not</w:t>
+      </w:r>
+      <w:r>
+        <w:rPr>
+          <w:rFonts w:ascii="PT Serif" w:hAnsi="PT Serif" w:cs="Times New Roman"/>
+          <w:sz w:val="20"/>
+          <w:szCs w:val="20"/>
+        </w:rPr>
+        <w:t xml:space="preserve"> shed their wings by themselves</w:t>
+      </w:r>
+      <w:r>
+        <w:rPr>
+          <w:rFonts w:ascii="PT Serif" w:hAnsi="PT Serif" w:cs="Times New Roman"/>
+          <w:sz w:val="20"/>
+          <w:szCs w:val="20"/>
+        </w:rPr>
+        <w:t xml:space="preserve"> to prevent any prior experience of tandem runs. After inducing shedding their wings, we observed their </w:t>
+      </w:r>
+      <w:r>
+        <w:rPr>
+          <w:rFonts w:ascii="PT Serif" w:hAnsi="PT Serif" w:cs="Times New Roman"/>
+          <w:sz w:val="20"/>
+          <w:szCs w:val="20"/>
+        </w:rPr>
+        <w:t>behavior</w:t>
+      </w:r>
+      <w:r>
+        <w:rPr>
+          <w:rFonts w:ascii="PT Serif" w:hAnsi="PT Serif" w:cs="Times New Roman"/>
+          <w:sz w:val="20"/>
+          <w:szCs w:val="20"/>
+        </w:rPr>
+        <w:t>s</w:t>
+      </w:r>
+      <w:r>
+        <w:rPr>
+          <w:rFonts w:ascii="PT Serif" w:hAnsi="PT Serif" w:cs="Times New Roman"/>
+          <w:sz w:val="20"/>
+          <w:szCs w:val="20"/>
+        </w:rPr>
+        <w:t xml:space="preserve"> within 12 h. Each individual was used only once.</w:t>
       </w:r>
     </w:p>
     <w:p>
@@ -3629,25 +3671,55 @@
           <w:sz w:val="20"/>
           <w:szCs w:val="20"/>
         </w:rPr>
-        <w:t xml:space="preserve">We introduced a pair </w:t>
-      </w:r>
-      <w:proofErr w:type="gramStart"/>
-      <w:r>
-        <w:rPr>
-          <w:rFonts w:ascii="PT Serif" w:hAnsi="PT Serif" w:cs="Times New Roman"/>
-          <w:sz w:val="20"/>
-          <w:szCs w:val="20"/>
-        </w:rPr>
-        <w:t>of the termite</w:t>
-      </w:r>
-      <w:proofErr w:type="gramEnd"/>
-      <w:r>
-        <w:rPr>
-          <w:rFonts w:ascii="PT Serif" w:hAnsi="PT Serif" w:cs="Times New Roman"/>
-          <w:sz w:val="20"/>
-          <w:szCs w:val="20"/>
-        </w:rPr>
-        <w:t xml:space="preserve"> into the arena. Each pair was recorded for 30 minutes in 30 frames per second (FPS). In total, we obtained XX, YY, and ZZ videos for female-male, female-female, and male-male in </w:t>
+        <w:t xml:space="preserve">We introduced a pair of the termite into the arena. Each pair was recorded for 30 minutes in 30 frames per second (FPS). In total, we obtained </w:t>
+      </w:r>
+      <w:r>
+        <w:rPr>
+          <w:rFonts w:ascii="PT Serif" w:hAnsi="PT Serif" w:cs="Times New Roman"/>
+          <w:sz w:val="20"/>
+          <w:szCs w:val="20"/>
+        </w:rPr>
+        <w:t>49</w:t>
+      </w:r>
+      <w:r>
+        <w:rPr>
+          <w:rFonts w:ascii="PT Serif" w:hAnsi="PT Serif" w:cs="Times New Roman"/>
+          <w:sz w:val="20"/>
+          <w:szCs w:val="20"/>
+        </w:rPr>
+        <w:t xml:space="preserve">, </w:t>
+      </w:r>
+      <w:r>
+        <w:rPr>
+          <w:rFonts w:ascii="PT Serif" w:hAnsi="PT Serif" w:cs="Times New Roman"/>
+          <w:sz w:val="20"/>
+          <w:szCs w:val="20"/>
+        </w:rPr>
+        <w:t>61</w:t>
+      </w:r>
+      <w:r>
+        <w:rPr>
+          <w:rFonts w:ascii="PT Serif" w:hAnsi="PT Serif" w:cs="Times New Roman"/>
+          <w:sz w:val="20"/>
+          <w:szCs w:val="20"/>
+        </w:rPr>
+        <w:t xml:space="preserve">, and </w:t>
+      </w:r>
+      <w:r>
+        <w:rPr>
+          <w:rFonts w:ascii="PT Serif" w:hAnsi="PT Serif" w:cs="Times New Roman"/>
+          <w:sz w:val="20"/>
+          <w:szCs w:val="20"/>
+        </w:rPr>
+        <w:t>44</w:t>
+      </w:r>
+      <w:r>
+        <w:rPr>
+          <w:rFonts w:ascii="PT Serif" w:hAnsi="PT Serif" w:cs="Times New Roman"/>
+          <w:sz w:val="20"/>
+          <w:szCs w:val="20"/>
+        </w:rPr>
+        <w:t xml:space="preserve"> videos for female-male, female-female, and male-male in </w:t>
       </w:r>
       <w:r>
         <w:rPr>
@@ -3665,7 +3737,55 @@
           <w:sz w:val="20"/>
           <w:szCs w:val="20"/>
         </w:rPr>
-        <w:t>; and XX, YY, and ZZ videos for female-male, female-female, and male-male in</w:t>
+        <w:t xml:space="preserve">; and </w:t>
+      </w:r>
+      <w:r>
+        <w:rPr>
+          <w:rFonts w:ascii="PT Serif" w:hAnsi="PT Serif" w:cs="Times New Roman"/>
+          <w:sz w:val="20"/>
+          <w:szCs w:val="20"/>
+        </w:rPr>
+        <w:t>40</w:t>
+      </w:r>
+      <w:r>
+        <w:rPr>
+          <w:rFonts w:ascii="PT Serif" w:hAnsi="PT Serif" w:cs="Times New Roman"/>
+          <w:sz w:val="20"/>
+          <w:szCs w:val="20"/>
+        </w:rPr>
+        <w:t xml:space="preserve">, </w:t>
+      </w:r>
+      <w:r>
+        <w:rPr>
+          <w:rFonts w:ascii="PT Serif" w:hAnsi="PT Serif" w:cs="Times New Roman"/>
+          <w:sz w:val="20"/>
+          <w:szCs w:val="20"/>
+        </w:rPr>
+        <w:t>40</w:t>
+      </w:r>
+      <w:r>
+        <w:rPr>
+          <w:rFonts w:ascii="PT Serif" w:hAnsi="PT Serif" w:cs="Times New Roman"/>
+          <w:sz w:val="20"/>
+          <w:szCs w:val="20"/>
+        </w:rPr>
+        <w:t xml:space="preserve">, and </w:t>
+      </w:r>
+      <w:r>
+        <w:rPr>
+          <w:rFonts w:ascii="PT Serif" w:hAnsi="PT Serif" w:cs="Times New Roman"/>
+          <w:sz w:val="20"/>
+          <w:szCs w:val="20"/>
+        </w:rPr>
+        <w:t>45</w:t>
+      </w:r>
+      <w:r>
+        <w:rPr>
+          <w:rFonts w:ascii="PT Serif" w:hAnsi="PT Serif" w:cs="Times New Roman"/>
+          <w:sz w:val="20"/>
+          <w:szCs w:val="20"/>
+        </w:rPr>
+        <w:t xml:space="preserve"> videos for female-male, female-female, and male-male in</w:t>
       </w:r>
       <w:r>
         <w:rPr>
@@ -3711,7 +3831,41 @@
           <w:sz w:val="20"/>
           <w:szCs w:val="20"/>
         </w:rPr>
-        <w:t xml:space="preserve">We extracted the coordinates of termite movements from all obtained video, using the video-tracking system UMATracker </w:t>
+        <w:t>We extracted the coordinates of</w:t>
+      </w:r>
+      <w:r>
+        <w:rPr>
+          <w:rFonts w:ascii="PT Serif" w:hAnsi="PT Serif" w:cs="Times New Roman"/>
+          <w:sz w:val="20"/>
+          <w:szCs w:val="20"/>
+        </w:rPr>
+        <w:t xml:space="preserve"> the centroids of</w:t>
+      </w:r>
+      <w:r>
+        <w:rPr>
+          <w:rFonts w:ascii="PT Serif" w:hAnsi="PT Serif" w:cs="Times New Roman"/>
+          <w:sz w:val="20"/>
+          <w:szCs w:val="20"/>
+        </w:rPr>
+        <w:t xml:space="preserve"> termite movements from all obtained video, using the video-tracking system </w:t>
+      </w:r>
+      <w:proofErr w:type="spellStart"/>
+      <w:r>
+        <w:rPr>
+          <w:rFonts w:ascii="PT Serif" w:hAnsi="PT Serif" w:cs="Times New Roman"/>
+          <w:sz w:val="20"/>
+          <w:szCs w:val="20"/>
+        </w:rPr>
+        <w:t>UMATracker</w:t>
+      </w:r>
+      <w:proofErr w:type="spellEnd"/>
+      <w:r>
+        <w:rPr>
+          <w:rFonts w:ascii="PT Serif" w:hAnsi="PT Serif" w:cs="Times New Roman"/>
+          <w:sz w:val="20"/>
+          <w:szCs w:val="20"/>
+        </w:rPr>
+        <w:t xml:space="preserve"> </w:t>
       </w:r>
       <w:r>
         <w:rPr>
@@ -3727,7 +3881,7 @@
           <w:sz w:val="20"/>
           <w:szCs w:val="20"/>
         </w:rPr>
-        <w:instrText xml:space="preserve"> ADDIN ZOTERO_ITEM CSL_CITATION {"citationID":"r6c5V9n0","properties":{"formattedCitation":"(Yamanaka and Takeuchi, 2018)","plainCitation":"(Yamanaka and Takeuchi, 2018)","noteIndex":0},"citationItems":[{"id":1691,"uris":["http://zotero.org/users/9949769/items/SW86GF54"],"itemData":{"id":1691,"type":"article-journal","abstract":"Image-based tracking software are regarded as valuable tools in collective animal behaviour studies. For such operations, image preprocessing is a prerequisite, and the users are required to build an appropriate image-processing pipeline for extracting the shape of animals. Even if the users successfully design an image-processing pipeline, unexpected noise in the video frame may significantly reduce the tracking accuracy in the tracking step. To address these issues, we propose UMATracker (Useful Multiple Animal Tracker), which supports flexible image preprocessing by visual programming, multiple tracking algorithms and a manual tracking error-correction system. UMATracker employs a visual programming user interface, wherein the user can intuitively design an image-processing pipeline. Moreover, the software also enables the user to visualize the effect of image processing. We implement four different tracking algorithms to enable the users to choose the most suitable algorithm. In addition, UMATracker provides a manual correction tool for identifying and correcting tracking errors.","container-title":"Journal of Experimental Biology","DOI":"10.1242/jeb.182469","ISSN":"00220949","issue":"16","page":"1-24","title":"UMATracker: An intuitive image-based tracking platform","volume":"221","author":[{"family":"Yamanaka","given":"Osamu"},{"family":"Takeuchi","given":"Rito"}],"issued":{"date-parts":[["2018"]]}}}],"schema":"https://github.com/citation-style-language/schema/raw/master/csl-citation.json"} </w:instrText>
+        <w:instrText xml:space="preserve"> ADDIN ZOTERO_ITEM CSL_CITATION {"citationID":"r6c5V9n0","properties":{"formattedCitation":"(Yamanaka and Takeuchi, 2018)","plainCitation":"(Yamanaka and Takeuchi, 2018)","noteIndex":0},"citationItems":[{"id":1552,"uris":["http://zotero.org/users/9949769/items/SW86GF54"],"itemData":{"id":1552,"type":"article-journal","abstract":"Image-based tracking software are regarded as valuable tools in collective animal behaviour studies. For such operations, image preprocessing is a prerequisite, and the users are required to build an appropriate image-processing pipeline for extracting the shape of animals. Even if the users successfully design an image-processing pipeline, unexpected noise in the video frame may significantly reduce the tracking accuracy in the tracking step. To address these issues, we propose UMATracker (Useful Multiple Animal Tracker), which supports flexible image preprocessing by visual programming, multiple tracking algorithms and a manual tracking error-correction system. UMATracker employs a visual programming user interface, wherein the user can intuitively design an image-processing pipeline. Moreover, the software also enables the user to visualize the effect of image processing. We implement four different tracking algorithms to enable the users to choose the most suitable algorithm. In addition, UMATracker provides a manual correction tool for identifying and correcting tracking errors.","container-title":"Journal of Experimental Biology","DOI":"10.1242/jeb.182469","ISSN":"00220949","issue":"16","page":"1-24","title":"UMATracker: An intuitive image-based tracking platform","volume":"221","author":[{"family":"Yamanaka","given":"Osamu"},{"family":"Takeuchi","given":"Rito"}],"issued":{"date-parts":[["2018"]]}}}],"schema":"https://github.com/citation-style-language/schema/raw/master/csl-citation.json"} </w:instrText>
       </w:r>
       <w:r>
         <w:rPr>
@@ -3768,70 +3922,89 @@
         </w:rPr>
         <w:t xml:space="preserve">We </w:t>
       </w:r>
-      <w:proofErr w:type="gramStart"/>
-      <w:r>
-        <w:rPr>
-          <w:rFonts w:ascii="PT Serif" w:hAnsi="PT Serif" w:cs="Times New Roman"/>
-          <w:sz w:val="20"/>
-          <w:szCs w:val="20"/>
-        </w:rPr>
-        <w:t>down-sampled</w:t>
-      </w:r>
-      <w:proofErr w:type="gramEnd"/>
-      <w:r>
-        <w:rPr>
-          <w:rFonts w:ascii="PT Serif" w:hAnsi="PT Serif" w:cs="Times New Roman"/>
-          <w:sz w:val="20"/>
-          <w:szCs w:val="20"/>
-        </w:rPr>
-        <w:t xml:space="preserve"> all videos to a rate of five FPS for subsequent analyses. All data analyses were performed using R v4.3.0 </w:t>
-      </w:r>
-      <w:r>
-        <w:rPr>
-          <w:rFonts w:ascii="PT Serif" w:hAnsi="PT Serif" w:cs="Times New Roman"/>
-          <w:sz w:val="20"/>
-          <w:szCs w:val="20"/>
-        </w:rPr>
-        <w:fldChar w:fldCharType="begin"/>
-      </w:r>
-      <w:r>
-        <w:rPr>
-          <w:rFonts w:ascii="PT Serif" w:hAnsi="PT Serif" w:cs="Times New Roman"/>
-          <w:sz w:val="20"/>
-          <w:szCs w:val="20"/>
-        </w:rPr>
-        <w:instrText xml:space="preserve"> ADDIN ZOTERO_ITEM CSL_CITATION {"citationID":"pGNnEYT4","properties":{"formattedCitation":"(R Core Team, 2023)","plainCitation":"(R Core Team, 2023)","noteIndex":0},"citationItems":[{"id":15446,"uris":["http://zotero.org/users/9949769/items/6GJMPAA4"],"itemData":{"id":15446,"type":"software","title":"R: A language and environment for statistical computing.","version":"4.3.0","author":[{"literal":"R Core Team"}],"issued":{"date-parts":[["2023"]]}}}],"schema":"https://github.com/citation-style-language/schema/raw/master/csl-citation.json"} </w:instrText>
-      </w:r>
-      <w:r>
-        <w:rPr>
-          <w:rFonts w:ascii="PT Serif" w:hAnsi="PT Serif" w:cs="Times New Roman"/>
-          <w:sz w:val="20"/>
-          <w:szCs w:val="20"/>
-        </w:rPr>
-        <w:fldChar w:fldCharType="separate"/>
-      </w:r>
-      <w:r>
-        <w:rPr>
-          <w:rFonts w:ascii="PT Serif" w:hAnsi="PT Serif"/>
-          <w:sz w:val="20"/>
-        </w:rPr>
-        <w:t>(R Core Team, 2023)</w:t>
-      </w:r>
-      <w:r>
-        <w:rPr>
-          <w:rFonts w:ascii="PT Serif" w:hAnsi="PT Serif" w:cs="Times New Roman"/>
-          <w:sz w:val="20"/>
-          <w:szCs w:val="20"/>
-        </w:rPr>
-        <w:fldChar w:fldCharType="end"/>
-      </w:r>
-      <w:r>
-        <w:rPr>
-          <w:rFonts w:ascii="PT Serif" w:hAnsi="PT Serif" w:cs="Times New Roman"/>
-          <w:sz w:val="20"/>
-          <w:szCs w:val="20"/>
-        </w:rPr>
-        <w:t>.</w:t>
+      <w:r>
+        <w:rPr>
+          <w:rFonts w:ascii="PT Serif" w:hAnsi="PT Serif" w:cs="Times New Roman"/>
+          <w:sz w:val="20"/>
+          <w:szCs w:val="20"/>
+        </w:rPr>
+        <w:t>down sampled</w:t>
+      </w:r>
+      <w:r>
+        <w:rPr>
+          <w:rFonts w:ascii="PT Serif" w:hAnsi="PT Serif" w:cs="Times New Roman"/>
+          <w:sz w:val="20"/>
+          <w:szCs w:val="20"/>
+        </w:rPr>
+        <w:t xml:space="preserve"> all </w:t>
+      </w:r>
+      <w:r>
+        <w:rPr>
+          <w:rFonts w:ascii="PT Serif" w:hAnsi="PT Serif" w:cs="Times New Roman"/>
+          <w:sz w:val="20"/>
+          <w:szCs w:val="20"/>
+        </w:rPr>
+        <w:t>coordinates</w:t>
+      </w:r>
+      <w:r>
+        <w:rPr>
+          <w:rFonts w:ascii="PT Serif" w:hAnsi="PT Serif" w:cs="Times New Roman"/>
+          <w:sz w:val="20"/>
+          <w:szCs w:val="20"/>
+        </w:rPr>
+        <w:t xml:space="preserve"> to a rate of five FPS for subsequent analyses. </w:t>
+      </w:r>
+      <w:r>
+        <w:rPr>
+          <w:rFonts w:ascii="PT Serif" w:hAnsi="PT Serif" w:cs="Times New Roman"/>
+          <w:sz w:val="20"/>
+          <w:szCs w:val="20"/>
+        </w:rPr>
+        <w:t xml:space="preserve">We measured the diameter of dish and body length of two termites </w:t>
+      </w:r>
+      <w:r>
+        <w:rPr>
+          <w:rFonts w:ascii="PT Serif" w:hAnsi="PT Serif" w:cs="Times New Roman"/>
+          <w:sz w:val="20"/>
+          <w:szCs w:val="20"/>
+        </w:rPr>
+        <w:t>in pixel</w:t>
+      </w:r>
+      <w:r>
+        <w:rPr>
+          <w:rFonts w:ascii="PT Serif" w:hAnsi="PT Serif" w:cs="Times New Roman"/>
+          <w:sz w:val="20"/>
+          <w:szCs w:val="20"/>
+        </w:rPr>
+        <w:t xml:space="preserve"> for each video, using a python program (</w:t>
+      </w:r>
+      <w:r>
+        <w:rPr>
+          <w:rFonts w:ascii="PT Serif" w:hAnsi="PT Serif" w:cs="Times New Roman"/>
+          <w:color w:val="FF0000"/>
+          <w:sz w:val="20"/>
+          <w:szCs w:val="20"/>
+        </w:rPr>
+        <w:t xml:space="preserve">link to </w:t>
+      </w:r>
+      <w:proofErr w:type="spellStart"/>
+      <w:r>
+        <w:rPr>
+          <w:rFonts w:ascii="PT Serif" w:hAnsi="PT Serif" w:cs="Times New Roman"/>
+          <w:color w:val="FF0000"/>
+          <w:sz w:val="20"/>
+          <w:szCs w:val="20"/>
+        </w:rPr>
+        <w:t>github</w:t>
+      </w:r>
+      <w:proofErr w:type="spellEnd"/>
+      <w:r>
+        <w:rPr>
+          <w:rFonts w:ascii="PT Serif" w:hAnsi="PT Serif" w:cs="Times New Roman"/>
+          <w:sz w:val="20"/>
+          <w:szCs w:val="20"/>
+        </w:rPr>
+        <w:t>).</w:t>
       </w:r>
     </w:p>
     <w:p>
@@ -3878,18 +4051,42 @@
         <w:jc w:val="both"/>
         <w:rPr>
           <w:rFonts w:ascii="PT Serif" w:hAnsi="PT Serif" w:cs="Times New Roman"/>
-          <w:color w:val="5B9BD5" w:themeColor="accent5"/>
-          <w:sz w:val="20"/>
-          <w:szCs w:val="20"/>
-        </w:rPr>
-      </w:pPr>
-      <w:r>
-        <w:rPr>
-          <w:rFonts w:ascii="PT Serif" w:hAnsi="PT Serif" w:cs="Times New Roman"/>
-          <w:sz w:val="20"/>
-          <w:szCs w:val="20"/>
-        </w:rPr>
-        <w:t xml:space="preserve">To compare the duration of tandem run between pair combinations and species, we automatically identified whether a pair was performing tandem run, following methods described in previous studies </w:t>
+          <w:sz w:val="20"/>
+          <w:szCs w:val="20"/>
+        </w:rPr>
+      </w:pPr>
+      <w:r>
+        <w:rPr>
+          <w:rFonts w:ascii="PT Serif" w:hAnsi="PT Serif" w:cs="Times New Roman"/>
+          <w:sz w:val="20"/>
+          <w:szCs w:val="20"/>
+        </w:rPr>
+        <w:t xml:space="preserve">To compare the duration of tandem run between pair combinations and species, we automatically </w:t>
+      </w:r>
+      <w:r>
+        <w:rPr>
+          <w:rFonts w:ascii="PT Serif" w:hAnsi="PT Serif" w:cs="Times New Roman"/>
+          <w:sz w:val="20"/>
+          <w:szCs w:val="20"/>
+        </w:rPr>
+        <w:t xml:space="preserve">determined </w:t>
+      </w:r>
+      <w:r>
+        <w:rPr>
+          <w:rFonts w:ascii="PT Serif" w:hAnsi="PT Serif" w:cs="Times New Roman"/>
+          <w:sz w:val="20"/>
+          <w:szCs w:val="20"/>
+        </w:rPr>
+        <w:t xml:space="preserve">that pairs were in tandem when the distance between their centroids was within the sum of their body </w:t>
+      </w:r>
+      <w:r>
+        <w:rPr>
+          <w:rFonts w:ascii="PT Serif" w:hAnsi="PT Serif" w:cs="Times New Roman"/>
+          <w:sz w:val="20"/>
+          <w:szCs w:val="20"/>
+        </w:rPr>
+        <w:lastRenderedPageBreak/>
+        <w:t xml:space="preserve">length. This simplest threshold is used in a previous study </w:t>
       </w:r>
       <w:r>
         <w:rPr>
@@ -3905,7 +4102,7 @@
           <w:sz w:val="20"/>
           <w:szCs w:val="20"/>
         </w:rPr>
-        <w:instrText xml:space="preserve"> ADDIN ZOTERO_ITEM CSL_CITATION {"citationID":"a9UOS4Fx","properties":{"formattedCitation":"(Mizumoto et al., 2021; Mizumoto and Dobata, 2019)","plainCitation":"(Mizumoto et al., 2021; Mizumoto and Dobata, 2019)","noteIndex":0},"citationItems":[{"id":1,"uris":["http://zotero.org/users/9949769/items/4Y2IM8RW"],"itemData":{"id":1,"type":"article-journal","abstract":"In collective animal motion, coordination is often achieved by feedback between leaders and followers. For stable coordination, a leader's signals and a follower's responses are hypothesized to be attuned to each other. However, their roles are difficult to disentangle in species with highly coordinated movements, hiding potential diversity of behavioural mechanisms for collective behaviour. Here, we show that two Coptotermes termite species achieve a similar level of coordination via distinct sets of complementary leader-follower interactions. Even though C. gestroi females produce less pheromone than C. formosanus, tandem runs of both species were stable. Heterospecific pairs with C. gestroi males were also stable, but not those with C. formosanus males. We attributed this to the males' adaptation to the conspecific females; C. gestroi males have a unique capacity to follow females with small amounts of pheromone, while C. formosanus males reject C. gestroi females as unsuitable but are competitive over females with large amounts of pheromone. An information-theoretic analysis supported this conclusion by detecting information flow from female to male only in stable tandems. Our study highlights cryptic interspecific variation in movement coordination, a source of novelty for the evolution of social interactions.","container-title":"Proceedings of the Royal Society B: Biological Sciences","DOI":"10.1098/rspb.2021.0998","ISSN":"14712954","issue":"1954","license":"All rights reserved","note":"PMID: 34255998","page":"20210998","title":"Coordination of movement via complementary interactions of leaders and followers in termite mating pairs","volume":"288","author":[{"family":"Mizumoto","given":"Nobuaki"},{"family":"Lee","given":"Sang Bin"},{"family":"Valentini","given":"Gabriele"},{"family":"Chouvenc","given":"Thomas"},{"family":"Pratt","given":"Stephen C."}],"issued":{"date-parts":[["2021"]]}}},{"id":3086,"uris":["http://zotero.org/users/9949769/items/8NTY2R6I"],"itemData":{"id":3086,"type":"article-journal","abstract":"How should females and males move to search for partners whose exact location is unknown? Theory predicts that the answer depends on what they know about where targets can be found, raising the question of how actual animals update their mate search patterns to increase encounter probability when conditions change. Here, we show that termites adaptively alternate between sexually monomorphic and dimorphic movements during mate search. When the location of potential mates was completely unpredictable, both sexes moved in straight lines to explore widely. In contrast, when the stray partner was at least nearby, males moved while females paused. Data-based simulations confirmed that these movements increase the rate of successful encounters. The context-dependent switch of search modes is a key to enhance random encounters.","container-title":"Science Advances","DOI":"10.1126/sciadv.aau6108","ISSN":"2375-2548","issue":"6","license":"All rights reserved","note":"publisher: American Association for the Advancement of Science","page":"eaau6108","title":"Adaptive switch to sexually dimorphic movements by partner-seeking termites","volume":"5","author":[{"family":"Mizumoto","given":"Nobuaki"},{"family":"Dobata","given":"Shigeto"}],"issued":{"date-parts":[["2019",6,1]]}}}],"schema":"https://github.com/citation-style-language/schema/raw/master/csl-citation.json"} </w:instrText>
+        <w:instrText xml:space="preserve"> ADDIN ZOTERO_ITEM CSL_CITATION {"citationID":"wuhWUHTg","properties":{"formattedCitation":"(Valentini et al., 2020)","plainCitation":"(Valentini et al., 2020)","noteIndex":0},"citationItems":[{"id":3446,"uris":["http://zotero.org/users/9949769/items/NVD4IYHC"],"itemData":{"id":3446,"type":"article-journal","abstract":"Behavioral correlations over time are an essential but often neglected aspect of interactions among animals. These correlations pose a challenge to current methods, which can collect data at high frequency but lack effective means to analyze complex series of interactions. Experimental manipulations can readily decode short-term stimulus-and-response relationships, but they face difficulties with those that evolve over intermediate time scales. In these scenarios, non-invasive information-theoretic tools have the potential to transform the way in which causal interactions are revealed in behavioral ecology. Here we show that simultaneous observation of the flow of different types of information between subjects can reveal the communication protocols that guide complex social interactions over time. We demonstrate this approach by comparing tandem running in ants and termites. This behavior involves prolonged mutual signaling between the leader and follower of a pair as they walk through the environment. Although the signals in the two taxa are very similar when viewed at short time scales, they serve different purposes, with ants using them to transmit navigational information, and termites only to maintain cohesion of a mated pair. By separately analyzing information on direction and motion, we showed unidirectional information flow from leader to follower in termites, but bidirectional flow in ants, consistent with the follower ant using acknowledgement signals to regulate the flow of directional information from the leader. These results show the promise of information theory to uncover hidden signaling pathways and to offer a common language for comparisons across a wide taxonomic range.","container-title":"eLife","DOI":"10.7554/eLife.55395","license":"All rights reserved","page":"e55395","title":"Revealing the structure of information flows discriminates similar animal social behaviors","volume":"9","author":[{"family":"Valentini","given":"Gabriele"},{"family":"Mizumoto","given":"Nobuaki"},{"family":"Pratt","given":"Stephen C."},{"family":"Pavlic","given":"Theodore P."},{"family":"Walker","given":"Sara Imari"}],"issued":{"date-parts":[["2020"]]}}}],"schema":"https://github.com/citation-style-language/schema/raw/master/csl-citation.json"} </w:instrText>
       </w:r>
       <w:r>
         <w:rPr>
@@ -3920,7 +4117,7 @@
           <w:rFonts w:ascii="PT Serif" w:hAnsi="PT Serif"/>
           <w:sz w:val="20"/>
         </w:rPr>
-        <w:t>(Mizumoto et al., 2021; Mizumoto and Dobata, 2019)</w:t>
+        <w:t>(Valentini et al., 2020)</w:t>
       </w:r>
       <w:r>
         <w:rPr>
@@ -3936,6 +4133,77 @@
           <w:sz w:val="20"/>
           <w:szCs w:val="20"/>
         </w:rPr>
+        <w:t xml:space="preserve">, and using other complex definitions (e.g., </w:t>
+      </w:r>
+      <w:r>
+        <w:rPr>
+          <w:rFonts w:ascii="PT Serif" w:hAnsi="PT Serif" w:cs="Times New Roman"/>
+          <w:sz w:val="20"/>
+          <w:szCs w:val="20"/>
+        </w:rPr>
+        <w:fldChar w:fldCharType="begin"/>
+      </w:r>
+      <w:r>
+        <w:rPr>
+          <w:rFonts w:ascii="PT Serif" w:hAnsi="PT Serif" w:cs="Times New Roman"/>
+          <w:sz w:val="20"/>
+          <w:szCs w:val="20"/>
+        </w:rPr>
+        <w:instrText xml:space="preserve"> ADDIN ZOTERO_ITEM CSL_CITATION {"citationID":"a9UOS4Fx","properties":{"formattedCitation":"(Mizumoto et al., 2021; Mizumoto and Dobata, 2019)","plainCitation":"(Mizumoto et al., 2021; Mizumoto and Dobata, 2019)","noteIndex":0},"citationItems":[{"id":3472,"uris":["http://zotero.org/users/9949769/items/4Y2IM8RW"],"itemData":{"id":3472,"type":"article-journal","abstract":"In collective animal motion, coordination is often achieved by feedback between leaders and followers. For stable coordination, a leader's signals and a follower's responses are hypothesized to be attuned to each other. However, their roles are difficult to disentangle in species with highly coordinated movements, hiding potential diversity of behavioural mechanisms for collective behaviour. Here, we show that two Coptotermes termite species achieve a similar level of coordination via distinct sets of complementary leader-follower interactions. Even though C. gestroi females produce less pheromone than C. formosanus, tandem runs of both species were stable. Heterospecific pairs with C. gestroi males were also stable, but not those with C. formosanus males. We attributed this to the males' adaptation to the conspecific females; C. gestroi males have a unique capacity to follow females with small amounts of pheromone, while C. formosanus males reject C. gestroi females as unsuitable but are competitive over females with large amounts of pheromone. An information-theoretic analysis supported this conclusion by detecting information flow from female to male only in stable tandems. Our study highlights cryptic interspecific variation in movement coordination, a source of novelty for the evolution of social interactions.","container-title":"Proceedings of the Royal Society B: Biological Sciences","DOI":"10.1098/rspb.2021.0998","ISSN":"14712954","issue":"1954","license":"All rights reserved","note":"PMID: 34255998","page":"20210998","title":"Coordination of movement via complementary interactions of leaders and followers in termite mating pairs","volume":"288","author":[{"family":"Mizumoto","given":"Nobuaki"},{"family":"Lee","given":"Sang Bin"},{"family":"Valentini","given":"Gabriele"},{"family":"Chouvenc","given":"Thomas"},{"family":"Pratt","given":"Stephen C."}],"issued":{"date-parts":[["2021"]]}}},{"id":3460,"uris":["http://zotero.org/users/9949769/items/8NTY2R6I"],"itemData":{"id":3460,"type":"article-journal","abstract":"How should females and males move to search for partners whose exact location is unknown? Theory predicts that the answer depends on what they know about where targets can be found, raising the question of how actual animals update their mate search patterns to increase encounter probability when conditions change. Here, we show that termites adaptively alternate between sexually monomorphic and dimorphic movements during mate search. When the location of potential mates was completely unpredictable, both sexes moved in straight lines to explore widely. In contrast, when the stray partner was at least nearby, males moved while females paused. Data-based simulations confirmed that these movements increase the rate of successful encounters. The context-dependent switch of search modes is a key to enhance random encounters.","container-title":"Science Advances","DOI":"10.1126/sciadv.aau6108","ISSN":"2375-2548","issue":"6","license":"All rights reserved","note":"publisher: American Association for the Advancement of Science","page":"eaau6108","title":"Adaptive switch to sexually dimorphic movements by partner-seeking termites","volume":"5","author":[{"family":"Mizumoto","given":"Nobuaki"},{"family":"Dobata","given":"Shigeto"}],"issued":{"date-parts":[["2019",6,1]]}}}],"schema":"https://github.com/citation-style-language/schema/raw/master/csl-citation.json"} </w:instrText>
+      </w:r>
+      <w:r>
+        <w:rPr>
+          <w:rFonts w:ascii="PT Serif" w:hAnsi="PT Serif" w:cs="Times New Roman"/>
+          <w:sz w:val="20"/>
+          <w:szCs w:val="20"/>
+        </w:rPr>
+        <w:fldChar w:fldCharType="separate"/>
+      </w:r>
+      <w:r>
+        <w:rPr>
+          <w:rFonts w:ascii="PT Serif" w:hAnsi="PT Serif"/>
+          <w:sz w:val="20"/>
+        </w:rPr>
+        <w:t xml:space="preserve">(Mizumoto et al., 2021; Mizumoto and </w:t>
+      </w:r>
+      <w:proofErr w:type="spellStart"/>
+      <w:r>
+        <w:rPr>
+          <w:rFonts w:ascii="PT Serif" w:hAnsi="PT Serif"/>
+          <w:sz w:val="20"/>
+        </w:rPr>
+        <w:t>Dobata</w:t>
+      </w:r>
+      <w:proofErr w:type="spellEnd"/>
+      <w:r>
+        <w:rPr>
+          <w:rFonts w:ascii="PT Serif" w:hAnsi="PT Serif"/>
+          <w:sz w:val="20"/>
+        </w:rPr>
+        <w:t>, 2019)</w:t>
+      </w:r>
+      <w:r>
+        <w:rPr>
+          <w:rFonts w:ascii="PT Serif" w:hAnsi="PT Serif" w:cs="Times New Roman"/>
+          <w:sz w:val="20"/>
+          <w:szCs w:val="20"/>
+        </w:rPr>
+        <w:fldChar w:fldCharType="end"/>
+      </w:r>
+      <w:r>
+        <w:rPr>
+          <w:rFonts w:ascii="PT Serif" w:hAnsi="PT Serif" w:cs="Times New Roman"/>
+          <w:sz w:val="20"/>
+          <w:szCs w:val="20"/>
+        </w:rPr>
+        <w:t>) did not change the conclusion</w:t>
+      </w:r>
+      <w:r>
+        <w:rPr>
+          <w:rFonts w:ascii="PT Serif" w:hAnsi="PT Serif" w:cs="Times New Roman"/>
+          <w:sz w:val="20"/>
+          <w:szCs w:val="20"/>
+        </w:rPr>
         <w:t>.</w:t>
       </w:r>
       <w:r>
@@ -3944,46 +4212,7 @@
           <w:sz w:val="20"/>
           <w:szCs w:val="20"/>
         </w:rPr>
-        <w:t xml:space="preserve"> </w:t>
-      </w:r>
-      <w:r>
-        <w:rPr>
-          <w:rFonts w:ascii="PT Serif" w:hAnsi="PT Serif" w:cs="Times New Roman"/>
-          <w:color w:val="5B9BD5" w:themeColor="accent5"/>
-          <w:sz w:val="20"/>
-          <w:szCs w:val="20"/>
-        </w:rPr>
-        <w:t xml:space="preserve">During observations, pairs were determined to be in one of three states: 1) tandem running, 2) interacting but not tandem running, and 3) searching (individuals in the pair are physically </w:t>
-      </w:r>
-      <w:r>
-        <w:rPr>
-          <w:rFonts w:ascii="PT Serif" w:hAnsi="PT Serif" w:cs="Times New Roman"/>
-          <w:color w:val="5B9BD5" w:themeColor="accent5"/>
-          <w:sz w:val="20"/>
-          <w:szCs w:val="20"/>
-        </w:rPr>
-        <w:lastRenderedPageBreak/>
-        <w:t xml:space="preserve">separated). We defined individuals in the pair as interacting (or tandem running) when the distance between their centroids was less than 7 mm (18). This distance slightly exceeds the average body length because termites in a tandem run are nearly in physical contact (18). An interacting pair </w:t>
-      </w:r>
-      <w:proofErr w:type="gramStart"/>
-      <w:r>
-        <w:rPr>
-          <w:rFonts w:ascii="PT Serif" w:hAnsi="PT Serif" w:cs="Times New Roman"/>
-          <w:color w:val="5B9BD5" w:themeColor="accent5"/>
-          <w:sz w:val="20"/>
-          <w:szCs w:val="20"/>
-        </w:rPr>
-        <w:t>was considered to be</w:t>
-      </w:r>
-      <w:proofErr w:type="gramEnd"/>
-      <w:r>
-        <w:rPr>
-          <w:rFonts w:ascii="PT Serif" w:hAnsi="PT Serif" w:cs="Times New Roman"/>
-          <w:color w:val="5B9BD5" w:themeColor="accent5"/>
-          <w:sz w:val="20"/>
-          <w:szCs w:val="20"/>
-        </w:rPr>
-        <w:t xml:space="preserve"> performing a tandem run only if they met the following criteria (56). First, the interaction needed to last for more than 2 s; a very short separation (&lt;2 s) was not regarded as a separation event. Second, both termites needed to move more than 30 mm while interacting. After separation, we considered that individuals were engaging in separation search until they interacted again for more than 1 s. These thresholds (7 mm, 2 s, 30 mm) were determined based on previous studies (18, 56, 57). To assess the sensitivity of our analyses, we tested how modification of these thresholds affected the results (range: 6.5 to 7.5 mm, 1 to 3 s, 20 to 40 mm, respectively). These modifications slightly changed the proportion of the time spent in tandem runs, but the qualitative conclusion that same-sex tandems were not different from heterosexual tandems was consistent (SI Appendix, Fig. S2).</w:t>
+        <w:t xml:space="preserve"> We did not count very short interactions (&lt; 5 seconds within two body length) as tandem runs, while not count small separation (&lt; 2 seconds).</w:t>
       </w:r>
     </w:p>
     <w:p>
@@ -4029,7 +4258,6 @@
         <w:t xml:space="preserve"> after adding 0.01 to the observed proportions to avoid infinite values (59). We also used a mixed-effects Cox model [</w:t>
       </w:r>
       <w:proofErr w:type="spellStart"/>
-      <w:proofErr w:type="gramStart"/>
       <w:r>
         <w:rPr>
           <w:rFonts w:ascii="PT Serif" w:hAnsi="PT Serif" w:cs="Times New Roman"/>
@@ -4047,17 +4275,7 @@
           <w:sz w:val="20"/>
           <w:szCs w:val="20"/>
         </w:rPr>
-        <w:t>(</w:t>
-      </w:r>
-      <w:proofErr w:type="gramEnd"/>
-      <w:r>
-        <w:rPr>
-          <w:rFonts w:ascii="PT Serif" w:hAnsi="PT Serif" w:cs="Times New Roman"/>
-          <w:color w:val="5B9BD5" w:themeColor="accent5"/>
-          <w:sz w:val="20"/>
-          <w:szCs w:val="20"/>
-        </w:rPr>
-        <w:t xml:space="preserve">) function in the </w:t>
+        <w:t xml:space="preserve">() function in the </w:t>
       </w:r>
       <w:proofErr w:type="spellStart"/>
       <w:r>
@@ -4158,7 +4376,86 @@
       <w:pPr>
         <w:snapToGrid w:val="0"/>
         <w:spacing w:after="0" w:line="240" w:lineRule="auto"/>
+        <w:jc w:val="both"/>
+        <w:rPr>
+          <w:rFonts w:ascii="PT Serif" w:hAnsi="PT Serif" w:cs="Times New Roman"/>
+          <w:sz w:val="20"/>
+          <w:szCs w:val="20"/>
+        </w:rPr>
+      </w:pPr>
+    </w:p>
+    <w:p>
+      <w:pPr>
+        <w:snapToGrid w:val="0"/>
+        <w:spacing w:after="0" w:line="240" w:lineRule="auto"/>
         <w:ind w:firstLine="720"/>
+        <w:jc w:val="both"/>
+        <w:rPr>
+          <w:rFonts w:ascii="PT Serif" w:hAnsi="PT Serif" w:cs="Times New Roman"/>
+          <w:sz w:val="20"/>
+          <w:szCs w:val="20"/>
+        </w:rPr>
+      </w:pPr>
+      <w:r>
+        <w:rPr>
+          <w:rFonts w:ascii="PT Serif" w:hAnsi="PT Serif" w:cs="Times New Roman"/>
+          <w:sz w:val="20"/>
+          <w:szCs w:val="20"/>
+        </w:rPr>
+        <w:t xml:space="preserve">All data analyses were performed using R v4.3.0 </w:t>
+      </w:r>
+      <w:r>
+        <w:rPr>
+          <w:rFonts w:ascii="PT Serif" w:hAnsi="PT Serif" w:cs="Times New Roman"/>
+          <w:sz w:val="20"/>
+          <w:szCs w:val="20"/>
+        </w:rPr>
+        <w:fldChar w:fldCharType="begin"/>
+      </w:r>
+      <w:r>
+        <w:rPr>
+          <w:rFonts w:ascii="PT Serif" w:hAnsi="PT Serif" w:cs="Times New Roman"/>
+          <w:sz w:val="20"/>
+          <w:szCs w:val="20"/>
+        </w:rPr>
+        <w:instrText xml:space="preserve"> ADDIN ZOTERO_ITEM CSL_CITATION {"citationID":"pGNnEYT4","properties":{"formattedCitation":"(R Core Team, 2023)","plainCitation":"(R Core Team, 2023)","noteIndex":0},"citationItems":[{"id":3259,"uris":["http://zotero.org/users/9949769/items/6GJMPAA4"],"itemData":{"id":3259,"type":"software","medium":"x86_64, mingw32","title":"R: A language and environment for statistical computing.","version":"4.3.0","author":[{"literal":"R Core Team"}],"issued":{"date-parts":[["2023"]]}}}],"schema":"https://github.com/citation-style-language/schema/raw/master/csl-citation.json"} </w:instrText>
+      </w:r>
+      <w:r>
+        <w:rPr>
+          <w:rFonts w:ascii="PT Serif" w:hAnsi="PT Serif" w:cs="Times New Roman"/>
+          <w:sz w:val="20"/>
+          <w:szCs w:val="20"/>
+        </w:rPr>
+        <w:fldChar w:fldCharType="separate"/>
+      </w:r>
+      <w:r>
+        <w:rPr>
+          <w:rFonts w:ascii="PT Serif" w:hAnsi="PT Serif"/>
+          <w:sz w:val="20"/>
+        </w:rPr>
+        <w:t>(R Core Team, 2023)</w:t>
+      </w:r>
+      <w:r>
+        <w:rPr>
+          <w:rFonts w:ascii="PT Serif" w:hAnsi="PT Serif" w:cs="Times New Roman"/>
+          <w:sz w:val="20"/>
+          <w:szCs w:val="20"/>
+        </w:rPr>
+        <w:fldChar w:fldCharType="end"/>
+      </w:r>
+      <w:r>
+        <w:rPr>
+          <w:rFonts w:ascii="PT Serif" w:hAnsi="PT Serif" w:cs="Times New Roman"/>
+          <w:sz w:val="20"/>
+          <w:szCs w:val="20"/>
+        </w:rPr>
+        <w:t>.</w:t>
+      </w:r>
+    </w:p>
+    <w:p>
+      <w:pPr>
+        <w:snapToGrid w:val="0"/>
+        <w:spacing w:after="0" w:line="240" w:lineRule="auto"/>
         <w:jc w:val="both"/>
         <w:rPr>
           <w:rFonts w:ascii="PT Serif" w:hAnsi="PT Serif" w:cs="Times New Roman"/>
@@ -4359,7 +4656,7 @@
           <w:sz w:val="20"/>
           <w:szCs w:val="20"/>
         </w:rPr>
-        <w:instrText xml:space="preserve"> ADDIN ZOTERO_ITEM CSL_CITATION {"citationID":"ezk02Kng","properties":{"formattedCitation":"(Li et al., 2013; Matsuura et al., 2002; Mizumoto et al., 2022)","plainCitation":"(Li et al., 2013; Matsuura et al., 2002; Mizumoto et al., 2022)","noteIndex":0},"citationItems":[{"id":2103,"uris":["http://zotero.org/users/9949769/items/3UPD3SGP"],"itemData":{"id":2103,"type":"article-journal","container-title":"Sociobiology","DOI":"DOI: 10.13102/sociobiology.v60i2.198-203","issue":"2","page":"198-203","title":"Antipredator behavior produced by heterosexual and homosexual tandem running in the termite &lt;i&gt;Reticulitermes chinensis&lt;/i&gt; (Isoptera: Rhinotermitidae)","volume":"60","author":[{"family":"Li","given":"G"},{"family":"Zou","given":"X"},{"family":"Lei","given":"C"},{"family":"Huang","given":"Q"}],"issued":{"date-parts":[["2013"]]}}},{"id":2971,"uris":["http://zotero.org/users/9949769/items/8LDYWZE3"],"itemData":{"id":2971,"type":"article-journal","abstract":"We investigated the predator avoidance mechanism of post-swarming alates of the lower subterranean termite, Reticulitermes speratus Kolbe. In some lower termites, homosexual tandem running is observed in addition to ordinary heterosexual tandem running. An experiment designed to compare the risk of predation by a termite-hunting ant, Brachyponera chinensis Emery, showed that homosexual tandem running reduced the predation risk until termites encounter the opposite sex. Since an individual ant cannot capture two dealates at once, one of the two dealates forming a tandem can escape while the ant captures its partner. Therefore, the \"post-encounter risk\" of individuals running in tandem was lower than that of single individuals. The \"encounter risk\" with predatory ants was also examined using a mathematical model considering the increased detectability of the predator due to enhanced size of the prey unit. It was suggested that tandem running reduces the predation risk of both participants, even when the enhanced encounter risk was taken into account. In males, competition for the back position was often observed, and consequently, the male at the back was always larger than the male in front. When a male-male tandem encountered a female, the back male won the female more often than the front male. This result suggested that male-male tandem running should result in selection pressure in favor of vigorous males. In conclusion, tandem running decreases the individual predation risk through the dilution effect, and it also plays a role as a mechanism of indirect sexual selection.","container-title":"Journal of theoretical biology","DOI":"https://doi.org/10.1101/2022.06.20.496918","ISSN":"0022-5193","issue":"1","note":"PMID: 11786032\nISBN: 0022-5193","page":"63-70","title":"Homosexual tandem running as selfish herd in &lt;i&gt;Reticulitermes speratus&lt;/i&gt;: novel antipredatory behavior in termites.","volume":"214","author":[{"family":"Matsuura","given":"Kenji"},{"family":"Kuno","given":"Eizi"},{"family":"Nishida","given":"Takayoshi"}],"issued":{"date-parts":[["2002"]]}}},{"id":14975,"uris":["http://zotero.org/users/9949769/items/GBFB9XH3"],"itemData":{"id":14975,"type":"article-journal","abstract":"Recent attempts to explain the evolutionary prevalence of same-sex sexual behavior (SSB) have focused on the role of indiscriminate mating. However, in many cases, SSB may be more complex than simple mistaken identity, instead involving mutual interactions and successful pairing between partners who can detect each other’s sex. Behavioral plasticity is essential for the expression of SSB in such circumstances. To test behavioral plasticity’s role in the evolution of SSB, we used termites to study how females and males modify their behavior in same-sex versus heterosexual pairs. Male termites follow females in paired “tandems” before mating, and movement patterns are sexually dimorphic. Previous studies observed that adaptive same-sex tandems also occur in both sexes. Here we found that stable same-sex tandems are achieved by behavioral plasticity when one partner adopts the other sex’s movements, resulting in behavioral dimorphism. Simulations based on empirically obtained parameters indicated that this socially cued plasticity contributes to pair maintenance, because dimorphic movements improve reunion success upon accidental separation. A systematic literature survey and phylogenetic comparative analysis suggest that the ancestors of modern termites lack consistent sex roles during pairing, indicating that plasticity is inherited from the ancestor. Socioenvironmental induction of ancestral behavioral potential may be of widespread importance to the expression of SSB. Our findings challenge recent arguments for a prominent role of indiscriminate mating behavior in the evolutionary origin and maintenance of SSB across diverse taxa.","container-title":"Proceedings of the National Academy of Sciences","DOI":"10.1073/pnas.2212401119","issue":"46","license":"All rights reserved","note":"publisher: Proceedings of the National Academy of Sciences","page":"e2212401119","source":"pnas.org (Atypon)","title":"Ancestral sex-role plasticity facilitates the evolution of same-sex sexual behavior","volume":"119","author":[{"family":"Mizumoto","given":"Nobuaki"},{"family":"Bourguignon","given":"Thomas"},{"family":"Bailey","given":"Nathan W."}],"issued":{"date-parts":[["2022",11,15]]}}}],"schema":"https://github.com/citation-style-language/schema/raw/master/csl-citation.json"} </w:instrText>
+        <w:instrText xml:space="preserve"> ADDIN ZOTERO_ITEM CSL_CITATION {"citationID":"ezk02Kng","properties":{"formattedCitation":"(Li et al., 2013; Matsuura et al., 2002; Mizumoto et al., 2022)","plainCitation":"(Li et al., 2013; Matsuura et al., 2002; Mizumoto et al., 2022)","noteIndex":0},"citationItems":[{"id":2468,"uris":["http://zotero.org/users/9949769/items/3UPD3SGP"],"itemData":{"id":2468,"type":"article-journal","container-title":"Sociobiology","DOI":"DOI: 10.13102/sociobiology.v60i2.198-203","issue":"2","page":"198-203","title":"Antipredator behavior produced by heterosexual and homosexual tandem running in the termite &lt;i&gt;Reticulitermes chinensis&lt;/i&gt; (Isoptera: Rhinotermitidae)","volume":"60","author":[{"family":"Li","given":"G"},{"family":"Zou","given":"X"},{"family":"Lei","given":"C"},{"family":"Huang","given":"Q"}],"issued":{"date-parts":[["2013"]]}}},{"id":3052,"uris":["http://zotero.org/users/9949769/items/8LDYWZE3"],"itemData":{"id":3052,"type":"article-journal","abstract":"We investigated the predator avoidance mechanism of post-swarming alates of the lower subterranean termite, Reticulitermes speratus Kolbe. In some lower termites, homosexual tandem running is observed in addition to ordinary heterosexual tandem running. An experiment designed to compare the risk of predation by a termite-hunting ant, Brachyponera chinensis Emery, showed that homosexual tandem running reduced the predation risk until termites encounter the opposite sex. Since an individual ant cannot capture two dealates at once, one of the two dealates forming a tandem can escape while the ant captures its partner. Therefore, the \"post-encounter risk\" of individuals running in tandem was lower than that of single individuals. The \"encounter risk\" with predatory ants was also examined using a mathematical model considering the increased detectability of the predator due to enhanced size of the prey unit. It was suggested that tandem running reduces the predation risk of both participants, even when the enhanced encounter risk was taken into account. In males, competition for the back position was often observed, and consequently, the male at the back was always larger than the male in front. When a male-male tandem encountered a female, the back male won the female more often than the front male. This result suggested that male-male tandem running should result in selection pressure in favor of vigorous males. In conclusion, tandem running decreases the individual predation risk through the dilution effect, and it also plays a role as a mechanism of indirect sexual selection.","container-title":"Journal of theoretical biology","DOI":"https://doi.org/10.1101/2022.06.20.496918","ISSN":"0022-5193","issue":"1","note":"PMID: 11786032\nISBN: 0022-5193","page":"63-70","title":"Homosexual tandem running as selfish herd in &lt;i&gt;Reticulitermes speratus&lt;/i&gt;: novel antipredatory behavior in termites.","volume":"214","author":[{"family":"Matsuura","given":"Kenji"},{"family":"Kuno","given":"Eizi"},{"family":"Nishida","given":"Takayoshi"}],"issued":{"date-parts":[["2002"]]}}},{"id":381,"uris":["http://zotero.org/users/9949769/items/GBFB9XH3"],"itemData":{"id":381,"type":"article-journal","abstract":"Recent attempts to explain the evolutionary prevalence of same-sex sexual behavior (SSB) have focused on the role of indiscriminate mating. However, in many cases, SSB may be more complex than simple mistaken identity, instead involving mutual interactions and successful pairing between partners who can detect each other’s sex. Behavioral plasticity is essential for the expression of SSB in such circumstances. To test behavioral plasticity’s role in the evolution of SSB, we used termites to study how females and males modify their behavior in same-sex versus heterosexual pairs. Male termites follow females in paired “tandems” before mating, and movement patterns are sexually dimorphic. Previous studies observed that adaptive same-sex tandems also occur in both sexes. Here we found that stable same-sex tandems are achieved by behavioral plasticity when one partner adopts the other sex’s movements, resulting in behavioral dimorphism. Simulations based on empirically obtained parameters indicated that this socially cued plasticity contributes to pair maintenance, because dimorphic movements improve reunion success upon accidental separation. A systematic literature survey and phylogenetic comparative analysis suggest that the ancestors of modern termites lack consistent sex roles during pairing, indicating that plasticity is inherited from the ancestor. Socioenvironmental induction of ancestral behavioral potential may be of widespread importance to the expression of SSB. Our findings challenge recent arguments for a prominent role of indiscriminate mating behavior in the evolutionary origin and maintenance of SSB across diverse taxa.","container-title":"Proceedings of the National Academy of Sciences of the United States of America","DOI":"10.1073/pnas.2212401119","issue":"46","license":"All rights reserved","note":"publisher: Proceedings of the National Academy of Sciences","page":"e2212401119","source":"pnas.org (Atypon)","title":"Ancestral sex-role plasticity facilitates the evolution of same-sex sexual behavior","volume":"119","author":[{"family":"Mizumoto","given":"Nobuaki"},{"family":"Bourguignon","given":"Thomas"},{"family":"Bailey","given":"Nathan W."}],"issued":{"date-parts":[["2022",11,15]]}}}],"schema":"https://github.com/citation-style-language/schema/raw/master/csl-citation.json"} </w:instrText>
       </w:r>
       <w:r>
         <w:rPr>
@@ -4452,7 +4749,7 @@
           <w:sz w:val="20"/>
           <w:szCs w:val="20"/>
         </w:rPr>
-        <w:instrText xml:space="preserve"> ADDIN ZOTERO_ITEM CSL_CITATION {"citationID":"ygE5kl31","properties":{"formattedCitation":"(Matsuura et al., 2004, 2002; Mizumoto et al., 2016)","plainCitation":"(Matsuura et al., 2004, 2002; Mizumoto et al., 2016)","noteIndex":0},"citationItems":[{"id":870,"uris":["http://zotero.org/users/9949769/items/RE6L5T4J"],"itemData":{"id":870,"type":"article-journal","abstract":"Facultative parthenogenesis has great adaptive significance, especially with regard to low pairing efficiency. In the termite Reticulitermes speratus, females that fail to mate with males reproduce parthenogenetically and found colonies cooperatively with partner females or even alone. Comparison of colony foundation success at 400 days between colonies founded by single females (F), femalefemale pairs (FF), and male-female pairs (FM) showed that female-female cooperation promoted colony survivorship over monogamous foundation. We report here for the first time the mode of parthenogenesis in Isoptera. Combining chromosome observations and genetic analysis using microsatellites, we show that the mode of parthenogenesis is diploid thelytoky and that the restoration of ploidy is most likely accomplished by terminal fusion. Parthenogens show a higher mortality and a longer egg-development time than sexually produced offspring, probably due to reduced heterozygosity. In addition Wolbachia bacteria were detected in R. speratus. However, since Wolbachia was also detected in non-parthenogenetic R. flavipes, it is unlikely that Wolbachia is the cause of parthenogenesis in R. speratus.","container-title":"Insectes Sociaux","DOI":"10.1007/s00040-004-0746-0","ISSN":"00201812","issue":"4","note":"ISBN: 0020-1812","page":"325-332","title":"Sexual and asexual colony foundation and the mechanism of facultative parthenogenesis in the termite Reticulitermes speratus (Isoptera, Rhinotermitidae)","volume":"51","author":[{"family":"Matsuura","given":"Kenji"},{"family":"Fujimoto","given":"Miki"},{"family":"Goka","given":"Koichi"}],"issued":{"date-parts":[["2004"]]}}},{"id":2971,"uris":["http://zotero.org/users/9949769/items/8LDYWZE3"],"itemData":{"id":2971,"type":"article-journal","abstract":"We investigated the predator avoidance mechanism of post-swarming alates of the lower subterranean termite, Reticulitermes speratus Kolbe. In some lower termites, homosexual tandem running is observed in addition to ordinary heterosexual tandem running. An experiment designed to compare the risk of predation by a termite-hunting ant, Brachyponera chinensis Emery, showed that homosexual tandem running reduced the predation risk until termites encounter the opposite sex. Since an individual ant cannot capture two dealates at once, one of the two dealates forming a tandem can escape while the ant captures its partner. Therefore, the \"post-encounter risk\" of individuals running in tandem was lower than that of single individuals. The \"encounter risk\" with predatory ants was also examined using a mathematical model considering the increased detectability of the predator due to enhanced size of the prey unit. It was suggested that tandem running reduces the predation risk of both participants, even when the enhanced encounter risk was taken into account. In males, competition for the back position was often observed, and consequently, the male at the back was always larger than the male in front. When a male-male tandem encountered a female, the back male won the female more often than the front male. This result suggested that male-male tandem running should result in selection pressure in favor of vigorous males. In conclusion, tandem running decreases the individual predation risk through the dilution effect, and it also plays a role as a mechanism of indirect sexual selection.","container-title":"Journal of theoretical biology","DOI":"https://doi.org/10.1101/2022.06.20.496918","ISSN":"0022-5193","issue":"1","note":"PMID: 11786032\nISBN: 0022-5193","page":"63-70","title":"Homosexual tandem running as selfish herd in &lt;i&gt;Reticulitermes speratus&lt;/i&gt;: novel antipredatory behavior in termites.","volume":"214","author":[{"family":"Matsuura","given":"Kenji"},{"family":"Kuno","given":"Eizi"},{"family":"Nishida","given":"Takayoshi"}],"issued":{"date-parts":[["2002"]]}}},{"id":147,"uris":["http://zotero.org/users/9949769/items/EKNSS3AY"],"itemData":{"id":147,"type":"article-journal","abstract":"A wide variety of animals display same-sex behaviours, including courtship, copulation and pairing. However, these behaviours create a paradox, as selection seemingly acts on maladaptive traits, and they have often been regarded as cases of mistaken identity, especially in invertebrates. We show that termite males show nest establishment and pairing formation that usually occur in monogamous colony foundation and demonstrate how this contributes to their fitness. We found that pairs of male dealates stopped searching for females and established nests without females, although single males rarely ceased searching for mates. Males in these male???male pairings had much higher survival than single males. Our colony fusion experiment showed that a male in a surviving same-sex pair can replace a male in an incipient colony and produce offspring. A mathematical model demonstrated that the observed strategy of establishing a male???male pairing instead of searching for females is advantageous when the risk of predation is high, even when colony fusion is very rare. These results indicate that, under certain ecological conditions, a cooperative same-sex pairing with a potential rival for reproduction can be adaptive. Our study implies the existence of various possibilities for explaining the adaptive significance of same-sex sexual behaviours.","container-title":"Animal Behaviour","DOI":"10.1016/j.anbehav.2016.07.007","ISSN":"00033472","license":"All rights reserved","page":"179-187","title":"Male same-sex pairing as an adaptive strategy for future reproduction in termites","volume":"119","author":[{"family":"Mizumoto","given":"Nobuaki"},{"family":"Yashiro","given":"Toshihisa"},{"family":"Matsuura","given":"Kenji"}],"issued":{"date-parts":[["2016"]]}}}],"schema":"https://github.com/citation-style-language/schema/raw/master/csl-citation.json"} </w:instrText>
+        <w:instrText xml:space="preserve"> ADDIN ZOTERO_ITEM CSL_CITATION {"citationID":"ygE5kl31","properties":{"formattedCitation":"(Matsuura et al., 2004, 2002; Mizumoto et al., 2016)","plainCitation":"(Matsuura et al., 2004, 2002; Mizumoto et al., 2016)","noteIndex":0},"citationItems":[{"id":596,"uris":["http://zotero.org/users/9949769/items/RE6L5T4J"],"itemData":{"id":596,"type":"article-journal","abstract":"Facultative parthenogenesis has great adaptive significance, especially with regard to low pairing efficiency. In the termite Reticulitermes speratus, females that fail to mate with males reproduce parthenogenetically and found colonies cooperatively with partner females or even alone. Comparison of colony foundation success at 400 days between colonies founded by single females (F), femalefemale pairs (FF), and male-female pairs (FM) showed that female-female cooperation promoted colony survivorship over monogamous foundation. We report here for the first time the mode of parthenogenesis in Isoptera. Combining chromosome observations and genetic analysis using microsatellites, we show that the mode of parthenogenesis is diploid thelytoky and that the restoration of ploidy is most likely accomplished by terminal fusion. Parthenogens show a higher mortality and a longer egg-development time than sexually produced offspring, probably due to reduced heterozygosity. In addition Wolbachia bacteria were detected in R. speratus. However, since Wolbachia was also detected in non-parthenogenetic R. flavipes, it is unlikely that Wolbachia is the cause of parthenogenesis in R. speratus.","container-title":"Insectes Sociaux","DOI":"10.1007/s00040-004-0746-0","ISSN":"00201812","issue":"4","note":"ISBN: 0020-1812","page":"325-332","title":"Sexual and asexual colony foundation and the mechanism of facultative parthenogenesis in the termite Reticulitermes speratus (Isoptera, Rhinotermitidae)","volume":"51","author":[{"family":"Matsuura","given":"Kenji"},{"family":"Fujimoto","given":"Miki"},{"family":"Goka","given":"Koichi"}],"issued":{"date-parts":[["2004"]]}}},{"id":3052,"uris":["http://zotero.org/users/9949769/items/8LDYWZE3"],"itemData":{"id":3052,"type":"article-journal","abstract":"We investigated the predator avoidance mechanism of post-swarming alates of the lower subterranean termite, Reticulitermes speratus Kolbe. In some lower termites, homosexual tandem running is observed in addition to ordinary heterosexual tandem running. An experiment designed to compare the risk of predation by a termite-hunting ant, Brachyponera chinensis Emery, showed that homosexual tandem running reduced the predation risk until termites encounter the opposite sex. Since an individual ant cannot capture two dealates at once, one of the two dealates forming a tandem can escape while the ant captures its partner. Therefore, the \"post-encounter risk\" of individuals running in tandem was lower than that of single individuals. The \"encounter risk\" with predatory ants was also examined using a mathematical model considering the increased detectability of the predator due to enhanced size of the prey unit. It was suggested that tandem running reduces the predation risk of both participants, even when the enhanced encounter risk was taken into account. In males, competition for the back position was often observed, and consequently, the male at the back was always larger than the male in front. When a male-male tandem encountered a female, the back male won the female more often than the front male. This result suggested that male-male tandem running should result in selection pressure in favor of vigorous males. In conclusion, tandem running decreases the individual predation risk through the dilution effect, and it also plays a role as a mechanism of indirect sexual selection.","container-title":"Journal of theoretical biology","DOI":"https://doi.org/10.1101/2022.06.20.496918","ISSN":"0022-5193","issue":"1","note":"PMID: 11786032\nISBN: 0022-5193","page":"63-70","title":"Homosexual tandem running as selfish herd in &lt;i&gt;Reticulitermes speratus&lt;/i&gt;: novel antipredatory behavior in termites.","volume":"214","author":[{"family":"Matsuura","given":"Kenji"},{"family":"Kuno","given":"Eizi"},{"family":"Nishida","given":"Takayoshi"}],"issued":{"date-parts":[["2002"]]}}},{"id":2612,"uris":["http://zotero.org/users/9949769/items/EKNSS3AY"],"itemData":{"id":2612,"type":"article-journal","abstract":"A wide variety of animals display same-sex behaviours, including courtship, copulation and pairing. However, these behaviours create a paradox, as selection seemingly acts on maladaptive traits, and they have often been regarded as cases of mistaken identity, especially in invertebrates. We show that termite males show nest establishment and pairing formation that usually occur in monogamous colony foundation and demonstrate how this contributes to their fitness. We found that pairs of male dealates stopped searching for females and established nests without females, although single males rarely ceased searching for mates. Males in these male???male pairings had much higher survival than single males. Our colony fusion experiment showed that a male in a surviving same-sex pair can replace a male in an incipient colony and produce offspring. A mathematical model demonstrated that the observed strategy of establishing a male???male pairing instead of searching for females is advantageous when the risk of predation is high, even when colony fusion is very rare. These results indicate that, under certain ecological conditions, a cooperative same-sex pairing with a potential rival for reproduction can be adaptive. Our study implies the existence of various possibilities for explaining the adaptive significance of same-sex sexual behaviours.","container-title":"Animal Behaviour","DOI":"10.1016/j.anbehav.2016.07.007","ISSN":"00033472","license":"All rights reserved","page":"179-187","title":"Male same-sex pairing as an adaptive strategy for future reproduction in termites","volume":"119","author":[{"family":"Mizumoto","given":"Nobuaki"},{"family":"Yashiro","given":"Toshihisa"},{"family":"Matsuura","given":"Kenji"}],"issued":{"date-parts":[["2016"]]}}}],"schema":"https://github.com/citation-style-language/schema/raw/master/csl-citation.json"} </w:instrText>
       </w:r>
       <w:r>
         <w:rPr>
@@ -4499,7 +4796,7 @@
           <w:sz w:val="20"/>
           <w:szCs w:val="20"/>
         </w:rPr>
-        <w:instrText xml:space="preserve"> ADDIN ZOTERO_ITEM CSL_CITATION {"citationID":"nl0OuQUc","properties":{"formattedCitation":"(Mizumoto et al., 2022)","plainCitation":"(Mizumoto et al., 2022)","noteIndex":0},"citationItems":[{"id":14975,"uris":["http://zotero.org/users/9949769/items/GBFB9XH3"],"itemData":{"id":14975,"type":"article-journal","abstract":"Recent attempts to explain the evolutionary prevalence of same-sex sexual behavior (SSB) have focused on the role of indiscriminate mating. However, in many cases, SSB may be more complex than simple mistaken identity, instead involving mutual interactions and successful pairing between partners who can detect each other’s sex. Behavioral plasticity is essential for the expression of SSB in such circumstances. To test behavioral plasticity’s role in the evolution of SSB, we used termites to study how females and males modify their behavior in same-sex versus heterosexual pairs. Male termites follow females in paired “tandems” before mating, and movement patterns are sexually dimorphic. Previous studies observed that adaptive same-sex tandems also occur in both sexes. Here we found that stable same-sex tandems are achieved by behavioral plasticity when one partner adopts the other sex’s movements, resulting in behavioral dimorphism. Simulations based on empirically obtained parameters indicated that this socially cued plasticity contributes to pair maintenance, because dimorphic movements improve reunion success upon accidental separation. A systematic literature survey and phylogenetic comparative analysis suggest that the ancestors of modern termites lack consistent sex roles during pairing, indicating that plasticity is inherited from the ancestor. Socioenvironmental induction of ancestral behavioral potential may be of widespread importance to the expression of SSB. Our findings challenge recent arguments for a prominent role of indiscriminate mating behavior in the evolutionary origin and maintenance of SSB across diverse taxa.","container-title":"Proceedings of the National Academy of Sciences","DOI":"10.1073/pnas.2212401119","issue":"46","license":"All rights reserved","note":"publisher: Proceedings of the National Academy of Sciences","page":"e2212401119","source":"pnas.org (Atypon)","title":"Ancestral sex-role plasticity facilitates the evolution of same-sex sexual behavior","volume":"119","author":[{"family":"Mizumoto","given":"Nobuaki"},{"family":"Bourguignon","given":"Thomas"},{"family":"Bailey","given":"Nathan W."}],"issued":{"date-parts":[["2022",11,15]]}}}],"schema":"https://github.com/citation-style-language/schema/raw/master/csl-citation.json"} </w:instrText>
+        <w:instrText xml:space="preserve"> ADDIN ZOTERO_ITEM CSL_CITATION {"citationID":"nl0OuQUc","properties":{"formattedCitation":"(Mizumoto et al., 2022)","plainCitation":"(Mizumoto et al., 2022)","noteIndex":0},"citationItems":[{"id":381,"uris":["http://zotero.org/users/9949769/items/GBFB9XH3"],"itemData":{"id":381,"type":"article-journal","abstract":"Recent attempts to explain the evolutionary prevalence of same-sex sexual behavior (SSB) have focused on the role of indiscriminate mating. However, in many cases, SSB may be more complex than simple mistaken identity, instead involving mutual interactions and successful pairing between partners who can detect each other’s sex. Behavioral plasticity is essential for the expression of SSB in such circumstances. To test behavioral plasticity’s role in the evolution of SSB, we used termites to study how females and males modify their behavior in same-sex versus heterosexual pairs. Male termites follow females in paired “tandems” before mating, and movement patterns are sexually dimorphic. Previous studies observed that adaptive same-sex tandems also occur in both sexes. Here we found that stable same-sex tandems are achieved by behavioral plasticity when one partner adopts the other sex’s movements, resulting in behavioral dimorphism. Simulations based on empirically obtained parameters indicated that this socially cued plasticity contributes to pair maintenance, because dimorphic movements improve reunion success upon accidental separation. A systematic literature survey and phylogenetic comparative analysis suggest that the ancestors of modern termites lack consistent sex roles during pairing, indicating that plasticity is inherited from the ancestor. Socioenvironmental induction of ancestral behavioral potential may be of widespread importance to the expression of SSB. Our findings challenge recent arguments for a prominent role of indiscriminate mating behavior in the evolutionary origin and maintenance of SSB across diverse taxa.","container-title":"Proceedings of the National Academy of Sciences of the United States of America","DOI":"10.1073/pnas.2212401119","issue":"46","license":"All rights reserved","note":"publisher: Proceedings of the National Academy of Sciences","page":"e2212401119","source":"pnas.org (Atypon)","title":"Ancestral sex-role plasticity facilitates the evolution of same-sex sexual behavior","volume":"119","author":[{"family":"Mizumoto","given":"Nobuaki"},{"family":"Bourguignon","given":"Thomas"},{"family":"Bailey","given":"Nathan W."}],"issued":{"date-parts":[["2022",11,15]]}}}],"schema":"https://github.com/citation-style-language/schema/raw/master/csl-citation.json"} </w:instrText>
       </w:r>
       <w:r>
         <w:rPr>
@@ -4590,23 +4887,13 @@
         </w:rPr>
         <w:t xml:space="preserve">, where </w:t>
       </w:r>
-      <w:proofErr w:type="gramStart"/>
-      <w:r>
-        <w:rPr>
-          <w:rFonts w:ascii="PT Serif" w:hAnsi="PT Serif"/>
-          <w:sz w:val="20"/>
-          <w:szCs w:val="20"/>
-        </w:rPr>
-        <w:t>same-sex</w:t>
-      </w:r>
-      <w:proofErr w:type="gramEnd"/>
-      <w:r>
-        <w:rPr>
-          <w:rFonts w:ascii="PT Serif" w:hAnsi="PT Serif"/>
-          <w:sz w:val="20"/>
-          <w:szCs w:val="20"/>
-        </w:rPr>
-        <w:t xml:space="preserve"> tandem in </w:t>
+      <w:r>
+        <w:rPr>
+          <w:rFonts w:ascii="PT Serif" w:hAnsi="PT Serif"/>
+          <w:sz w:val="20"/>
+          <w:szCs w:val="20"/>
+        </w:rPr>
+        <w:t xml:space="preserve">same-sex tandem in </w:t>
       </w:r>
       <w:r>
         <w:rPr>
@@ -4658,7 +4945,7 @@
           <w:sz w:val="20"/>
           <w:szCs w:val="20"/>
         </w:rPr>
-        <w:instrText xml:space="preserve"> ADDIN ZOTERO_ITEM CSL_CITATION {"citationID":"g0VO3EJm","properties":{"formattedCitation":"(Mizumoto et al., 2022)","plainCitation":"(Mizumoto et al., 2022)","noteIndex":0},"citationItems":[{"id":14975,"uris":["http://zotero.org/users/9949769/items/GBFB9XH3"],"itemData":{"id":14975,"type":"article-journal","abstract":"Recent attempts to explain the evolutionary prevalence of same-sex sexual behavior (SSB) have focused on the role of indiscriminate mating. However, in many cases, SSB may be more complex than simple mistaken identity, instead involving mutual interactions and successful pairing between partners who can detect each other’s sex. Behavioral plasticity is essential for the expression of SSB in such circumstances. To test behavioral plasticity’s role in the evolution of SSB, we used termites to study how females and males modify their behavior in same-sex versus heterosexual pairs. Male termites follow females in paired “tandems” before mating, and movement patterns are sexually dimorphic. Previous studies observed that adaptive same-sex tandems also occur in both sexes. Here we found that stable same-sex tandems are achieved by behavioral plasticity when one partner adopts the other sex’s movements, resulting in behavioral dimorphism. Simulations based on empirically obtained parameters indicated that this socially cued plasticity contributes to pair maintenance, because dimorphic movements improve reunion success upon accidental separation. A systematic literature survey and phylogenetic comparative analysis suggest that the ancestors of modern termites lack consistent sex roles during pairing, indicating that plasticity is inherited from the ancestor. Socioenvironmental induction of ancestral behavioral potential may be of widespread importance to the expression of SSB. Our findings challenge recent arguments for a prominent role of indiscriminate mating behavior in the evolutionary origin and maintenance of SSB across diverse taxa.","container-title":"Proceedings of the National Academy of Sciences","DOI":"10.1073/pnas.2212401119","issue":"46","license":"All rights reserved","note":"publisher: Proceedings of the National Academy of Sciences","page":"e2212401119","source":"pnas.org (Atypon)","title":"Ancestral sex-role plasticity facilitates the evolution of same-sex sexual behavior","volume":"119","author":[{"family":"Mizumoto","given":"Nobuaki"},{"family":"Bourguignon","given":"Thomas"},{"family":"Bailey","given":"Nathan W."}],"issued":{"date-parts":[["2022",11,15]]}}}],"schema":"https://github.com/citation-style-language/schema/raw/master/csl-citation.json"} </w:instrText>
+        <w:instrText xml:space="preserve"> ADDIN ZOTERO_ITEM CSL_CITATION {"citationID":"g0VO3EJm","properties":{"formattedCitation":"(Mizumoto et al., 2022)","plainCitation":"(Mizumoto et al., 2022)","noteIndex":0},"citationItems":[{"id":381,"uris":["http://zotero.org/users/9949769/items/GBFB9XH3"],"itemData":{"id":381,"type":"article-journal","abstract":"Recent attempts to explain the evolutionary prevalence of same-sex sexual behavior (SSB) have focused on the role of indiscriminate mating. However, in many cases, SSB may be more complex than simple mistaken identity, instead involving mutual interactions and successful pairing between partners who can detect each other’s sex. Behavioral plasticity is essential for the expression of SSB in such circumstances. To test behavioral plasticity’s role in the evolution of SSB, we used termites to study how females and males modify their behavior in same-sex versus heterosexual pairs. Male termites follow females in paired “tandems” before mating, and movement patterns are sexually dimorphic. Previous studies observed that adaptive same-sex tandems also occur in both sexes. Here we found that stable same-sex tandems are achieved by behavioral plasticity when one partner adopts the other sex’s movements, resulting in behavioral dimorphism. Simulations based on empirically obtained parameters indicated that this socially cued plasticity contributes to pair maintenance, because dimorphic movements improve reunion success upon accidental separation. A systematic literature survey and phylogenetic comparative analysis suggest that the ancestors of modern termites lack consistent sex roles during pairing, indicating that plasticity is inherited from the ancestor. Socioenvironmental induction of ancestral behavioral potential may be of widespread importance to the expression of SSB. Our findings challenge recent arguments for a prominent role of indiscriminate mating behavior in the evolutionary origin and maintenance of SSB across diverse taxa.","container-title":"Proceedings of the National Academy of Sciences of the United States of America","DOI":"10.1073/pnas.2212401119","issue":"46","license":"All rights reserved","note":"publisher: Proceedings of the National Academy of Sciences","page":"e2212401119","source":"pnas.org (Atypon)","title":"Ancestral sex-role plasticity facilitates the evolution of same-sex sexual behavior","volume":"119","author":[{"family":"Mizumoto","given":"Nobuaki"},{"family":"Bourguignon","given":"Thomas"},{"family":"Bailey","given":"Nathan W."}],"issued":{"date-parts":[["2022",11,15]]}}}],"schema":"https://github.com/citation-style-language/schema/raw/master/csl-citation.json"} </w:instrText>
       </w:r>
       <w:r>
         <w:rPr>
@@ -4707,25 +4994,7 @@
           <w:sz w:val="20"/>
           <w:szCs w:val="20"/>
         </w:rPr>
-        <w:t xml:space="preserve"> termites, on the other hand, even once they form a same-sex tandem pair, either female-female </w:t>
-      </w:r>
-      <w:proofErr w:type="gramStart"/>
-      <w:r>
-        <w:rPr>
-          <w:rFonts w:ascii="PT Serif" w:hAnsi="PT Serif"/>
-          <w:sz w:val="20"/>
-          <w:szCs w:val="20"/>
-        </w:rPr>
-        <w:t>and</w:t>
-      </w:r>
-      <w:proofErr w:type="gramEnd"/>
-      <w:r>
-        <w:rPr>
-          <w:rFonts w:ascii="PT Serif" w:hAnsi="PT Serif"/>
-          <w:sz w:val="20"/>
-          <w:szCs w:val="20"/>
-        </w:rPr>
-        <w:t xml:space="preserve"> male-male tandems were far less stable than heterosexual tandems. This suggests that </w:t>
+        <w:t xml:space="preserve"> termites, on the other hand, even once they form a same-sex tandem pair, either female-female and male-male tandems were far less stable than heterosexual tandems. This suggests that </w:t>
       </w:r>
       <w:r>
         <w:rPr>
@@ -4751,25 +5020,7 @@
           <w:sz w:val="20"/>
           <w:szCs w:val="20"/>
         </w:rPr>
-        <w:t xml:space="preserve">Therefore, we conclude that </w:t>
-      </w:r>
-      <w:proofErr w:type="gramStart"/>
-      <w:r>
-        <w:rPr>
-          <w:rFonts w:ascii="PT Serif" w:hAnsi="PT Serif"/>
-          <w:sz w:val="20"/>
-          <w:szCs w:val="20"/>
-        </w:rPr>
-        <w:t>same-sex</w:t>
-      </w:r>
-      <w:proofErr w:type="gramEnd"/>
-      <w:r>
-        <w:rPr>
-          <w:rFonts w:ascii="PT Serif" w:hAnsi="PT Serif"/>
-          <w:sz w:val="20"/>
-          <w:szCs w:val="20"/>
-        </w:rPr>
-        <w:t xml:space="preserve"> tandem in </w:t>
+        <w:t xml:space="preserve">Therefore, we conclude that same-sex tandem in </w:t>
       </w:r>
       <w:r>
         <w:rPr>
@@ -4936,7 +5187,6 @@
           <w:sz w:val="20"/>
           <w:szCs w:val="20"/>
         </w:rPr>
-        <w:lastRenderedPageBreak/>
         <w:t xml:space="preserve">Data that support the findings of this study </w:t>
       </w:r>
       <w:r>
@@ -5065,6 +5315,7 @@
           <w:sz w:val="20"/>
           <w:szCs w:val="20"/>
         </w:rPr>
+        <w:lastRenderedPageBreak/>
         <w:t xml:space="preserve">TC: Resources, </w:t>
       </w:r>
       <w:r>
@@ -5418,12 +5669,21 @@
         </w:rPr>
         <w:fldChar w:fldCharType="separate"/>
       </w:r>
-      <w:r>
-        <w:rPr>
-          <w:rFonts w:ascii="PT Serif" w:hAnsi="PT Serif"/>
-          <w:sz w:val="20"/>
-        </w:rPr>
-        <w:t>Bagemihl B. 1999. Biological exuberance: Animal homosexuality and natural diversity. New York: NY: St. Martins’ Press.</w:t>
+      <w:proofErr w:type="spellStart"/>
+      <w:r>
+        <w:rPr>
+          <w:rFonts w:ascii="PT Serif" w:hAnsi="PT Serif"/>
+          <w:sz w:val="20"/>
+        </w:rPr>
+        <w:t>Bagemihl</w:t>
+      </w:r>
+      <w:proofErr w:type="spellEnd"/>
+      <w:r>
+        <w:rPr>
+          <w:rFonts w:ascii="PT Serif" w:hAnsi="PT Serif"/>
+          <w:sz w:val="20"/>
+        </w:rPr>
+        <w:t xml:space="preserve"> B. 1999. Biological exuberance: Animal homosexuality and natural diversity. New York: NY: St. Martins’ Press.</w:t>
       </w:r>
     </w:p>
     <w:p>
@@ -5482,12 +5742,37 @@
           <w:sz w:val="20"/>
         </w:rPr>
       </w:pPr>
-      <w:r>
-        <w:rPr>
-          <w:rFonts w:ascii="PT Serif" w:hAnsi="PT Serif"/>
-          <w:sz w:val="20"/>
-        </w:rPr>
-        <w:t xml:space="preserve">Burgevin L, Friberg U, Maklakov AA. 2013. Intersexual correlation for same-sex sexual behaviour in an insect. </w:t>
+      <w:proofErr w:type="spellStart"/>
+      <w:r>
+        <w:rPr>
+          <w:rFonts w:ascii="PT Serif" w:hAnsi="PT Serif"/>
+          <w:sz w:val="20"/>
+        </w:rPr>
+        <w:t>Burgevin</w:t>
+      </w:r>
+      <w:proofErr w:type="spellEnd"/>
+      <w:r>
+        <w:rPr>
+          <w:rFonts w:ascii="PT Serif" w:hAnsi="PT Serif"/>
+          <w:sz w:val="20"/>
+        </w:rPr>
+        <w:t xml:space="preserve"> L, Friberg U, Maklakov AA. 2013. Intersexual correlation for same-sex sexual </w:t>
+      </w:r>
+      <w:proofErr w:type="spellStart"/>
+      <w:r>
+        <w:rPr>
+          <w:rFonts w:ascii="PT Serif" w:hAnsi="PT Serif"/>
+          <w:sz w:val="20"/>
+        </w:rPr>
+        <w:t>behaviour</w:t>
+      </w:r>
+      <w:proofErr w:type="spellEnd"/>
+      <w:r>
+        <w:rPr>
+          <w:rFonts w:ascii="PT Serif" w:hAnsi="PT Serif"/>
+          <w:sz w:val="20"/>
+        </w:rPr>
+        <w:t xml:space="preserve"> in an insect. </w:t>
       </w:r>
       <w:r>
         <w:rPr>
@@ -5496,8 +5781,19 @@
           <w:iCs/>
           <w:sz w:val="20"/>
         </w:rPr>
-        <w:t>Animal Behaviour</w:t>
-      </w:r>
+        <w:t xml:space="preserve">Animal </w:t>
+      </w:r>
+      <w:proofErr w:type="spellStart"/>
+      <w:r>
+        <w:rPr>
+          <w:rFonts w:ascii="PT Serif" w:hAnsi="PT Serif"/>
+          <w:i/>
+          <w:iCs/>
+          <w:sz w:val="20"/>
+        </w:rPr>
+        <w:t>Behaviour</w:t>
+      </w:r>
+      <w:proofErr w:type="spellEnd"/>
       <w:r>
         <w:rPr>
           <w:rFonts w:ascii="PT Serif" w:hAnsi="PT Serif"/>
@@ -5530,13 +5826,23 @@
           <w:sz w:val="20"/>
         </w:rPr>
       </w:pPr>
-      <w:r>
-        <w:rPr>
-          <w:rFonts w:ascii="PT Serif" w:hAnsi="PT Serif"/>
-          <w:sz w:val="20"/>
-        </w:rPr>
-        <w:t xml:space="preserve">Chouvenc T, Helmick EE, Su N-Y. 2015. Hybridization of two major termite invaders as a consequence of human activity. </w:t>
-      </w:r>
+      <w:proofErr w:type="spellStart"/>
+      <w:r>
+        <w:rPr>
+          <w:rFonts w:ascii="PT Serif" w:hAnsi="PT Serif"/>
+          <w:sz w:val="20"/>
+        </w:rPr>
+        <w:t>Chouvenc</w:t>
+      </w:r>
+      <w:proofErr w:type="spellEnd"/>
+      <w:r>
+        <w:rPr>
+          <w:rFonts w:ascii="PT Serif" w:hAnsi="PT Serif"/>
+          <w:sz w:val="20"/>
+        </w:rPr>
+        <w:t xml:space="preserve"> T, Helmick EE, Su N-Y. 2015. Hybridization of two major termite invaders as a consequence of human activity. </w:t>
+      </w:r>
+      <w:proofErr w:type="spellStart"/>
       <w:r>
         <w:rPr>
           <w:rFonts w:ascii="PT Serif" w:hAnsi="PT Serif"/>
@@ -5544,7 +5850,17 @@
           <w:iCs/>
           <w:sz w:val="20"/>
         </w:rPr>
-        <w:t>PLoS ONE</w:t>
+        <w:t>PLoS</w:t>
+      </w:r>
+      <w:proofErr w:type="spellEnd"/>
+      <w:r>
+        <w:rPr>
+          <w:rFonts w:ascii="PT Serif" w:hAnsi="PT Serif"/>
+          <w:i/>
+          <w:iCs/>
+          <w:sz w:val="20"/>
+        </w:rPr>
+        <w:t xml:space="preserve"> ONE</w:t>
       </w:r>
       <w:r>
         <w:rPr>
@@ -5578,12 +5894,85 @@
           <w:sz w:val="20"/>
         </w:rPr>
       </w:pPr>
-      <w:r>
-        <w:rPr>
-          <w:rFonts w:ascii="PT Serif" w:hAnsi="PT Serif"/>
-          <w:sz w:val="20"/>
-        </w:rPr>
-        <w:t xml:space="preserve">Chouvenc T, Sillam-Dussès D, Robert A. 2020. Courtship Behavior Confusion in Two Subterranean Termite Species that Evolved in Allopatry (Blattodea, Rhinotermitidae, Coptotermes). </w:t>
+      <w:proofErr w:type="spellStart"/>
+      <w:r>
+        <w:rPr>
+          <w:rFonts w:ascii="PT Serif" w:hAnsi="PT Serif"/>
+          <w:sz w:val="20"/>
+        </w:rPr>
+        <w:t>Chouvenc</w:t>
+      </w:r>
+      <w:proofErr w:type="spellEnd"/>
+      <w:r>
+        <w:rPr>
+          <w:rFonts w:ascii="PT Serif" w:hAnsi="PT Serif"/>
+          <w:sz w:val="20"/>
+        </w:rPr>
+        <w:t xml:space="preserve"> T, </w:t>
+      </w:r>
+      <w:proofErr w:type="spellStart"/>
+      <w:r>
+        <w:rPr>
+          <w:rFonts w:ascii="PT Serif" w:hAnsi="PT Serif"/>
+          <w:sz w:val="20"/>
+        </w:rPr>
+        <w:t>Sillam-Dussès</w:t>
+      </w:r>
+      <w:proofErr w:type="spellEnd"/>
+      <w:r>
+        <w:rPr>
+          <w:rFonts w:ascii="PT Serif" w:hAnsi="PT Serif"/>
+          <w:sz w:val="20"/>
+        </w:rPr>
+        <w:t xml:space="preserve"> D, Robert A. 2020. Courtship behavior confusion in two subterranean termite species that evolved in </w:t>
+      </w:r>
+      <w:proofErr w:type="spellStart"/>
+      <w:r>
+        <w:rPr>
+          <w:rFonts w:ascii="PT Serif" w:hAnsi="PT Serif"/>
+          <w:sz w:val="20"/>
+        </w:rPr>
+        <w:t>allopatry</w:t>
+      </w:r>
+      <w:proofErr w:type="spellEnd"/>
+      <w:r>
+        <w:rPr>
+          <w:rFonts w:ascii="PT Serif" w:hAnsi="PT Serif"/>
+          <w:sz w:val="20"/>
+        </w:rPr>
+        <w:t xml:space="preserve"> (</w:t>
+      </w:r>
+      <w:proofErr w:type="spellStart"/>
+      <w:r>
+        <w:rPr>
+          <w:rFonts w:ascii="PT Serif" w:hAnsi="PT Serif"/>
+          <w:sz w:val="20"/>
+        </w:rPr>
+        <w:t>Blattodea</w:t>
+      </w:r>
+      <w:proofErr w:type="spellEnd"/>
+      <w:r>
+        <w:rPr>
+          <w:rFonts w:ascii="PT Serif" w:hAnsi="PT Serif"/>
+          <w:sz w:val="20"/>
+        </w:rPr>
+        <w:t xml:space="preserve">, </w:t>
+      </w:r>
+      <w:proofErr w:type="spellStart"/>
+      <w:r>
+        <w:rPr>
+          <w:rFonts w:ascii="PT Serif" w:hAnsi="PT Serif"/>
+          <w:sz w:val="20"/>
+        </w:rPr>
+        <w:t>Rhinotermitidae</w:t>
+      </w:r>
+      <w:proofErr w:type="spellEnd"/>
+      <w:r>
+        <w:rPr>
+          <w:rFonts w:ascii="PT Serif" w:hAnsi="PT Serif"/>
+          <w:sz w:val="20"/>
+        </w:rPr>
+        <w:t xml:space="preserve">, </w:t>
       </w:r>
       <w:r>
         <w:rPr>
@@ -5592,7 +5981,71 @@
           <w:iCs/>
           <w:sz w:val="20"/>
         </w:rPr>
+        <w:t>Coptotermes</w:t>
+      </w:r>
+      <w:r>
+        <w:rPr>
+          <w:rFonts w:ascii="PT Serif" w:hAnsi="PT Serif"/>
+          <w:sz w:val="20"/>
+        </w:rPr>
+        <w:t xml:space="preserve">). </w:t>
+      </w:r>
+      <w:r>
+        <w:rPr>
+          <w:rFonts w:ascii="PT Serif" w:hAnsi="PT Serif"/>
+          <w:i/>
+          <w:iCs/>
+          <w:sz w:val="20"/>
+        </w:rPr>
         <w:t>Journal of Chemical Ecology</w:t>
+      </w:r>
+      <w:r>
+        <w:rPr>
+          <w:rFonts w:ascii="PT Serif" w:hAnsi="PT Serif"/>
+          <w:sz w:val="20"/>
+        </w:rPr>
+        <w:t xml:space="preserve"> 1–14. doi:10.1007/s10886-020-01178-2</w:t>
+      </w:r>
+    </w:p>
+    <w:p>
+      <w:pPr>
+        <w:pStyle w:val="Bibliography"/>
+        <w:rPr>
+          <w:rFonts w:ascii="PT Serif" w:hAnsi="PT Serif"/>
+          <w:sz w:val="20"/>
+        </w:rPr>
+      </w:pPr>
+      <w:r>
+        <w:rPr>
+          <w:rFonts w:ascii="PT Serif" w:hAnsi="PT Serif"/>
+          <w:sz w:val="20"/>
+        </w:rPr>
+        <w:t xml:space="preserve">Lerch BA, Servedio MR. 2021. Same-sex sexual </w:t>
+      </w:r>
+      <w:proofErr w:type="spellStart"/>
+      <w:r>
+        <w:rPr>
+          <w:rFonts w:ascii="PT Serif" w:hAnsi="PT Serif"/>
+          <w:sz w:val="20"/>
+        </w:rPr>
+        <w:t>behaviour</w:t>
+      </w:r>
+      <w:proofErr w:type="spellEnd"/>
+      <w:r>
+        <w:rPr>
+          <w:rFonts w:ascii="PT Serif" w:hAnsi="PT Serif"/>
+          <w:sz w:val="20"/>
+        </w:rPr>
+        <w:t xml:space="preserve"> and selection for indiscriminate mating. </w:t>
+      </w:r>
+      <w:r>
+        <w:rPr>
+          <w:rFonts w:ascii="PT Serif" w:hAnsi="PT Serif"/>
+          <w:i/>
+          <w:iCs/>
+          <w:sz w:val="20"/>
+        </w:rPr>
+        <w:t>Nature Ecology and Evolution</w:t>
       </w:r>
       <w:r>
         <w:rPr>
@@ -5608,14 +6061,14 @@
           <w:bCs/>
           <w:sz w:val="20"/>
         </w:rPr>
-        <w:t>46</w:t>
-      </w:r>
-      <w:r>
-        <w:rPr>
-          <w:rFonts w:ascii="PT Serif" w:hAnsi="PT Serif"/>
-          <w:sz w:val="20"/>
-        </w:rPr>
-        <w:t>:461–474. doi:10.1007/s10886-020-01178-2</w:t>
+        <w:t>5</w:t>
+      </w:r>
+      <w:r>
+        <w:rPr>
+          <w:rFonts w:ascii="PT Serif" w:hAnsi="PT Serif"/>
+          <w:sz w:val="20"/>
+        </w:rPr>
+        <w:t>:135–141. doi:10.1038/s41559-020-01331-w</w:t>
       </w:r>
     </w:p>
     <w:p>
@@ -5631,7 +6084,7 @@
           <w:rFonts w:ascii="PT Serif" w:hAnsi="PT Serif"/>
           <w:sz w:val="20"/>
         </w:rPr>
-        <w:t xml:space="preserve">Lerch BA, Servedio MR. 2021. Same-sex sexual behaviour and selection for indiscriminate mating. </w:t>
+        <w:t xml:space="preserve">Li G, Zou X, Lei C, Huang Q. 2013. Antipredator behavior produced by heterosexual and homosexual tandem running in the termite </w:t>
       </w:r>
       <w:r>
         <w:rPr>
@@ -5640,7 +6093,39 @@
           <w:iCs/>
           <w:sz w:val="20"/>
         </w:rPr>
-        <w:t>Nature Ecology and Evolution</w:t>
+        <w:t>Reticulitermes chinensis</w:t>
+      </w:r>
+      <w:r>
+        <w:rPr>
+          <w:rFonts w:ascii="PT Serif" w:hAnsi="PT Serif"/>
+          <w:sz w:val="20"/>
+        </w:rPr>
+        <w:t xml:space="preserve"> (Isoptera: </w:t>
+      </w:r>
+      <w:proofErr w:type="spellStart"/>
+      <w:r>
+        <w:rPr>
+          <w:rFonts w:ascii="PT Serif" w:hAnsi="PT Serif"/>
+          <w:sz w:val="20"/>
+        </w:rPr>
+        <w:t>Rhinotermitidae</w:t>
+      </w:r>
+      <w:proofErr w:type="spellEnd"/>
+      <w:r>
+        <w:rPr>
+          <w:rFonts w:ascii="PT Serif" w:hAnsi="PT Serif"/>
+          <w:sz w:val="20"/>
+        </w:rPr>
+        <w:t xml:space="preserve">). </w:t>
+      </w:r>
+      <w:r>
+        <w:rPr>
+          <w:rFonts w:ascii="PT Serif" w:hAnsi="PT Serif"/>
+          <w:i/>
+          <w:iCs/>
+          <w:sz w:val="20"/>
+        </w:rPr>
+        <w:t>Sociobiology</w:t>
       </w:r>
       <w:r>
         <w:rPr>
@@ -5656,14 +6141,30 @@
           <w:bCs/>
           <w:sz w:val="20"/>
         </w:rPr>
-        <w:t>5</w:t>
-      </w:r>
-      <w:r>
-        <w:rPr>
-          <w:rFonts w:ascii="PT Serif" w:hAnsi="PT Serif"/>
-          <w:sz w:val="20"/>
-        </w:rPr>
-        <w:t>:135–141. doi:10.1038/s41559-020-01331-w</w:t>
+        <w:t>60</w:t>
+      </w:r>
+      <w:r>
+        <w:rPr>
+          <w:rFonts w:ascii="PT Serif" w:hAnsi="PT Serif"/>
+          <w:sz w:val="20"/>
+        </w:rPr>
+        <w:t xml:space="preserve">:198–203. </w:t>
+      </w:r>
+      <w:proofErr w:type="spellStart"/>
+      <w:r>
+        <w:rPr>
+          <w:rFonts w:ascii="PT Serif" w:hAnsi="PT Serif"/>
+          <w:sz w:val="20"/>
+        </w:rPr>
+        <w:t>doi:DOI</w:t>
+      </w:r>
+      <w:proofErr w:type="spellEnd"/>
+      <w:r>
+        <w:rPr>
+          <w:rFonts w:ascii="PT Serif" w:hAnsi="PT Serif"/>
+          <w:sz w:val="20"/>
+        </w:rPr>
+        <w:t>: 10.13102/sociobiology.v60i2.198-203</w:t>
       </w:r>
     </w:p>
     <w:p>
@@ -5679,8 +6180,41 @@
           <w:rFonts w:ascii="PT Serif" w:hAnsi="PT Serif"/>
           <w:sz w:val="20"/>
         </w:rPr>
-        <w:t xml:space="preserve">Li G, Zou X, Lei C, Huang Q. 2013. Antipredator behavior produced by heterosexual and homosexual tandem running in the termite </w:t>
-      </w:r>
+        <w:t xml:space="preserve">Matsuura K, Fujimoto M, </w:t>
+      </w:r>
+      <w:proofErr w:type="spellStart"/>
+      <w:r>
+        <w:rPr>
+          <w:rFonts w:ascii="PT Serif" w:hAnsi="PT Serif"/>
+          <w:sz w:val="20"/>
+        </w:rPr>
+        <w:t>Goka</w:t>
+      </w:r>
+      <w:proofErr w:type="spellEnd"/>
+      <w:r>
+        <w:rPr>
+          <w:rFonts w:ascii="PT Serif" w:hAnsi="PT Serif"/>
+          <w:sz w:val="20"/>
+        </w:rPr>
+        <w:t xml:space="preserve"> K. 2004. Sexual and asexual colony foundation and the mechanism of facultative parthenogenesis in the termite Reticulitermes speratus (Isoptera, </w:t>
+      </w:r>
+      <w:proofErr w:type="spellStart"/>
+      <w:r>
+        <w:rPr>
+          <w:rFonts w:ascii="PT Serif" w:hAnsi="PT Serif"/>
+          <w:sz w:val="20"/>
+        </w:rPr>
+        <w:t>Rhinotermitidae</w:t>
+      </w:r>
+      <w:proofErr w:type="spellEnd"/>
+      <w:r>
+        <w:rPr>
+          <w:rFonts w:ascii="PT Serif" w:hAnsi="PT Serif"/>
+          <w:sz w:val="20"/>
+        </w:rPr>
+        <w:t xml:space="preserve">). </w:t>
+      </w:r>
+      <w:proofErr w:type="spellStart"/>
       <w:r>
         <w:rPr>
           <w:rFonts w:ascii="PT Serif" w:hAnsi="PT Serif"/>
@@ -5688,15 +6222,9 @@
           <w:iCs/>
           <w:sz w:val="20"/>
         </w:rPr>
-        <w:t>Reticulitermes chinensis</w:t>
-      </w:r>
-      <w:r>
-        <w:rPr>
-          <w:rFonts w:ascii="PT Serif" w:hAnsi="PT Serif"/>
-          <w:sz w:val="20"/>
-        </w:rPr>
-        <w:t xml:space="preserve"> (Isoptera: Rhinotermitidae). </w:t>
-      </w:r>
+        <w:t>Insectes</w:t>
+      </w:r>
+      <w:proofErr w:type="spellEnd"/>
       <w:r>
         <w:rPr>
           <w:rFonts w:ascii="PT Serif" w:hAnsi="PT Serif"/>
@@ -5704,8 +6232,19 @@
           <w:iCs/>
           <w:sz w:val="20"/>
         </w:rPr>
-        <w:t>Sociobiology</w:t>
-      </w:r>
+        <w:t xml:space="preserve"> </w:t>
+      </w:r>
+      <w:proofErr w:type="spellStart"/>
+      <w:r>
+        <w:rPr>
+          <w:rFonts w:ascii="PT Serif" w:hAnsi="PT Serif"/>
+          <w:i/>
+          <w:iCs/>
+          <w:sz w:val="20"/>
+        </w:rPr>
+        <w:t>Sociaux</w:t>
+      </w:r>
+      <w:proofErr w:type="spellEnd"/>
       <w:r>
         <w:rPr>
           <w:rFonts w:ascii="PT Serif" w:hAnsi="PT Serif"/>
@@ -5720,14 +6259,14 @@
           <w:bCs/>
           <w:sz w:val="20"/>
         </w:rPr>
-        <w:t>60</w:t>
-      </w:r>
-      <w:r>
-        <w:rPr>
-          <w:rFonts w:ascii="PT Serif" w:hAnsi="PT Serif"/>
-          <w:sz w:val="20"/>
-        </w:rPr>
-        <w:t>:198–203. doi:DOI: 10.13102/sociobiology.v60i2.198-203</w:t>
+        <w:t>51</w:t>
+      </w:r>
+      <w:r>
+        <w:rPr>
+          <w:rFonts w:ascii="PT Serif" w:hAnsi="PT Serif"/>
+          <w:sz w:val="20"/>
+        </w:rPr>
+        <w:t>:325–332. doi:10.1007/s00040-004-0746-0</w:t>
       </w:r>
     </w:p>
     <w:p>
@@ -5743,7 +6282,7 @@
           <w:rFonts w:ascii="PT Serif" w:hAnsi="PT Serif"/>
           <w:sz w:val="20"/>
         </w:rPr>
-        <w:t xml:space="preserve">Matsuura K, Fujimoto M, Goka K. 2004. Sexual and asexual colony foundation and the mechanism of facultative parthenogenesis in the termite Reticulitermes speratus (Isoptera, Rhinotermitidae). </w:t>
+        <w:t xml:space="preserve">Matsuura K, Kuno E, Nishida T. 2002. Homosexual tandem running as selfish herd in </w:t>
       </w:r>
       <w:r>
         <w:rPr>
@@ -5752,7 +6291,39 @@
           <w:iCs/>
           <w:sz w:val="20"/>
         </w:rPr>
-        <w:t>Insectes Sociaux</w:t>
+        <w:t>Reticulitermes speratus</w:t>
+      </w:r>
+      <w:r>
+        <w:rPr>
+          <w:rFonts w:ascii="PT Serif" w:hAnsi="PT Serif"/>
+          <w:sz w:val="20"/>
+        </w:rPr>
+        <w:t xml:space="preserve">: novel </w:t>
+      </w:r>
+      <w:proofErr w:type="spellStart"/>
+      <w:r>
+        <w:rPr>
+          <w:rFonts w:ascii="PT Serif" w:hAnsi="PT Serif"/>
+          <w:sz w:val="20"/>
+        </w:rPr>
+        <w:t>antipredatory</w:t>
+      </w:r>
+      <w:proofErr w:type="spellEnd"/>
+      <w:r>
+        <w:rPr>
+          <w:rFonts w:ascii="PT Serif" w:hAnsi="PT Serif"/>
+          <w:sz w:val="20"/>
+        </w:rPr>
+        <w:t xml:space="preserve"> behavior in termites. </w:t>
+      </w:r>
+      <w:r>
+        <w:rPr>
+          <w:rFonts w:ascii="PT Serif" w:hAnsi="PT Serif"/>
+          <w:i/>
+          <w:iCs/>
+          <w:sz w:val="20"/>
+        </w:rPr>
+        <w:t>Journal of theoretical biology</w:t>
       </w:r>
       <w:r>
         <w:rPr>
@@ -5768,14 +6339,30 @@
           <w:bCs/>
           <w:sz w:val="20"/>
         </w:rPr>
-        <w:t>51</w:t>
-      </w:r>
-      <w:r>
-        <w:rPr>
-          <w:rFonts w:ascii="PT Serif" w:hAnsi="PT Serif"/>
-          <w:sz w:val="20"/>
-        </w:rPr>
-        <w:t>:325–332. doi:10.1007/s00040-004-0746-0</w:t>
+        <w:t>214</w:t>
+      </w:r>
+      <w:r>
+        <w:rPr>
+          <w:rFonts w:ascii="PT Serif" w:hAnsi="PT Serif"/>
+          <w:sz w:val="20"/>
+        </w:rPr>
+        <w:t xml:space="preserve">:63–70. </w:t>
+      </w:r>
+      <w:proofErr w:type="spellStart"/>
+      <w:r>
+        <w:rPr>
+          <w:rFonts w:ascii="PT Serif" w:hAnsi="PT Serif"/>
+          <w:sz w:val="20"/>
+        </w:rPr>
+        <w:t>doi:https</w:t>
+      </w:r>
+      <w:proofErr w:type="spellEnd"/>
+      <w:r>
+        <w:rPr>
+          <w:rFonts w:ascii="PT Serif" w:hAnsi="PT Serif"/>
+          <w:sz w:val="20"/>
+        </w:rPr>
+        <w:t>://doi.org/10.1101/2022.06.20.496918</w:t>
       </w:r>
     </w:p>
     <w:p>
@@ -5791,7 +6378,7 @@
           <w:rFonts w:ascii="PT Serif" w:hAnsi="PT Serif"/>
           <w:sz w:val="20"/>
         </w:rPr>
-        <w:t xml:space="preserve">Matsuura K, Kuno E, Nishida T. 2002. Homosexual tandem running as selfish herd in </w:t>
+        <w:t xml:space="preserve">Mizumoto N, Bourguignon T, Bailey NW. 2022. Ancestral sex-role plasticity facilitates the evolution of same-sex sexual behavior. </w:t>
       </w:r>
       <w:r>
         <w:rPr>
@@ -5800,14 +6387,62 @@
           <w:iCs/>
           <w:sz w:val="20"/>
         </w:rPr>
-        <w:t>Reticulitermes speratus</w:t>
-      </w:r>
-      <w:r>
-        <w:rPr>
-          <w:rFonts w:ascii="PT Serif" w:hAnsi="PT Serif"/>
-          <w:sz w:val="20"/>
-        </w:rPr>
-        <w:t xml:space="preserve">: novel antipredatory behavior in termites. </w:t>
+        <w:t>Proceedings of the National Academy of Sciences of the United States of America</w:t>
+      </w:r>
+      <w:r>
+        <w:rPr>
+          <w:rFonts w:ascii="PT Serif" w:hAnsi="PT Serif"/>
+          <w:sz w:val="20"/>
+        </w:rPr>
+        <w:t xml:space="preserve"> </w:t>
+      </w:r>
+      <w:r>
+        <w:rPr>
+          <w:rFonts w:ascii="PT Serif" w:hAnsi="PT Serif"/>
+          <w:b/>
+          <w:bCs/>
+          <w:sz w:val="20"/>
+        </w:rPr>
+        <w:t>119</w:t>
+      </w:r>
+      <w:r>
+        <w:rPr>
+          <w:rFonts w:ascii="PT Serif" w:hAnsi="PT Serif"/>
+          <w:sz w:val="20"/>
+        </w:rPr>
+        <w:t>:e2212401119. doi:10.1073/pnas.2212401119</w:t>
+      </w:r>
+    </w:p>
+    <w:p>
+      <w:pPr>
+        <w:pStyle w:val="Bibliography"/>
+        <w:rPr>
+          <w:rFonts w:ascii="PT Serif" w:hAnsi="PT Serif"/>
+          <w:sz w:val="20"/>
+        </w:rPr>
+      </w:pPr>
+      <w:r>
+        <w:rPr>
+          <w:rFonts w:ascii="PT Serif" w:hAnsi="PT Serif"/>
+          <w:sz w:val="20"/>
+        </w:rPr>
+        <w:t xml:space="preserve">Mizumoto N, </w:t>
+      </w:r>
+      <w:proofErr w:type="spellStart"/>
+      <w:r>
+        <w:rPr>
+          <w:rFonts w:ascii="PT Serif" w:hAnsi="PT Serif"/>
+          <w:sz w:val="20"/>
+        </w:rPr>
+        <w:t>Dobata</w:t>
+      </w:r>
+      <w:proofErr w:type="spellEnd"/>
+      <w:r>
+        <w:rPr>
+          <w:rFonts w:ascii="PT Serif" w:hAnsi="PT Serif"/>
+          <w:sz w:val="20"/>
+        </w:rPr>
+        <w:t xml:space="preserve"> S. 2019. Adaptive switch to sexually dimorphic movements by partner-seeking termites. </w:t>
       </w:r>
       <w:r>
         <w:rPr>
@@ -5816,7 +6451,7 @@
           <w:iCs/>
           <w:sz w:val="20"/>
         </w:rPr>
-        <w:t>Journal of theoretical biology</w:t>
+        <w:t>Science Advances</w:t>
       </w:r>
       <w:r>
         <w:rPr>
@@ -5832,14 +6467,14 @@
           <w:bCs/>
           <w:sz w:val="20"/>
         </w:rPr>
-        <w:t>214</w:t>
-      </w:r>
-      <w:r>
-        <w:rPr>
-          <w:rFonts w:ascii="PT Serif" w:hAnsi="PT Serif"/>
-          <w:sz w:val="20"/>
-        </w:rPr>
-        <w:t>:63–70. doi:https://doi.org/10.1101/2022.06.20.496918</w:t>
+        <w:t>5</w:t>
+      </w:r>
+      <w:r>
+        <w:rPr>
+          <w:rFonts w:ascii="PT Serif" w:hAnsi="PT Serif"/>
+          <w:sz w:val="20"/>
+        </w:rPr>
+        <w:t>:eaau6108. doi:10.1126/sciadv.aau6108</w:t>
       </w:r>
     </w:p>
     <w:p>
@@ -5855,7 +6490,23 @@
           <w:rFonts w:ascii="PT Serif" w:hAnsi="PT Serif"/>
           <w:sz w:val="20"/>
         </w:rPr>
-        <w:t xml:space="preserve">Mizumoto N, Bourguignon T, Bailey NW. 2022. Ancestral sex-role plasticity facilitates the evolution of same-sex sexual behavior. </w:t>
+        <w:t xml:space="preserve">Mizumoto N, Lee SB, Valentini G, </w:t>
+      </w:r>
+      <w:proofErr w:type="spellStart"/>
+      <w:r>
+        <w:rPr>
+          <w:rFonts w:ascii="PT Serif" w:hAnsi="PT Serif"/>
+          <w:sz w:val="20"/>
+        </w:rPr>
+        <w:t>Chouvenc</w:t>
+      </w:r>
+      <w:proofErr w:type="spellEnd"/>
+      <w:r>
+        <w:rPr>
+          <w:rFonts w:ascii="PT Serif" w:hAnsi="PT Serif"/>
+          <w:sz w:val="20"/>
+        </w:rPr>
+        <w:t xml:space="preserve"> T, Pratt SC. 2021. Coordination of movement via complementary interactions of leaders and followers in termite mating pairs. </w:t>
       </w:r>
       <w:r>
         <w:rPr>
@@ -5864,7 +6515,7 @@
           <w:iCs/>
           <w:sz w:val="20"/>
         </w:rPr>
-        <w:t>Proceedings of the National Academy of Sciences</w:t>
+        <w:t>Proceedings of the Royal Society B: Biological Sciences</w:t>
       </w:r>
       <w:r>
         <w:rPr>
@@ -5880,14 +6531,14 @@
           <w:bCs/>
           <w:sz w:val="20"/>
         </w:rPr>
-        <w:t>119</w:t>
-      </w:r>
-      <w:r>
-        <w:rPr>
-          <w:rFonts w:ascii="PT Serif" w:hAnsi="PT Serif"/>
-          <w:sz w:val="20"/>
-        </w:rPr>
-        <w:t>:e2212401119. doi:10.1073/pnas.2212401119</w:t>
+        <w:t>288</w:t>
+      </w:r>
+      <w:r>
+        <w:rPr>
+          <w:rFonts w:ascii="PT Serif" w:hAnsi="PT Serif"/>
+          <w:sz w:val="20"/>
+        </w:rPr>
+        <w:t>:20210998. doi:10.1098/rspb.2021.0998</w:t>
       </w:r>
     </w:p>
     <w:p>
@@ -5903,7 +6554,7 @@
           <w:rFonts w:ascii="PT Serif" w:hAnsi="PT Serif"/>
           <w:sz w:val="20"/>
         </w:rPr>
-        <w:t xml:space="preserve">Mizumoto N, Dobata S. 2019. Adaptive switch to sexually dimorphic movements by partner-seeking termites. </w:t>
+        <w:t xml:space="preserve">Mizumoto N, Yashiro T, Matsuura K. 2016. Male same-sex pairing as an adaptive strategy for future reproduction in termites. </w:t>
       </w:r>
       <w:r>
         <w:rPr>
@@ -5912,8 +6563,19 @@
           <w:iCs/>
           <w:sz w:val="20"/>
         </w:rPr>
-        <w:t>Science Advances</w:t>
-      </w:r>
+        <w:t xml:space="preserve">Animal </w:t>
+      </w:r>
+      <w:proofErr w:type="spellStart"/>
+      <w:r>
+        <w:rPr>
+          <w:rFonts w:ascii="PT Serif" w:hAnsi="PT Serif"/>
+          <w:i/>
+          <w:iCs/>
+          <w:sz w:val="20"/>
+        </w:rPr>
+        <w:t>Behaviour</w:t>
+      </w:r>
+      <w:proofErr w:type="spellEnd"/>
       <w:r>
         <w:rPr>
           <w:rFonts w:ascii="PT Serif" w:hAnsi="PT Serif"/>
@@ -5928,14 +6590,14 @@
           <w:bCs/>
           <w:sz w:val="20"/>
         </w:rPr>
-        <w:t>5</w:t>
-      </w:r>
-      <w:r>
-        <w:rPr>
-          <w:rFonts w:ascii="PT Serif" w:hAnsi="PT Serif"/>
-          <w:sz w:val="20"/>
-        </w:rPr>
-        <w:t>:eaau6108. doi:10.1126/sciadv.aau6108</w:t>
+        <w:t>119</w:t>
+      </w:r>
+      <w:r>
+        <w:rPr>
+          <w:rFonts w:ascii="PT Serif" w:hAnsi="PT Serif"/>
+          <w:sz w:val="20"/>
+        </w:rPr>
+        <w:t>:179–187. doi:10.1016/j.anbehav.2016.07.007</w:t>
       </w:r>
     </w:p>
     <w:p>
@@ -5951,7 +6613,23 @@
           <w:rFonts w:ascii="PT Serif" w:hAnsi="PT Serif"/>
           <w:sz w:val="20"/>
         </w:rPr>
-        <w:t xml:space="preserve">Mizumoto N, Lee SB, Valentini G, Chouvenc T, Pratt SC. 2021. Coordination of movement via complementary interactions of leaders and followers in termite mating pairs. </w:t>
+        <w:t xml:space="preserve">Monk JD, Giglio E, Kamath A, Lambert MR, McDonough CE. 2019. An alternative hypothesis for the evolution of same-sex sexual </w:t>
+      </w:r>
+      <w:proofErr w:type="spellStart"/>
+      <w:r>
+        <w:rPr>
+          <w:rFonts w:ascii="PT Serif" w:hAnsi="PT Serif"/>
+          <w:sz w:val="20"/>
+        </w:rPr>
+        <w:t>behaviour</w:t>
+      </w:r>
+      <w:proofErr w:type="spellEnd"/>
+      <w:r>
+        <w:rPr>
+          <w:rFonts w:ascii="PT Serif" w:hAnsi="PT Serif"/>
+          <w:sz w:val="20"/>
+        </w:rPr>
+        <w:t xml:space="preserve"> in animals. </w:t>
       </w:r>
       <w:r>
         <w:rPr>
@@ -5960,7 +6638,7 @@
           <w:iCs/>
           <w:sz w:val="20"/>
         </w:rPr>
-        <w:t>Proceedings of the Royal Society B: Biological Sciences</w:t>
+        <w:t>Nature Ecology and Evolution</w:t>
       </w:r>
       <w:r>
         <w:rPr>
@@ -5976,14 +6654,14 @@
           <w:bCs/>
           <w:sz w:val="20"/>
         </w:rPr>
-        <w:t>288</w:t>
-      </w:r>
-      <w:r>
-        <w:rPr>
-          <w:rFonts w:ascii="PT Serif" w:hAnsi="PT Serif"/>
-          <w:sz w:val="20"/>
-        </w:rPr>
-        <w:t>:20210998. doi:10.1098/rspb.2021.0998</w:t>
+        <w:t>3</w:t>
+      </w:r>
+      <w:r>
+        <w:rPr>
+          <w:rFonts w:ascii="PT Serif" w:hAnsi="PT Serif"/>
+          <w:sz w:val="20"/>
+        </w:rPr>
+        <w:t>:1622–1631. doi:10.1038/s41559-019-1019-7</w:t>
       </w:r>
     </w:p>
     <w:p>
@@ -5999,7 +6677,56 @@
           <w:rFonts w:ascii="PT Serif" w:hAnsi="PT Serif"/>
           <w:sz w:val="20"/>
         </w:rPr>
-        <w:t xml:space="preserve">Mizumoto N, Yashiro T, Matsuura K. 2016. Male same-sex pairing as an adaptive strategy for future reproduction in termites. </w:t>
+        <w:t>Nutting WL. 1969. 8 Flight and colony foundation. In: Krishna K, Weesner FM, editors. Biology of Termites. New York: Academic Press. pp. 233–282. doi:10.1016/B978-0-12-395529-6.50012-X</w:t>
+      </w:r>
+    </w:p>
+    <w:p>
+      <w:pPr>
+        <w:pStyle w:val="Bibliography"/>
+        <w:rPr>
+          <w:rFonts w:ascii="PT Serif" w:hAnsi="PT Serif"/>
+          <w:sz w:val="20"/>
+        </w:rPr>
+      </w:pPr>
+      <w:r>
+        <w:rPr>
+          <w:rFonts w:ascii="PT Serif" w:hAnsi="PT Serif"/>
+          <w:sz w:val="20"/>
+        </w:rPr>
+        <w:lastRenderedPageBreak/>
+        <w:t xml:space="preserve">Park YI, Bland JM, Raina AK. 2004. Factors affecting post-flight behavior in primary </w:t>
+      </w:r>
+      <w:proofErr w:type="spellStart"/>
+      <w:r>
+        <w:rPr>
+          <w:rFonts w:ascii="PT Serif" w:hAnsi="PT Serif"/>
+          <w:sz w:val="20"/>
+        </w:rPr>
+        <w:t>reproductives</w:t>
+      </w:r>
+      <w:proofErr w:type="spellEnd"/>
+      <w:r>
+        <w:rPr>
+          <w:rFonts w:ascii="PT Serif" w:hAnsi="PT Serif"/>
+          <w:sz w:val="20"/>
+        </w:rPr>
+        <w:t xml:space="preserve"> of the Formosan subterranean termite, Coptotermes formosanus (Isoptera: </w:t>
+      </w:r>
+      <w:proofErr w:type="spellStart"/>
+      <w:r>
+        <w:rPr>
+          <w:rFonts w:ascii="PT Serif" w:hAnsi="PT Serif"/>
+          <w:sz w:val="20"/>
+        </w:rPr>
+        <w:t>Rhinotermitidae</w:t>
+      </w:r>
+      <w:proofErr w:type="spellEnd"/>
+      <w:r>
+        <w:rPr>
+          <w:rFonts w:ascii="PT Serif" w:hAnsi="PT Serif"/>
+          <w:sz w:val="20"/>
+        </w:rPr>
+        <w:t xml:space="preserve">). </w:t>
       </w:r>
       <w:r>
         <w:rPr>
@@ -6008,7 +6735,7 @@
           <w:iCs/>
           <w:sz w:val="20"/>
         </w:rPr>
-        <w:t>Animal Behaviour</w:t>
+        <w:t>Journal of Insect Physiology</w:t>
       </w:r>
       <w:r>
         <w:rPr>
@@ -6024,14 +6751,14 @@
           <w:bCs/>
           <w:sz w:val="20"/>
         </w:rPr>
-        <w:t>119</w:t>
-      </w:r>
-      <w:r>
-        <w:rPr>
-          <w:rFonts w:ascii="PT Serif" w:hAnsi="PT Serif"/>
-          <w:sz w:val="20"/>
-        </w:rPr>
-        <w:t>:179–187. doi:10.1016/j.anbehav.2016.07.007</w:t>
+        <w:t>50</w:t>
+      </w:r>
+      <w:r>
+        <w:rPr>
+          <w:rFonts w:ascii="PT Serif" w:hAnsi="PT Serif"/>
+          <w:sz w:val="20"/>
+        </w:rPr>
+        <w:t>:539–546. doi:10.1016/j.jinsphys.2004.03.010</w:t>
       </w:r>
     </w:p>
     <w:p>
@@ -6047,8 +6774,7 @@
           <w:rFonts w:ascii="PT Serif" w:hAnsi="PT Serif"/>
           <w:sz w:val="20"/>
         </w:rPr>
-        <w:lastRenderedPageBreak/>
-        <w:t xml:space="preserve">Monk JD, Giglio E, Kamath A, Lambert MR, McDonough CE. 2019. An alternative hypothesis for the evolution of same-sex sexual behaviour in animals. </w:t>
+        <w:t xml:space="preserve">Pfau D, Jordan CL, Breedlove SM. 2021. The de-scent of sexuality: Did loss of a pheromone signaling protein permit the evolution of same-sex sexual behavior in primates? </w:t>
       </w:r>
       <w:r>
         <w:rPr>
@@ -6057,7 +6783,7 @@
           <w:iCs/>
           <w:sz w:val="20"/>
         </w:rPr>
-        <w:t>Nature Ecology and Evolution</w:t>
+        <w:t>Archives of Sexual Behavior</w:t>
       </w:r>
       <w:r>
         <w:rPr>
@@ -6073,14 +6799,14 @@
           <w:bCs/>
           <w:sz w:val="20"/>
         </w:rPr>
-        <w:t>3</w:t>
-      </w:r>
-      <w:r>
-        <w:rPr>
-          <w:rFonts w:ascii="PT Serif" w:hAnsi="PT Serif"/>
-          <w:sz w:val="20"/>
-        </w:rPr>
-        <w:t>:1622–1631. doi:10.1038/s41559-019-1019-7</w:t>
+        <w:t>50</w:t>
+      </w:r>
+      <w:r>
+        <w:rPr>
+          <w:rFonts w:ascii="PT Serif" w:hAnsi="PT Serif"/>
+          <w:sz w:val="20"/>
+        </w:rPr>
+        <w:t>:2267–2276. doi:10.1007/s10508-018-1377-2</w:t>
       </w:r>
     </w:p>
     <w:p>
@@ -6096,7 +6822,7 @@
           <w:rFonts w:ascii="PT Serif" w:hAnsi="PT Serif"/>
           <w:sz w:val="20"/>
         </w:rPr>
-        <w:t>Nutting WL. 1969. 8 Flight and colony foundation. In: Krishna K, Weesner FM, editors. Biology of Termites. New York: Academic Press. pp. 233–282. doi:10.1016/B978-0-12-395529-6.50012-X</w:t>
+        <w:t>R Core Team. 2023. R: A language and environment for statistical computing.</w:t>
       </w:r>
     </w:p>
     <w:p>
@@ -6112,7 +6838,7 @@
           <w:rFonts w:ascii="PT Serif" w:hAnsi="PT Serif"/>
           <w:sz w:val="20"/>
         </w:rPr>
-        <w:t xml:space="preserve">Park YI, Bland JM, Raina AK. 2004. Factors affecting post-flight behavior in primary reproductives of the Formosan subterranean termite, Coptotermes formosanus (Isoptera: Rhinotermitidae). </w:t>
+        <w:t xml:space="preserve">Scharf I, Martin OY. 2013. Same-sex sexual behavior in insects and arachnids: prevalence, causes, and consequences. </w:t>
       </w:r>
       <w:r>
         <w:rPr>
@@ -6121,7 +6847,7 @@
           <w:iCs/>
           <w:sz w:val="20"/>
         </w:rPr>
-        <w:t>Journal of Insect Physiology</w:t>
+        <w:t>Behavioral Ecology and Sociobiology</w:t>
       </w:r>
       <w:r>
         <w:rPr>
@@ -6137,14 +6863,14 @@
           <w:bCs/>
           <w:sz w:val="20"/>
         </w:rPr>
-        <w:t>50</w:t>
-      </w:r>
-      <w:r>
-        <w:rPr>
-          <w:rFonts w:ascii="PT Serif" w:hAnsi="PT Serif"/>
-          <w:sz w:val="20"/>
-        </w:rPr>
-        <w:t>:539–546. doi:10.1016/j.jinsphys.2004.03.010</w:t>
+        <w:t>67</w:t>
+      </w:r>
+      <w:r>
+        <w:rPr>
+          <w:rFonts w:ascii="PT Serif" w:hAnsi="PT Serif"/>
+          <w:sz w:val="20"/>
+        </w:rPr>
+        <w:t>:1719–1730. doi:10.1007/s00265-013-1610-x</w:t>
       </w:r>
     </w:p>
     <w:p>
@@ -6160,8 +6886,9 @@
           <w:rFonts w:ascii="PT Serif" w:hAnsi="PT Serif"/>
           <w:sz w:val="20"/>
         </w:rPr>
-        <w:t xml:space="preserve">Pfau D, Jordan CL, Breedlove SM. 2021. The de-scent of sexuality: Did loss of a pheromone signaling protein permit the evolution of same-sex sexual behavior in primates? </w:t>
-      </w:r>
+        <w:t xml:space="preserve">Valentini G, Mizumoto N, Pratt SC, Pavlic TP, Walker SI. 2020. Revealing the structure of information flows discriminates similar animal social behaviors. </w:t>
+      </w:r>
+      <w:proofErr w:type="spellStart"/>
       <w:r>
         <w:rPr>
           <w:rFonts w:ascii="PT Serif" w:hAnsi="PT Serif"/>
@@ -6169,8 +6896,9 @@
           <w:iCs/>
           <w:sz w:val="20"/>
         </w:rPr>
-        <w:t>Archives of Sexual Behavior</w:t>
-      </w:r>
+        <w:t>eLife</w:t>
+      </w:r>
+      <w:proofErr w:type="spellEnd"/>
       <w:r>
         <w:rPr>
           <w:rFonts w:ascii="PT Serif" w:hAnsi="PT Serif"/>
@@ -6185,14 +6913,14 @@
           <w:bCs/>
           <w:sz w:val="20"/>
         </w:rPr>
-        <w:t>50</w:t>
-      </w:r>
-      <w:r>
-        <w:rPr>
-          <w:rFonts w:ascii="PT Serif" w:hAnsi="PT Serif"/>
-          <w:sz w:val="20"/>
-        </w:rPr>
-        <w:t>:2267–2276. doi:10.1007/s10508-018-1377-2</w:t>
+        <w:t>9</w:t>
+      </w:r>
+      <w:r>
+        <w:rPr>
+          <w:rFonts w:ascii="PT Serif" w:hAnsi="PT Serif"/>
+          <w:sz w:val="20"/>
+        </w:rPr>
+        <w:t>:e55395. doi:10.7554/eLife.55395</w:t>
       </w:r>
     </w:p>
     <w:p>
@@ -6208,71 +6936,23 @@
           <w:rFonts w:ascii="PT Serif" w:hAnsi="PT Serif"/>
           <w:sz w:val="20"/>
         </w:rPr>
-        <w:t>R Core Team. 2023. R: A language and environment for statistical computing.</w:t>
-      </w:r>
-    </w:p>
-    <w:p>
-      <w:pPr>
-        <w:pStyle w:val="Bibliography"/>
-        <w:rPr>
-          <w:rFonts w:ascii="PT Serif" w:hAnsi="PT Serif"/>
-          <w:sz w:val="20"/>
-        </w:rPr>
-      </w:pPr>
-      <w:r>
-        <w:rPr>
-          <w:rFonts w:ascii="PT Serif" w:hAnsi="PT Serif"/>
-          <w:sz w:val="20"/>
-        </w:rPr>
-        <w:t xml:space="preserve">Scharf I, Martin OY. 2013. Same-sex sexual behavior in insects and arachnids: prevalence, causes, and consequences. </w:t>
-      </w:r>
-      <w:r>
-        <w:rPr>
-          <w:rFonts w:ascii="PT Serif" w:hAnsi="PT Serif"/>
-          <w:i/>
-          <w:iCs/>
-          <w:sz w:val="20"/>
-        </w:rPr>
-        <w:t>Behavioral Ecology and Sociobiology</w:t>
-      </w:r>
-      <w:r>
-        <w:rPr>
-          <w:rFonts w:ascii="PT Serif" w:hAnsi="PT Serif"/>
-          <w:sz w:val="20"/>
-        </w:rPr>
-        <w:t xml:space="preserve"> </w:t>
-      </w:r>
-      <w:r>
-        <w:rPr>
-          <w:rFonts w:ascii="PT Serif" w:hAnsi="PT Serif"/>
-          <w:b/>
-          <w:bCs/>
-          <w:sz w:val="20"/>
-        </w:rPr>
-        <w:t>67</w:t>
-      </w:r>
-      <w:r>
-        <w:rPr>
-          <w:rFonts w:ascii="PT Serif" w:hAnsi="PT Serif"/>
-          <w:sz w:val="20"/>
-        </w:rPr>
-        <w:t>:1719–1730. doi:10.1007/s00265-013-1610-x</w:t>
-      </w:r>
-    </w:p>
-    <w:p>
-      <w:pPr>
-        <w:pStyle w:val="Bibliography"/>
-        <w:rPr>
-          <w:rFonts w:ascii="PT Serif" w:hAnsi="PT Serif"/>
-          <w:sz w:val="20"/>
-        </w:rPr>
-      </w:pPr>
-      <w:r>
-        <w:rPr>
-          <w:rFonts w:ascii="PT Serif" w:hAnsi="PT Serif"/>
-          <w:sz w:val="20"/>
-        </w:rPr>
-        <w:t xml:space="preserve">Yamanaka O, Takeuchi R. 2018. UMATracker: An intuitive image-based tracking platform. </w:t>
+        <w:t xml:space="preserve">Yamanaka O, Takeuchi R. 2018. </w:t>
+      </w:r>
+      <w:proofErr w:type="spellStart"/>
+      <w:r>
+        <w:rPr>
+          <w:rFonts w:ascii="PT Serif" w:hAnsi="PT Serif"/>
+          <w:sz w:val="20"/>
+        </w:rPr>
+        <w:t>UMATracker</w:t>
+      </w:r>
+      <w:proofErr w:type="spellEnd"/>
+      <w:r>
+        <w:rPr>
+          <w:rFonts w:ascii="PT Serif" w:hAnsi="PT Serif"/>
+          <w:sz w:val="20"/>
+        </w:rPr>
+        <w:t xml:space="preserve">: An intuitive image-based tracking platform. </w:t>
       </w:r>
       <w:r>
         <w:rPr>
@@ -7511,7 +8191,6 @@
   <w:style w:type="character" w:default="1" w:styleId="DefaultParagraphFont">
     <w:name w:val="Default Paragraph Font"/>
     <w:uiPriority w:val="1"/>
-    <w:semiHidden/>
     <w:unhideWhenUsed/>
   </w:style>
   <w:style w:type="table" w:default="1" w:styleId="TableNormal">

</xml_diff>

<commit_message>
added data of 2020
</commit_message>
<xml_diff>
--- a/draft/draft_CoptoHomoTandem.docx
+++ b/draft/draft_CoptoHomoTandem.docx
@@ -266,15 +266,7 @@
           <w:sz w:val="20"/>
           <w:szCs w:val="20"/>
         </w:rPr>
-        <w:t>1</w:t>
-      </w:r>
-      <w:r>
-        <w:rPr>
-          <w:rFonts w:ascii="PT Serif" w:hAnsi="PT Serif" w:cs="Times New Roman"/>
-          <w:sz w:val="20"/>
-          <w:szCs w:val="20"/>
-        </w:rPr>
-        <w:t>: Department of Entomology &amp; Plant Pathology, Auburn, AL, USA</w:t>
+        <w:t>1: Department of Entomology &amp; Plant Pathology, Auburn, AL, USA</w:t>
       </w:r>
     </w:p>
     <w:p>
@@ -3813,25 +3805,7 @@
           <w:sz w:val="20"/>
           <w:szCs w:val="20"/>
         </w:rPr>
-        <w:t xml:space="preserve">We introduced a pair </w:t>
-      </w:r>
-      <w:proofErr w:type="gramStart"/>
-      <w:r>
-        <w:rPr>
-          <w:rFonts w:ascii="PT Serif" w:hAnsi="PT Serif" w:cs="Times New Roman"/>
-          <w:sz w:val="20"/>
-          <w:szCs w:val="20"/>
-        </w:rPr>
-        <w:t>of the termite</w:t>
-      </w:r>
-      <w:proofErr w:type="gramEnd"/>
-      <w:r>
-        <w:rPr>
-          <w:rFonts w:ascii="PT Serif" w:hAnsi="PT Serif" w:cs="Times New Roman"/>
-          <w:sz w:val="20"/>
-          <w:szCs w:val="20"/>
-        </w:rPr>
-        <w:t xml:space="preserve"> into the arena. Each pair was recorded for 30 minutes in 30 frames per second (FPS). In total, we obtained </w:t>
+        <w:t xml:space="preserve">We introduced a pair of the termite into the arena. Each pair was recorded for 30 minutes in 30 frames per second (FPS). In total, we obtained </w:t>
       </w:r>
       <w:r>
         <w:rPr>
@@ -4552,15 +4526,7 @@
           <w:sz w:val="20"/>
           <w:szCs w:val="20"/>
         </w:rPr>
-        <w:t>as a random effect.</w:t>
-      </w:r>
-      <w:r>
-        <w:rPr>
-          <w:rFonts w:ascii="PT Serif" w:hAnsi="PT Serif" w:cs="Times New Roman"/>
-          <w:sz w:val="20"/>
-          <w:szCs w:val="20"/>
-        </w:rPr>
-        <w:t xml:space="preserve"> </w:t>
+        <w:t xml:space="preserve">as a random effect. </w:t>
       </w:r>
       <w:r>
         <w:rPr>
@@ -6171,22 +6137,7 @@
           <w:sz w:val="20"/>
         </w:rPr>
         <w:tab/>
-      </w:r>
-      <w:proofErr w:type="spellStart"/>
-      <w:r>
-        <w:rPr>
-          <w:rFonts w:ascii="PT Serif" w:hAnsi="PT Serif"/>
-          <w:sz w:val="20"/>
-        </w:rPr>
-        <w:t>Bagemihl</w:t>
-      </w:r>
-      <w:proofErr w:type="spellEnd"/>
-      <w:r>
-        <w:rPr>
-          <w:rFonts w:ascii="PT Serif" w:hAnsi="PT Serif"/>
-          <w:sz w:val="20"/>
-        </w:rPr>
-        <w:t xml:space="preserve"> B. 1999 </w:t>
+        <w:t xml:space="preserve">Bagemihl B. 1999 </w:t>
       </w:r>
       <w:r>
         <w:rPr>
@@ -6258,23 +6209,7 @@
           <w:rFonts w:ascii="PT Serif" w:hAnsi="PT Serif"/>
           <w:sz w:val="20"/>
         </w:rPr>
-        <w:t>, 439–446. (</w:t>
-      </w:r>
-      <w:proofErr w:type="gramStart"/>
-      <w:r>
-        <w:rPr>
-          <w:rFonts w:ascii="PT Serif" w:hAnsi="PT Serif"/>
-          <w:sz w:val="20"/>
-        </w:rPr>
-        <w:t>doi:10.1016/j.tree</w:t>
-      </w:r>
-      <w:proofErr w:type="gramEnd"/>
-      <w:r>
-        <w:rPr>
-          <w:rFonts w:ascii="PT Serif" w:hAnsi="PT Serif"/>
-          <w:sz w:val="20"/>
-        </w:rPr>
-        <w:t>.2009.03.014)</w:t>
+        <w:t>, 439–446. (doi:10.1016/j.tree.2009.03.014)</w:t>
       </w:r>
     </w:p>
     <w:p>
@@ -6354,23 +6289,7 @@
           <w:sz w:val="20"/>
         </w:rPr>
         <w:tab/>
-        <w:t xml:space="preserve">Monk JD, Giglio E, Kamath A, Lambert MR, McDonough CE. 2019 An alternative hypothesis for the evolution of same-sex sexual </w:t>
-      </w:r>
-      <w:proofErr w:type="spellStart"/>
-      <w:r>
-        <w:rPr>
-          <w:rFonts w:ascii="PT Serif" w:hAnsi="PT Serif"/>
-          <w:sz w:val="20"/>
-        </w:rPr>
-        <w:t>behaviour</w:t>
-      </w:r>
-      <w:proofErr w:type="spellEnd"/>
-      <w:r>
-        <w:rPr>
-          <w:rFonts w:ascii="PT Serif" w:hAnsi="PT Serif"/>
-          <w:sz w:val="20"/>
-        </w:rPr>
-        <w:t xml:space="preserve"> in animals. </w:t>
+        <w:t xml:space="preserve">Monk JD, Giglio E, Kamath A, Lambert MR, McDonough CE. 2019 An alternative hypothesis for the evolution of same-sex sexual behaviour in animals. </w:t>
       </w:r>
       <w:r>
         <w:rPr>
@@ -6435,9 +6354,55 @@
           <w:iCs/>
           <w:sz w:val="20"/>
         </w:rPr>
-        <w:t xml:space="preserve">Animal </w:t>
-      </w:r>
-      <w:proofErr w:type="spellStart"/>
+        <w:t>Animal Behaviour</w:t>
+      </w:r>
+      <w:r>
+        <w:rPr>
+          <w:rFonts w:ascii="PT Serif" w:hAnsi="PT Serif"/>
+          <w:sz w:val="20"/>
+        </w:rPr>
+        <w:t xml:space="preserve"> </w:t>
+      </w:r>
+      <w:r>
+        <w:rPr>
+          <w:rFonts w:ascii="PT Serif" w:hAnsi="PT Serif"/>
+          <w:b/>
+          <w:bCs/>
+          <w:sz w:val="20"/>
+        </w:rPr>
+        <w:t>119</w:t>
+      </w:r>
+      <w:r>
+        <w:rPr>
+          <w:rFonts w:ascii="PT Serif" w:hAnsi="PT Serif"/>
+          <w:sz w:val="20"/>
+        </w:rPr>
+        <w:t>, 179–187. (doi:10.1016/j.anbehav.2016.07.007)</w:t>
+      </w:r>
+    </w:p>
+    <w:p>
+      <w:pPr>
+        <w:pStyle w:val="Bibliography"/>
+        <w:rPr>
+          <w:rFonts w:ascii="PT Serif" w:hAnsi="PT Serif"/>
+          <w:sz w:val="20"/>
+        </w:rPr>
+      </w:pPr>
+      <w:r>
+        <w:rPr>
+          <w:rFonts w:ascii="PT Serif" w:hAnsi="PT Serif"/>
+          <w:sz w:val="20"/>
+        </w:rPr>
+        <w:t>6.</w:t>
+      </w:r>
+      <w:r>
+        <w:rPr>
+          <w:rFonts w:ascii="PT Serif" w:hAnsi="PT Serif"/>
+          <w:sz w:val="20"/>
+        </w:rPr>
+        <w:tab/>
+        <w:t xml:space="preserve">Young LC, VanderWerf EA. 2013 Adaptive value of same-sex pairing in Laysan albatross. </w:t>
+      </w:r>
       <w:r>
         <w:rPr>
           <w:rFonts w:ascii="PT Serif" w:hAnsi="PT Serif"/>
@@ -6445,9 +6410,8 @@
           <w:iCs/>
           <w:sz w:val="20"/>
         </w:rPr>
-        <w:t>Behaviour</w:t>
-      </w:r>
-      <w:proofErr w:type="spellEnd"/>
+        <w:t>Proceedings of the Royal Society B: Biological Sciences</w:t>
+      </w:r>
       <w:r>
         <w:rPr>
           <w:rFonts w:ascii="PT Serif" w:hAnsi="PT Serif"/>
@@ -6462,30 +6426,14 @@
           <w:bCs/>
           <w:sz w:val="20"/>
         </w:rPr>
-        <w:t>119</w:t>
-      </w:r>
-      <w:r>
-        <w:rPr>
-          <w:rFonts w:ascii="PT Serif" w:hAnsi="PT Serif"/>
-          <w:sz w:val="20"/>
-        </w:rPr>
-        <w:t>, 179–187. (</w:t>
-      </w:r>
-      <w:proofErr w:type="gramStart"/>
-      <w:r>
-        <w:rPr>
-          <w:rFonts w:ascii="PT Serif" w:hAnsi="PT Serif"/>
-          <w:sz w:val="20"/>
-        </w:rPr>
-        <w:t>doi:10.1016/j.anbehav</w:t>
-      </w:r>
-      <w:proofErr w:type="gramEnd"/>
-      <w:r>
-        <w:rPr>
-          <w:rFonts w:ascii="PT Serif" w:hAnsi="PT Serif"/>
-          <w:sz w:val="20"/>
-        </w:rPr>
-        <w:t>.2016.07.007)</w:t>
+        <w:t>281</w:t>
+      </w:r>
+      <w:r>
+        <w:rPr>
+          <w:rFonts w:ascii="PT Serif" w:hAnsi="PT Serif"/>
+          <w:sz w:val="20"/>
+        </w:rPr>
+        <w:t>. (doi:10.1098/rspb.2013.2473)</w:t>
       </w:r>
     </w:p>
     <w:p>
@@ -6501,7 +6449,7 @@
           <w:rFonts w:ascii="PT Serif" w:hAnsi="PT Serif"/>
           <w:sz w:val="20"/>
         </w:rPr>
-        <w:t>6.</w:t>
+        <w:t>7.</w:t>
       </w:r>
       <w:r>
         <w:rPr>
@@ -6509,7 +6457,7 @@
           <w:sz w:val="20"/>
         </w:rPr>
         <w:tab/>
-        <w:t xml:space="preserve">Young LC, VanderWerf EA. 2013 Adaptive value of same-sex pairing in Laysan albatross. </w:t>
+        <w:t xml:space="preserve">Lerch BA, Servedio MR. 2021 Same-sex sexual behaviour and selection for indiscriminate mating. </w:t>
       </w:r>
       <w:r>
         <w:rPr>
@@ -6518,7 +6466,7 @@
           <w:iCs/>
           <w:sz w:val="20"/>
         </w:rPr>
-        <w:t>Proceedings of the Royal Society B: Biological Sciences</w:t>
+        <w:t>Nature Ecology and Evolution</w:t>
       </w:r>
       <w:r>
         <w:rPr>
@@ -6534,14 +6482,14 @@
           <w:bCs/>
           <w:sz w:val="20"/>
         </w:rPr>
-        <w:t>281</w:t>
-      </w:r>
-      <w:r>
-        <w:rPr>
-          <w:rFonts w:ascii="PT Serif" w:hAnsi="PT Serif"/>
-          <w:sz w:val="20"/>
-        </w:rPr>
-        <w:t>. (doi:10.1098/rspb.2013.2473)</w:t>
+        <w:t>5</w:t>
+      </w:r>
+      <w:r>
+        <w:rPr>
+          <w:rFonts w:ascii="PT Serif" w:hAnsi="PT Serif"/>
+          <w:sz w:val="20"/>
+        </w:rPr>
+        <w:t>, 135–141. (doi:10.1038/s41559-020-01331-w)</w:t>
       </w:r>
     </w:p>
     <w:p>
@@ -6557,7 +6505,7 @@
           <w:rFonts w:ascii="PT Serif" w:hAnsi="PT Serif"/>
           <w:sz w:val="20"/>
         </w:rPr>
-        <w:t>7.</w:t>
+        <w:t>8.</w:t>
       </w:r>
       <w:r>
         <w:rPr>
@@ -6565,23 +6513,7 @@
           <w:sz w:val="20"/>
         </w:rPr>
         <w:tab/>
-        <w:t xml:space="preserve">Lerch BA, Servedio MR. 2021 Same-sex sexual </w:t>
-      </w:r>
-      <w:proofErr w:type="spellStart"/>
-      <w:r>
-        <w:rPr>
-          <w:rFonts w:ascii="PT Serif" w:hAnsi="PT Serif"/>
-          <w:sz w:val="20"/>
-        </w:rPr>
-        <w:t>behaviour</w:t>
-      </w:r>
-      <w:proofErr w:type="spellEnd"/>
-      <w:r>
-        <w:rPr>
-          <w:rFonts w:ascii="PT Serif" w:hAnsi="PT Serif"/>
-          <w:sz w:val="20"/>
-        </w:rPr>
-        <w:t xml:space="preserve"> and selection for indiscriminate mating. </w:t>
+        <w:t xml:space="preserve">Pfau D, Jordan CL, Breedlove SM. 2021 The de-scent of sexuality: Did loss of a pheromone signaling protein permit the evolution of same-sex sexual behavior in primates? </w:t>
       </w:r>
       <w:r>
         <w:rPr>
@@ -6590,7 +6522,7 @@
           <w:iCs/>
           <w:sz w:val="20"/>
         </w:rPr>
-        <w:t>Nature Ecology and Evolution</w:t>
+        <w:t>Archives of Sexual Behavior</w:t>
       </w:r>
       <w:r>
         <w:rPr>
@@ -6606,14 +6538,14 @@
           <w:bCs/>
           <w:sz w:val="20"/>
         </w:rPr>
-        <w:t>5</w:t>
-      </w:r>
-      <w:r>
-        <w:rPr>
-          <w:rFonts w:ascii="PT Serif" w:hAnsi="PT Serif"/>
-          <w:sz w:val="20"/>
-        </w:rPr>
-        <w:t>, 135–141. (doi:10.1038/s41559-020-01331-w)</w:t>
+        <w:t>50</w:t>
+      </w:r>
+      <w:r>
+        <w:rPr>
+          <w:rFonts w:ascii="PT Serif" w:hAnsi="PT Serif"/>
+          <w:sz w:val="20"/>
+        </w:rPr>
+        <w:t>, 2267–2276. (doi:10.1007/s10508-018-1377-2)</w:t>
       </w:r>
     </w:p>
     <w:p>
@@ -6629,7 +6561,7 @@
           <w:rFonts w:ascii="PT Serif" w:hAnsi="PT Serif"/>
           <w:sz w:val="20"/>
         </w:rPr>
-        <w:t>8.</w:t>
+        <w:t>9.</w:t>
       </w:r>
       <w:r>
         <w:rPr>
@@ -6637,7 +6569,7 @@
           <w:sz w:val="20"/>
         </w:rPr>
         <w:tab/>
-        <w:t xml:space="preserve">Pfau D, Jordan CL, Breedlove SM. 2021 The de-scent of sexuality: Did loss of a pheromone signaling protein permit the evolution of same-sex sexual behavior in primates? </w:t>
+        <w:t xml:space="preserve">Burgevin L, Friberg U, Maklakov AA. 2013 Intersexual correlation for same-sex sexual behaviour in an insect. </w:t>
       </w:r>
       <w:r>
         <w:rPr>
@@ -6646,7 +6578,7 @@
           <w:iCs/>
           <w:sz w:val="20"/>
         </w:rPr>
-        <w:t>Archives of Sexual Behavior</w:t>
+        <w:t>Animal Behaviour</w:t>
       </w:r>
       <w:r>
         <w:rPr>
@@ -6662,14 +6594,14 @@
           <w:bCs/>
           <w:sz w:val="20"/>
         </w:rPr>
-        <w:t>50</w:t>
-      </w:r>
-      <w:r>
-        <w:rPr>
-          <w:rFonts w:ascii="PT Serif" w:hAnsi="PT Serif"/>
-          <w:sz w:val="20"/>
-        </w:rPr>
-        <w:t>, 2267–2276. (doi:10.1007/s10508-018-1377-2)</w:t>
+        <w:t>85</w:t>
+      </w:r>
+      <w:r>
+        <w:rPr>
+          <w:rFonts w:ascii="PT Serif" w:hAnsi="PT Serif"/>
+          <w:sz w:val="20"/>
+        </w:rPr>
+        <w:t>, 759–762. (doi:10.1016/j.anbehav.2013.01.017)</w:t>
       </w:r>
     </w:p>
     <w:p>
@@ -6685,7 +6617,7 @@
           <w:rFonts w:ascii="PT Serif" w:hAnsi="PT Serif"/>
           <w:sz w:val="20"/>
         </w:rPr>
-        <w:t>9.</w:t>
+        <w:t>10.</w:t>
       </w:r>
       <w:r>
         <w:rPr>
@@ -6693,38 +6625,7 @@
           <w:sz w:val="20"/>
         </w:rPr>
         <w:tab/>
-      </w:r>
-      <w:proofErr w:type="spellStart"/>
-      <w:r>
-        <w:rPr>
-          <w:rFonts w:ascii="PT Serif" w:hAnsi="PT Serif"/>
-          <w:sz w:val="20"/>
-        </w:rPr>
-        <w:t>Burgevin</w:t>
-      </w:r>
-      <w:proofErr w:type="spellEnd"/>
-      <w:r>
-        <w:rPr>
-          <w:rFonts w:ascii="PT Serif" w:hAnsi="PT Serif"/>
-          <w:sz w:val="20"/>
-        </w:rPr>
-        <w:t xml:space="preserve"> L, Friberg U, Maklakov AA. 2013 Intersexual correlation for same-sex sexual </w:t>
-      </w:r>
-      <w:proofErr w:type="spellStart"/>
-      <w:r>
-        <w:rPr>
-          <w:rFonts w:ascii="PT Serif" w:hAnsi="PT Serif"/>
-          <w:sz w:val="20"/>
-        </w:rPr>
-        <w:t>behaviour</w:t>
-      </w:r>
-      <w:proofErr w:type="spellEnd"/>
-      <w:r>
-        <w:rPr>
-          <w:rFonts w:ascii="PT Serif" w:hAnsi="PT Serif"/>
-          <w:sz w:val="20"/>
-        </w:rPr>
-        <w:t xml:space="preserve"> in an insect. </w:t>
+        <w:t xml:space="preserve">Nutting WL. 1969 8 Flight and colony foundation. In </w:t>
       </w:r>
       <w:r>
         <w:rPr>
@@ -6733,9 +6634,39 @@
           <w:iCs/>
           <w:sz w:val="20"/>
         </w:rPr>
-        <w:t xml:space="preserve">Animal </w:t>
-      </w:r>
-      <w:proofErr w:type="spellStart"/>
+        <w:t>Biology of termites</w:t>
+      </w:r>
+      <w:r>
+        <w:rPr>
+          <w:rFonts w:ascii="PT Serif" w:hAnsi="PT Serif"/>
+          <w:sz w:val="20"/>
+        </w:rPr>
+        <w:t xml:space="preserve"> (eds K Krishna, FM Weesner), pp. 233–282. New York: Academic Press. (doi:10.1016/B978-0-12-395529-6.50012-X)</w:t>
+      </w:r>
+    </w:p>
+    <w:p>
+      <w:pPr>
+        <w:pStyle w:val="Bibliography"/>
+        <w:rPr>
+          <w:rFonts w:ascii="PT Serif" w:hAnsi="PT Serif"/>
+          <w:sz w:val="20"/>
+        </w:rPr>
+      </w:pPr>
+      <w:r>
+        <w:rPr>
+          <w:rFonts w:ascii="PT Serif" w:hAnsi="PT Serif"/>
+          <w:sz w:val="20"/>
+        </w:rPr>
+        <w:t>11.</w:t>
+      </w:r>
+      <w:r>
+        <w:rPr>
+          <w:rFonts w:ascii="PT Serif" w:hAnsi="PT Serif"/>
+          <w:sz w:val="20"/>
+        </w:rPr>
+        <w:tab/>
+        <w:t xml:space="preserve">Matsuura K, Kuno E, Nishida T. 2002 Homosexual tandem running as selfish herd in </w:t>
+      </w:r>
       <w:r>
         <w:rPr>
           <w:rFonts w:ascii="PT Serif" w:hAnsi="PT Serif"/>
@@ -6743,9 +6674,24 @@
           <w:iCs/>
           <w:sz w:val="20"/>
         </w:rPr>
-        <w:t>Behaviour</w:t>
-      </w:r>
-      <w:proofErr w:type="spellEnd"/>
+        <w:t>Reticulitermes speratus</w:t>
+      </w:r>
+      <w:r>
+        <w:rPr>
+          <w:rFonts w:ascii="PT Serif" w:hAnsi="PT Serif"/>
+          <w:sz w:val="20"/>
+        </w:rPr>
+        <w:t xml:space="preserve">: novel antipredatory behavior in termites. </w:t>
+      </w:r>
+      <w:r>
+        <w:rPr>
+          <w:rFonts w:ascii="PT Serif" w:hAnsi="PT Serif"/>
+          <w:i/>
+          <w:iCs/>
+          <w:sz w:val="20"/>
+        </w:rPr>
+        <w:t>Journal of theoretical biology</w:t>
+      </w:r>
       <w:r>
         <w:rPr>
           <w:rFonts w:ascii="PT Serif" w:hAnsi="PT Serif"/>
@@ -6760,30 +6706,14 @@
           <w:bCs/>
           <w:sz w:val="20"/>
         </w:rPr>
-        <w:t>85</w:t>
-      </w:r>
-      <w:r>
-        <w:rPr>
-          <w:rFonts w:ascii="PT Serif" w:hAnsi="PT Serif"/>
-          <w:sz w:val="20"/>
-        </w:rPr>
-        <w:t>, 759–762. (</w:t>
-      </w:r>
-      <w:proofErr w:type="gramStart"/>
-      <w:r>
-        <w:rPr>
-          <w:rFonts w:ascii="PT Serif" w:hAnsi="PT Serif"/>
-          <w:sz w:val="20"/>
-        </w:rPr>
-        <w:t>doi:10.1016/j.anbehav</w:t>
-      </w:r>
-      <w:proofErr w:type="gramEnd"/>
-      <w:r>
-        <w:rPr>
-          <w:rFonts w:ascii="PT Serif" w:hAnsi="PT Serif"/>
-          <w:sz w:val="20"/>
-        </w:rPr>
-        <w:t>.2013.01.017)</w:t>
+        <w:t>214</w:t>
+      </w:r>
+      <w:r>
+        <w:rPr>
+          <w:rFonts w:ascii="PT Serif" w:hAnsi="PT Serif"/>
+          <w:sz w:val="20"/>
+        </w:rPr>
+        <w:t>, 63–70. (doi:https://doi.org/10.1101/2022.06.20.496918)</w:t>
       </w:r>
     </w:p>
     <w:p>
@@ -6799,7 +6729,7 @@
           <w:rFonts w:ascii="PT Serif" w:hAnsi="PT Serif"/>
           <w:sz w:val="20"/>
         </w:rPr>
-        <w:t>10.</w:t>
+        <w:t>12.</w:t>
       </w:r>
       <w:r>
         <w:rPr>
@@ -6807,7 +6737,7 @@
           <w:sz w:val="20"/>
         </w:rPr>
         <w:tab/>
-        <w:t xml:space="preserve">Nutting WL. 1969 8 Flight and colony foundation. In </w:t>
+        <w:t xml:space="preserve">Mizumoto N, Bourguignon T, Bailey NW. 2022 Ancestral sex-role plasticity facilitates the evolution of same-sex sexual behavior. </w:t>
       </w:r>
       <w:r>
         <w:rPr>
@@ -6816,14 +6746,30 @@
           <w:iCs/>
           <w:sz w:val="20"/>
         </w:rPr>
-        <w:t>Biology of termites</w:t>
-      </w:r>
-      <w:r>
-        <w:rPr>
-          <w:rFonts w:ascii="PT Serif" w:hAnsi="PT Serif"/>
-          <w:sz w:val="20"/>
-        </w:rPr>
-        <w:t xml:space="preserve"> (eds K Krishna, FM Weesner), pp. 233–282. New York: Academic Press. (doi:10.1016/B978-0-12-395529-6.50012-X)</w:t>
+        <w:t>Proceedings of the National Academy of Sciences of the United States of America</w:t>
+      </w:r>
+      <w:r>
+        <w:rPr>
+          <w:rFonts w:ascii="PT Serif" w:hAnsi="PT Serif"/>
+          <w:sz w:val="20"/>
+        </w:rPr>
+        <w:t xml:space="preserve"> </w:t>
+      </w:r>
+      <w:r>
+        <w:rPr>
+          <w:rFonts w:ascii="PT Serif" w:hAnsi="PT Serif"/>
+          <w:b/>
+          <w:bCs/>
+          <w:sz w:val="20"/>
+        </w:rPr>
+        <w:t>119</w:t>
+      </w:r>
+      <w:r>
+        <w:rPr>
+          <w:rFonts w:ascii="PT Serif" w:hAnsi="PT Serif"/>
+          <w:sz w:val="20"/>
+        </w:rPr>
+        <w:t>, e2212401119. (doi:10.1073/pnas.2212401119)</w:t>
       </w:r>
     </w:p>
     <w:p>
@@ -6839,7 +6785,7 @@
           <w:rFonts w:ascii="PT Serif" w:hAnsi="PT Serif"/>
           <w:sz w:val="20"/>
         </w:rPr>
-        <w:t>11.</w:t>
+        <w:t>13.</w:t>
       </w:r>
       <w:r>
         <w:rPr>
@@ -6847,7 +6793,7 @@
           <w:sz w:val="20"/>
         </w:rPr>
         <w:tab/>
-        <w:t xml:space="preserve">Matsuura K, Kuno E, Nishida T. 2002 Homosexual tandem running as selfish herd in </w:t>
+        <w:t xml:space="preserve">Park YI, Bland JM, Raina AK. 2004 Factors affecting post-flight behavior in primary reproductives of the Formosan subterranean termite, Coptotermes formosanus (Isoptera: Rhinotermitidae). </w:t>
       </w:r>
       <w:r>
         <w:rPr>
@@ -6856,9 +6802,55 @@
           <w:iCs/>
           <w:sz w:val="20"/>
         </w:rPr>
-        <w:t xml:space="preserve">Reticulitermes </w:t>
-      </w:r>
-      <w:proofErr w:type="spellStart"/>
+        <w:t>Journal of Insect Physiology</w:t>
+      </w:r>
+      <w:r>
+        <w:rPr>
+          <w:rFonts w:ascii="PT Serif" w:hAnsi="PT Serif"/>
+          <w:sz w:val="20"/>
+        </w:rPr>
+        <w:t xml:space="preserve"> </w:t>
+      </w:r>
+      <w:r>
+        <w:rPr>
+          <w:rFonts w:ascii="PT Serif" w:hAnsi="PT Serif"/>
+          <w:b/>
+          <w:bCs/>
+          <w:sz w:val="20"/>
+        </w:rPr>
+        <w:t>50</w:t>
+      </w:r>
+      <w:r>
+        <w:rPr>
+          <w:rFonts w:ascii="PT Serif" w:hAnsi="PT Serif"/>
+          <w:sz w:val="20"/>
+        </w:rPr>
+        <w:t>, 539–546. (doi:10.1016/j.jinsphys.2004.03.010)</w:t>
+      </w:r>
+    </w:p>
+    <w:p>
+      <w:pPr>
+        <w:pStyle w:val="Bibliography"/>
+        <w:rPr>
+          <w:rFonts w:ascii="PT Serif" w:hAnsi="PT Serif"/>
+          <w:sz w:val="20"/>
+        </w:rPr>
+      </w:pPr>
+      <w:r>
+        <w:rPr>
+          <w:rFonts w:ascii="PT Serif" w:hAnsi="PT Serif"/>
+          <w:sz w:val="20"/>
+        </w:rPr>
+        <w:t>14.</w:t>
+      </w:r>
+      <w:r>
+        <w:rPr>
+          <w:rFonts w:ascii="PT Serif" w:hAnsi="PT Serif"/>
+          <w:sz w:val="20"/>
+        </w:rPr>
+        <w:tab/>
+        <w:t xml:space="preserve">Chouvenc T, Sillam-Dussès D, Robert A. 2020 Courtship behavior confusion in two subterranean termite species that evolved in allopatry (Blattodea, Rhinotermitidae, </w:t>
+      </w:r>
       <w:r>
         <w:rPr>
           <w:rFonts w:ascii="PT Serif" w:hAnsi="PT Serif"/>
@@ -6866,31 +6858,14 @@
           <w:iCs/>
           <w:sz w:val="20"/>
         </w:rPr>
-        <w:t>speratus</w:t>
-      </w:r>
-      <w:proofErr w:type="spellEnd"/>
-      <w:r>
-        <w:rPr>
-          <w:rFonts w:ascii="PT Serif" w:hAnsi="PT Serif"/>
-          <w:sz w:val="20"/>
-        </w:rPr>
-        <w:t xml:space="preserve">: novel </w:t>
-      </w:r>
-      <w:proofErr w:type="spellStart"/>
-      <w:r>
-        <w:rPr>
-          <w:rFonts w:ascii="PT Serif" w:hAnsi="PT Serif"/>
-          <w:sz w:val="20"/>
-        </w:rPr>
-        <w:t>antipredatory</w:t>
-      </w:r>
-      <w:proofErr w:type="spellEnd"/>
-      <w:r>
-        <w:rPr>
-          <w:rFonts w:ascii="PT Serif" w:hAnsi="PT Serif"/>
-          <w:sz w:val="20"/>
-        </w:rPr>
-        <w:t xml:space="preserve"> behavior in termites. </w:t>
+        <w:t>Coptotermes</w:t>
+      </w:r>
+      <w:r>
+        <w:rPr>
+          <w:rFonts w:ascii="PT Serif" w:hAnsi="PT Serif"/>
+          <w:sz w:val="20"/>
+        </w:rPr>
+        <w:t xml:space="preserve">). </w:t>
       </w:r>
       <w:r>
         <w:rPr>
@@ -6899,7 +6874,48 @@
           <w:iCs/>
           <w:sz w:val="20"/>
         </w:rPr>
-        <w:t>Journal of theoretical biology</w:t>
+        <w:t>Journal of Chemical Ecology</w:t>
+      </w:r>
+      <w:r>
+        <w:rPr>
+          <w:rFonts w:ascii="PT Serif" w:hAnsi="PT Serif"/>
+          <w:sz w:val="20"/>
+        </w:rPr>
+        <w:t xml:space="preserve"> , 1–14. (doi:10.1007/s10886-020-01178-2)</w:t>
+      </w:r>
+    </w:p>
+    <w:p>
+      <w:pPr>
+        <w:pStyle w:val="Bibliography"/>
+        <w:rPr>
+          <w:rFonts w:ascii="PT Serif" w:hAnsi="PT Serif"/>
+          <w:sz w:val="20"/>
+        </w:rPr>
+      </w:pPr>
+      <w:r>
+        <w:rPr>
+          <w:rFonts w:ascii="PT Serif" w:hAnsi="PT Serif"/>
+          <w:sz w:val="20"/>
+        </w:rPr>
+        <w:lastRenderedPageBreak/>
+        <w:t>15.</w:t>
+      </w:r>
+      <w:r>
+        <w:rPr>
+          <w:rFonts w:ascii="PT Serif" w:hAnsi="PT Serif"/>
+          <w:sz w:val="20"/>
+        </w:rPr>
+        <w:tab/>
+        <w:t xml:space="preserve">Chouvenc T, Helmick EE, Su N-Y. 2015 Hybridization of two major termite invaders as a consequence of human activity. </w:t>
+      </w:r>
+      <w:r>
+        <w:rPr>
+          <w:rFonts w:ascii="PT Serif" w:hAnsi="PT Serif"/>
+          <w:i/>
+          <w:iCs/>
+          <w:sz w:val="20"/>
+        </w:rPr>
+        <w:t>PLoS ONE</w:t>
       </w:r>
       <w:r>
         <w:rPr>
@@ -6915,39 +6931,14 @@
           <w:bCs/>
           <w:sz w:val="20"/>
         </w:rPr>
-        <w:t>214</w:t>
-      </w:r>
-      <w:r>
-        <w:rPr>
-          <w:rFonts w:ascii="PT Serif" w:hAnsi="PT Serif"/>
-          <w:sz w:val="20"/>
-        </w:rPr>
-        <w:t>, 63–70. (</w:t>
-      </w:r>
-      <w:proofErr w:type="spellStart"/>
-      <w:proofErr w:type="gramStart"/>
-      <w:r>
-        <w:rPr>
-          <w:rFonts w:ascii="PT Serif" w:hAnsi="PT Serif"/>
-          <w:sz w:val="20"/>
-        </w:rPr>
-        <w:t>doi:https</w:t>
-      </w:r>
-      <w:proofErr w:type="spellEnd"/>
-      <w:r>
-        <w:rPr>
-          <w:rFonts w:ascii="PT Serif" w:hAnsi="PT Serif"/>
-          <w:sz w:val="20"/>
-        </w:rPr>
-        <w:t>://doi.org/10.1101/2022.06.20.496918</w:t>
-      </w:r>
-      <w:proofErr w:type="gramEnd"/>
-      <w:r>
-        <w:rPr>
-          <w:rFonts w:ascii="PT Serif" w:hAnsi="PT Serif"/>
-          <w:sz w:val="20"/>
-        </w:rPr>
-        <w:t>)</w:t>
+        <w:t>10</w:t>
+      </w:r>
+      <w:r>
+        <w:rPr>
+          <w:rFonts w:ascii="PT Serif" w:hAnsi="PT Serif"/>
+          <w:sz w:val="20"/>
+        </w:rPr>
+        <w:t>, e0120745. (doi:10.1371/journal.pone.0120745)</w:t>
       </w:r>
     </w:p>
     <w:p>
@@ -6963,7 +6954,7 @@
           <w:rFonts w:ascii="PT Serif" w:hAnsi="PT Serif"/>
           <w:sz w:val="20"/>
         </w:rPr>
-        <w:t>12.</w:t>
+        <w:t>16.</w:t>
       </w:r>
       <w:r>
         <w:rPr>
@@ -6971,7 +6962,7 @@
           <w:sz w:val="20"/>
         </w:rPr>
         <w:tab/>
-        <w:t xml:space="preserve">Mizumoto N, Bourguignon T, Bailey NW. 2022 Ancestral sex-role plasticity facilitates the evolution of same-sex sexual behavior. </w:t>
+        <w:t xml:space="preserve">Mizumoto N, Lee SB, Valentini G, Chouvenc T, Pratt SC. 2021 Coordination of movement via complementary interactions of leaders and followers in termite mating pairs. </w:t>
       </w:r>
       <w:r>
         <w:rPr>
@@ -6980,7 +6971,7 @@
           <w:iCs/>
           <w:sz w:val="20"/>
         </w:rPr>
-        <w:t>Proceedings of the National Academy of Sciences of the United States of America</w:t>
+        <w:t>Proceedings of the Royal Society B: Biological Sciences</w:t>
       </w:r>
       <w:r>
         <w:rPr>
@@ -6996,14 +6987,14 @@
           <w:bCs/>
           <w:sz w:val="20"/>
         </w:rPr>
-        <w:t>119</w:t>
-      </w:r>
-      <w:r>
-        <w:rPr>
-          <w:rFonts w:ascii="PT Serif" w:hAnsi="PT Serif"/>
-          <w:sz w:val="20"/>
-        </w:rPr>
-        <w:t>, e2212401119. (doi:10.1073/pnas.2212401119)</w:t>
+        <w:t>288</w:t>
+      </w:r>
+      <w:r>
+        <w:rPr>
+          <w:rFonts w:ascii="PT Serif" w:hAnsi="PT Serif"/>
+          <w:sz w:val="20"/>
+        </w:rPr>
+        <w:t>, 20210998. (doi:10.1098/rspb.2021.0998)</w:t>
       </w:r>
     </w:p>
     <w:p>
@@ -7019,7 +7010,7 @@
           <w:rFonts w:ascii="PT Serif" w:hAnsi="PT Serif"/>
           <w:sz w:val="20"/>
         </w:rPr>
-        <w:t>13.</w:t>
+        <w:t>17.</w:t>
       </w:r>
       <w:r>
         <w:rPr>
@@ -7027,71 +7018,7 @@
           <w:sz w:val="20"/>
         </w:rPr>
         <w:tab/>
-        <w:t xml:space="preserve">Park YI, Bland JM, Raina AK. 2004 Factors affecting post-flight behavior in primary </w:t>
-      </w:r>
-      <w:proofErr w:type="spellStart"/>
-      <w:r>
-        <w:rPr>
-          <w:rFonts w:ascii="PT Serif" w:hAnsi="PT Serif"/>
-          <w:sz w:val="20"/>
-        </w:rPr>
-        <w:t>reproductives</w:t>
-      </w:r>
-      <w:proofErr w:type="spellEnd"/>
-      <w:r>
-        <w:rPr>
-          <w:rFonts w:ascii="PT Serif" w:hAnsi="PT Serif"/>
-          <w:sz w:val="20"/>
-        </w:rPr>
-        <w:t xml:space="preserve"> of the Formosan subterranean termite, </w:t>
-      </w:r>
-      <w:proofErr w:type="spellStart"/>
-      <w:r>
-        <w:rPr>
-          <w:rFonts w:ascii="PT Serif" w:hAnsi="PT Serif"/>
-          <w:sz w:val="20"/>
-        </w:rPr>
-        <w:t>Coptotermes</w:t>
-      </w:r>
-      <w:proofErr w:type="spellEnd"/>
-      <w:r>
-        <w:rPr>
-          <w:rFonts w:ascii="PT Serif" w:hAnsi="PT Serif"/>
-          <w:sz w:val="20"/>
-        </w:rPr>
-        <w:t xml:space="preserve"> </w:t>
-      </w:r>
-      <w:proofErr w:type="spellStart"/>
-      <w:r>
-        <w:rPr>
-          <w:rFonts w:ascii="PT Serif" w:hAnsi="PT Serif"/>
-          <w:sz w:val="20"/>
-        </w:rPr>
-        <w:t>formosanus</w:t>
-      </w:r>
-      <w:proofErr w:type="spellEnd"/>
-      <w:r>
-        <w:rPr>
-          <w:rFonts w:ascii="PT Serif" w:hAnsi="PT Serif"/>
-          <w:sz w:val="20"/>
-        </w:rPr>
-        <w:t xml:space="preserve"> (Isoptera: </w:t>
-      </w:r>
-      <w:proofErr w:type="spellStart"/>
-      <w:r>
-        <w:rPr>
-          <w:rFonts w:ascii="PT Serif" w:hAnsi="PT Serif"/>
-          <w:sz w:val="20"/>
-        </w:rPr>
-        <w:t>Rhinotermitidae</w:t>
-      </w:r>
-      <w:proofErr w:type="spellEnd"/>
-      <w:r>
-        <w:rPr>
-          <w:rFonts w:ascii="PT Serif" w:hAnsi="PT Serif"/>
-          <w:sz w:val="20"/>
-        </w:rPr>
-        <w:t xml:space="preserve">). </w:t>
+        <w:t xml:space="preserve">Yamanaka O, Takeuchi R. 2018 UMATracker: An intuitive image-based tracking platform. </w:t>
       </w:r>
       <w:r>
         <w:rPr>
@@ -7100,7 +7027,7 @@
           <w:iCs/>
           <w:sz w:val="20"/>
         </w:rPr>
-        <w:t>Journal of Insect Physiology</w:t>
+        <w:t>Journal of Experimental Biology</w:t>
       </w:r>
       <w:r>
         <w:rPr>
@@ -7116,30 +7043,14 @@
           <w:bCs/>
           <w:sz w:val="20"/>
         </w:rPr>
-        <w:t>50</w:t>
-      </w:r>
-      <w:r>
-        <w:rPr>
-          <w:rFonts w:ascii="PT Serif" w:hAnsi="PT Serif"/>
-          <w:sz w:val="20"/>
-        </w:rPr>
-        <w:t>, 539–546. (</w:t>
-      </w:r>
-      <w:proofErr w:type="gramStart"/>
-      <w:r>
-        <w:rPr>
-          <w:rFonts w:ascii="PT Serif" w:hAnsi="PT Serif"/>
-          <w:sz w:val="20"/>
-        </w:rPr>
-        <w:t>doi:10.1016/j.jinsphys</w:t>
-      </w:r>
-      <w:proofErr w:type="gramEnd"/>
-      <w:r>
-        <w:rPr>
-          <w:rFonts w:ascii="PT Serif" w:hAnsi="PT Serif"/>
-          <w:sz w:val="20"/>
-        </w:rPr>
-        <w:t>.2004.03.010)</w:t>
+        <w:t>221</w:t>
+      </w:r>
+      <w:r>
+        <w:rPr>
+          <w:rFonts w:ascii="PT Serif" w:hAnsi="PT Serif"/>
+          <w:sz w:val="20"/>
+        </w:rPr>
+        <w:t>, 1–24. (doi:10.1242/jeb.182469)</w:t>
       </w:r>
     </w:p>
     <w:p>
@@ -7155,7 +7066,7 @@
           <w:rFonts w:ascii="PT Serif" w:hAnsi="PT Serif"/>
           <w:sz w:val="20"/>
         </w:rPr>
-        <w:t>14.</w:t>
+        <w:t>18.</w:t>
       </w:r>
       <w:r>
         <w:rPr>
@@ -7163,88 +7074,8 @@
           <w:sz w:val="20"/>
         </w:rPr>
         <w:tab/>
-      </w:r>
-      <w:proofErr w:type="spellStart"/>
-      <w:r>
-        <w:rPr>
-          <w:rFonts w:ascii="PT Serif" w:hAnsi="PT Serif"/>
-          <w:sz w:val="20"/>
-        </w:rPr>
-        <w:t>Chouvenc</w:t>
-      </w:r>
-      <w:proofErr w:type="spellEnd"/>
-      <w:r>
-        <w:rPr>
-          <w:rFonts w:ascii="PT Serif" w:hAnsi="PT Serif"/>
-          <w:sz w:val="20"/>
-        </w:rPr>
-        <w:t xml:space="preserve"> T, </w:t>
-      </w:r>
-      <w:proofErr w:type="spellStart"/>
-      <w:r>
-        <w:rPr>
-          <w:rFonts w:ascii="PT Serif" w:hAnsi="PT Serif"/>
-          <w:sz w:val="20"/>
-        </w:rPr>
-        <w:t>Sillam-Dussès</w:t>
-      </w:r>
-      <w:proofErr w:type="spellEnd"/>
-      <w:r>
-        <w:rPr>
-          <w:rFonts w:ascii="PT Serif" w:hAnsi="PT Serif"/>
-          <w:sz w:val="20"/>
-        </w:rPr>
-        <w:t xml:space="preserve"> D, Robert A. 2020 Courtship behavior confusion in two subterranean termite species that evolved in </w:t>
-      </w:r>
-      <w:proofErr w:type="spellStart"/>
-      <w:r>
-        <w:rPr>
-          <w:rFonts w:ascii="PT Serif" w:hAnsi="PT Serif"/>
-          <w:sz w:val="20"/>
-        </w:rPr>
-        <w:t>allopatry</w:t>
-      </w:r>
-      <w:proofErr w:type="spellEnd"/>
-      <w:r>
-        <w:rPr>
-          <w:rFonts w:ascii="PT Serif" w:hAnsi="PT Serif"/>
-          <w:sz w:val="20"/>
-        </w:rPr>
-        <w:t xml:space="preserve"> (</w:t>
-      </w:r>
-      <w:proofErr w:type="spellStart"/>
-      <w:r>
-        <w:rPr>
-          <w:rFonts w:ascii="PT Serif" w:hAnsi="PT Serif"/>
-          <w:sz w:val="20"/>
-        </w:rPr>
-        <w:t>Blattodea</w:t>
-      </w:r>
-      <w:proofErr w:type="spellEnd"/>
-      <w:r>
-        <w:rPr>
-          <w:rFonts w:ascii="PT Serif" w:hAnsi="PT Serif"/>
-          <w:sz w:val="20"/>
-        </w:rPr>
-        <w:t xml:space="preserve">, </w:t>
-      </w:r>
-      <w:proofErr w:type="spellStart"/>
-      <w:r>
-        <w:rPr>
-          <w:rFonts w:ascii="PT Serif" w:hAnsi="PT Serif"/>
-          <w:sz w:val="20"/>
-        </w:rPr>
-        <w:t>Rhinotermitidae</w:t>
-      </w:r>
-      <w:proofErr w:type="spellEnd"/>
-      <w:r>
-        <w:rPr>
-          <w:rFonts w:ascii="PT Serif" w:hAnsi="PT Serif"/>
-          <w:sz w:val="20"/>
-        </w:rPr>
-        <w:t xml:space="preserve">, </w:t>
-      </w:r>
-      <w:proofErr w:type="spellStart"/>
+        <w:t xml:space="preserve">Valentini G, Mizumoto N, Pratt SC, Pavlic TP, Walker SI. 2020 Revealing the structure of information flows discriminates similar animal social behaviors. </w:t>
+      </w:r>
       <w:r>
         <w:rPr>
           <w:rFonts w:ascii="PT Serif" w:hAnsi="PT Serif"/>
@@ -7252,15 +7083,54 @@
           <w:iCs/>
           <w:sz w:val="20"/>
         </w:rPr>
-        <w:t>Coptotermes</w:t>
-      </w:r>
-      <w:proofErr w:type="spellEnd"/>
-      <w:r>
-        <w:rPr>
-          <w:rFonts w:ascii="PT Serif" w:hAnsi="PT Serif"/>
-          <w:sz w:val="20"/>
-        </w:rPr>
-        <w:t xml:space="preserve">). </w:t>
+        <w:t>eLife</w:t>
+      </w:r>
+      <w:r>
+        <w:rPr>
+          <w:rFonts w:ascii="PT Serif" w:hAnsi="PT Serif"/>
+          <w:sz w:val="20"/>
+        </w:rPr>
+        <w:t xml:space="preserve"> </w:t>
+      </w:r>
+      <w:r>
+        <w:rPr>
+          <w:rFonts w:ascii="PT Serif" w:hAnsi="PT Serif"/>
+          <w:b/>
+          <w:bCs/>
+          <w:sz w:val="20"/>
+        </w:rPr>
+        <w:t>9</w:t>
+      </w:r>
+      <w:r>
+        <w:rPr>
+          <w:rFonts w:ascii="PT Serif" w:hAnsi="PT Serif"/>
+          <w:sz w:val="20"/>
+        </w:rPr>
+        <w:t>, e55395. (doi:10.7554/eLife.55395)</w:t>
+      </w:r>
+    </w:p>
+    <w:p>
+      <w:pPr>
+        <w:pStyle w:val="Bibliography"/>
+        <w:rPr>
+          <w:rFonts w:ascii="PT Serif" w:hAnsi="PT Serif"/>
+          <w:sz w:val="20"/>
+        </w:rPr>
+      </w:pPr>
+      <w:r>
+        <w:rPr>
+          <w:rFonts w:ascii="PT Serif" w:hAnsi="PT Serif"/>
+          <w:sz w:val="20"/>
+        </w:rPr>
+        <w:t>19.</w:t>
+      </w:r>
+      <w:r>
+        <w:rPr>
+          <w:rFonts w:ascii="PT Serif" w:hAnsi="PT Serif"/>
+          <w:sz w:val="20"/>
+        </w:rPr>
+        <w:tab/>
+        <w:t xml:space="preserve">Mizumoto N, Dobata S. 2019 Adaptive switch to sexually dimorphic movements by partner-seeking termites. </w:t>
       </w:r>
       <w:r>
         <w:rPr>
@@ -7269,9 +7139,79 @@
           <w:iCs/>
           <w:sz w:val="20"/>
         </w:rPr>
-        <w:t xml:space="preserve">Journal of Chemical </w:t>
-      </w:r>
-      <w:proofErr w:type="gramStart"/>
+        <w:t>Science Advances</w:t>
+      </w:r>
+      <w:r>
+        <w:rPr>
+          <w:rFonts w:ascii="PT Serif" w:hAnsi="PT Serif"/>
+          <w:sz w:val="20"/>
+        </w:rPr>
+        <w:t xml:space="preserve"> </w:t>
+      </w:r>
+      <w:r>
+        <w:rPr>
+          <w:rFonts w:ascii="PT Serif" w:hAnsi="PT Serif"/>
+          <w:b/>
+          <w:bCs/>
+          <w:sz w:val="20"/>
+        </w:rPr>
+        <w:t>5</w:t>
+      </w:r>
+      <w:r>
+        <w:rPr>
+          <w:rFonts w:ascii="PT Serif" w:hAnsi="PT Serif"/>
+          <w:sz w:val="20"/>
+        </w:rPr>
+        <w:t>, eaau6108. (doi:10.1126/sciadv.aau6108)</w:t>
+      </w:r>
+    </w:p>
+    <w:p>
+      <w:pPr>
+        <w:pStyle w:val="Bibliography"/>
+        <w:rPr>
+          <w:rFonts w:ascii="PT Serif" w:hAnsi="PT Serif"/>
+          <w:sz w:val="20"/>
+        </w:rPr>
+      </w:pPr>
+      <w:r>
+        <w:rPr>
+          <w:rFonts w:ascii="PT Serif" w:hAnsi="PT Serif"/>
+          <w:sz w:val="20"/>
+        </w:rPr>
+        <w:t>20.</w:t>
+      </w:r>
+      <w:r>
+        <w:rPr>
+          <w:rFonts w:ascii="PT Serif" w:hAnsi="PT Serif"/>
+          <w:sz w:val="20"/>
+        </w:rPr>
+        <w:tab/>
+        <w:t xml:space="preserve">Therneau TM. 2015 coxme: mixed effects Cox models. </w:t>
+      </w:r>
+    </w:p>
+    <w:p>
+      <w:pPr>
+        <w:pStyle w:val="Bibliography"/>
+        <w:rPr>
+          <w:rFonts w:ascii="PT Serif" w:hAnsi="PT Serif"/>
+          <w:sz w:val="20"/>
+        </w:rPr>
+      </w:pPr>
+      <w:r>
+        <w:rPr>
+          <w:rFonts w:ascii="PT Serif" w:hAnsi="PT Serif"/>
+          <w:sz w:val="20"/>
+        </w:rPr>
+        <w:t>21.</w:t>
+      </w:r>
+      <w:r>
+        <w:rPr>
+          <w:rFonts w:ascii="PT Serif" w:hAnsi="PT Serif"/>
+          <w:sz w:val="20"/>
+        </w:rPr>
+        <w:tab/>
+        <w:t xml:space="preserve">Warton DI, Hui FKC. 2011 The arcsine is asinine: The analysis of proportions in ecology. </w:t>
+      </w:r>
       <w:r>
         <w:rPr>
           <w:rFonts w:ascii="PT Serif" w:hAnsi="PT Serif"/>
@@ -7286,15 +7226,23 @@
           <w:rFonts w:ascii="PT Serif" w:hAnsi="PT Serif"/>
           <w:sz w:val="20"/>
         </w:rPr>
-        <w:t xml:space="preserve"> ,</w:t>
-      </w:r>
-      <w:proofErr w:type="gramEnd"/>
-      <w:r>
-        <w:rPr>
-          <w:rFonts w:ascii="PT Serif" w:hAnsi="PT Serif"/>
-          <w:sz w:val="20"/>
-        </w:rPr>
-        <w:t xml:space="preserve"> 1–14. (doi:10.1007/s10886-020-01178-2)</w:t>
+        <w:t xml:space="preserve"> </w:t>
+      </w:r>
+      <w:r>
+        <w:rPr>
+          <w:rFonts w:ascii="PT Serif" w:hAnsi="PT Serif"/>
+          <w:b/>
+          <w:bCs/>
+          <w:sz w:val="20"/>
+        </w:rPr>
+        <w:t>92</w:t>
+      </w:r>
+      <w:r>
+        <w:rPr>
+          <w:rFonts w:ascii="PT Serif" w:hAnsi="PT Serif"/>
+          <w:sz w:val="20"/>
+        </w:rPr>
+        <w:t>, 3–10. (doi:10.1890/10-0340.1)</w:t>
       </w:r>
     </w:p>
     <w:p>
@@ -7310,8 +7258,7 @@
           <w:rFonts w:ascii="PT Serif" w:hAnsi="PT Serif"/>
           <w:sz w:val="20"/>
         </w:rPr>
-        <w:lastRenderedPageBreak/>
-        <w:t>15.</w:t>
+        <w:t>22.</w:t>
       </w:r>
       <w:r>
         <w:rPr>
@@ -7319,40 +7266,32 @@
           <w:sz w:val="20"/>
         </w:rPr>
         <w:tab/>
-      </w:r>
-      <w:proofErr w:type="spellStart"/>
-      <w:r>
-        <w:rPr>
-          <w:rFonts w:ascii="PT Serif" w:hAnsi="PT Serif"/>
-          <w:sz w:val="20"/>
-        </w:rPr>
-        <w:t>Chouvenc</w:t>
-      </w:r>
-      <w:proofErr w:type="spellEnd"/>
-      <w:r>
-        <w:rPr>
-          <w:rFonts w:ascii="PT Serif" w:hAnsi="PT Serif"/>
-          <w:sz w:val="20"/>
-        </w:rPr>
-        <w:t xml:space="preserve"> T, Helmick EE, Su N-Y. 2015 Hybridization of two major termite invaders </w:t>
-      </w:r>
-      <w:proofErr w:type="gramStart"/>
-      <w:r>
-        <w:rPr>
-          <w:rFonts w:ascii="PT Serif" w:hAnsi="PT Serif"/>
-          <w:sz w:val="20"/>
-        </w:rPr>
-        <w:t>as a consequence of</w:t>
-      </w:r>
-      <w:proofErr w:type="gramEnd"/>
-      <w:r>
-        <w:rPr>
-          <w:rFonts w:ascii="PT Serif" w:hAnsi="PT Serif"/>
-          <w:sz w:val="20"/>
-        </w:rPr>
-        <w:t xml:space="preserve"> human activity. </w:t>
-      </w:r>
-      <w:proofErr w:type="spellStart"/>
+        <w:t xml:space="preserve">R Core Team. 2023 R: A language and environment for statistical computing. </w:t>
+      </w:r>
+    </w:p>
+    <w:p>
+      <w:pPr>
+        <w:pStyle w:val="Bibliography"/>
+        <w:rPr>
+          <w:rFonts w:ascii="PT Serif" w:hAnsi="PT Serif"/>
+          <w:sz w:val="20"/>
+        </w:rPr>
+      </w:pPr>
+      <w:r>
+        <w:rPr>
+          <w:rFonts w:ascii="PT Serif" w:hAnsi="PT Serif"/>
+          <w:sz w:val="20"/>
+        </w:rPr>
+        <w:t>23.</w:t>
+      </w:r>
+      <w:r>
+        <w:rPr>
+          <w:rFonts w:ascii="PT Serif" w:hAnsi="PT Serif"/>
+          <w:sz w:val="20"/>
+        </w:rPr>
+        <w:tab/>
+        <w:t xml:space="preserve">Li G, Zou X, Lei C, Huang Q. 2013 Antipredator behavior produced by heterosexual and homosexual tandem running in the termite </w:t>
+      </w:r>
       <w:r>
         <w:rPr>
           <w:rFonts w:ascii="PT Serif" w:hAnsi="PT Serif"/>
@@ -7360,9 +7299,15 @@
           <w:iCs/>
           <w:sz w:val="20"/>
         </w:rPr>
-        <w:t>PLoS</w:t>
-      </w:r>
-      <w:proofErr w:type="spellEnd"/>
+        <w:t>Reticulitermes chinensis</w:t>
+      </w:r>
+      <w:r>
+        <w:rPr>
+          <w:rFonts w:ascii="PT Serif" w:hAnsi="PT Serif"/>
+          <w:sz w:val="20"/>
+        </w:rPr>
+        <w:t xml:space="preserve"> (Isoptera: Rhinotermitidae). </w:t>
+      </w:r>
       <w:r>
         <w:rPr>
           <w:rFonts w:ascii="PT Serif" w:hAnsi="PT Serif"/>
@@ -7370,7 +7315,7 @@
           <w:iCs/>
           <w:sz w:val="20"/>
         </w:rPr>
-        <w:t xml:space="preserve"> ONE</w:t>
+        <w:t>Sociobiology</w:t>
       </w:r>
       <w:r>
         <w:rPr>
@@ -7386,30 +7331,14 @@
           <w:bCs/>
           <w:sz w:val="20"/>
         </w:rPr>
-        <w:t>10</w:t>
-      </w:r>
-      <w:r>
-        <w:rPr>
-          <w:rFonts w:ascii="PT Serif" w:hAnsi="PT Serif"/>
-          <w:sz w:val="20"/>
-        </w:rPr>
-        <w:t>, e0120745. (</w:t>
-      </w:r>
-      <w:proofErr w:type="gramStart"/>
-      <w:r>
-        <w:rPr>
-          <w:rFonts w:ascii="PT Serif" w:hAnsi="PT Serif"/>
-          <w:sz w:val="20"/>
-        </w:rPr>
-        <w:t>doi:10.1371/journal.pone</w:t>
-      </w:r>
-      <w:proofErr w:type="gramEnd"/>
-      <w:r>
-        <w:rPr>
-          <w:rFonts w:ascii="PT Serif" w:hAnsi="PT Serif"/>
-          <w:sz w:val="20"/>
-        </w:rPr>
-        <w:t>.0120745)</w:t>
+        <w:t>60</w:t>
+      </w:r>
+      <w:r>
+        <w:rPr>
+          <w:rFonts w:ascii="PT Serif" w:hAnsi="PT Serif"/>
+          <w:sz w:val="20"/>
+        </w:rPr>
+        <w:t>, 198–203. (doi:DOI: 10.13102/sociobiology.v60i2.198-203)</w:t>
       </w:r>
     </w:p>
     <w:p>
@@ -7425,7 +7354,7 @@
           <w:rFonts w:ascii="PT Serif" w:hAnsi="PT Serif"/>
           <w:sz w:val="20"/>
         </w:rPr>
-        <w:t>16.</w:t>
+        <w:t>24.</w:t>
       </w:r>
       <w:r>
         <w:rPr>
@@ -7433,23 +7362,7 @@
           <w:sz w:val="20"/>
         </w:rPr>
         <w:tab/>
-        <w:t xml:space="preserve">Mizumoto N, Lee SB, Valentini G, </w:t>
-      </w:r>
-      <w:proofErr w:type="spellStart"/>
-      <w:r>
-        <w:rPr>
-          <w:rFonts w:ascii="PT Serif" w:hAnsi="PT Serif"/>
-          <w:sz w:val="20"/>
-        </w:rPr>
-        <w:t>Chouvenc</w:t>
-      </w:r>
-      <w:proofErr w:type="spellEnd"/>
-      <w:r>
-        <w:rPr>
-          <w:rFonts w:ascii="PT Serif" w:hAnsi="PT Serif"/>
-          <w:sz w:val="20"/>
-        </w:rPr>
-        <w:t xml:space="preserve"> T, Pratt SC. 2021 Coordination of movement via complementary interactions of leaders and followers in termite mating pairs. </w:t>
+        <w:t xml:space="preserve">Matsuura K, Fujimoto M, Goka K. 2004 Sexual and asexual colony foundation and the mechanism of facultative parthenogenesis in the termite Reticulitermes speratus (Isoptera, Rhinotermitidae). </w:t>
       </w:r>
       <w:r>
         <w:rPr>
@@ -7458,625 +7371,8 @@
           <w:iCs/>
           <w:sz w:val="20"/>
         </w:rPr>
-        <w:t>Proceedings of the Royal Society B: Biological Sciences</w:t>
-      </w:r>
-      <w:r>
-        <w:rPr>
-          <w:rFonts w:ascii="PT Serif" w:hAnsi="PT Serif"/>
-          <w:sz w:val="20"/>
-        </w:rPr>
-        <w:t xml:space="preserve"> </w:t>
-      </w:r>
-      <w:r>
-        <w:rPr>
-          <w:rFonts w:ascii="PT Serif" w:hAnsi="PT Serif"/>
-          <w:b/>
-          <w:bCs/>
-          <w:sz w:val="20"/>
-        </w:rPr>
-        <w:t>288</w:t>
-      </w:r>
-      <w:r>
-        <w:rPr>
-          <w:rFonts w:ascii="PT Serif" w:hAnsi="PT Serif"/>
-          <w:sz w:val="20"/>
-        </w:rPr>
-        <w:t>, 20210998. (doi:10.1098/rspb.2021.0998)</w:t>
-      </w:r>
-    </w:p>
-    <w:p>
-      <w:pPr>
-        <w:pStyle w:val="Bibliography"/>
-        <w:rPr>
-          <w:rFonts w:ascii="PT Serif" w:hAnsi="PT Serif"/>
-          <w:sz w:val="20"/>
-        </w:rPr>
-      </w:pPr>
-      <w:r>
-        <w:rPr>
-          <w:rFonts w:ascii="PT Serif" w:hAnsi="PT Serif"/>
-          <w:sz w:val="20"/>
-        </w:rPr>
-        <w:t>17.</w:t>
-      </w:r>
-      <w:r>
-        <w:rPr>
-          <w:rFonts w:ascii="PT Serif" w:hAnsi="PT Serif"/>
-          <w:sz w:val="20"/>
-        </w:rPr>
-        <w:tab/>
-        <w:t xml:space="preserve">Yamanaka O, Takeuchi R. 2018 </w:t>
-      </w:r>
-      <w:proofErr w:type="spellStart"/>
-      <w:r>
-        <w:rPr>
-          <w:rFonts w:ascii="PT Serif" w:hAnsi="PT Serif"/>
-          <w:sz w:val="20"/>
-        </w:rPr>
-        <w:t>UMATracker</w:t>
-      </w:r>
-      <w:proofErr w:type="spellEnd"/>
-      <w:r>
-        <w:rPr>
-          <w:rFonts w:ascii="PT Serif" w:hAnsi="PT Serif"/>
-          <w:sz w:val="20"/>
-        </w:rPr>
-        <w:t xml:space="preserve">: An intuitive image-based tracking platform. </w:t>
-      </w:r>
-      <w:r>
-        <w:rPr>
-          <w:rFonts w:ascii="PT Serif" w:hAnsi="PT Serif"/>
-          <w:i/>
-          <w:iCs/>
-          <w:sz w:val="20"/>
-        </w:rPr>
-        <w:t>Journal of Experimental Biology</w:t>
-      </w:r>
-      <w:r>
-        <w:rPr>
-          <w:rFonts w:ascii="PT Serif" w:hAnsi="PT Serif"/>
-          <w:sz w:val="20"/>
-        </w:rPr>
-        <w:t xml:space="preserve"> </w:t>
-      </w:r>
-      <w:r>
-        <w:rPr>
-          <w:rFonts w:ascii="PT Serif" w:hAnsi="PT Serif"/>
-          <w:b/>
-          <w:bCs/>
-          <w:sz w:val="20"/>
-        </w:rPr>
-        <w:t>221</w:t>
-      </w:r>
-      <w:r>
-        <w:rPr>
-          <w:rFonts w:ascii="PT Serif" w:hAnsi="PT Serif"/>
-          <w:sz w:val="20"/>
-        </w:rPr>
-        <w:t>, 1–24. (doi:10.1242/jeb.182469)</w:t>
-      </w:r>
-    </w:p>
-    <w:p>
-      <w:pPr>
-        <w:pStyle w:val="Bibliography"/>
-        <w:rPr>
-          <w:rFonts w:ascii="PT Serif" w:hAnsi="PT Serif"/>
-          <w:sz w:val="20"/>
-        </w:rPr>
-      </w:pPr>
-      <w:r>
-        <w:rPr>
-          <w:rFonts w:ascii="PT Serif" w:hAnsi="PT Serif"/>
-          <w:sz w:val="20"/>
-        </w:rPr>
-        <w:t>18.</w:t>
-      </w:r>
-      <w:r>
-        <w:rPr>
-          <w:rFonts w:ascii="PT Serif" w:hAnsi="PT Serif"/>
-          <w:sz w:val="20"/>
-        </w:rPr>
-        <w:tab/>
-        <w:t xml:space="preserve">Valentini G, Mizumoto N, Pratt SC, Pavlic TP, Walker SI. 2020 Revealing the structure of information flows discriminates similar animal social behaviors. </w:t>
-      </w:r>
-      <w:proofErr w:type="spellStart"/>
-      <w:r>
-        <w:rPr>
-          <w:rFonts w:ascii="PT Serif" w:hAnsi="PT Serif"/>
-          <w:i/>
-          <w:iCs/>
-          <w:sz w:val="20"/>
-        </w:rPr>
-        <w:t>eLife</w:t>
-      </w:r>
-      <w:proofErr w:type="spellEnd"/>
-      <w:r>
-        <w:rPr>
-          <w:rFonts w:ascii="PT Serif" w:hAnsi="PT Serif"/>
-          <w:sz w:val="20"/>
-        </w:rPr>
-        <w:t xml:space="preserve"> </w:t>
-      </w:r>
-      <w:r>
-        <w:rPr>
-          <w:rFonts w:ascii="PT Serif" w:hAnsi="PT Serif"/>
-          <w:b/>
-          <w:bCs/>
-          <w:sz w:val="20"/>
-        </w:rPr>
-        <w:t>9</w:t>
-      </w:r>
-      <w:r>
-        <w:rPr>
-          <w:rFonts w:ascii="PT Serif" w:hAnsi="PT Serif"/>
-          <w:sz w:val="20"/>
-        </w:rPr>
-        <w:t>, e55395. (doi:10.7554/eLife.55395)</w:t>
-      </w:r>
-    </w:p>
-    <w:p>
-      <w:pPr>
-        <w:pStyle w:val="Bibliography"/>
-        <w:rPr>
-          <w:rFonts w:ascii="PT Serif" w:hAnsi="PT Serif"/>
-          <w:sz w:val="20"/>
-        </w:rPr>
-      </w:pPr>
-      <w:r>
-        <w:rPr>
-          <w:rFonts w:ascii="PT Serif" w:hAnsi="PT Serif"/>
-          <w:sz w:val="20"/>
-        </w:rPr>
-        <w:t>19.</w:t>
-      </w:r>
-      <w:r>
-        <w:rPr>
-          <w:rFonts w:ascii="PT Serif" w:hAnsi="PT Serif"/>
-          <w:sz w:val="20"/>
-        </w:rPr>
-        <w:tab/>
-        <w:t xml:space="preserve">Mizumoto N, </w:t>
-      </w:r>
-      <w:proofErr w:type="spellStart"/>
-      <w:r>
-        <w:rPr>
-          <w:rFonts w:ascii="PT Serif" w:hAnsi="PT Serif"/>
-          <w:sz w:val="20"/>
-        </w:rPr>
-        <w:t>Dobata</w:t>
-      </w:r>
-      <w:proofErr w:type="spellEnd"/>
-      <w:r>
-        <w:rPr>
-          <w:rFonts w:ascii="PT Serif" w:hAnsi="PT Serif"/>
-          <w:sz w:val="20"/>
-        </w:rPr>
-        <w:t xml:space="preserve"> S. 2019 Adaptive switch to sexually dimorphic movements by partner-seeking termites. </w:t>
-      </w:r>
-      <w:r>
-        <w:rPr>
-          <w:rFonts w:ascii="PT Serif" w:hAnsi="PT Serif"/>
-          <w:i/>
-          <w:iCs/>
-          <w:sz w:val="20"/>
-        </w:rPr>
-        <w:t>Science Advances</w:t>
-      </w:r>
-      <w:r>
-        <w:rPr>
-          <w:rFonts w:ascii="PT Serif" w:hAnsi="PT Serif"/>
-          <w:sz w:val="20"/>
-        </w:rPr>
-        <w:t xml:space="preserve"> </w:t>
-      </w:r>
-      <w:r>
-        <w:rPr>
-          <w:rFonts w:ascii="PT Serif" w:hAnsi="PT Serif"/>
-          <w:b/>
-          <w:bCs/>
-          <w:sz w:val="20"/>
-        </w:rPr>
-        <w:t>5</w:t>
-      </w:r>
-      <w:r>
-        <w:rPr>
-          <w:rFonts w:ascii="PT Serif" w:hAnsi="PT Serif"/>
-          <w:sz w:val="20"/>
-        </w:rPr>
-        <w:t>, eaau6108. (doi:10.1126/</w:t>
-      </w:r>
-      <w:proofErr w:type="gramStart"/>
-      <w:r>
-        <w:rPr>
-          <w:rFonts w:ascii="PT Serif" w:hAnsi="PT Serif"/>
-          <w:sz w:val="20"/>
-        </w:rPr>
-        <w:t>sciadv.aau</w:t>
-      </w:r>
-      <w:proofErr w:type="gramEnd"/>
-      <w:r>
-        <w:rPr>
-          <w:rFonts w:ascii="PT Serif" w:hAnsi="PT Serif"/>
-          <w:sz w:val="20"/>
-        </w:rPr>
-        <w:t>6108)</w:t>
-      </w:r>
-    </w:p>
-    <w:p>
-      <w:pPr>
-        <w:pStyle w:val="Bibliography"/>
-        <w:rPr>
-          <w:rFonts w:ascii="PT Serif" w:hAnsi="PT Serif"/>
-          <w:sz w:val="20"/>
-        </w:rPr>
-      </w:pPr>
-      <w:r>
-        <w:rPr>
-          <w:rFonts w:ascii="PT Serif" w:hAnsi="PT Serif"/>
-          <w:sz w:val="20"/>
-        </w:rPr>
-        <w:t>20.</w:t>
-      </w:r>
-      <w:r>
-        <w:rPr>
-          <w:rFonts w:ascii="PT Serif" w:hAnsi="PT Serif"/>
-          <w:sz w:val="20"/>
-        </w:rPr>
-        <w:tab/>
-      </w:r>
-      <w:proofErr w:type="spellStart"/>
-      <w:r>
-        <w:rPr>
-          <w:rFonts w:ascii="PT Serif" w:hAnsi="PT Serif"/>
-          <w:sz w:val="20"/>
-        </w:rPr>
-        <w:t>Therneau</w:t>
-      </w:r>
-      <w:proofErr w:type="spellEnd"/>
-      <w:r>
-        <w:rPr>
-          <w:rFonts w:ascii="PT Serif" w:hAnsi="PT Serif"/>
-          <w:sz w:val="20"/>
-        </w:rPr>
-        <w:t xml:space="preserve"> TM. 2015 </w:t>
-      </w:r>
-      <w:proofErr w:type="spellStart"/>
-      <w:r>
-        <w:rPr>
-          <w:rFonts w:ascii="PT Serif" w:hAnsi="PT Serif"/>
-          <w:sz w:val="20"/>
-        </w:rPr>
-        <w:t>coxme</w:t>
-      </w:r>
-      <w:proofErr w:type="spellEnd"/>
-      <w:r>
-        <w:rPr>
-          <w:rFonts w:ascii="PT Serif" w:hAnsi="PT Serif"/>
-          <w:sz w:val="20"/>
-        </w:rPr>
-        <w:t xml:space="preserve">: mixed effects Cox models. </w:t>
-      </w:r>
-    </w:p>
-    <w:p>
-      <w:pPr>
-        <w:pStyle w:val="Bibliography"/>
-        <w:rPr>
-          <w:rFonts w:ascii="PT Serif" w:hAnsi="PT Serif"/>
-          <w:sz w:val="20"/>
-        </w:rPr>
-      </w:pPr>
-      <w:r>
-        <w:rPr>
-          <w:rFonts w:ascii="PT Serif" w:hAnsi="PT Serif"/>
-          <w:sz w:val="20"/>
-        </w:rPr>
-        <w:t>21.</w:t>
-      </w:r>
-      <w:r>
-        <w:rPr>
-          <w:rFonts w:ascii="PT Serif" w:hAnsi="PT Serif"/>
-          <w:sz w:val="20"/>
-        </w:rPr>
-        <w:tab/>
-        <w:t xml:space="preserve">Warton DI, Hui FKC. </w:t>
-      </w:r>
-      <w:proofErr w:type="gramStart"/>
-      <w:r>
-        <w:rPr>
-          <w:rFonts w:ascii="PT Serif" w:hAnsi="PT Serif"/>
-          <w:sz w:val="20"/>
-        </w:rPr>
-        <w:t>2011 The arcsine</w:t>
-      </w:r>
-      <w:proofErr w:type="gramEnd"/>
-      <w:r>
-        <w:rPr>
-          <w:rFonts w:ascii="PT Serif" w:hAnsi="PT Serif"/>
-          <w:sz w:val="20"/>
-        </w:rPr>
-        <w:t xml:space="preserve"> is asinine: The analysis of proportions in ecology. </w:t>
-      </w:r>
-      <w:r>
-        <w:rPr>
-          <w:rFonts w:ascii="PT Serif" w:hAnsi="PT Serif"/>
-          <w:i/>
-          <w:iCs/>
-          <w:sz w:val="20"/>
-        </w:rPr>
-        <w:t>Ecology</w:t>
-      </w:r>
-      <w:r>
-        <w:rPr>
-          <w:rFonts w:ascii="PT Serif" w:hAnsi="PT Serif"/>
-          <w:sz w:val="20"/>
-        </w:rPr>
-        <w:t xml:space="preserve"> </w:t>
-      </w:r>
-      <w:r>
-        <w:rPr>
-          <w:rFonts w:ascii="PT Serif" w:hAnsi="PT Serif"/>
-          <w:b/>
-          <w:bCs/>
-          <w:sz w:val="20"/>
-        </w:rPr>
-        <w:t>92</w:t>
-      </w:r>
-      <w:r>
-        <w:rPr>
-          <w:rFonts w:ascii="PT Serif" w:hAnsi="PT Serif"/>
-          <w:sz w:val="20"/>
-        </w:rPr>
-        <w:t>, 3–10. (doi:10.1890/10-0340.1)</w:t>
-      </w:r>
-    </w:p>
-    <w:p>
-      <w:pPr>
-        <w:pStyle w:val="Bibliography"/>
-        <w:rPr>
-          <w:rFonts w:ascii="PT Serif" w:hAnsi="PT Serif"/>
-          <w:sz w:val="20"/>
-        </w:rPr>
-      </w:pPr>
-      <w:r>
-        <w:rPr>
-          <w:rFonts w:ascii="PT Serif" w:hAnsi="PT Serif"/>
-          <w:sz w:val="20"/>
-        </w:rPr>
-        <w:t>22.</w:t>
-      </w:r>
-      <w:r>
-        <w:rPr>
-          <w:rFonts w:ascii="PT Serif" w:hAnsi="PT Serif"/>
-          <w:sz w:val="20"/>
-        </w:rPr>
-        <w:tab/>
-        <w:t xml:space="preserve">R Core Team. 2023 R: A language and environment for statistical computing. </w:t>
-      </w:r>
-    </w:p>
-    <w:p>
-      <w:pPr>
-        <w:pStyle w:val="Bibliography"/>
-        <w:rPr>
-          <w:rFonts w:ascii="PT Serif" w:hAnsi="PT Serif"/>
-          <w:sz w:val="20"/>
-        </w:rPr>
-      </w:pPr>
-      <w:r>
-        <w:rPr>
-          <w:rFonts w:ascii="PT Serif" w:hAnsi="PT Serif"/>
-          <w:sz w:val="20"/>
-        </w:rPr>
-        <w:t>23.</w:t>
-      </w:r>
-      <w:r>
-        <w:rPr>
-          <w:rFonts w:ascii="PT Serif" w:hAnsi="PT Serif"/>
-          <w:sz w:val="20"/>
-        </w:rPr>
-        <w:tab/>
-        <w:t xml:space="preserve">Li G, Zou X, Lei C, Huang Q. 2013 Antipredator behavior produced by heterosexual and homosexual tandem running in the termite </w:t>
-      </w:r>
-      <w:r>
-        <w:rPr>
-          <w:rFonts w:ascii="PT Serif" w:hAnsi="PT Serif"/>
-          <w:i/>
-          <w:iCs/>
-          <w:sz w:val="20"/>
-        </w:rPr>
-        <w:t>Reticulitermes chinensis</w:t>
-      </w:r>
-      <w:r>
-        <w:rPr>
-          <w:rFonts w:ascii="PT Serif" w:hAnsi="PT Serif"/>
-          <w:sz w:val="20"/>
-        </w:rPr>
-        <w:t xml:space="preserve"> (Isoptera: </w:t>
-      </w:r>
-      <w:proofErr w:type="spellStart"/>
-      <w:r>
-        <w:rPr>
-          <w:rFonts w:ascii="PT Serif" w:hAnsi="PT Serif"/>
-          <w:sz w:val="20"/>
-        </w:rPr>
-        <w:t>Rhinotermitidae</w:t>
-      </w:r>
-      <w:proofErr w:type="spellEnd"/>
-      <w:r>
-        <w:rPr>
-          <w:rFonts w:ascii="PT Serif" w:hAnsi="PT Serif"/>
-          <w:sz w:val="20"/>
-        </w:rPr>
-        <w:t xml:space="preserve">). </w:t>
-      </w:r>
-      <w:r>
-        <w:rPr>
-          <w:rFonts w:ascii="PT Serif" w:hAnsi="PT Serif"/>
-          <w:i/>
-          <w:iCs/>
-          <w:sz w:val="20"/>
-        </w:rPr>
-        <w:t>Sociobiology</w:t>
-      </w:r>
-      <w:r>
-        <w:rPr>
-          <w:rFonts w:ascii="PT Serif" w:hAnsi="PT Serif"/>
-          <w:sz w:val="20"/>
-        </w:rPr>
-        <w:t xml:space="preserve"> </w:t>
-      </w:r>
-      <w:r>
-        <w:rPr>
-          <w:rFonts w:ascii="PT Serif" w:hAnsi="PT Serif"/>
-          <w:b/>
-          <w:bCs/>
-          <w:sz w:val="20"/>
-        </w:rPr>
-        <w:t>60</w:t>
-      </w:r>
-      <w:r>
-        <w:rPr>
-          <w:rFonts w:ascii="PT Serif" w:hAnsi="PT Serif"/>
-          <w:sz w:val="20"/>
-        </w:rPr>
-        <w:t>, 198–203. (</w:t>
-      </w:r>
-      <w:proofErr w:type="spellStart"/>
-      <w:proofErr w:type="gramStart"/>
-      <w:r>
-        <w:rPr>
-          <w:rFonts w:ascii="PT Serif" w:hAnsi="PT Serif"/>
-          <w:sz w:val="20"/>
-        </w:rPr>
-        <w:t>doi:DOI</w:t>
-      </w:r>
-      <w:proofErr w:type="spellEnd"/>
-      <w:proofErr w:type="gramEnd"/>
-      <w:r>
-        <w:rPr>
-          <w:rFonts w:ascii="PT Serif" w:hAnsi="PT Serif"/>
-          <w:sz w:val="20"/>
-        </w:rPr>
-        <w:t>: 10.13102/sociobiology.v60i2.198-203)</w:t>
-      </w:r>
-    </w:p>
-    <w:p>
-      <w:pPr>
-        <w:pStyle w:val="Bibliography"/>
-        <w:rPr>
-          <w:rFonts w:ascii="PT Serif" w:hAnsi="PT Serif"/>
-          <w:sz w:val="20"/>
-        </w:rPr>
-      </w:pPr>
-      <w:r>
-        <w:rPr>
-          <w:rFonts w:ascii="PT Serif" w:hAnsi="PT Serif"/>
-          <w:sz w:val="20"/>
-        </w:rPr>
-        <w:t>24.</w:t>
-      </w:r>
-      <w:r>
-        <w:rPr>
-          <w:rFonts w:ascii="PT Serif" w:hAnsi="PT Serif"/>
-          <w:sz w:val="20"/>
-        </w:rPr>
-        <w:tab/>
-        <w:t xml:space="preserve">Matsuura K, Fujimoto M, </w:t>
-      </w:r>
-      <w:proofErr w:type="spellStart"/>
-      <w:r>
-        <w:rPr>
-          <w:rFonts w:ascii="PT Serif" w:hAnsi="PT Serif"/>
-          <w:sz w:val="20"/>
-        </w:rPr>
-        <w:t>Goka</w:t>
-      </w:r>
-      <w:proofErr w:type="spellEnd"/>
-      <w:r>
-        <w:rPr>
-          <w:rFonts w:ascii="PT Serif" w:hAnsi="PT Serif"/>
-          <w:sz w:val="20"/>
-        </w:rPr>
-        <w:t xml:space="preserve"> K. 2004 Sexual and asexual colony </w:t>
-      </w:r>
-      <w:proofErr w:type="gramStart"/>
-      <w:r>
-        <w:rPr>
-          <w:rFonts w:ascii="PT Serif" w:hAnsi="PT Serif"/>
-          <w:sz w:val="20"/>
-        </w:rPr>
-        <w:t>foundation</w:t>
-      </w:r>
-      <w:proofErr w:type="gramEnd"/>
-      <w:r>
-        <w:rPr>
-          <w:rFonts w:ascii="PT Serif" w:hAnsi="PT Serif"/>
-          <w:sz w:val="20"/>
-        </w:rPr>
-        <w:t xml:space="preserve"> and the mechanism of facultative parthenogenesis in the termite Reticulitermes </w:t>
-      </w:r>
-      <w:proofErr w:type="spellStart"/>
-      <w:r>
-        <w:rPr>
-          <w:rFonts w:ascii="PT Serif" w:hAnsi="PT Serif"/>
-          <w:sz w:val="20"/>
-        </w:rPr>
-        <w:t>speratus</w:t>
-      </w:r>
-      <w:proofErr w:type="spellEnd"/>
-      <w:r>
-        <w:rPr>
-          <w:rFonts w:ascii="PT Serif" w:hAnsi="PT Serif"/>
-          <w:sz w:val="20"/>
-        </w:rPr>
-        <w:t xml:space="preserve"> (Isoptera, </w:t>
-      </w:r>
-      <w:proofErr w:type="spellStart"/>
-      <w:r>
-        <w:rPr>
-          <w:rFonts w:ascii="PT Serif" w:hAnsi="PT Serif"/>
-          <w:sz w:val="20"/>
-        </w:rPr>
-        <w:t>Rhinotermitidae</w:t>
-      </w:r>
-      <w:proofErr w:type="spellEnd"/>
-      <w:r>
-        <w:rPr>
-          <w:rFonts w:ascii="PT Serif" w:hAnsi="PT Serif"/>
-          <w:sz w:val="20"/>
-        </w:rPr>
-        <w:t xml:space="preserve">). </w:t>
-      </w:r>
-      <w:proofErr w:type="spellStart"/>
-      <w:r>
-        <w:rPr>
-          <w:rFonts w:ascii="PT Serif" w:hAnsi="PT Serif"/>
-          <w:i/>
-          <w:iCs/>
-          <w:sz w:val="20"/>
-        </w:rPr>
-        <w:t>Insectes</w:t>
-      </w:r>
-      <w:proofErr w:type="spellEnd"/>
-      <w:r>
-        <w:rPr>
-          <w:rFonts w:ascii="PT Serif" w:hAnsi="PT Serif"/>
-          <w:i/>
-          <w:iCs/>
-          <w:sz w:val="20"/>
-        </w:rPr>
-        <w:t xml:space="preserve"> </w:t>
-      </w:r>
-      <w:proofErr w:type="spellStart"/>
-      <w:r>
-        <w:rPr>
-          <w:rFonts w:ascii="PT Serif" w:hAnsi="PT Serif"/>
-          <w:i/>
-          <w:iCs/>
-          <w:sz w:val="20"/>
-        </w:rPr>
-        <w:t>Sociaux</w:t>
-      </w:r>
-      <w:proofErr w:type="spellEnd"/>
+        <w:t>Insectes Sociaux</w:t>
+      </w:r>
       <w:r>
         <w:rPr>
           <w:rFonts w:ascii="PT Serif" w:hAnsi="PT Serif"/>
@@ -8124,34 +7420,6 @@
         </w:rPr>
         <w:fldChar w:fldCharType="end"/>
       </w:r>
-    </w:p>
-    <w:p>
-      <w:pPr>
-        <w:snapToGrid w:val="0"/>
-        <w:spacing w:after="0" w:line="240" w:lineRule="auto"/>
-        <w:jc w:val="both"/>
-        <w:rPr>
-          <w:rFonts w:ascii="PT Serif" w:hAnsi="PT Serif"/>
-          <w:b/>
-          <w:bCs/>
-          <w:sz w:val="20"/>
-          <w:szCs w:val="20"/>
-        </w:rPr>
-      </w:pPr>
-    </w:p>
-    <w:p>
-      <w:pPr>
-        <w:snapToGrid w:val="0"/>
-        <w:spacing w:after="0" w:line="240" w:lineRule="auto"/>
-        <w:jc w:val="both"/>
-        <w:rPr>
-          <w:rFonts w:ascii="PT Serif" w:hAnsi="PT Serif"/>
-          <w:b/>
-          <w:bCs/>
-          <w:sz w:val="20"/>
-          <w:szCs w:val="20"/>
-        </w:rPr>
-      </w:pPr>
     </w:p>
     <w:p>
       <w:pPr>
@@ -9257,6 +8525,7 @@
   <w:style w:type="character" w:default="1" w:styleId="DefaultParagraphFont">
     <w:name w:val="Default Paragraph Font"/>
     <w:uiPriority w:val="1"/>
+    <w:semiHidden/>
     <w:unhideWhenUsed/>
   </w:style>
   <w:style w:type="table" w:default="1" w:styleId="TableNormal">

</xml_diff>

<commit_message>
Added data on Mizumoto-etal-2020
</commit_message>
<xml_diff>
--- a/draft/draft_CoptoHomoTandem.docx
+++ b/draft/draft_CoptoHomoTandem.docx
@@ -80,18 +80,8 @@
           <w:b/>
           <w:bCs/>
         </w:rPr>
-        <w:t xml:space="preserve">in </w:t>
-      </w:r>
-      <w:proofErr w:type="gramStart"/>
-      <w:r>
-        <w:rPr>
-          <w:rFonts w:ascii="PT Serif" w:hAnsi="PT Serif"/>
-          <w:b/>
-          <w:bCs/>
-        </w:rPr>
-        <w:t>termites</w:t>
-      </w:r>
-      <w:proofErr w:type="gramEnd"/>
+        <w:t>in termites</w:t>
+      </w:r>
     </w:p>
     <w:p>
       <w:pPr>
@@ -295,7 +285,23 @@
           <w:sz w:val="20"/>
           <w:szCs w:val="20"/>
         </w:rPr>
-        <w:t>: Okinawa Institute of Science &amp; Technology Graduate University, Onna-son, Okinawa,</w:t>
+        <w:t xml:space="preserve">: </w:t>
+      </w:r>
+      <w:r>
+        <w:rPr>
+          <w:rFonts w:ascii="PT Serif" w:hAnsi="PT Serif" w:cs="Times New Roman"/>
+          <w:sz w:val="20"/>
+          <w:szCs w:val="20"/>
+        </w:rPr>
+        <w:t xml:space="preserve">Evolutionary Genomics Unit, </w:t>
+      </w:r>
+      <w:r>
+        <w:rPr>
+          <w:rFonts w:ascii="PT Serif" w:hAnsi="PT Serif" w:cs="Times New Roman"/>
+          <w:sz w:val="20"/>
+          <w:szCs w:val="20"/>
+        </w:rPr>
+        <w:t>Okinawa Institute of Science &amp; Technology Graduate University, Onna-son, Okinawa,</w:t>
       </w:r>
       <w:r>
         <w:rPr>
@@ -912,7 +918,6 @@
         </w:rPr>
         <w:t xml:space="preserve">two </w:t>
       </w:r>
-      <w:proofErr w:type="spellStart"/>
       <w:r>
         <w:rPr>
           <w:rFonts w:ascii="PT Serif" w:hAnsi="PT Serif" w:cs="Arial"/>
@@ -923,7 +928,6 @@
         </w:rPr>
         <w:t>Coptotermes</w:t>
       </w:r>
-      <w:proofErr w:type="spellEnd"/>
       <w:r>
         <w:rPr>
           <w:rFonts w:ascii="PT Serif" w:hAnsi="PT Serif" w:cs="Arial"/>
@@ -1068,9 +1072,40 @@
           <w:sz w:val="20"/>
           <w:szCs w:val="20"/>
         </w:rPr>
-        <w:t xml:space="preserve">C. </w:t>
-      </w:r>
-      <w:proofErr w:type="spellStart"/>
+        <w:t>C. formosanus</w:t>
+      </w:r>
+      <w:r>
+        <w:rPr>
+          <w:rFonts w:ascii="PT Serif" w:hAnsi="PT Serif" w:cs="Arial"/>
+          <w:sz w:val="20"/>
+          <w:szCs w:val="20"/>
+        </w:rPr>
+        <w:t xml:space="preserve"> whose females produce more pheromones</w:t>
+      </w:r>
+      <w:r>
+        <w:rPr>
+          <w:rFonts w:ascii="PT Serif" w:hAnsi="PT Serif" w:cs="Arial"/>
+          <w:sz w:val="20"/>
+          <w:szCs w:val="20"/>
+        </w:rPr>
+        <w:t>.</w:t>
+      </w:r>
+      <w:r>
+        <w:rPr>
+          <w:rFonts w:ascii="PT Serif" w:hAnsi="PT Serif" w:cs="Arial"/>
+          <w:sz w:val="20"/>
+          <w:szCs w:val="20"/>
+        </w:rPr>
+        <w:t xml:space="preserve"> </w:t>
+      </w:r>
+      <w:r>
+        <w:rPr>
+          <w:rFonts w:ascii="PT Serif" w:hAnsi="PT Serif" w:cs="Arial"/>
+          <w:sz w:val="20"/>
+          <w:szCs w:val="20"/>
+        </w:rPr>
+        <w:t xml:space="preserve">On the other hand, male-male tandem was more common in </w:t>
+      </w:r>
       <w:r>
         <w:rPr>
           <w:rFonts w:ascii="PT Serif" w:hAnsi="PT Serif" w:cs="Arial"/>
@@ -1079,16 +1114,15 @@
           <w:sz w:val="20"/>
           <w:szCs w:val="20"/>
         </w:rPr>
-        <w:t>formosanus</w:t>
-      </w:r>
-      <w:proofErr w:type="spellEnd"/>
-      <w:r>
-        <w:rPr>
-          <w:rFonts w:ascii="PT Serif" w:hAnsi="PT Serif" w:cs="Arial"/>
-          <w:sz w:val="20"/>
-          <w:szCs w:val="20"/>
-        </w:rPr>
-        <w:t xml:space="preserve"> whose females produce more pheromones</w:t>
+        <w:t>C. gestroi</w:t>
+      </w:r>
+      <w:r>
+        <w:rPr>
+          <w:rFonts w:ascii="PT Serif" w:hAnsi="PT Serif" w:cs="Arial"/>
+          <w:sz w:val="20"/>
+          <w:szCs w:val="20"/>
+        </w:rPr>
+        <w:t>, whose males usually follow females with less pheromone</w:t>
       </w:r>
       <w:r>
         <w:rPr>
@@ -1104,15 +1138,23 @@
           <w:sz w:val="20"/>
           <w:szCs w:val="20"/>
         </w:rPr>
-        <w:t xml:space="preserve"> </w:t>
-      </w:r>
-      <w:r>
-        <w:rPr>
-          <w:rFonts w:ascii="PT Serif" w:hAnsi="PT Serif" w:cs="Arial"/>
-          <w:sz w:val="20"/>
-          <w:szCs w:val="20"/>
-        </w:rPr>
-        <w:t xml:space="preserve">On the other hand, male-male tandem was more common in </w:t>
+        <w:t xml:space="preserve"> Furthermore, female-female tandem was more </w:t>
+      </w:r>
+      <w:r>
+        <w:rPr>
+          <w:rFonts w:ascii="PT Serif" w:hAnsi="PT Serif" w:cs="Arial"/>
+          <w:sz w:val="20"/>
+          <w:szCs w:val="20"/>
+        </w:rPr>
+        <w:t>common</w:t>
+      </w:r>
+      <w:r>
+        <w:rPr>
+          <w:rFonts w:ascii="PT Serif" w:hAnsi="PT Serif" w:cs="Arial"/>
+          <w:sz w:val="20"/>
+          <w:szCs w:val="20"/>
+        </w:rPr>
+        <w:t xml:space="preserve"> than male-male tandem in </w:t>
       </w:r>
       <w:r>
         <w:rPr>
@@ -1122,9 +1164,16 @@
           <w:sz w:val="20"/>
           <w:szCs w:val="20"/>
         </w:rPr>
-        <w:t xml:space="preserve">C. </w:t>
-      </w:r>
-      <w:proofErr w:type="spellStart"/>
+        <w:t>C. formosanus</w:t>
+      </w:r>
+      <w:r>
+        <w:rPr>
+          <w:rFonts w:ascii="PT Serif" w:hAnsi="PT Serif" w:cs="Arial"/>
+          <w:sz w:val="20"/>
+          <w:szCs w:val="20"/>
+        </w:rPr>
+        <w:t xml:space="preserve">, while female-female and male-male tandem were equally observed in </w:t>
+      </w:r>
       <w:r>
         <w:rPr>
           <w:rFonts w:ascii="PT Serif" w:hAnsi="PT Serif" w:cs="Arial"/>
@@ -1133,101 +1182,8 @@
           <w:sz w:val="20"/>
           <w:szCs w:val="20"/>
         </w:rPr>
-        <w:t>gestroi</w:t>
-      </w:r>
-      <w:proofErr w:type="spellEnd"/>
-      <w:r>
-        <w:rPr>
-          <w:rFonts w:ascii="PT Serif" w:hAnsi="PT Serif" w:cs="Arial"/>
-          <w:sz w:val="20"/>
-          <w:szCs w:val="20"/>
-        </w:rPr>
-        <w:t>, whose males usually follow females with less pheromone</w:t>
-      </w:r>
-      <w:r>
-        <w:rPr>
-          <w:rFonts w:ascii="PT Serif" w:hAnsi="PT Serif" w:cs="Arial"/>
-          <w:sz w:val="20"/>
-          <w:szCs w:val="20"/>
-        </w:rPr>
-        <w:t>.</w:t>
-      </w:r>
-      <w:r>
-        <w:rPr>
-          <w:rFonts w:ascii="PT Serif" w:hAnsi="PT Serif" w:cs="Arial"/>
-          <w:sz w:val="20"/>
-          <w:szCs w:val="20"/>
-        </w:rPr>
-        <w:t xml:space="preserve"> Furthermore, female-female tandem was more </w:t>
-      </w:r>
-      <w:r>
-        <w:rPr>
-          <w:rFonts w:ascii="PT Serif" w:hAnsi="PT Serif" w:cs="Arial"/>
-          <w:sz w:val="20"/>
-          <w:szCs w:val="20"/>
-        </w:rPr>
-        <w:t>common</w:t>
-      </w:r>
-      <w:r>
-        <w:rPr>
-          <w:rFonts w:ascii="PT Serif" w:hAnsi="PT Serif" w:cs="Arial"/>
-          <w:sz w:val="20"/>
-          <w:szCs w:val="20"/>
-        </w:rPr>
-        <w:t xml:space="preserve"> than male-male tandem in </w:t>
-      </w:r>
-      <w:r>
-        <w:rPr>
-          <w:rFonts w:ascii="PT Serif" w:hAnsi="PT Serif" w:cs="Arial"/>
-          <w:i/>
-          <w:iCs/>
-          <w:sz w:val="20"/>
-          <w:szCs w:val="20"/>
-        </w:rPr>
-        <w:t xml:space="preserve">C. </w:t>
-      </w:r>
-      <w:proofErr w:type="spellStart"/>
-      <w:r>
-        <w:rPr>
-          <w:rFonts w:ascii="PT Serif" w:hAnsi="PT Serif" w:cs="Arial"/>
-          <w:i/>
-          <w:iCs/>
-          <w:sz w:val="20"/>
-          <w:szCs w:val="20"/>
-        </w:rPr>
-        <w:t>formosanus</w:t>
-      </w:r>
-      <w:proofErr w:type="spellEnd"/>
-      <w:r>
-        <w:rPr>
-          <w:rFonts w:ascii="PT Serif" w:hAnsi="PT Serif" w:cs="Arial"/>
-          <w:sz w:val="20"/>
-          <w:szCs w:val="20"/>
-        </w:rPr>
-        <w:t xml:space="preserve">, while female-female and male-male tandem were equally observed in </w:t>
-      </w:r>
-      <w:r>
-        <w:rPr>
-          <w:rFonts w:ascii="PT Serif" w:hAnsi="PT Serif" w:cs="Arial"/>
-          <w:i/>
-          <w:iCs/>
-          <w:sz w:val="20"/>
-          <w:szCs w:val="20"/>
-        </w:rPr>
-        <w:t xml:space="preserve">C. </w:t>
-      </w:r>
-      <w:proofErr w:type="spellStart"/>
-      <w:r>
-        <w:rPr>
-          <w:rFonts w:ascii="PT Serif" w:hAnsi="PT Serif" w:cs="Arial"/>
-          <w:i/>
-          <w:iCs/>
-          <w:sz w:val="20"/>
-          <w:szCs w:val="20"/>
-        </w:rPr>
-        <w:t>gestroi</w:t>
-      </w:r>
-      <w:proofErr w:type="spellEnd"/>
+        <w:t>C. gestroi</w:t>
+      </w:r>
       <w:r>
         <w:rPr>
           <w:rFonts w:ascii="PT Serif" w:hAnsi="PT Serif" w:cs="Arial"/>
@@ -2233,7 +2189,7 @@
           <w:sz w:val="20"/>
           <w:szCs w:val="20"/>
         </w:rPr>
-        <w:t xml:space="preserve">. With small sexual differences, receivers can locate other receivers as well as senders, which may also provoke mistaken </w:t>
+        <w:t xml:space="preserve">. With </w:t>
       </w:r>
       <w:r>
         <w:rPr>
@@ -2242,7 +2198,7 @@
           <w:szCs w:val="20"/>
         </w:rPr>
         <w:lastRenderedPageBreak/>
-        <w:t xml:space="preserve">identity of the sex of partner. On the other hand, more SSB between signal senders could be possible in the species with strong signals. </w:t>
+        <w:t xml:space="preserve">small sexual differences, receivers can locate other receivers as well as senders, which may also provoke mistaken identity of the sex of partner. On the other hand, more SSB between signal senders could be possible in the species with strong signals. </w:t>
       </w:r>
       <w:r>
         <w:rPr>
@@ -2406,18 +2362,8 @@
           <w:sz w:val="20"/>
           <w:szCs w:val="20"/>
         </w:rPr>
-        <w:t xml:space="preserve"> </w:t>
-      </w:r>
-      <w:proofErr w:type="spellStart"/>
-      <w:r>
-        <w:rPr>
-          <w:rFonts w:ascii="PT Serif" w:hAnsi="PT Serif"/>
-          <w:sz w:val="20"/>
-          <w:szCs w:val="20"/>
-        </w:rPr>
-        <w:t>neoisopetran</w:t>
-      </w:r>
-      <w:proofErr w:type="spellEnd"/>
+        <w:t xml:space="preserve"> neoisopetran</w:t>
+      </w:r>
       <w:r>
         <w:rPr>
           <w:rFonts w:ascii="PT Serif" w:hAnsi="PT Serif"/>
@@ -2895,25 +2841,7 @@
           <w:sz w:val="20"/>
           <w:szCs w:val="20"/>
         </w:rPr>
-        <w:t xml:space="preserve">In this study, we compared the </w:t>
-      </w:r>
-      <w:proofErr w:type="gramStart"/>
-      <w:r>
-        <w:rPr>
-          <w:rFonts w:ascii="PT Serif" w:hAnsi="PT Serif"/>
-          <w:sz w:val="20"/>
-          <w:szCs w:val="20"/>
-        </w:rPr>
-        <w:t>same-sex</w:t>
-      </w:r>
-      <w:proofErr w:type="gramEnd"/>
-      <w:r>
-        <w:rPr>
-          <w:rFonts w:ascii="PT Serif" w:hAnsi="PT Serif"/>
-          <w:sz w:val="20"/>
-          <w:szCs w:val="20"/>
-        </w:rPr>
-        <w:t xml:space="preserve"> tandem running behavior in</w:t>
+        <w:t>In this study, we compared the same-sex tandem running behavior in</w:t>
       </w:r>
       <w:r>
         <w:rPr>
@@ -2923,7 +2851,6 @@
         </w:rPr>
         <w:t xml:space="preserve"> two </w:t>
       </w:r>
-      <w:proofErr w:type="spellStart"/>
       <w:r>
         <w:rPr>
           <w:rFonts w:ascii="PT Serif" w:hAnsi="PT Serif"/>
@@ -2934,7 +2861,6 @@
         </w:rPr>
         <w:t>Coptotermes</w:t>
       </w:r>
-      <w:proofErr w:type="spellEnd"/>
       <w:r>
         <w:rPr>
           <w:rFonts w:ascii="PT Serif" w:hAnsi="PT Serif"/>
@@ -2943,7 +2869,6 @@
         </w:rPr>
         <w:t xml:space="preserve"> termites: </w:t>
       </w:r>
-      <w:proofErr w:type="spellStart"/>
       <w:r>
         <w:rPr>
           <w:rFonts w:ascii="PT Serif" w:hAnsi="PT Serif"/>
@@ -2954,7 +2879,6 @@
         </w:rPr>
         <w:t>Coptotermes</w:t>
       </w:r>
-      <w:proofErr w:type="spellEnd"/>
       <w:r>
         <w:rPr>
           <w:rFonts w:ascii="PT Serif" w:hAnsi="PT Serif"/>
@@ -2963,9 +2887,16 @@
           <w:sz w:val="20"/>
           <w:szCs w:val="20"/>
         </w:rPr>
-        <w:t xml:space="preserve"> </w:t>
-      </w:r>
-      <w:proofErr w:type="spellStart"/>
+        <w:t xml:space="preserve"> formosanus</w:t>
+      </w:r>
+      <w:r>
+        <w:rPr>
+          <w:rFonts w:ascii="PT Serif" w:hAnsi="PT Serif"/>
+          <w:sz w:val="20"/>
+          <w:szCs w:val="20"/>
+        </w:rPr>
+        <w:t xml:space="preserve"> and </w:t>
+      </w:r>
       <w:r>
         <w:rPr>
           <w:rFonts w:ascii="PT Serif" w:hAnsi="PT Serif"/>
@@ -2974,18 +2905,142 @@
           <w:sz w:val="20"/>
           <w:szCs w:val="20"/>
         </w:rPr>
-        <w:t>formosanus</w:t>
-      </w:r>
-      <w:proofErr w:type="spellEnd"/>
-      <w:r>
-        <w:rPr>
-          <w:rFonts w:ascii="PT Serif" w:hAnsi="PT Serif"/>
-          <w:sz w:val="20"/>
-          <w:szCs w:val="20"/>
-        </w:rPr>
-        <w:t xml:space="preserve"> and </w:t>
-      </w:r>
-      <w:proofErr w:type="spellStart"/>
+        <w:t>Coptotermes gestroi</w:t>
+      </w:r>
+      <w:r>
+        <w:rPr>
+          <w:rFonts w:ascii="PT Serif" w:hAnsi="PT Serif"/>
+          <w:sz w:val="20"/>
+          <w:szCs w:val="20"/>
+        </w:rPr>
+        <w:t>. These two species share the same chemical for sex pairing pheromones</w:t>
+      </w:r>
+      <w:r>
+        <w:rPr>
+          <w:rFonts w:ascii="PT Serif" w:hAnsi="PT Serif"/>
+          <w:sz w:val="20"/>
+          <w:szCs w:val="20"/>
+        </w:rPr>
+        <w:t xml:space="preserve"> </w:t>
+      </w:r>
+      <w:r>
+        <w:rPr>
+          <w:rFonts w:ascii="PT Serif" w:hAnsi="PT Serif"/>
+          <w:sz w:val="20"/>
+          <w:szCs w:val="20"/>
+        </w:rPr>
+        <w:fldChar w:fldCharType="begin"/>
+      </w:r>
+      <w:r>
+        <w:rPr>
+          <w:rFonts w:ascii="PT Serif" w:hAnsi="PT Serif"/>
+          <w:sz w:val="20"/>
+          <w:szCs w:val="20"/>
+        </w:rPr>
+        <w:instrText xml:space="preserve"> ADDIN ZOTERO_ITEM CSL_CITATION {"citationID":"qptk1ddQ","properties":{"formattedCitation":"[14]","plainCitation":"[14]","noteIndex":0},"citationItems":[{"id":10696,"uris":["http://zotero.org/users/9949769/items/42R7J467","http://zotero.org/users/9949769/items/FD6EKPXK"],"itemData":{"id":10696,"type":"article-journal","abstract":"Congeneric species that live in sympatry may have evolved various mechanisms that maintain reproductive isolation among species. However, with the spread of invasive organisms owing to increased global human activity, some species that evolved in allopatry can now be found outside their native range and may have the opportunity to interact, in the absence of mechanisms for reproductive isolation. In South Florida, where the Asian subterranean termite, Coptotermes gestroi (Wamann), and the Formosan subterranean termite, Coptotermes formosanus Shiraki (Blattodea: Rhinotermitidae) are invasive, the two species can engage in heterospecific mating behavior as their distribution range and their dispersal flight season both overlap. Termites rely on semiochemicals for many of their activities, including finding a mate after a dispersal flight. In this study, we showed that females of both species produce (3Z,6Z,8E)-dodeca-3,6,8-trien-1-ol (DTE) from their tergal glands as a shared sex pheromone. We suggest that both species primarily rely on an inundative dispersal flight strategy to find a mate, and that DTE is used as a short distance pheromone or contact pheromone to initiate and maintain the tandem between males and females. The preference of C. gestroi males for C. formosanus females during tandem resulted from the relatively high amount of DTE produced by tergal glands of C. formosanus females, when compared with those of C. gestroi females. This results in confusion of mating in the field during simultaneous dispersal flights, with a potential for hybridization. Such observations imply that no prezygotic barriers emerged while the two species evolved in allopatry for ~18 Ma.","container-title":"Journal of Chemical Ecology","DOI":"10.1007/s10886-020-01178-2","ISSN":"15731561","note":"publisher: Springer","page":"1-14","title":"Courtship behavior confusion in two subterranean termite species that evolved in allopatry (Blattodea, Rhinotermitidae, &lt;i&gt;Coptotermes&lt;/i&gt;)","author":[{"family":"Chouvenc","given":"Thomas"},{"family":"Sillam-Dussès","given":"David"},{"family":"Robert","given":"Alain"}],"issued":{"date-parts":[["2020",4,17]]}}}],"schema":"https://github.com/citation-style-language/schema/raw/master/csl-citation.json"} </w:instrText>
+      </w:r>
+      <w:r>
+        <w:rPr>
+          <w:rFonts w:ascii="PT Serif" w:hAnsi="PT Serif"/>
+          <w:sz w:val="20"/>
+          <w:szCs w:val="20"/>
+        </w:rPr>
+        <w:fldChar w:fldCharType="separate"/>
+      </w:r>
+      <w:r>
+        <w:rPr>
+          <w:rFonts w:ascii="PT Serif" w:hAnsi="PT Serif"/>
+          <w:sz w:val="20"/>
+        </w:rPr>
+        <w:t>[14]</w:t>
+      </w:r>
+      <w:r>
+        <w:rPr>
+          <w:rFonts w:ascii="PT Serif" w:hAnsi="PT Serif"/>
+          <w:sz w:val="20"/>
+          <w:szCs w:val="20"/>
+        </w:rPr>
+        <w:fldChar w:fldCharType="end"/>
+      </w:r>
+      <w:r>
+        <w:rPr>
+          <w:rFonts w:ascii="PT Serif" w:hAnsi="PT Serif"/>
+          <w:sz w:val="20"/>
+          <w:szCs w:val="20"/>
+        </w:rPr>
+        <w:t xml:space="preserve"> and can form </w:t>
+      </w:r>
+      <w:r>
+        <w:rPr>
+          <w:rFonts w:ascii="PT Serif" w:hAnsi="PT Serif"/>
+          <w:sz w:val="20"/>
+          <w:szCs w:val="20"/>
+        </w:rPr>
+        <w:t xml:space="preserve">heterosexual tandem runs </w:t>
+      </w:r>
+      <w:r>
+        <w:rPr>
+          <w:rFonts w:ascii="PT Serif" w:hAnsi="PT Serif"/>
+          <w:sz w:val="20"/>
+          <w:szCs w:val="20"/>
+        </w:rPr>
+        <w:fldChar w:fldCharType="begin"/>
+      </w:r>
+      <w:r>
+        <w:rPr>
+          <w:rFonts w:ascii="PT Serif" w:hAnsi="PT Serif"/>
+          <w:sz w:val="20"/>
+          <w:szCs w:val="20"/>
+        </w:rPr>
+        <w:instrText xml:space="preserve"> ADDIN ZOTERO_ITEM CSL_CITATION {"citationID":"jFiATX1U","properties":{"formattedCitation":"[15,16]","plainCitation":"[15,16]","noteIndex":0},"citationItems":[{"id":1992,"uris":["http://zotero.org/users/9949769/items/D4U8UB5Z"],"itemData":{"id":1992,"type":"article-journal","abstract":"While hybridization of an invasive species with a native species is a common occurrence, hybridization between two invasive species is rare. Formosan subterranean termites (Coptotermes formosanus) and Asian subterranean termites (C. gestroi) are both ecologically successful and are the two most economically important termite pests in the world. Both species have spread throughout many areas of the world due to human activity; however, their distributions overlap in only three narrow areas because of distinct ecological requirements. In south Florida, where C. formosanus and C. gestroi are both invasive, the dispersal flight seasons of both species overlapped for the first time on record in 2013 and 2014. Pairings of heterospecific individuals were readily observed in the field and C. gestroi males preferentially engaged in mating behavior with C. formosanus females rather than females from their own species. In the laboratory, heterospecific and conspecific pairings had an equal colony establishment rate, but heterospecific incipient colonies had twice the growth rate of conspecific incipient colonies, suggesting a potential case of hybrid vigor. As all pre-zygotic barriers were lifted between the two species in the field, the apparent absence of post-zygotic barriers in the laboratory raises the possibility for introgressive hybridization in south Florida. While laboratory observations remain to be confirmed in the field, and the alate hybrid fertility is currently unknown, our results raise a tangible concern about the hybridization of two major destructive pest species. Such hybridization would likely be associated with a new economic impact.","container-title":"PLoS ONE","DOI":"10.1371/journal.pone.0120745","ISSN":"19326203","issue":"3","note":"PMID: 25806968\npublisher: Public Library of Science\nISBN: 10.1371/journal.pone.0120745","page":"e0120745","title":"Hybridization of two major termite invaders as a consequence of human activity","volume":"10","author":[{"family":"Chouvenc","given":"Thomas"},{"family":"Helmick","given":"Ericka E."},{"family":"Su","given":"Nan-Yao"}],"editor":[{"family":"Córdoba-Aguilar","given":"Alex"}],"issued":{"date-parts":[["2015",3,25]]}}},{"id":13545,"uris":["http://zotero.org/users/9949769/items/4Y2IM8RW"],"itemData":{"id":13545,"type":"article-journal","abstract":"In collective animal motion, coordination is often achieved by feedback between leaders and followers. For stable coordination, a leader's signals and a follower's responses are hypothesized to be attuned to each other. However, their roles are difficult to disentangle in species with highly coordinated movements, hiding potential diversity of behavioural mechanisms for collective behaviour. Here, we show that two Coptotermes termite species achieve a similar level of coordination via distinct sets of complementary leader-follower interactions. Even though C. gestroi females produce less pheromone than C. formosanus, tandem runs of both species were stable. Heterospecific pairs with C. gestroi males were also stable, but not those with C. formosanus males. We attributed this to the males' adaptation to the conspecific females; C. gestroi males have a unique capacity to follow females with small amounts of pheromone, while C. formosanus males reject C. gestroi females as unsuitable but are competitive over females with large amounts of pheromone. An information-theoretic analysis supported this conclusion by detecting information flow from female to male only in stable tandems. Our study highlights cryptic interspecific variation in movement coordination, a source of novelty for the evolution of social interactions.","container-title":"Proceedings of the Royal Society B: Biological Sciences","DOI":"10.1098/rspb.2021.0998","ISSN":"14712954","issue":"1954","license":"All rights reserved","note":"PMID: 34255998","page":"20210998","title":"Coordination of movement via complementary interactions of leaders and followers in termite mating pairs","volume":"288","author":[{"family":"Mizumoto","given":"Nobuaki"},{"family":"Lee","given":"Sang Bin"},{"family":"Valentini","given":"Gabriele"},{"family":"Chouvenc","given":"Thomas"},{"family":"Pratt","given":"Stephen C."}],"issued":{"date-parts":[["2021"]]}}}],"schema":"https://github.com/citation-style-language/schema/raw/master/csl-citation.json"} </w:instrText>
+      </w:r>
+      <w:r>
+        <w:rPr>
+          <w:rFonts w:ascii="PT Serif" w:hAnsi="PT Serif"/>
+          <w:sz w:val="20"/>
+          <w:szCs w:val="20"/>
+        </w:rPr>
+        <w:fldChar w:fldCharType="separate"/>
+      </w:r>
+      <w:r>
+        <w:rPr>
+          <w:rFonts w:ascii="PT Serif" w:hAnsi="PT Serif"/>
+          <w:sz w:val="20"/>
+        </w:rPr>
+        <w:t>[15,16]</w:t>
+      </w:r>
+      <w:r>
+        <w:rPr>
+          <w:rFonts w:ascii="PT Serif" w:hAnsi="PT Serif"/>
+          <w:sz w:val="20"/>
+          <w:szCs w:val="20"/>
+        </w:rPr>
+        <w:fldChar w:fldCharType="end"/>
+      </w:r>
+      <w:r>
+        <w:rPr>
+          <w:rFonts w:ascii="PT Serif" w:hAnsi="PT Serif"/>
+          <w:sz w:val="20"/>
+          <w:szCs w:val="20"/>
+        </w:rPr>
+        <w:t xml:space="preserve">. However, the quantity of pheromones </w:t>
+      </w:r>
+      <w:r>
+        <w:rPr>
+          <w:rFonts w:ascii="PT Serif" w:hAnsi="PT Serif"/>
+          <w:sz w:val="20"/>
+          <w:szCs w:val="20"/>
+        </w:rPr>
+        <w:t>is</w:t>
+      </w:r>
+      <w:r>
+        <w:rPr>
+          <w:rFonts w:ascii="PT Serif" w:hAnsi="PT Serif"/>
+          <w:sz w:val="20"/>
+          <w:szCs w:val="20"/>
+        </w:rPr>
+        <w:t xml:space="preserve"> different between these two species, where </w:t>
+      </w:r>
       <w:r>
         <w:rPr>
           <w:rFonts w:ascii="PT Serif" w:hAnsi="PT Serif"/>
@@ -2994,9 +3049,32 @@
           <w:sz w:val="20"/>
           <w:szCs w:val="20"/>
         </w:rPr>
-        <w:t>Coptotermes</w:t>
-      </w:r>
-      <w:proofErr w:type="spellEnd"/>
+        <w:t>C. formosanus</w:t>
+      </w:r>
+      <w:r>
+        <w:rPr>
+          <w:rFonts w:ascii="PT Serif" w:hAnsi="PT Serif"/>
+          <w:sz w:val="20"/>
+          <w:szCs w:val="20"/>
+        </w:rPr>
+        <w:t xml:space="preserve"> has 10 times more </w:t>
+      </w:r>
+      <w:r>
+        <w:rPr>
+          <w:rFonts w:ascii="PT Serif" w:hAnsi="PT Serif"/>
+          <w:sz w:val="20"/>
+          <w:szCs w:val="20"/>
+        </w:rPr>
+        <w:t xml:space="preserve">pheromones </w:t>
+      </w:r>
+      <w:r>
+        <w:rPr>
+          <w:rFonts w:ascii="PT Serif" w:hAnsi="PT Serif"/>
+          <w:sz w:val="20"/>
+          <w:szCs w:val="20"/>
+        </w:rPr>
+        <w:t xml:space="preserve">than </w:t>
+      </w:r>
       <w:r>
         <w:rPr>
           <w:rFonts w:ascii="PT Serif" w:hAnsi="PT Serif"/>
@@ -3005,9 +3083,63 @@
           <w:sz w:val="20"/>
           <w:szCs w:val="20"/>
         </w:rPr>
+        <w:t>C. gestroi</w:t>
+      </w:r>
+      <w:r>
+        <w:rPr>
+          <w:rFonts w:ascii="PT Serif" w:hAnsi="PT Serif"/>
+          <w:sz w:val="20"/>
+          <w:szCs w:val="20"/>
+        </w:rPr>
         <w:t xml:space="preserve"> </w:t>
       </w:r>
-      <w:proofErr w:type="spellStart"/>
+      <w:r>
+        <w:rPr>
+          <w:rFonts w:ascii="PT Serif" w:hAnsi="PT Serif"/>
+          <w:sz w:val="20"/>
+          <w:szCs w:val="20"/>
+        </w:rPr>
+        <w:fldChar w:fldCharType="begin"/>
+      </w:r>
+      <w:r>
+        <w:rPr>
+          <w:rFonts w:ascii="PT Serif" w:hAnsi="PT Serif"/>
+          <w:sz w:val="20"/>
+          <w:szCs w:val="20"/>
+        </w:rPr>
+        <w:instrText xml:space="preserve"> ADDIN ZOTERO_ITEM CSL_CITATION {"citationID":"DlWQWdk9","properties":{"formattedCitation":"[14]","plainCitation":"[14]","noteIndex":0},"citationItems":[{"id":10696,"uris":["http://zotero.org/users/9949769/items/42R7J467","http://zotero.org/users/9949769/items/FD6EKPXK"],"itemData":{"id":10696,"type":"article-journal","abstract":"Congeneric species that live in sympatry may have evolved various mechanisms that maintain reproductive isolation among species. However, with the spread of invasive organisms owing to increased global human activity, some species that evolved in allopatry can now be found outside their native range and may have the opportunity to interact, in the absence of mechanisms for reproductive isolation. In South Florida, where the Asian subterranean termite, Coptotermes gestroi (Wamann), and the Formosan subterranean termite, Coptotermes formosanus Shiraki (Blattodea: Rhinotermitidae) are invasive, the two species can engage in heterospecific mating behavior as their distribution range and their dispersal flight season both overlap. Termites rely on semiochemicals for many of their activities, including finding a mate after a dispersal flight. In this study, we showed that females of both species produce (3Z,6Z,8E)-dodeca-3,6,8-trien-1-ol (DTE) from their tergal glands as a shared sex pheromone. We suggest that both species primarily rely on an inundative dispersal flight strategy to find a mate, and that DTE is used as a short distance pheromone or contact pheromone to initiate and maintain the tandem between males and females. The preference of C. gestroi males for C. formosanus females during tandem resulted from the relatively high amount of DTE produced by tergal glands of C. formosanus females, when compared with those of C. gestroi females. This results in confusion of mating in the field during simultaneous dispersal flights, with a potential for hybridization. Such observations imply that no prezygotic barriers emerged while the two species evolved in allopatry for ~18 Ma.","container-title":"Journal of Chemical Ecology","DOI":"10.1007/s10886-020-01178-2","ISSN":"15731561","note":"publisher: Springer","page":"1-14","title":"Courtship behavior confusion in two subterranean termite species that evolved in allopatry (Blattodea, Rhinotermitidae, &lt;i&gt;Coptotermes&lt;/i&gt;)","author":[{"family":"Chouvenc","given":"Thomas"},{"family":"Sillam-Dussès","given":"David"},{"family":"Robert","given":"Alain"}],"issued":{"date-parts":[["2020",4,17]]}}}],"schema":"https://github.com/citation-style-language/schema/raw/master/csl-citation.json"} </w:instrText>
+      </w:r>
+      <w:r>
+        <w:rPr>
+          <w:rFonts w:ascii="PT Serif" w:hAnsi="PT Serif"/>
+          <w:sz w:val="20"/>
+          <w:szCs w:val="20"/>
+        </w:rPr>
+        <w:fldChar w:fldCharType="separate"/>
+      </w:r>
+      <w:r>
+        <w:rPr>
+          <w:rFonts w:ascii="PT Serif" w:hAnsi="PT Serif"/>
+          <w:sz w:val="20"/>
+        </w:rPr>
+        <w:t>[14]</w:t>
+      </w:r>
+      <w:r>
+        <w:rPr>
+          <w:rFonts w:ascii="PT Serif" w:hAnsi="PT Serif"/>
+          <w:sz w:val="20"/>
+          <w:szCs w:val="20"/>
+        </w:rPr>
+        <w:fldChar w:fldCharType="end"/>
+      </w:r>
+      <w:r>
+        <w:rPr>
+          <w:rFonts w:ascii="PT Serif" w:hAnsi="PT Serif"/>
+          <w:sz w:val="20"/>
+          <w:szCs w:val="20"/>
+        </w:rPr>
+        <w:t xml:space="preserve">. Therefore, we predict that male-male tandem is more frequent in </w:t>
+      </w:r>
       <w:r>
         <w:rPr>
           <w:rFonts w:ascii="PT Serif" w:hAnsi="PT Serif"/>
@@ -3016,142 +3148,15 @@
           <w:sz w:val="20"/>
           <w:szCs w:val="20"/>
         </w:rPr>
-        <w:t>gestroi</w:t>
-      </w:r>
-      <w:proofErr w:type="spellEnd"/>
-      <w:r>
-        <w:rPr>
-          <w:rFonts w:ascii="PT Serif" w:hAnsi="PT Serif"/>
-          <w:sz w:val="20"/>
-          <w:szCs w:val="20"/>
-        </w:rPr>
-        <w:t>. These two species share the same chemical for sex pairing pheromones</w:t>
-      </w:r>
-      <w:r>
-        <w:rPr>
-          <w:rFonts w:ascii="PT Serif" w:hAnsi="PT Serif"/>
-          <w:sz w:val="20"/>
-          <w:szCs w:val="20"/>
-        </w:rPr>
-        <w:t xml:space="preserve"> </w:t>
-      </w:r>
-      <w:r>
-        <w:rPr>
-          <w:rFonts w:ascii="PT Serif" w:hAnsi="PT Serif"/>
-          <w:sz w:val="20"/>
-          <w:szCs w:val="20"/>
-        </w:rPr>
-        <w:fldChar w:fldCharType="begin"/>
-      </w:r>
-      <w:r>
-        <w:rPr>
-          <w:rFonts w:ascii="PT Serif" w:hAnsi="PT Serif"/>
-          <w:sz w:val="20"/>
-          <w:szCs w:val="20"/>
-        </w:rPr>
-        <w:instrText xml:space="preserve"> ADDIN ZOTERO_ITEM CSL_CITATION {"citationID":"qptk1ddQ","properties":{"formattedCitation":"[14]","plainCitation":"[14]","noteIndex":0},"citationItems":[{"id":10696,"uris":["http://zotero.org/users/9949769/items/42R7J467","http://zotero.org/users/9949769/items/FD6EKPXK"],"itemData":{"id":10696,"type":"article-journal","abstract":"Congeneric species that live in sympatry may have evolved various mechanisms that maintain reproductive isolation among species. However, with the spread of invasive organisms owing to increased global human activity, some species that evolved in allopatry can now be found outside their native range and may have the opportunity to interact, in the absence of mechanisms for reproductive isolation. In South Florida, where the Asian subterranean termite, Coptotermes gestroi (Wamann), and the Formosan subterranean termite, Coptotermes formosanus Shiraki (Blattodea: Rhinotermitidae) are invasive, the two species can engage in heterospecific mating behavior as their distribution range and their dispersal flight season both overlap. Termites rely on semiochemicals for many of their activities, including finding a mate after a dispersal flight. In this study, we showed that females of both species produce (3Z,6Z,8E)-dodeca-3,6,8-trien-1-ol (DTE) from their tergal glands as a shared sex pheromone. We suggest that both species primarily rely on an inundative dispersal flight strategy to find a mate, and that DTE is used as a short distance pheromone or contact pheromone to initiate and maintain the tandem between males and females. The preference of C. gestroi males for C. formosanus females during tandem resulted from the relatively high amount of DTE produced by tergal glands of C. formosanus females, when compared with those of C. gestroi females. This results in confusion of mating in the field during simultaneous dispersal flights, with a potential for hybridization. Such observations imply that no prezygotic barriers emerged while the two species evolved in allopatry for ~18 Ma.","container-title":"Journal of Chemical Ecology","DOI":"10.1007/s10886-020-01178-2","ISSN":"15731561","note":"publisher: Springer","page":"1-14","title":"Courtship behavior confusion in two subterranean termite species that evolved in allopatry (Blattodea, Rhinotermitidae, &lt;i&gt;Coptotermes&lt;/i&gt;)","author":[{"family":"Chouvenc","given":"Thomas"},{"family":"Sillam-Dussès","given":"David"},{"family":"Robert","given":"Alain"}],"issued":{"date-parts":[["2020",4,17]]}}}],"schema":"https://github.com/citation-style-language/schema/raw/master/csl-citation.json"} </w:instrText>
-      </w:r>
-      <w:r>
-        <w:rPr>
-          <w:rFonts w:ascii="PT Serif" w:hAnsi="PT Serif"/>
-          <w:sz w:val="20"/>
-          <w:szCs w:val="20"/>
-        </w:rPr>
-        <w:fldChar w:fldCharType="separate"/>
-      </w:r>
-      <w:r>
-        <w:rPr>
-          <w:rFonts w:ascii="PT Serif" w:hAnsi="PT Serif"/>
-          <w:sz w:val="20"/>
-        </w:rPr>
-        <w:t>[14]</w:t>
-      </w:r>
-      <w:r>
-        <w:rPr>
-          <w:rFonts w:ascii="PT Serif" w:hAnsi="PT Serif"/>
-          <w:sz w:val="20"/>
-          <w:szCs w:val="20"/>
-        </w:rPr>
-        <w:fldChar w:fldCharType="end"/>
-      </w:r>
-      <w:r>
-        <w:rPr>
-          <w:rFonts w:ascii="PT Serif" w:hAnsi="PT Serif"/>
-          <w:sz w:val="20"/>
-          <w:szCs w:val="20"/>
-        </w:rPr>
-        <w:t xml:space="preserve"> and can form </w:t>
-      </w:r>
-      <w:r>
-        <w:rPr>
-          <w:rFonts w:ascii="PT Serif" w:hAnsi="PT Serif"/>
-          <w:sz w:val="20"/>
-          <w:szCs w:val="20"/>
-        </w:rPr>
-        <w:t xml:space="preserve">heterosexual tandem runs </w:t>
-      </w:r>
-      <w:r>
-        <w:rPr>
-          <w:rFonts w:ascii="PT Serif" w:hAnsi="PT Serif"/>
-          <w:sz w:val="20"/>
-          <w:szCs w:val="20"/>
-        </w:rPr>
-        <w:fldChar w:fldCharType="begin"/>
-      </w:r>
-      <w:r>
-        <w:rPr>
-          <w:rFonts w:ascii="PT Serif" w:hAnsi="PT Serif"/>
-          <w:sz w:val="20"/>
-          <w:szCs w:val="20"/>
-        </w:rPr>
-        <w:instrText xml:space="preserve"> ADDIN ZOTERO_ITEM CSL_CITATION {"citationID":"jFiATX1U","properties":{"formattedCitation":"[15,16]","plainCitation":"[15,16]","noteIndex":0},"citationItems":[{"id":1992,"uris":["http://zotero.org/users/9949769/items/D4U8UB5Z"],"itemData":{"id":1992,"type":"article-journal","abstract":"While hybridization of an invasive species with a native species is a common occurrence, hybridization between two invasive species is rare. Formosan subterranean termites (Coptotermes formosanus) and Asian subterranean termites (C. gestroi) are both ecologically successful and are the two most economically important termite pests in the world. Both species have spread throughout many areas of the world due to human activity; however, their distributions overlap in only three narrow areas because of distinct ecological requirements. In south Florida, where C. formosanus and C. gestroi are both invasive, the dispersal flight seasons of both species overlapped for the first time on record in 2013 and 2014. Pairings of heterospecific individuals were readily observed in the field and C. gestroi males preferentially engaged in mating behavior with C. formosanus females rather than females from their own species. In the laboratory, heterospecific and conspecific pairings had an equal colony establishment rate, but heterospecific incipient colonies had twice the growth rate of conspecific incipient colonies, suggesting a potential case of hybrid vigor. As all pre-zygotic barriers were lifted between the two species in the field, the apparent absence of post-zygotic barriers in the laboratory raises the possibility for introgressive hybridization in south Florida. While laboratory observations remain to be confirmed in the field, and the alate hybrid fertility is currently unknown, our results raise a tangible concern about the hybridization of two major destructive pest species. Such hybridization would likely be associated with a new economic impact.","container-title":"PLoS ONE","DOI":"10.1371/journal.pone.0120745","ISSN":"19326203","issue":"3","note":"PMID: 25806968\npublisher: Public Library of Science\nISBN: 10.1371/journal.pone.0120745","page":"e0120745","title":"Hybridization of two major termite invaders as a consequence of human activity","volume":"10","author":[{"family":"Chouvenc","given":"Thomas"},{"family":"Helmick","given":"Ericka E."},{"family":"Su","given":"Nan-Yao"}],"editor":[{"family":"Córdoba-Aguilar","given":"Alex"}],"issued":{"date-parts":[["2015",3,25]]}}},{"id":13545,"uris":["http://zotero.org/users/9949769/items/4Y2IM8RW"],"itemData":{"id":13545,"type":"article-journal","abstract":"In collective animal motion, coordination is often achieved by feedback between leaders and followers. For stable coordination, a leader's signals and a follower's responses are hypothesized to be attuned to each other. However, their roles are difficult to disentangle in species with highly coordinated movements, hiding potential diversity of behavioural mechanisms for collective behaviour. Here, we show that two Coptotermes termite species achieve a similar level of coordination via distinct sets of complementary leader-follower interactions. Even though C. gestroi females produce less pheromone than C. formosanus, tandem runs of both species were stable. Heterospecific pairs with C. gestroi males were also stable, but not those with C. formosanus males. We attributed this to the males' adaptation to the conspecific females; C. gestroi males have a unique capacity to follow females with small amounts of pheromone, while C. formosanus males reject C. gestroi females as unsuitable but are competitive over females with large amounts of pheromone. An information-theoretic analysis supported this conclusion by detecting information flow from female to male only in stable tandems. Our study highlights cryptic interspecific variation in movement coordination, a source of novelty for the evolution of social interactions.","container-title":"Proceedings of the Royal Society B: Biological Sciences","DOI":"10.1098/rspb.2021.0998","ISSN":"14712954","issue":"1954","license":"All rights reserved","note":"PMID: 34255998","page":"20210998","title":"Coordination of movement via complementary interactions of leaders and followers in termite mating pairs","volume":"288","author":[{"family":"Mizumoto","given":"Nobuaki"},{"family":"Lee","given":"Sang Bin"},{"family":"Valentini","given":"Gabriele"},{"family":"Chouvenc","given":"Thomas"},{"family":"Pratt","given":"Stephen C."}],"issued":{"date-parts":[["2021"]]}}}],"schema":"https://github.com/citation-style-language/schema/raw/master/csl-citation.json"} </w:instrText>
-      </w:r>
-      <w:r>
-        <w:rPr>
-          <w:rFonts w:ascii="PT Serif" w:hAnsi="PT Serif"/>
-          <w:sz w:val="20"/>
-          <w:szCs w:val="20"/>
-        </w:rPr>
-        <w:fldChar w:fldCharType="separate"/>
-      </w:r>
-      <w:r>
-        <w:rPr>
-          <w:rFonts w:ascii="PT Serif" w:hAnsi="PT Serif"/>
-          <w:sz w:val="20"/>
-        </w:rPr>
-        <w:t>[15,16]</w:t>
-      </w:r>
-      <w:r>
-        <w:rPr>
-          <w:rFonts w:ascii="PT Serif" w:hAnsi="PT Serif"/>
-          <w:sz w:val="20"/>
-          <w:szCs w:val="20"/>
-        </w:rPr>
-        <w:fldChar w:fldCharType="end"/>
-      </w:r>
-      <w:r>
-        <w:rPr>
-          <w:rFonts w:ascii="PT Serif" w:hAnsi="PT Serif"/>
-          <w:sz w:val="20"/>
-          <w:szCs w:val="20"/>
-        </w:rPr>
-        <w:t xml:space="preserve">. However, the quantity of pheromones </w:t>
-      </w:r>
-      <w:r>
-        <w:rPr>
-          <w:rFonts w:ascii="PT Serif" w:hAnsi="PT Serif"/>
-          <w:sz w:val="20"/>
-          <w:szCs w:val="20"/>
-        </w:rPr>
-        <w:t>is</w:t>
-      </w:r>
-      <w:r>
-        <w:rPr>
-          <w:rFonts w:ascii="PT Serif" w:hAnsi="PT Serif"/>
-          <w:sz w:val="20"/>
-          <w:szCs w:val="20"/>
-        </w:rPr>
-        <w:t xml:space="preserve"> different between these two species, where </w:t>
+        <w:t>C. gestroi</w:t>
+      </w:r>
+      <w:r>
+        <w:rPr>
+          <w:rFonts w:ascii="PT Serif" w:hAnsi="PT Serif"/>
+          <w:sz w:val="20"/>
+          <w:szCs w:val="20"/>
+        </w:rPr>
+        <w:t xml:space="preserve"> than </w:t>
       </w:r>
       <w:r>
         <w:rPr>
@@ -3161,9 +3166,16 @@
           <w:sz w:val="20"/>
           <w:szCs w:val="20"/>
         </w:rPr>
-        <w:t xml:space="preserve">C. </w:t>
-      </w:r>
-      <w:proofErr w:type="spellStart"/>
+        <w:t>C. formosanus</w:t>
+      </w:r>
+      <w:r>
+        <w:rPr>
+          <w:rFonts w:ascii="PT Serif" w:hAnsi="PT Serif"/>
+          <w:sz w:val="20"/>
+          <w:szCs w:val="20"/>
+        </w:rPr>
+        <w:t xml:space="preserve">, while female-female tandem is more frequent in </w:t>
+      </w:r>
       <w:r>
         <w:rPr>
           <w:rFonts w:ascii="PT Serif" w:hAnsi="PT Serif"/>
@@ -3172,32 +3184,7 @@
           <w:sz w:val="20"/>
           <w:szCs w:val="20"/>
         </w:rPr>
-        <w:t>formosanus</w:t>
-      </w:r>
-      <w:proofErr w:type="spellEnd"/>
-      <w:r>
-        <w:rPr>
-          <w:rFonts w:ascii="PT Serif" w:hAnsi="PT Serif"/>
-          <w:sz w:val="20"/>
-          <w:szCs w:val="20"/>
-        </w:rPr>
-        <w:t xml:space="preserve"> has 10 times more </w:t>
-      </w:r>
-      <w:r>
-        <w:rPr>
-          <w:rFonts w:ascii="PT Serif" w:hAnsi="PT Serif"/>
-          <w:sz w:val="20"/>
-          <w:szCs w:val="20"/>
-        </w:rPr>
-        <w:t xml:space="preserve">pheromones </w:t>
-      </w:r>
-      <w:r>
-        <w:rPr>
-          <w:rFonts w:ascii="PT Serif" w:hAnsi="PT Serif"/>
-          <w:sz w:val="20"/>
-          <w:szCs w:val="20"/>
-        </w:rPr>
-        <w:t xml:space="preserve">than </w:t>
+        <w:t>C. formosanus</w:t>
       </w:r>
       <w:r>
         <w:rPr>
@@ -3207,9 +3194,16 @@
           <w:sz w:val="20"/>
           <w:szCs w:val="20"/>
         </w:rPr>
-        <w:t xml:space="preserve">C. </w:t>
-      </w:r>
-      <w:proofErr w:type="spellStart"/>
+        <w:t xml:space="preserve"> </w:t>
+      </w:r>
+      <w:r>
+        <w:rPr>
+          <w:rFonts w:ascii="PT Serif" w:hAnsi="PT Serif"/>
+          <w:sz w:val="20"/>
+          <w:szCs w:val="20"/>
+        </w:rPr>
+        <w:t xml:space="preserve">than </w:t>
+      </w:r>
       <w:r>
         <w:rPr>
           <w:rFonts w:ascii="PT Serif" w:hAnsi="PT Serif"/>
@@ -3218,186 +3212,8 @@
           <w:sz w:val="20"/>
           <w:szCs w:val="20"/>
         </w:rPr>
-        <w:t>gestroi</w:t>
-      </w:r>
-      <w:proofErr w:type="spellEnd"/>
-      <w:r>
-        <w:rPr>
-          <w:rFonts w:ascii="PT Serif" w:hAnsi="PT Serif"/>
-          <w:sz w:val="20"/>
-          <w:szCs w:val="20"/>
-        </w:rPr>
-        <w:t xml:space="preserve"> </w:t>
-      </w:r>
-      <w:r>
-        <w:rPr>
-          <w:rFonts w:ascii="PT Serif" w:hAnsi="PT Serif"/>
-          <w:sz w:val="20"/>
-          <w:szCs w:val="20"/>
-        </w:rPr>
-        <w:fldChar w:fldCharType="begin"/>
-      </w:r>
-      <w:r>
-        <w:rPr>
-          <w:rFonts w:ascii="PT Serif" w:hAnsi="PT Serif"/>
-          <w:sz w:val="20"/>
-          <w:szCs w:val="20"/>
-        </w:rPr>
-        <w:instrText xml:space="preserve"> ADDIN ZOTERO_ITEM CSL_CITATION {"citationID":"DlWQWdk9","properties":{"formattedCitation":"[14]","plainCitation":"[14]","noteIndex":0},"citationItems":[{"id":10696,"uris":["http://zotero.org/users/9949769/items/42R7J467","http://zotero.org/users/9949769/items/FD6EKPXK"],"itemData":{"id":10696,"type":"article-journal","abstract":"Congeneric species that live in sympatry may have evolved various mechanisms that maintain reproductive isolation among species. However, with the spread of invasive organisms owing to increased global human activity, some species that evolved in allopatry can now be found outside their native range and may have the opportunity to interact, in the absence of mechanisms for reproductive isolation. In South Florida, where the Asian subterranean termite, Coptotermes gestroi (Wamann), and the Formosan subterranean termite, Coptotermes formosanus Shiraki (Blattodea: Rhinotermitidae) are invasive, the two species can engage in heterospecific mating behavior as their distribution range and their dispersal flight season both overlap. Termites rely on semiochemicals for many of their activities, including finding a mate after a dispersal flight. In this study, we showed that females of both species produce (3Z,6Z,8E)-dodeca-3,6,8-trien-1-ol (DTE) from their tergal glands as a shared sex pheromone. We suggest that both species primarily rely on an inundative dispersal flight strategy to find a mate, and that DTE is used as a short distance pheromone or contact pheromone to initiate and maintain the tandem between males and females. The preference of C. gestroi males for C. formosanus females during tandem resulted from the relatively high amount of DTE produced by tergal glands of C. formosanus females, when compared with those of C. gestroi females. This results in confusion of mating in the field during simultaneous dispersal flights, with a potential for hybridization. Such observations imply that no prezygotic barriers emerged while the two species evolved in allopatry for ~18 Ma.","container-title":"Journal of Chemical Ecology","DOI":"10.1007/s10886-020-01178-2","ISSN":"15731561","note":"publisher: Springer","page":"1-14","title":"Courtship behavior confusion in two subterranean termite species that evolved in allopatry (Blattodea, Rhinotermitidae, &lt;i&gt;Coptotermes&lt;/i&gt;)","author":[{"family":"Chouvenc","given":"Thomas"},{"family":"Sillam-Dussès","given":"David"},{"family":"Robert","given":"Alain"}],"issued":{"date-parts":[["2020",4,17]]}}}],"schema":"https://github.com/citation-style-language/schema/raw/master/csl-citation.json"} </w:instrText>
-      </w:r>
-      <w:r>
-        <w:rPr>
-          <w:rFonts w:ascii="PT Serif" w:hAnsi="PT Serif"/>
-          <w:sz w:val="20"/>
-          <w:szCs w:val="20"/>
-        </w:rPr>
-        <w:fldChar w:fldCharType="separate"/>
-      </w:r>
-      <w:r>
-        <w:rPr>
-          <w:rFonts w:ascii="PT Serif" w:hAnsi="PT Serif"/>
-          <w:sz w:val="20"/>
-        </w:rPr>
-        <w:t>[14]</w:t>
-      </w:r>
-      <w:r>
-        <w:rPr>
-          <w:rFonts w:ascii="PT Serif" w:hAnsi="PT Serif"/>
-          <w:sz w:val="20"/>
-          <w:szCs w:val="20"/>
-        </w:rPr>
-        <w:fldChar w:fldCharType="end"/>
-      </w:r>
-      <w:r>
-        <w:rPr>
-          <w:rFonts w:ascii="PT Serif" w:hAnsi="PT Serif"/>
-          <w:sz w:val="20"/>
-          <w:szCs w:val="20"/>
-        </w:rPr>
-        <w:t xml:space="preserve">. Therefore, we predict that male-male tandem is more frequent in </w:t>
-      </w:r>
-      <w:r>
-        <w:rPr>
-          <w:rFonts w:ascii="PT Serif" w:hAnsi="PT Serif"/>
-          <w:i/>
-          <w:iCs/>
-          <w:sz w:val="20"/>
-          <w:szCs w:val="20"/>
-        </w:rPr>
-        <w:t xml:space="preserve">C. </w:t>
-      </w:r>
-      <w:proofErr w:type="spellStart"/>
-      <w:r>
-        <w:rPr>
-          <w:rFonts w:ascii="PT Serif" w:hAnsi="PT Serif"/>
-          <w:i/>
-          <w:iCs/>
-          <w:sz w:val="20"/>
-          <w:szCs w:val="20"/>
-        </w:rPr>
-        <w:t>gestroi</w:t>
-      </w:r>
-      <w:proofErr w:type="spellEnd"/>
-      <w:r>
-        <w:rPr>
-          <w:rFonts w:ascii="PT Serif" w:hAnsi="PT Serif"/>
-          <w:sz w:val="20"/>
-          <w:szCs w:val="20"/>
-        </w:rPr>
-        <w:t xml:space="preserve"> than </w:t>
-      </w:r>
-      <w:r>
-        <w:rPr>
-          <w:rFonts w:ascii="PT Serif" w:hAnsi="PT Serif"/>
-          <w:i/>
-          <w:iCs/>
-          <w:sz w:val="20"/>
-          <w:szCs w:val="20"/>
-        </w:rPr>
-        <w:t xml:space="preserve">C. </w:t>
-      </w:r>
-      <w:proofErr w:type="spellStart"/>
-      <w:r>
-        <w:rPr>
-          <w:rFonts w:ascii="PT Serif" w:hAnsi="PT Serif"/>
-          <w:i/>
-          <w:iCs/>
-          <w:sz w:val="20"/>
-          <w:szCs w:val="20"/>
-        </w:rPr>
-        <w:t>formosanus</w:t>
-      </w:r>
-      <w:proofErr w:type="spellEnd"/>
-      <w:r>
-        <w:rPr>
-          <w:rFonts w:ascii="PT Serif" w:hAnsi="PT Serif"/>
-          <w:sz w:val="20"/>
-          <w:szCs w:val="20"/>
-        </w:rPr>
-        <w:t xml:space="preserve">, while female-female tandem is more frequent in </w:t>
-      </w:r>
-      <w:r>
-        <w:rPr>
-          <w:rFonts w:ascii="PT Serif" w:hAnsi="PT Serif"/>
-          <w:i/>
-          <w:iCs/>
-          <w:sz w:val="20"/>
-          <w:szCs w:val="20"/>
-        </w:rPr>
-        <w:t xml:space="preserve">C. </w:t>
-      </w:r>
-      <w:proofErr w:type="spellStart"/>
-      <w:r>
-        <w:rPr>
-          <w:rFonts w:ascii="PT Serif" w:hAnsi="PT Serif"/>
-          <w:i/>
-          <w:iCs/>
-          <w:sz w:val="20"/>
-          <w:szCs w:val="20"/>
-        </w:rPr>
-        <w:t>formosanus</w:t>
-      </w:r>
-      <w:proofErr w:type="spellEnd"/>
-      <w:r>
-        <w:rPr>
-          <w:rFonts w:ascii="PT Serif" w:hAnsi="PT Serif"/>
-          <w:i/>
-          <w:iCs/>
-          <w:sz w:val="20"/>
-          <w:szCs w:val="20"/>
-        </w:rPr>
-        <w:t xml:space="preserve"> </w:t>
-      </w:r>
-      <w:r>
-        <w:rPr>
-          <w:rFonts w:ascii="PT Serif" w:hAnsi="PT Serif"/>
-          <w:sz w:val="20"/>
-          <w:szCs w:val="20"/>
-        </w:rPr>
-        <w:t xml:space="preserve">than </w:t>
-      </w:r>
-      <w:r>
-        <w:rPr>
-          <w:rFonts w:ascii="PT Serif" w:hAnsi="PT Serif"/>
-          <w:i/>
-          <w:iCs/>
-          <w:sz w:val="20"/>
-          <w:szCs w:val="20"/>
-        </w:rPr>
-        <w:t xml:space="preserve">C. </w:t>
-      </w:r>
-      <w:proofErr w:type="spellStart"/>
-      <w:r>
-        <w:rPr>
-          <w:rFonts w:ascii="PT Serif" w:hAnsi="PT Serif"/>
-          <w:i/>
-          <w:iCs/>
-          <w:sz w:val="20"/>
-          <w:szCs w:val="20"/>
-        </w:rPr>
-        <w:t>gestroi</w:t>
-      </w:r>
-      <w:proofErr w:type="spellEnd"/>
+        <w:t>C. gestroi</w:t>
+      </w:r>
       <w:r>
         <w:rPr>
           <w:rFonts w:ascii="PT Serif" w:hAnsi="PT Serif"/>
@@ -3519,9 +3335,40 @@
           <w:sz w:val="20"/>
           <w:szCs w:val="20"/>
         </w:rPr>
-        <w:t xml:space="preserve">C. </w:t>
-      </w:r>
-      <w:proofErr w:type="spellStart"/>
+        <w:t>C. gestroi</w:t>
+      </w:r>
+      <w:r>
+        <w:rPr>
+          <w:rFonts w:ascii="PT Serif" w:hAnsi="PT Serif" w:cs="Times New Roman"/>
+          <w:sz w:val="20"/>
+          <w:szCs w:val="20"/>
+        </w:rPr>
+        <w:t xml:space="preserve"> and </w:t>
+      </w:r>
+      <w:r>
+        <w:rPr>
+          <w:rFonts w:ascii="PT Serif" w:hAnsi="PT Serif" w:cs="Times New Roman"/>
+          <w:sz w:val="20"/>
+          <w:szCs w:val="20"/>
+        </w:rPr>
+        <w:t>21-22</w:t>
+      </w:r>
+      <w:r>
+        <w:rPr>
+          <w:rFonts w:ascii="PT Serif" w:hAnsi="PT Serif" w:cs="Times New Roman"/>
+          <w:sz w:val="20"/>
+          <w:szCs w:val="20"/>
+        </w:rPr>
+        <w:t xml:space="preserve"> April</w:t>
+      </w:r>
+      <w:r>
+        <w:rPr>
+          <w:rFonts w:ascii="PT Serif" w:hAnsi="PT Serif" w:cs="Times New Roman"/>
+          <w:sz w:val="20"/>
+          <w:szCs w:val="20"/>
+        </w:rPr>
+        <w:t xml:space="preserve">, 1-2 May for </w:t>
+      </w:r>
       <w:r>
         <w:rPr>
           <w:rFonts w:ascii="PT Serif" w:hAnsi="PT Serif" w:cs="Times New Roman"/>
@@ -3530,72 +3377,7 @@
           <w:sz w:val="20"/>
           <w:szCs w:val="20"/>
         </w:rPr>
-        <w:t>gestroi</w:t>
-      </w:r>
-      <w:proofErr w:type="spellEnd"/>
-      <w:r>
-        <w:rPr>
-          <w:rFonts w:ascii="PT Serif" w:hAnsi="PT Serif" w:cs="Times New Roman"/>
-          <w:sz w:val="20"/>
-          <w:szCs w:val="20"/>
-        </w:rPr>
-        <w:t xml:space="preserve"> and </w:t>
-      </w:r>
-      <w:r>
-        <w:rPr>
-          <w:rFonts w:ascii="PT Serif" w:hAnsi="PT Serif" w:cs="Times New Roman"/>
-          <w:sz w:val="20"/>
-          <w:szCs w:val="20"/>
-        </w:rPr>
-        <w:t>21-22</w:t>
-      </w:r>
-      <w:r>
-        <w:rPr>
-          <w:rFonts w:ascii="PT Serif" w:hAnsi="PT Serif" w:cs="Times New Roman"/>
-          <w:sz w:val="20"/>
-          <w:szCs w:val="20"/>
-        </w:rPr>
-        <w:t xml:space="preserve"> April</w:t>
-      </w:r>
-      <w:r>
-        <w:rPr>
-          <w:rFonts w:ascii="PT Serif" w:hAnsi="PT Serif" w:cs="Times New Roman"/>
-          <w:sz w:val="20"/>
-          <w:szCs w:val="20"/>
-        </w:rPr>
-        <w:t xml:space="preserve">, 1-2 May for </w:t>
-      </w:r>
-      <w:r>
-        <w:rPr>
-          <w:rFonts w:ascii="PT Serif" w:hAnsi="PT Serif" w:cs="Times New Roman"/>
-          <w:i/>
-          <w:iCs/>
-          <w:sz w:val="20"/>
-          <w:szCs w:val="20"/>
-        </w:rPr>
-        <w:t xml:space="preserve">C. </w:t>
-      </w:r>
-      <w:proofErr w:type="spellStart"/>
-      <w:r>
-        <w:rPr>
-          <w:rFonts w:ascii="PT Serif" w:hAnsi="PT Serif" w:cs="Times New Roman"/>
-          <w:i/>
-          <w:iCs/>
-          <w:sz w:val="20"/>
-          <w:szCs w:val="20"/>
-        </w:rPr>
-        <w:t>formosanus</w:t>
-      </w:r>
-      <w:proofErr w:type="spellEnd"/>
-      <w:r>
-        <w:rPr>
-          <w:rFonts w:ascii="PT Serif" w:hAnsi="PT Serif" w:cs="Times New Roman"/>
-          <w:i/>
-          <w:iCs/>
-          <w:sz w:val="20"/>
-          <w:szCs w:val="20"/>
-        </w:rPr>
-        <w:t xml:space="preserve"> </w:t>
+        <w:t xml:space="preserve">C. formosanus </w:t>
       </w:r>
       <w:r>
         <w:rPr>
@@ -3611,25 +3393,7 @@
           <w:sz w:val="20"/>
           <w:szCs w:val="20"/>
         </w:rPr>
-        <w:t xml:space="preserve"> 2021 in Broward County (Florida, USA) during synchronized dispersal flights. All </w:t>
-      </w:r>
-      <w:proofErr w:type="gramStart"/>
-      <w:r>
-        <w:rPr>
-          <w:rFonts w:ascii="PT Serif" w:hAnsi="PT Serif" w:cs="Times New Roman"/>
-          <w:sz w:val="20"/>
-          <w:szCs w:val="20"/>
-        </w:rPr>
-        <w:t>alates</w:t>
-      </w:r>
-      <w:proofErr w:type="gramEnd"/>
-      <w:r>
-        <w:rPr>
-          <w:rFonts w:ascii="PT Serif" w:hAnsi="PT Serif" w:cs="Times New Roman"/>
-          <w:sz w:val="20"/>
-          <w:szCs w:val="20"/>
-        </w:rPr>
-        <w:t xml:space="preserve"> were collected at a</w:t>
+        <w:t xml:space="preserve"> 2021 in Broward County (Florida, USA) during synchronized dispersal flights. All alates were collected at a</w:t>
       </w:r>
       <w:r>
         <w:rPr>
@@ -3693,25 +3457,7 @@
           <w:sz w:val="20"/>
           <w:szCs w:val="20"/>
         </w:rPr>
-        <w:t xml:space="preserve"> within 12 h. </w:t>
-      </w:r>
-      <w:proofErr w:type="gramStart"/>
-      <w:r>
-        <w:rPr>
-          <w:rFonts w:ascii="PT Serif" w:hAnsi="PT Serif" w:cs="Times New Roman"/>
-          <w:sz w:val="20"/>
-          <w:szCs w:val="20"/>
-        </w:rPr>
-        <w:t>Each individual</w:t>
-      </w:r>
-      <w:proofErr w:type="gramEnd"/>
-      <w:r>
-        <w:rPr>
-          <w:rFonts w:ascii="PT Serif" w:hAnsi="PT Serif" w:cs="Times New Roman"/>
-          <w:sz w:val="20"/>
-          <w:szCs w:val="20"/>
-        </w:rPr>
-        <w:t xml:space="preserve"> was used only once.</w:t>
+        <w:t xml:space="preserve"> within 12 h. Each individual was used only once.</w:t>
       </w:r>
     </w:p>
     <w:p>
@@ -3863,9 +3609,72 @@
           <w:sz w:val="20"/>
           <w:szCs w:val="20"/>
         </w:rPr>
-        <w:t xml:space="preserve">C. </w:t>
-      </w:r>
-      <w:proofErr w:type="spellStart"/>
+        <w:t>C. formosanus</w:t>
+      </w:r>
+      <w:r>
+        <w:rPr>
+          <w:rFonts w:ascii="PT Serif" w:hAnsi="PT Serif" w:cs="Times New Roman"/>
+          <w:sz w:val="20"/>
+          <w:szCs w:val="20"/>
+        </w:rPr>
+        <w:t xml:space="preserve">; and </w:t>
+      </w:r>
+      <w:r>
+        <w:rPr>
+          <w:rFonts w:ascii="PT Serif" w:hAnsi="PT Serif" w:cs="Times New Roman"/>
+          <w:sz w:val="20"/>
+          <w:szCs w:val="20"/>
+        </w:rPr>
+        <w:t>40</w:t>
+      </w:r>
+      <w:r>
+        <w:rPr>
+          <w:rFonts w:ascii="PT Serif" w:hAnsi="PT Serif" w:cs="Times New Roman"/>
+          <w:sz w:val="20"/>
+          <w:szCs w:val="20"/>
+        </w:rPr>
+        <w:t xml:space="preserve">, </w:t>
+      </w:r>
+      <w:r>
+        <w:rPr>
+          <w:rFonts w:ascii="PT Serif" w:hAnsi="PT Serif" w:cs="Times New Roman"/>
+          <w:sz w:val="20"/>
+          <w:szCs w:val="20"/>
+        </w:rPr>
+        <w:t>40</w:t>
+      </w:r>
+      <w:r>
+        <w:rPr>
+          <w:rFonts w:ascii="PT Serif" w:hAnsi="PT Serif" w:cs="Times New Roman"/>
+          <w:sz w:val="20"/>
+          <w:szCs w:val="20"/>
+        </w:rPr>
+        <w:t xml:space="preserve">, and </w:t>
+      </w:r>
+      <w:r>
+        <w:rPr>
+          <w:rFonts w:ascii="PT Serif" w:hAnsi="PT Serif" w:cs="Times New Roman"/>
+          <w:sz w:val="20"/>
+          <w:szCs w:val="20"/>
+        </w:rPr>
+        <w:t>45</w:t>
+      </w:r>
+      <w:r>
+        <w:rPr>
+          <w:rFonts w:ascii="PT Serif" w:hAnsi="PT Serif" w:cs="Times New Roman"/>
+          <w:sz w:val="20"/>
+          <w:szCs w:val="20"/>
+        </w:rPr>
+        <w:t xml:space="preserve"> videos for female-male, female-female, and male-male in</w:t>
+      </w:r>
+      <w:r>
+        <w:rPr>
+          <w:rFonts w:ascii="PT Serif" w:hAnsi="PT Serif" w:cs="Times New Roman"/>
+          <w:sz w:val="20"/>
+          <w:szCs w:val="20"/>
+        </w:rPr>
+        <w:t xml:space="preserve"> </w:t>
+      </w:r>
       <w:r>
         <w:rPr>
           <w:rFonts w:ascii="PT Serif" w:hAnsi="PT Serif" w:cs="Times New Roman"/>
@@ -3874,95 +3683,8 @@
           <w:sz w:val="20"/>
           <w:szCs w:val="20"/>
         </w:rPr>
-        <w:t>formosanus</w:t>
-      </w:r>
-      <w:proofErr w:type="spellEnd"/>
-      <w:r>
-        <w:rPr>
-          <w:rFonts w:ascii="PT Serif" w:hAnsi="PT Serif" w:cs="Times New Roman"/>
-          <w:sz w:val="20"/>
-          <w:szCs w:val="20"/>
-        </w:rPr>
-        <w:t xml:space="preserve">; and </w:t>
-      </w:r>
-      <w:r>
-        <w:rPr>
-          <w:rFonts w:ascii="PT Serif" w:hAnsi="PT Serif" w:cs="Times New Roman"/>
-          <w:sz w:val="20"/>
-          <w:szCs w:val="20"/>
-        </w:rPr>
-        <w:t>40</w:t>
-      </w:r>
-      <w:r>
-        <w:rPr>
-          <w:rFonts w:ascii="PT Serif" w:hAnsi="PT Serif" w:cs="Times New Roman"/>
-          <w:sz w:val="20"/>
-          <w:szCs w:val="20"/>
-        </w:rPr>
-        <w:t xml:space="preserve">, </w:t>
-      </w:r>
-      <w:r>
-        <w:rPr>
-          <w:rFonts w:ascii="PT Serif" w:hAnsi="PT Serif" w:cs="Times New Roman"/>
-          <w:sz w:val="20"/>
-          <w:szCs w:val="20"/>
-        </w:rPr>
-        <w:t>40</w:t>
-      </w:r>
-      <w:r>
-        <w:rPr>
-          <w:rFonts w:ascii="PT Serif" w:hAnsi="PT Serif" w:cs="Times New Roman"/>
-          <w:sz w:val="20"/>
-          <w:szCs w:val="20"/>
-        </w:rPr>
-        <w:t xml:space="preserve">, and </w:t>
-      </w:r>
-      <w:r>
-        <w:rPr>
-          <w:rFonts w:ascii="PT Serif" w:hAnsi="PT Serif" w:cs="Times New Roman"/>
-          <w:sz w:val="20"/>
-          <w:szCs w:val="20"/>
-        </w:rPr>
-        <w:t>45</w:t>
-      </w:r>
-      <w:r>
-        <w:rPr>
-          <w:rFonts w:ascii="PT Serif" w:hAnsi="PT Serif" w:cs="Times New Roman"/>
-          <w:sz w:val="20"/>
-          <w:szCs w:val="20"/>
-        </w:rPr>
-        <w:t xml:space="preserve"> videos for female-male, female-female, and male-male in</w:t>
-      </w:r>
-      <w:r>
-        <w:rPr>
-          <w:rFonts w:ascii="PT Serif" w:hAnsi="PT Serif" w:cs="Times New Roman"/>
-          <w:sz w:val="20"/>
-          <w:szCs w:val="20"/>
-        </w:rPr>
-        <w:t xml:space="preserve"> </w:t>
-      </w:r>
-      <w:r>
-        <w:rPr>
-          <w:rFonts w:ascii="PT Serif" w:hAnsi="PT Serif" w:cs="Times New Roman"/>
-          <w:i/>
-          <w:iCs/>
-          <w:sz w:val="20"/>
-          <w:szCs w:val="20"/>
-        </w:rPr>
-        <w:t xml:space="preserve">C. </w:t>
-      </w:r>
-      <w:proofErr w:type="spellStart"/>
-      <w:r>
-        <w:rPr>
-          <w:rFonts w:ascii="PT Serif" w:hAnsi="PT Serif" w:cs="Times New Roman"/>
-          <w:i/>
-          <w:iCs/>
-          <w:sz w:val="20"/>
-          <w:szCs w:val="20"/>
-        </w:rPr>
-        <w:t>gestroi</w:t>
-      </w:r>
-      <w:proofErr w:type="spellEnd"/>
+        <w:t>C. gestroi</w:t>
+      </w:r>
       <w:r>
         <w:rPr>
           <w:rFonts w:ascii="PT Serif" w:hAnsi="PT Serif" w:cs="Times New Roman"/>
@@ -3993,25 +3715,7 @@
           <w:sz w:val="20"/>
           <w:szCs w:val="20"/>
         </w:rPr>
-        <w:t xml:space="preserve"> termite movements from all obtained video, using the video-tracking system </w:t>
-      </w:r>
-      <w:proofErr w:type="spellStart"/>
-      <w:r>
-        <w:rPr>
-          <w:rFonts w:ascii="PT Serif" w:hAnsi="PT Serif" w:cs="Times New Roman"/>
-          <w:sz w:val="20"/>
-          <w:szCs w:val="20"/>
-        </w:rPr>
-        <w:t>UMATracker</w:t>
-      </w:r>
-      <w:proofErr w:type="spellEnd"/>
-      <w:r>
-        <w:rPr>
-          <w:rFonts w:ascii="PT Serif" w:hAnsi="PT Serif" w:cs="Times New Roman"/>
-          <w:sz w:val="20"/>
-          <w:szCs w:val="20"/>
-        </w:rPr>
-        <w:t xml:space="preserve"> </w:t>
+        <w:t xml:space="preserve"> termite movements from all obtained video, using the video-tracking system UMATracker </w:t>
       </w:r>
       <w:r>
         <w:rPr>
@@ -4115,19 +3819,8 @@
           <w:sz w:val="20"/>
           <w:szCs w:val="20"/>
         </w:rPr>
-        <w:t xml:space="preserve">link to </w:t>
-      </w:r>
-      <w:proofErr w:type="spellStart"/>
-      <w:r>
-        <w:rPr>
-          <w:rFonts w:ascii="PT Serif" w:hAnsi="PT Serif" w:cs="Times New Roman"/>
-          <w:color w:val="FF0000"/>
-          <w:sz w:val="20"/>
-          <w:szCs w:val="20"/>
-        </w:rPr>
-        <w:t>github</w:t>
-      </w:r>
-      <w:proofErr w:type="spellEnd"/>
+        <w:t>link to github</w:t>
+      </w:r>
       <w:r>
         <w:rPr>
           <w:rFonts w:ascii="PT Serif" w:hAnsi="PT Serif" w:cs="Times New Roman"/>
@@ -4207,7 +3900,16 @@
           <w:sz w:val="20"/>
           <w:szCs w:val="20"/>
         </w:rPr>
-        <w:t xml:space="preserve">that pairs were in tandem when the distance between their centroids was within the sum of their body length. This simplest threshold is used in a previous study </w:t>
+        <w:t xml:space="preserve">that pairs were in tandem when the distance between their centroids was within the sum of their body </w:t>
+      </w:r>
+      <w:r>
+        <w:rPr>
+          <w:rFonts w:ascii="PT Serif" w:hAnsi="PT Serif" w:cs="Times New Roman"/>
+          <w:sz w:val="20"/>
+          <w:szCs w:val="20"/>
+        </w:rPr>
+        <w:lastRenderedPageBreak/>
+        <w:t xml:space="preserve">length. This simplest threshold is used in a previous study </w:t>
       </w:r>
       <w:r>
         <w:rPr>
@@ -4301,16 +4003,7 @@
           <w:sz w:val="20"/>
           <w:szCs w:val="20"/>
         </w:rPr>
-        <w:t xml:space="preserve">) </w:t>
-      </w:r>
-      <w:r>
-        <w:rPr>
-          <w:rFonts w:ascii="PT Serif" w:hAnsi="PT Serif" w:cs="Times New Roman"/>
-          <w:sz w:val="20"/>
-          <w:szCs w:val="20"/>
-        </w:rPr>
-        <w:lastRenderedPageBreak/>
-        <w:t>did not change the conclusion</w:t>
+        <w:t>) did not change the conclusion</w:t>
       </w:r>
       <w:r>
         <w:rPr>
@@ -4411,43 +4104,7 @@
           <w:sz w:val="20"/>
           <w:szCs w:val="20"/>
         </w:rPr>
-        <w:t xml:space="preserve"> [</w:t>
-      </w:r>
-      <w:proofErr w:type="spellStart"/>
-      <w:r>
-        <w:rPr>
-          <w:rFonts w:ascii="PT Serif" w:hAnsi="PT Serif" w:cs="Times New Roman"/>
-          <w:sz w:val="20"/>
-          <w:szCs w:val="20"/>
-        </w:rPr>
-        <w:t>coxme</w:t>
-      </w:r>
-      <w:proofErr w:type="spellEnd"/>
-      <w:r>
-        <w:rPr>
-          <w:rFonts w:ascii="PT Serif" w:hAnsi="PT Serif" w:cs="Times New Roman"/>
-          <w:sz w:val="20"/>
-          <w:szCs w:val="20"/>
-        </w:rPr>
-        <w:t xml:space="preserve">() function in the </w:t>
-      </w:r>
-      <w:proofErr w:type="spellStart"/>
-      <w:r>
-        <w:rPr>
-          <w:rFonts w:ascii="PT Serif" w:hAnsi="PT Serif" w:cs="Times New Roman"/>
-          <w:sz w:val="20"/>
-          <w:szCs w:val="20"/>
-        </w:rPr>
-        <w:t>coxme</w:t>
-      </w:r>
-      <w:proofErr w:type="spellEnd"/>
-      <w:r>
-        <w:rPr>
-          <w:rFonts w:ascii="PT Serif" w:hAnsi="PT Serif" w:cs="Times New Roman"/>
-          <w:sz w:val="20"/>
-          <w:szCs w:val="20"/>
-        </w:rPr>
-        <w:t xml:space="preserve"> package in R </w:t>
+        <w:t xml:space="preserve"> [coxme() function in the coxme package in R </w:t>
       </w:r>
       <w:r>
         <w:rPr>
@@ -4685,25 +4342,7 @@
           <w:sz w:val="20"/>
           <w:szCs w:val="20"/>
         </w:rPr>
-        <w:t xml:space="preserve"> We used Welch t-test to compare them between species for each pair combination, while one-way </w:t>
-      </w:r>
-      <w:proofErr w:type="spellStart"/>
-      <w:r>
-        <w:rPr>
-          <w:rFonts w:ascii="PT Serif" w:hAnsi="PT Serif" w:cs="Times New Roman"/>
-          <w:sz w:val="20"/>
-          <w:szCs w:val="20"/>
-        </w:rPr>
-        <w:t>anova</w:t>
-      </w:r>
-      <w:proofErr w:type="spellEnd"/>
-      <w:r>
-        <w:rPr>
-          <w:rFonts w:ascii="PT Serif" w:hAnsi="PT Serif" w:cs="Times New Roman"/>
-          <w:sz w:val="20"/>
-          <w:szCs w:val="20"/>
-        </w:rPr>
-        <w:t xml:space="preserve"> with Tukey’s HSD to compare among combinations for each species.</w:t>
+        <w:t xml:space="preserve"> We used Welch t-test to compare them between species for each pair combination, while one-way anova with Tukey’s HSD to compare among combinations for each species.</w:t>
       </w:r>
     </w:p>
     <w:p>
@@ -4724,43 +4363,160 @@
           <w:sz w:val="20"/>
           <w:szCs w:val="20"/>
         </w:rPr>
-        <w:t xml:space="preserve">Finally, we compared movement speed using t-test and </w:t>
-      </w:r>
-      <w:proofErr w:type="spellStart"/>
-      <w:r>
-        <w:rPr>
-          <w:rFonts w:ascii="PT Serif" w:hAnsi="PT Serif" w:cs="Times New Roman"/>
-          <w:sz w:val="20"/>
-          <w:szCs w:val="20"/>
-        </w:rPr>
-        <w:t>anova</w:t>
-      </w:r>
-      <w:proofErr w:type="spellEnd"/>
-      <w:r>
-        <w:rPr>
-          <w:rFonts w:ascii="PT Serif" w:hAnsi="PT Serif" w:cs="Times New Roman"/>
-          <w:sz w:val="20"/>
-          <w:szCs w:val="20"/>
-        </w:rPr>
-        <w:t xml:space="preserve"> during tandem runs after obtaining mean traveled distances between two successive frames for </w:t>
-      </w:r>
-      <w:proofErr w:type="gramStart"/>
-      <w:r>
-        <w:rPr>
-          <w:rFonts w:ascii="PT Serif" w:hAnsi="PT Serif" w:cs="Times New Roman"/>
-          <w:sz w:val="20"/>
-          <w:szCs w:val="20"/>
-        </w:rPr>
-        <w:t>each individual</w:t>
-      </w:r>
-      <w:proofErr w:type="gramEnd"/>
-      <w:r>
-        <w:rPr>
-          <w:rFonts w:ascii="PT Serif" w:hAnsi="PT Serif" w:cs="Times New Roman"/>
-          <w:sz w:val="20"/>
-          <w:szCs w:val="20"/>
-        </w:rPr>
-        <w:t xml:space="preserve">. </w:t>
+        <w:t>Finally,</w:t>
+      </w:r>
+      <w:r>
+        <w:rPr>
+          <w:rFonts w:ascii="PT Serif" w:hAnsi="PT Serif" w:cs="Times New Roman"/>
+          <w:sz w:val="20"/>
+          <w:szCs w:val="20"/>
+        </w:rPr>
+        <w:t xml:space="preserve"> for each separation event,</w:t>
+      </w:r>
+      <w:r>
+        <w:rPr>
+          <w:rFonts w:ascii="PT Serif" w:hAnsi="PT Serif" w:cs="Times New Roman"/>
+          <w:sz w:val="20"/>
+          <w:szCs w:val="20"/>
+        </w:rPr>
+        <w:t xml:space="preserve"> we</w:t>
+      </w:r>
+      <w:r>
+        <w:rPr>
+          <w:rFonts w:ascii="PT Serif" w:hAnsi="PT Serif" w:cs="Times New Roman"/>
+          <w:sz w:val="20"/>
+          <w:szCs w:val="20"/>
+        </w:rPr>
+        <w:t xml:space="preserve"> obtained the movement speed of both termites at after 5 second of separation and calculated the absolute difference of movement speed. We </w:t>
+      </w:r>
+      <w:r>
+        <w:rPr>
+          <w:rFonts w:ascii="PT Serif" w:hAnsi="PT Serif" w:cs="Times New Roman"/>
+          <w:sz w:val="20"/>
+          <w:szCs w:val="20"/>
+        </w:rPr>
+        <w:t>compared</w:t>
+      </w:r>
+      <w:r>
+        <w:rPr>
+          <w:rFonts w:ascii="PT Serif" w:hAnsi="PT Serif" w:cs="Times New Roman"/>
+          <w:sz w:val="20"/>
+          <w:szCs w:val="20"/>
+        </w:rPr>
+        <w:t xml:space="preserve"> the difference of</w:t>
+      </w:r>
+      <w:r>
+        <w:rPr>
+          <w:rFonts w:ascii="PT Serif" w:hAnsi="PT Serif" w:cs="Times New Roman"/>
+          <w:sz w:val="20"/>
+          <w:szCs w:val="20"/>
+        </w:rPr>
+        <w:t xml:space="preserve"> movement speed using </w:t>
+      </w:r>
+      <w:r>
+        <w:rPr>
+          <w:rFonts w:ascii="PT Serif" w:hAnsi="PT Serif" w:cs="Times New Roman"/>
+          <w:sz w:val="20"/>
+          <w:szCs w:val="20"/>
+        </w:rPr>
+        <w:t xml:space="preserve">linear </w:t>
+      </w:r>
+      <w:r>
+        <w:rPr>
+          <w:rFonts w:ascii="PT Serif" w:hAnsi="PT Serif" w:cs="Times New Roman"/>
+          <w:sz w:val="20"/>
+          <w:szCs w:val="20"/>
+        </w:rPr>
+        <w:t>mixed-effects model</w:t>
+      </w:r>
+      <w:r>
+        <w:rPr>
+          <w:rFonts w:ascii="PT Serif" w:hAnsi="PT Serif" w:cs="Times New Roman"/>
+          <w:sz w:val="20"/>
+          <w:szCs w:val="20"/>
+        </w:rPr>
+        <w:t>s</w:t>
+      </w:r>
+      <w:r>
+        <w:rPr>
+          <w:rFonts w:ascii="PT Serif" w:hAnsi="PT Serif" w:cs="Times New Roman"/>
+          <w:sz w:val="20"/>
+          <w:szCs w:val="20"/>
+        </w:rPr>
+        <w:t xml:space="preserve"> [</w:t>
+      </w:r>
+      <w:r>
+        <w:rPr>
+          <w:rFonts w:ascii="PT Serif" w:hAnsi="PT Serif" w:cs="Times New Roman"/>
+          <w:sz w:val="20"/>
+          <w:szCs w:val="20"/>
+        </w:rPr>
+        <w:t>lmer</w:t>
+      </w:r>
+      <w:r>
+        <w:rPr>
+          <w:rFonts w:ascii="PT Serif" w:hAnsi="PT Serif" w:cs="Times New Roman"/>
+          <w:sz w:val="20"/>
+          <w:szCs w:val="20"/>
+        </w:rPr>
+        <w:t xml:space="preserve">() function in the </w:t>
+      </w:r>
+      <w:r>
+        <w:rPr>
+          <w:rFonts w:ascii="PT Serif" w:hAnsi="PT Serif" w:cs="Times New Roman"/>
+          <w:sz w:val="20"/>
+          <w:szCs w:val="20"/>
+        </w:rPr>
+        <w:t>lme4</w:t>
+      </w:r>
+      <w:r>
+        <w:rPr>
+          <w:rFonts w:ascii="PT Serif" w:hAnsi="PT Serif" w:cs="Times New Roman"/>
+          <w:sz w:val="20"/>
+          <w:szCs w:val="20"/>
+        </w:rPr>
+        <w:t xml:space="preserve"> package in R</w:t>
+      </w:r>
+      <w:r>
+        <w:rPr>
+          <w:rFonts w:ascii="PT Serif" w:hAnsi="PT Serif" w:cs="Times New Roman"/>
+          <w:sz w:val="20"/>
+          <w:szCs w:val="20"/>
+        </w:rPr>
+        <w:t xml:space="preserve"> </w:t>
+      </w:r>
+      <w:r>
+        <w:rPr>
+          <w:rFonts w:ascii="PT Serif" w:hAnsi="PT Serif" w:cs="Times New Roman"/>
+          <w:color w:val="FF0000"/>
+          <w:sz w:val="20"/>
+          <w:szCs w:val="20"/>
+        </w:rPr>
+        <w:t>(ref)</w:t>
+      </w:r>
+      <w:r>
+        <w:rPr>
+          <w:rFonts w:ascii="PT Serif" w:hAnsi="PT Serif" w:cs="Times New Roman"/>
+          <w:sz w:val="20"/>
+          <w:szCs w:val="20"/>
+        </w:rPr>
+        <w:t xml:space="preserve">], </w:t>
+      </w:r>
+      <w:r>
+        <w:rPr>
+          <w:rFonts w:ascii="PT Serif" w:hAnsi="PT Serif" w:cs="Times New Roman"/>
+          <w:sz w:val="20"/>
+          <w:szCs w:val="20"/>
+        </w:rPr>
+        <w:t>as the same approach with mixed-effect Cox model as above</w:t>
+      </w:r>
+      <w:r>
+        <w:rPr>
+          <w:rFonts w:ascii="PT Serif" w:hAnsi="PT Serif" w:cs="Times New Roman"/>
+          <w:sz w:val="20"/>
+          <w:szCs w:val="20"/>
+        </w:rPr>
+        <w:t>.</w:t>
       </w:r>
     </w:p>
     <w:p>
@@ -4828,25 +4584,7 @@
           <w:sz w:val="20"/>
           <w:szCs w:val="20"/>
         </w:rPr>
-        <w:t xml:space="preserve">, and source codes are available at </w:t>
-      </w:r>
-      <w:proofErr w:type="spellStart"/>
-      <w:r>
-        <w:rPr>
-          <w:rFonts w:ascii="PT Serif" w:hAnsi="PT Serif" w:cs="Times New Roman"/>
-          <w:sz w:val="20"/>
-          <w:szCs w:val="20"/>
-        </w:rPr>
-        <w:t>github</w:t>
-      </w:r>
-      <w:proofErr w:type="spellEnd"/>
-      <w:r>
-        <w:rPr>
-          <w:rFonts w:ascii="PT Serif" w:hAnsi="PT Serif" w:cs="Times New Roman"/>
-          <w:sz w:val="20"/>
-          <w:szCs w:val="20"/>
-        </w:rPr>
-        <w:t>().</w:t>
+        <w:t>, and source codes are available at github().</w:t>
       </w:r>
     </w:p>
     <w:p>
@@ -4889,6 +4627,7 @@
       <w:pPr>
         <w:snapToGrid w:val="0"/>
         <w:spacing w:after="0" w:line="240" w:lineRule="auto"/>
+        <w:ind w:firstLine="540"/>
         <w:jc w:val="both"/>
         <w:rPr>
           <w:rFonts w:ascii="PT Serif" w:hAnsi="PT Serif"/>
@@ -4896,11 +4635,399 @@
           <w:szCs w:val="20"/>
         </w:rPr>
       </w:pPr>
+      <w:r>
+        <w:rPr>
+          <w:rFonts w:ascii="PT Serif" w:hAnsi="PT Serif"/>
+          <w:sz w:val="20"/>
+          <w:szCs w:val="20"/>
+        </w:rPr>
+        <w:t xml:space="preserve">The species difference of tandem running behavior depended on the pairing combinations. In heterosexual pairing, </w:t>
+      </w:r>
+      <w:r>
+        <w:rPr>
+          <w:rFonts w:ascii="PT Serif" w:hAnsi="PT Serif"/>
+          <w:i/>
+          <w:iCs/>
+          <w:sz w:val="20"/>
+          <w:szCs w:val="20"/>
+        </w:rPr>
+        <w:t>C. formosanus</w:t>
+      </w:r>
+      <w:r>
+        <w:rPr>
+          <w:rFonts w:ascii="PT Serif" w:hAnsi="PT Serif"/>
+          <w:sz w:val="20"/>
+          <w:szCs w:val="20"/>
+        </w:rPr>
+        <w:t xml:space="preserve"> showed more stable tandems (coxed-model, </w:t>
+      </w:r>
+      <w:r>
+        <w:rPr>
+          <w:rFonts w:ascii="PT Serif" w:hAnsi="PT Serif"/>
+          <w:color w:val="FF0000"/>
+          <w:sz w:val="20"/>
+          <w:szCs w:val="20"/>
+        </w:rPr>
+        <w:t>Figure S1</w:t>
+      </w:r>
+      <w:r>
+        <w:rPr>
+          <w:rFonts w:ascii="PT Serif" w:hAnsi="PT Serif"/>
+          <w:sz w:val="20"/>
+          <w:szCs w:val="20"/>
+        </w:rPr>
+        <w:t xml:space="preserve">) and spent longer time for tandem runs than </w:t>
+      </w:r>
+      <w:r>
+        <w:rPr>
+          <w:rFonts w:ascii="PT Serif" w:hAnsi="PT Serif"/>
+          <w:i/>
+          <w:iCs/>
+          <w:sz w:val="20"/>
+          <w:szCs w:val="20"/>
+        </w:rPr>
+        <w:t>C. gestroi</w:t>
+      </w:r>
+      <w:r>
+        <w:rPr>
+          <w:rFonts w:ascii="PT Serif" w:hAnsi="PT Serif"/>
+          <w:i/>
+          <w:iCs/>
+          <w:sz w:val="20"/>
+          <w:szCs w:val="20"/>
+        </w:rPr>
+        <w:t xml:space="preserve"> </w:t>
+      </w:r>
+      <w:r>
+        <w:rPr>
+          <w:rFonts w:ascii="PT Serif" w:hAnsi="PT Serif"/>
+          <w:sz w:val="20"/>
+          <w:szCs w:val="20"/>
+        </w:rPr>
+        <w:t>(</w:t>
+      </w:r>
+      <w:r>
+        <w:rPr>
+          <w:rFonts w:ascii="PT Serif" w:hAnsi="PT Serif"/>
+          <w:color w:val="FF0000"/>
+          <w:sz w:val="20"/>
+          <w:szCs w:val="20"/>
+        </w:rPr>
+        <w:t>t-test, Figure 1</w:t>
+      </w:r>
+      <w:r>
+        <w:rPr>
+          <w:rFonts w:ascii="PT Serif" w:hAnsi="PT Serif"/>
+          <w:sz w:val="20"/>
+          <w:szCs w:val="20"/>
+        </w:rPr>
+        <w:t xml:space="preserve">). Somewhat similar pattern was observed in female-female pairing, where </w:t>
+      </w:r>
+      <w:r>
+        <w:rPr>
+          <w:rFonts w:ascii="PT Serif" w:hAnsi="PT Serif"/>
+          <w:i/>
+          <w:iCs/>
+          <w:sz w:val="20"/>
+          <w:szCs w:val="20"/>
+        </w:rPr>
+        <w:t>C. formosanus</w:t>
+      </w:r>
+      <w:r>
+        <w:rPr>
+          <w:rFonts w:ascii="PT Serif" w:hAnsi="PT Serif"/>
+          <w:sz w:val="20"/>
+          <w:szCs w:val="20"/>
+        </w:rPr>
+        <w:t xml:space="preserve"> showed more stable tandems</w:t>
+      </w:r>
+      <w:r>
+        <w:rPr>
+          <w:rFonts w:ascii="PT Serif" w:hAnsi="PT Serif"/>
+          <w:sz w:val="20"/>
+          <w:szCs w:val="20"/>
+        </w:rPr>
+        <w:t xml:space="preserve"> </w:t>
+      </w:r>
+      <w:r>
+        <w:rPr>
+          <w:rFonts w:ascii="PT Serif" w:hAnsi="PT Serif"/>
+          <w:sz w:val="20"/>
+          <w:szCs w:val="20"/>
+        </w:rPr>
+        <w:t xml:space="preserve">than </w:t>
+      </w:r>
+      <w:r>
+        <w:rPr>
+          <w:rFonts w:ascii="PT Serif" w:hAnsi="PT Serif"/>
+          <w:i/>
+          <w:iCs/>
+          <w:sz w:val="20"/>
+          <w:szCs w:val="20"/>
+        </w:rPr>
+        <w:t>C. gestroi</w:t>
+      </w:r>
+      <w:r>
+        <w:rPr>
+          <w:rFonts w:ascii="PT Serif" w:hAnsi="PT Serif"/>
+          <w:i/>
+          <w:iCs/>
+          <w:sz w:val="20"/>
+          <w:szCs w:val="20"/>
+        </w:rPr>
+        <w:t xml:space="preserve"> </w:t>
+      </w:r>
+      <w:r>
+        <w:rPr>
+          <w:rFonts w:ascii="PT Serif" w:hAnsi="PT Serif"/>
+          <w:sz w:val="20"/>
+          <w:szCs w:val="20"/>
+        </w:rPr>
+        <w:t xml:space="preserve">(coxed-model, </w:t>
+      </w:r>
+      <w:r>
+        <w:rPr>
+          <w:rFonts w:ascii="PT Serif" w:hAnsi="PT Serif"/>
+          <w:color w:val="FF0000"/>
+          <w:sz w:val="20"/>
+          <w:szCs w:val="20"/>
+        </w:rPr>
+        <w:t>Figure S1</w:t>
+      </w:r>
+      <w:r>
+        <w:rPr>
+          <w:rFonts w:ascii="PT Serif" w:hAnsi="PT Serif"/>
+          <w:sz w:val="20"/>
+          <w:szCs w:val="20"/>
+        </w:rPr>
+        <w:t>)</w:t>
+      </w:r>
+      <w:r>
+        <w:rPr>
+          <w:rFonts w:ascii="PT Serif" w:hAnsi="PT Serif"/>
+          <w:sz w:val="20"/>
+          <w:szCs w:val="20"/>
+        </w:rPr>
+        <w:t xml:space="preserve">, without difference in the time spent in tandem runs </w:t>
+      </w:r>
+      <w:r>
+        <w:rPr>
+          <w:rFonts w:ascii="PT Serif" w:hAnsi="PT Serif"/>
+          <w:sz w:val="20"/>
+          <w:szCs w:val="20"/>
+        </w:rPr>
+        <w:t>(</w:t>
+      </w:r>
+      <w:r>
+        <w:rPr>
+          <w:rFonts w:ascii="PT Serif" w:hAnsi="PT Serif"/>
+          <w:color w:val="FF0000"/>
+          <w:sz w:val="20"/>
+          <w:szCs w:val="20"/>
+        </w:rPr>
+        <w:t>t-test, Figure 1</w:t>
+      </w:r>
+      <w:r>
+        <w:rPr>
+          <w:rFonts w:ascii="PT Serif" w:hAnsi="PT Serif"/>
+          <w:sz w:val="20"/>
+          <w:szCs w:val="20"/>
+        </w:rPr>
+        <w:t>).</w:t>
+      </w:r>
+      <w:r>
+        <w:rPr>
+          <w:rFonts w:ascii="PT Serif" w:hAnsi="PT Serif"/>
+          <w:sz w:val="20"/>
+          <w:szCs w:val="20"/>
+        </w:rPr>
+        <w:t xml:space="preserve"> On the other hand, male-male pairing showed the opposite pattern, where </w:t>
+      </w:r>
+      <w:r>
+        <w:rPr>
+          <w:rFonts w:ascii="PT Serif" w:hAnsi="PT Serif"/>
+          <w:i/>
+          <w:iCs/>
+          <w:sz w:val="20"/>
+          <w:szCs w:val="20"/>
+        </w:rPr>
+        <w:t>C. gestroi</w:t>
+      </w:r>
+      <w:r>
+        <w:rPr>
+          <w:rFonts w:ascii="PT Serif" w:hAnsi="PT Serif"/>
+          <w:sz w:val="20"/>
+          <w:szCs w:val="20"/>
+        </w:rPr>
+        <w:t xml:space="preserve"> </w:t>
+      </w:r>
+      <w:r>
+        <w:rPr>
+          <w:rFonts w:ascii="PT Serif" w:hAnsi="PT Serif"/>
+          <w:sz w:val="20"/>
+          <w:szCs w:val="20"/>
+        </w:rPr>
+        <w:t xml:space="preserve">showed more stable tandems (coxed-model, </w:t>
+      </w:r>
+      <w:r>
+        <w:rPr>
+          <w:rFonts w:ascii="PT Serif" w:hAnsi="PT Serif"/>
+          <w:color w:val="FF0000"/>
+          <w:sz w:val="20"/>
+          <w:szCs w:val="20"/>
+        </w:rPr>
+        <w:t>Figure S1</w:t>
+      </w:r>
+      <w:r>
+        <w:rPr>
+          <w:rFonts w:ascii="PT Serif" w:hAnsi="PT Serif"/>
+          <w:sz w:val="20"/>
+          <w:szCs w:val="20"/>
+        </w:rPr>
+        <w:t xml:space="preserve">) and spent longer time for tandem runs than </w:t>
+      </w:r>
+      <w:r>
+        <w:rPr>
+          <w:rFonts w:ascii="PT Serif" w:hAnsi="PT Serif"/>
+          <w:i/>
+          <w:iCs/>
+          <w:sz w:val="20"/>
+          <w:szCs w:val="20"/>
+        </w:rPr>
+        <w:t xml:space="preserve">C. </w:t>
+      </w:r>
+      <w:r>
+        <w:rPr>
+          <w:rFonts w:ascii="PT Serif" w:hAnsi="PT Serif"/>
+          <w:i/>
+          <w:iCs/>
+          <w:sz w:val="20"/>
+          <w:szCs w:val="20"/>
+        </w:rPr>
+        <w:t>formosanus</w:t>
+      </w:r>
+      <w:r>
+        <w:rPr>
+          <w:rFonts w:ascii="PT Serif" w:hAnsi="PT Serif"/>
+          <w:i/>
+          <w:iCs/>
+          <w:sz w:val="20"/>
+          <w:szCs w:val="20"/>
+        </w:rPr>
+        <w:t xml:space="preserve"> </w:t>
+      </w:r>
+      <w:r>
+        <w:rPr>
+          <w:rFonts w:ascii="PT Serif" w:hAnsi="PT Serif"/>
+          <w:sz w:val="20"/>
+          <w:szCs w:val="20"/>
+        </w:rPr>
+        <w:t>(</w:t>
+      </w:r>
+      <w:r>
+        <w:rPr>
+          <w:rFonts w:ascii="PT Serif" w:hAnsi="PT Serif"/>
+          <w:color w:val="FF0000"/>
+          <w:sz w:val="20"/>
+          <w:szCs w:val="20"/>
+        </w:rPr>
+        <w:t>t-test, Figure 1</w:t>
+      </w:r>
+      <w:r>
+        <w:rPr>
+          <w:rFonts w:ascii="PT Serif" w:hAnsi="PT Serif"/>
+          <w:sz w:val="20"/>
+          <w:szCs w:val="20"/>
+        </w:rPr>
+        <w:t>).</w:t>
+      </w:r>
+      <w:r>
+        <w:rPr>
+          <w:rFonts w:ascii="PT Serif" w:hAnsi="PT Serif"/>
+          <w:sz w:val="20"/>
+          <w:szCs w:val="20"/>
+        </w:rPr>
+        <w:t xml:space="preserve"> In either species, same-sex pairing was much more unstable than heterosexual pairing, with no difference between female-female pairs and male-male pairs in </w:t>
+      </w:r>
+      <w:r>
+        <w:rPr>
+          <w:rFonts w:ascii="PT Serif" w:hAnsi="PT Serif"/>
+          <w:i/>
+          <w:iCs/>
+          <w:sz w:val="20"/>
+          <w:szCs w:val="20"/>
+        </w:rPr>
+        <w:t>C. gestroi</w:t>
+      </w:r>
+      <w:r>
+        <w:rPr>
+          <w:rFonts w:ascii="PT Serif" w:hAnsi="PT Serif"/>
+          <w:sz w:val="20"/>
+          <w:szCs w:val="20"/>
+        </w:rPr>
+        <w:t xml:space="preserve">, while larger difference </w:t>
+      </w:r>
+      <w:r>
+        <w:rPr>
+          <w:rFonts w:ascii="PT Serif" w:hAnsi="PT Serif"/>
+          <w:sz w:val="20"/>
+          <w:szCs w:val="20"/>
+        </w:rPr>
+        <w:t xml:space="preserve">between female-female pairs and male-male pairs </w:t>
+      </w:r>
+      <w:r>
+        <w:rPr>
+          <w:rFonts w:ascii="PT Serif" w:hAnsi="PT Serif"/>
+          <w:sz w:val="20"/>
+          <w:szCs w:val="20"/>
+        </w:rPr>
+        <w:t xml:space="preserve">in </w:t>
+      </w:r>
+      <w:r>
+        <w:rPr>
+          <w:rFonts w:ascii="PT Serif" w:hAnsi="PT Serif"/>
+          <w:i/>
+          <w:iCs/>
+          <w:sz w:val="20"/>
+          <w:szCs w:val="20"/>
+        </w:rPr>
+        <w:t>C. formosanus</w:t>
+      </w:r>
+      <w:r>
+        <w:rPr>
+          <w:rFonts w:ascii="PT Serif" w:hAnsi="PT Serif"/>
+          <w:sz w:val="20"/>
+          <w:szCs w:val="20"/>
+        </w:rPr>
+        <w:t>.</w:t>
+      </w:r>
     </w:p>
     <w:p>
       <w:pPr>
         <w:snapToGrid w:val="0"/>
         <w:spacing w:after="0" w:line="240" w:lineRule="auto"/>
+        <w:ind w:firstLine="540"/>
+        <w:jc w:val="both"/>
+        <w:rPr>
+          <w:rFonts w:ascii="PT Serif" w:hAnsi="PT Serif"/>
+          <w:sz w:val="20"/>
+          <w:szCs w:val="20"/>
+        </w:rPr>
+      </w:pPr>
+      <w:r>
+        <w:rPr>
+          <w:rFonts w:ascii="PT Serif" w:hAnsi="PT Serif"/>
+          <w:sz w:val="20"/>
+          <w:szCs w:val="20"/>
+        </w:rPr>
+        <w:t>After separations, all combinations showed speed differences.</w:t>
+      </w:r>
+    </w:p>
+    <w:p>
+      <w:pPr>
+        <w:snapToGrid w:val="0"/>
+        <w:spacing w:after="0" w:line="240" w:lineRule="auto"/>
+        <w:ind w:firstLine="540"/>
         <w:jc w:val="both"/>
         <w:rPr>
           <w:rFonts w:ascii="PT Serif" w:hAnsi="PT Serif"/>
@@ -4945,572 +5072,6 @@
           <w:szCs w:val="20"/>
         </w:rPr>
       </w:pPr>
-      <w:r>
-        <w:rPr>
-          <w:rFonts w:ascii="PT Serif" w:hAnsi="PT Serif"/>
-          <w:sz w:val="20"/>
-          <w:szCs w:val="20"/>
-        </w:rPr>
-        <w:t>A</w:t>
-      </w:r>
-      <w:r>
-        <w:rPr>
-          <w:rFonts w:ascii="PT Serif" w:hAnsi="PT Serif"/>
-          <w:sz w:val="20"/>
-          <w:szCs w:val="20"/>
-        </w:rPr>
-        <w:t xml:space="preserve">ll of the previous studies </w:t>
-      </w:r>
-      <w:r>
-        <w:rPr>
-          <w:rFonts w:ascii="PT Serif" w:hAnsi="PT Serif"/>
-          <w:sz w:val="20"/>
-          <w:szCs w:val="20"/>
-        </w:rPr>
-        <w:t xml:space="preserve">on same-sex tandem runs in termites have </w:t>
-      </w:r>
-      <w:r>
-        <w:rPr>
-          <w:rFonts w:ascii="PT Serif" w:hAnsi="PT Serif"/>
-          <w:sz w:val="20"/>
-          <w:szCs w:val="20"/>
-        </w:rPr>
-        <w:t>focus</w:t>
-      </w:r>
-      <w:r>
-        <w:rPr>
-          <w:rFonts w:ascii="PT Serif" w:hAnsi="PT Serif"/>
-          <w:sz w:val="20"/>
-          <w:szCs w:val="20"/>
-        </w:rPr>
-        <w:t>ed</w:t>
-      </w:r>
-      <w:r>
-        <w:rPr>
-          <w:rFonts w:ascii="PT Serif" w:hAnsi="PT Serif"/>
-          <w:sz w:val="20"/>
-          <w:szCs w:val="20"/>
-        </w:rPr>
-        <w:t xml:space="preserve"> on </w:t>
-      </w:r>
-      <w:r>
-        <w:rPr>
-          <w:rFonts w:ascii="PT Serif" w:hAnsi="PT Serif"/>
-          <w:i/>
-          <w:iCs/>
-          <w:sz w:val="20"/>
-          <w:szCs w:val="20"/>
-        </w:rPr>
-        <w:t>Retic</w:t>
-      </w:r>
-      <w:r>
-        <w:rPr>
-          <w:rFonts w:ascii="PT Serif" w:hAnsi="PT Serif"/>
-          <w:i/>
-          <w:iCs/>
-          <w:sz w:val="20"/>
-          <w:szCs w:val="20"/>
-        </w:rPr>
-        <w:t>u</w:t>
-      </w:r>
-      <w:r>
-        <w:rPr>
-          <w:rFonts w:ascii="PT Serif" w:hAnsi="PT Serif"/>
-          <w:i/>
-          <w:iCs/>
-          <w:sz w:val="20"/>
-          <w:szCs w:val="20"/>
-        </w:rPr>
-        <w:t>litermes</w:t>
-      </w:r>
-      <w:r>
-        <w:rPr>
-          <w:rFonts w:ascii="PT Serif" w:hAnsi="PT Serif"/>
-          <w:sz w:val="20"/>
-          <w:szCs w:val="20"/>
-        </w:rPr>
-        <w:t xml:space="preserve"> termites</w:t>
-      </w:r>
-      <w:r>
-        <w:rPr>
-          <w:rFonts w:ascii="PT Serif" w:hAnsi="PT Serif"/>
-          <w:sz w:val="20"/>
-          <w:szCs w:val="20"/>
-        </w:rPr>
-        <w:t xml:space="preserve"> </w:t>
-      </w:r>
-      <w:r>
-        <w:rPr>
-          <w:rFonts w:ascii="PT Serif" w:hAnsi="PT Serif"/>
-          <w:sz w:val="20"/>
-          <w:szCs w:val="20"/>
-        </w:rPr>
-        <w:fldChar w:fldCharType="begin"/>
-      </w:r>
-      <w:r>
-        <w:rPr>
-          <w:rFonts w:ascii="PT Serif" w:hAnsi="PT Serif"/>
-          <w:sz w:val="20"/>
-          <w:szCs w:val="20"/>
-        </w:rPr>
-        <w:instrText xml:space="preserve"> ADDIN ZOTERO_ITEM CSL_CITATION {"citationID":"ezk02Kng","properties":{"formattedCitation":"[11,12,23]","plainCitation":"[11,12,23]","noteIndex":0},"citationItems":[{"id":1175,"uris":["http://zotero.org/users/9949769/items/3UPD3SGP"],"itemData":{"id":1175,"type":"article-journal","container-title":"Sociobiology","DOI":"DOI: 10.13102/sociobiology.v60i2.198-203","issue":"2","page":"198-203","title":"Antipredator behavior produced by heterosexual and homosexual tandem running in the termite &lt;i&gt;Reticulitermes chinensis&lt;/i&gt; (Isoptera: Rhinotermitidae)","volume":"60","author":[{"family":"Li","given":"G"},{"family":"Zou","given":"X"},{"family":"Lei","given":"C"},{"family":"Huang","given":"Q"}],"issued":{"date-parts":[["2013"]]}}},{"id":949,"uris":["http://zotero.org/users/9949769/items/8LDYWZE3"],"itemData":{"id":949,"type":"article-journal","abstract":"We investigated the predator avoidance mechanism of post-swarming alates of the lower subterranean termite, Reticulitermes speratus Kolbe. In some lower termites, homosexual tandem running is observed in addition to ordinary heterosexual tandem running. An experiment designed to compare the risk of predation by a termite-hunting ant, Brachyponera chinensis Emery, showed that homosexual tandem running reduced the predation risk until termites encounter the opposite sex. Since an individual ant cannot capture two dealates at once, one of the two dealates forming a tandem can escape while the ant captures its partner. Therefore, the \"post-encounter risk\" of individuals running in tandem was lower than that of single individuals. The \"encounter risk\" with predatory ants was also examined using a mathematical model considering the increased detectability of the predator due to enhanced size of the prey unit. It was suggested that tandem running reduces the predation risk of both participants, even when the enhanced encounter risk was taken into account. In males, competition for the back position was often observed, and consequently, the male at the back was always larger than the male in front. When a male-male tandem encountered a female, the back male won the female more often than the front male. This result suggested that male-male tandem running should result in selection pressure in favor of vigorous males. In conclusion, tandem running decreases the individual predation risk through the dilution effect, and it also plays a role as a mechanism of indirect sexual selection.","container-title":"Journal of theoretical biology","DOI":"https://doi.org/10.1101/2022.06.20.496918","ISSN":"0022-5193","issue":"1","note":"PMID: 11786032\nISBN: 0022-5193","page":"63-70","title":"Homosexual tandem running as selfish herd in &lt;i&gt;Reticulitermes speratus&lt;/i&gt;: novel antipredatory behavior in termites.","volume":"214","author":[{"family":"Matsuura","given":"Kenji"},{"family":"Kuno","given":"Eizi"},{"family":"Nishida","given":"Takayoshi"}],"issued":{"date-parts":[["2002"]]}}},{"id":15212,"uris":["http://zotero.org/users/9949769/items/GBFB9XH3"],"itemData":{"id":15212,"type":"article-journal","abstract":"Recent attempts to explain the evolutionary prevalence of same-sex sexual behavior (SSB) have focused on the role of indiscriminate mating. However, in many cases, SSB may be more complex than simple mistaken identity, instead involving mutual interactions and successful pairing between partners who can detect each other’s sex. Behavioral plasticity is essential for the expression of SSB in such circumstances. To test behavioral plasticity’s role in the evolution of SSB, we used termites to study how females and males modify their behavior in same-sex versus heterosexual pairs. Male termites follow females in paired “tandems” before mating, and movement patterns are sexually dimorphic. Previous studies observed that adaptive same-sex tandems also occur in both sexes. Here we found that stable same-sex tandems are achieved by behavioral plasticity when one partner adopts the other sex’s movements, resulting in behavioral dimorphism. Simulations based on empirically obtained parameters indicated that this socially cued plasticity contributes to pair maintenance, because dimorphic movements improve reunion success upon accidental separation. A systematic literature survey and phylogenetic comparative analysis suggest that the ancestors of modern termites lack consistent sex roles during pairing, indicating that plasticity is inherited from the ancestor. Socioenvironmental induction of ancestral behavioral potential may be of widespread importance to the expression of SSB. Our findings challenge recent arguments for a prominent role of indiscriminate mating behavior in the evolutionary origin and maintenance of SSB across diverse taxa.","container-title":"Proceedings of the National Academy of Sciences of the United States of America","DOI":"10.1073/pnas.2212401119","issue":"46","license":"All rights reserved","note":"publisher: Proceedings of the National Academy of Sciences","page":"e2212401119","source":"pnas.org (Atypon)","title":"Ancestral sex-role plasticity facilitates the evolution of same-sex sexual behavior","volume":"119","author":[{"family":"Mizumoto","given":"Nobuaki"},{"family":"Bourguignon","given":"Thomas"},{"family":"Bailey","given":"Nathan W."}],"issued":{"date-parts":[["2022",11,15]]}}}],"schema":"https://github.com/citation-style-language/schema/raw/master/csl-citation.json"} </w:instrText>
-      </w:r>
-      <w:r>
-        <w:rPr>
-          <w:rFonts w:ascii="PT Serif" w:hAnsi="PT Serif"/>
-          <w:sz w:val="20"/>
-          <w:szCs w:val="20"/>
-        </w:rPr>
-        <w:fldChar w:fldCharType="separate"/>
-      </w:r>
-      <w:r>
-        <w:rPr>
-          <w:rFonts w:ascii="PT Serif" w:hAnsi="PT Serif"/>
-          <w:sz w:val="20"/>
-        </w:rPr>
-        <w:t>[11,12,23]</w:t>
-      </w:r>
-      <w:r>
-        <w:rPr>
-          <w:rFonts w:ascii="PT Serif" w:hAnsi="PT Serif"/>
-          <w:sz w:val="20"/>
-          <w:szCs w:val="20"/>
-        </w:rPr>
-        <w:fldChar w:fldCharType="end"/>
-      </w:r>
-      <w:r>
-        <w:rPr>
-          <w:rFonts w:ascii="PT Serif" w:hAnsi="PT Serif"/>
-          <w:sz w:val="20"/>
-          <w:szCs w:val="20"/>
-        </w:rPr>
-        <w:t>.</w:t>
-      </w:r>
-      <w:r>
-        <w:rPr>
-          <w:rFonts w:ascii="PT Serif" w:hAnsi="PT Serif"/>
-          <w:sz w:val="20"/>
-          <w:szCs w:val="20"/>
-        </w:rPr>
-        <w:t xml:space="preserve"> In </w:t>
-      </w:r>
-      <w:r>
-        <w:rPr>
-          <w:rFonts w:ascii="PT Serif" w:hAnsi="PT Serif"/>
-          <w:i/>
-          <w:iCs/>
-          <w:sz w:val="20"/>
-          <w:szCs w:val="20"/>
-        </w:rPr>
-        <w:t>Retic</w:t>
-      </w:r>
-      <w:r>
-        <w:rPr>
-          <w:rFonts w:ascii="PT Serif" w:hAnsi="PT Serif"/>
-          <w:i/>
-          <w:iCs/>
-          <w:sz w:val="20"/>
-          <w:szCs w:val="20"/>
-        </w:rPr>
-        <w:t>u</w:t>
-      </w:r>
-      <w:r>
-        <w:rPr>
-          <w:rFonts w:ascii="PT Serif" w:hAnsi="PT Serif"/>
-          <w:i/>
-          <w:iCs/>
-          <w:sz w:val="20"/>
-          <w:szCs w:val="20"/>
-        </w:rPr>
-        <w:t>litermes</w:t>
-      </w:r>
-      <w:r>
-        <w:rPr>
-          <w:rFonts w:ascii="PT Serif" w:hAnsi="PT Serif"/>
-          <w:sz w:val="20"/>
-          <w:szCs w:val="20"/>
-        </w:rPr>
-        <w:t xml:space="preserve"> termites, same-sex pairing functions by providing survival benefits </w:t>
-      </w:r>
-      <w:r>
-        <w:rPr>
-          <w:rFonts w:ascii="PT Serif" w:hAnsi="PT Serif"/>
-          <w:sz w:val="20"/>
-          <w:szCs w:val="20"/>
-        </w:rPr>
-        <w:fldChar w:fldCharType="begin"/>
-      </w:r>
-      <w:r>
-        <w:rPr>
-          <w:rFonts w:ascii="PT Serif" w:hAnsi="PT Serif"/>
-          <w:sz w:val="20"/>
-          <w:szCs w:val="20"/>
-        </w:rPr>
-        <w:instrText xml:space="preserve"> ADDIN ZOTERO_ITEM CSL_CITATION {"citationID":"ygE5kl31","properties":{"formattedCitation":"[5,11,24]","plainCitation":"[5,11,24]","noteIndex":0},"citationItems":[{"id":215,"uris":["http://zotero.org/users/9949769/items/RE6L5T4J"],"itemData":{"id":215,"type":"article-journal","abstract":"Facultative parthenogenesis has great adaptive significance, especially with regard to low pairing efficiency. In the termite Reticulitermes speratus, females that fail to mate with males reproduce parthenogenetically and found colonies cooperatively with partner females or even alone. Comparison of colony foundation success at 400 days between colonies founded by single females (F), femalefemale pairs (FF), and male-female pairs (FM) showed that female-female cooperation promoted colony survivorship over monogamous foundation. We report here for the first time the mode of parthenogenesis in Isoptera. Combining chromosome observations and genetic analysis using microsatellites, we show that the mode of parthenogenesis is diploid thelytoky and that the restoration of ploidy is most likely accomplished by terminal fusion. Parthenogens show a higher mortality and a longer egg-development time than sexually produced offspring, probably due to reduced heterozygosity. In addition Wolbachia bacteria were detected in R. speratus. However, since Wolbachia was also detected in non-parthenogenetic R. flavipes, it is unlikely that Wolbachia is the cause of parthenogenesis in R. speratus.","container-title":"Insectes Sociaux","DOI":"10.1007/s00040-004-0746-0","ISSN":"00201812","issue":"4","note":"ISBN: 0020-1812","page":"325-332","title":"Sexual and asexual colony foundation and the mechanism of facultative parthenogenesis in the termite Reticulitermes speratus (Isoptera, Rhinotermitidae)","volume":"51","author":[{"family":"Matsuura","given":"Kenji"},{"family":"Fujimoto","given":"Miki"},{"family":"Goka","given":"Koichi"}],"issued":{"date-parts":[["2004"]]}}},{"id":949,"uris":["http://zotero.org/users/9949769/items/8LDYWZE3"],"itemData":{"id":949,"type":"article-journal","abstract":"We investigated the predator avoidance mechanism of post-swarming alates of the lower subterranean termite, Reticulitermes speratus Kolbe. In some lower termites, homosexual tandem running is observed in addition to ordinary heterosexual tandem running. An experiment designed to compare the risk of predation by a termite-hunting ant, Brachyponera chinensis Emery, showed that homosexual tandem running reduced the predation risk until termites encounter the opposite sex. Since an individual ant cannot capture two dealates at once, one of the two dealates forming a tandem can escape while the ant captures its partner. Therefore, the \"post-encounter risk\" of individuals running in tandem was lower than that of single individuals. The \"encounter risk\" with predatory ants was also examined using a mathematical model considering the increased detectability of the predator due to enhanced size of the prey unit. It was suggested that tandem running reduces the predation risk of both participants, even when the enhanced encounter risk was taken into account. In males, competition for the back position was often observed, and consequently, the male at the back was always larger than the male in front. When a male-male tandem encountered a female, the back male won the female more often than the front male. This result suggested that male-male tandem running should result in selection pressure in favor of vigorous males. In conclusion, tandem running decreases the individual predation risk through the dilution effect, and it also plays a role as a mechanism of indirect sexual selection.","container-title":"Journal of theoretical biology","DOI":"https://doi.org/10.1101/2022.06.20.496918","ISSN":"0022-5193","issue":"1","note":"PMID: 11786032\nISBN: 0022-5193","page":"63-70","title":"Homosexual tandem running as selfish herd in &lt;i&gt;Reticulitermes speratus&lt;/i&gt;: novel antipredatory behavior in termites.","volume":"214","author":[{"family":"Matsuura","given":"Kenji"},{"family":"Kuno","given":"Eizi"},{"family":"Nishida","given":"Takayoshi"}],"issued":{"date-parts":[["2002"]]}}},{"id":1433,"uris":["http://zotero.org/users/9949769/items/EKNSS3AY"],"itemData":{"id":1433,"type":"article-journal","abstract":"A wide variety of animals display same-sex behaviours, including courtship, copulation and pairing. However, these behaviours create a paradox, as selection seemingly acts on maladaptive traits, and they have often been regarded as cases of mistaken identity, especially in invertebrates. We show that termite males show nest establishment and pairing formation that usually occur in monogamous colony foundation and demonstrate how this contributes to their fitness. We found that pairs of male dealates stopped searching for females and established nests without females, although single males rarely ceased searching for mates. Males in these male???male pairings had much higher survival than single males. Our colony fusion experiment showed that a male in a surviving same-sex pair can replace a male in an incipient colony and produce offspring. A mathematical model demonstrated that the observed strategy of establishing a male???male pairing instead of searching for females is advantageous when the risk of predation is high, even when colony fusion is very rare. These results indicate that, under certain ecological conditions, a cooperative same-sex pairing with a potential rival for reproduction can be adaptive. Our study implies the existence of various possibilities for explaining the adaptive significance of same-sex sexual behaviours.","container-title":"Animal Behaviour","DOI":"10.1016/j.anbehav.2016.07.007","ISSN":"00033472","license":"All rights reserved","page":"179-187","title":"Male same-sex pairing as an adaptive strategy for future reproduction in termites","volume":"119","author":[{"family":"Mizumoto","given":"Nobuaki"},{"family":"Yashiro","given":"Toshihisa"},{"family":"Matsuura","given":"Kenji"}],"issued":{"date-parts":[["2016"]]}}}],"schema":"https://github.com/citation-style-language/schema/raw/master/csl-citation.json"} </w:instrText>
-      </w:r>
-      <w:r>
-        <w:rPr>
-          <w:rFonts w:ascii="PT Serif" w:hAnsi="PT Serif"/>
-          <w:sz w:val="20"/>
-          <w:szCs w:val="20"/>
-        </w:rPr>
-        <w:fldChar w:fldCharType="separate"/>
-      </w:r>
-      <w:r>
-        <w:rPr>
-          <w:rFonts w:ascii="PT Serif" w:hAnsi="PT Serif"/>
-          <w:sz w:val="20"/>
-        </w:rPr>
-        <w:t>[5,11,24]</w:t>
-      </w:r>
-      <w:r>
-        <w:rPr>
-          <w:rFonts w:ascii="PT Serif" w:hAnsi="PT Serif"/>
-          <w:sz w:val="20"/>
-          <w:szCs w:val="20"/>
-        </w:rPr>
-        <w:fldChar w:fldCharType="end"/>
-      </w:r>
-      <w:r>
-        <w:rPr>
-          <w:rFonts w:ascii="PT Serif" w:hAnsi="PT Serif"/>
-          <w:sz w:val="20"/>
-          <w:szCs w:val="20"/>
-        </w:rPr>
-        <w:t xml:space="preserve"> and is not result of mistaken identity </w:t>
-      </w:r>
-      <w:r>
-        <w:rPr>
-          <w:rFonts w:ascii="PT Serif" w:hAnsi="PT Serif"/>
-          <w:sz w:val="20"/>
-          <w:szCs w:val="20"/>
-        </w:rPr>
-        <w:fldChar w:fldCharType="begin"/>
-      </w:r>
-      <w:r>
-        <w:rPr>
-          <w:rFonts w:ascii="PT Serif" w:hAnsi="PT Serif"/>
-          <w:sz w:val="20"/>
-          <w:szCs w:val="20"/>
-        </w:rPr>
-        <w:instrText xml:space="preserve"> ADDIN ZOTERO_ITEM CSL_CITATION {"citationID":"nl0OuQUc","properties":{"formattedCitation":"[12]","plainCitation":"[12]","noteIndex":0},"citationItems":[{"id":15212,"uris":["http://zotero.org/users/9949769/items/GBFB9XH3"],"itemData":{"id":15212,"type":"article-journal","abstract":"Recent attempts to explain the evolutionary prevalence of same-sex sexual behavior (SSB) have focused on the role of indiscriminate mating. However, in many cases, SSB may be more complex than simple mistaken identity, instead involving mutual interactions and successful pairing between partners who can detect each other’s sex. Behavioral plasticity is essential for the expression of SSB in such circumstances. To test behavioral plasticity’s role in the evolution of SSB, we used termites to study how females and males modify their behavior in same-sex versus heterosexual pairs. Male termites follow females in paired “tandems” before mating, and movement patterns are sexually dimorphic. Previous studies observed that adaptive same-sex tandems also occur in both sexes. Here we found that stable same-sex tandems are achieved by behavioral plasticity when one partner adopts the other sex’s movements, resulting in behavioral dimorphism. Simulations based on empirically obtained parameters indicated that this socially cued plasticity contributes to pair maintenance, because dimorphic movements improve reunion success upon accidental separation. A systematic literature survey and phylogenetic comparative analysis suggest that the ancestors of modern termites lack consistent sex roles during pairing, indicating that plasticity is inherited from the ancestor. Socioenvironmental induction of ancestral behavioral potential may be of widespread importance to the expression of SSB. Our findings challenge recent arguments for a prominent role of indiscriminate mating behavior in the evolutionary origin and maintenance of SSB across diverse taxa.","container-title":"Proceedings of the National Academy of Sciences of the United States of America","DOI":"10.1073/pnas.2212401119","issue":"46","license":"All rights reserved","note":"publisher: Proceedings of the National Academy of Sciences","page":"e2212401119","source":"pnas.org (Atypon)","title":"Ancestral sex-role plasticity facilitates the evolution of same-sex sexual behavior","volume":"119","author":[{"family":"Mizumoto","given":"Nobuaki"},{"family":"Bourguignon","given":"Thomas"},{"family":"Bailey","given":"Nathan W."}],"issued":{"date-parts":[["2022",11,15]]}}}],"schema":"https://github.com/citation-style-language/schema/raw/master/csl-citation.json"} </w:instrText>
-      </w:r>
-      <w:r>
-        <w:rPr>
-          <w:rFonts w:ascii="PT Serif" w:hAnsi="PT Serif"/>
-          <w:sz w:val="20"/>
-          <w:szCs w:val="20"/>
-        </w:rPr>
-        <w:fldChar w:fldCharType="separate"/>
-      </w:r>
-      <w:r>
-        <w:rPr>
-          <w:rFonts w:ascii="PT Serif" w:hAnsi="PT Serif"/>
-          <w:sz w:val="20"/>
-        </w:rPr>
-        <w:t>[12]</w:t>
-      </w:r>
-      <w:r>
-        <w:rPr>
-          <w:rFonts w:ascii="PT Serif" w:hAnsi="PT Serif"/>
-          <w:sz w:val="20"/>
-          <w:szCs w:val="20"/>
-        </w:rPr>
-        <w:fldChar w:fldCharType="end"/>
-      </w:r>
-      <w:r>
-        <w:rPr>
-          <w:rFonts w:ascii="PT Serif" w:hAnsi="PT Serif"/>
-          <w:sz w:val="20"/>
-          <w:szCs w:val="20"/>
-        </w:rPr>
-        <w:t>. However, o</w:t>
-      </w:r>
-      <w:r>
-        <w:rPr>
-          <w:rFonts w:ascii="PT Serif" w:hAnsi="PT Serif"/>
-          <w:sz w:val="20"/>
-          <w:szCs w:val="20"/>
-        </w:rPr>
-        <w:t xml:space="preserve">ur study illustrates the </w:t>
-      </w:r>
-      <w:r>
-        <w:rPr>
-          <w:rFonts w:ascii="PT Serif" w:hAnsi="PT Serif"/>
-          <w:sz w:val="20"/>
-          <w:szCs w:val="20"/>
-        </w:rPr>
-        <w:t>distinct</w:t>
-      </w:r>
-      <w:r>
-        <w:rPr>
-          <w:rFonts w:ascii="PT Serif" w:hAnsi="PT Serif"/>
-          <w:sz w:val="20"/>
-          <w:szCs w:val="20"/>
-        </w:rPr>
-        <w:t xml:space="preserve"> pattern in </w:t>
-      </w:r>
-      <w:proofErr w:type="spellStart"/>
-      <w:r>
-        <w:rPr>
-          <w:rFonts w:ascii="PT Serif" w:hAnsi="PT Serif"/>
-          <w:i/>
-          <w:iCs/>
-          <w:sz w:val="20"/>
-          <w:szCs w:val="20"/>
-        </w:rPr>
-        <w:t>Coptotermes</w:t>
-      </w:r>
-      <w:proofErr w:type="spellEnd"/>
-      <w:r>
-        <w:rPr>
-          <w:rFonts w:ascii="PT Serif" w:hAnsi="PT Serif"/>
-          <w:sz w:val="20"/>
-          <w:szCs w:val="20"/>
-        </w:rPr>
-        <w:t xml:space="preserve"> </w:t>
-      </w:r>
-      <w:r>
-        <w:rPr>
-          <w:rFonts w:ascii="PT Serif" w:hAnsi="PT Serif"/>
-          <w:sz w:val="20"/>
-          <w:szCs w:val="20"/>
-        </w:rPr>
-        <w:t>termites</w:t>
-      </w:r>
-      <w:r>
-        <w:rPr>
-          <w:rFonts w:ascii="PT Serif" w:hAnsi="PT Serif"/>
-          <w:sz w:val="20"/>
-          <w:szCs w:val="20"/>
-        </w:rPr>
-        <w:t xml:space="preserve">, where </w:t>
-      </w:r>
-      <w:proofErr w:type="gramStart"/>
-      <w:r>
-        <w:rPr>
-          <w:rFonts w:ascii="PT Serif" w:hAnsi="PT Serif"/>
-          <w:sz w:val="20"/>
-          <w:szCs w:val="20"/>
-        </w:rPr>
-        <w:t>same-sex</w:t>
-      </w:r>
-      <w:proofErr w:type="gramEnd"/>
-      <w:r>
-        <w:rPr>
-          <w:rFonts w:ascii="PT Serif" w:hAnsi="PT Serif"/>
-          <w:sz w:val="20"/>
-          <w:szCs w:val="20"/>
-        </w:rPr>
-        <w:t xml:space="preserve"> tandem in </w:t>
-      </w:r>
-      <w:proofErr w:type="spellStart"/>
-      <w:r>
-        <w:rPr>
-          <w:rFonts w:ascii="PT Serif" w:hAnsi="PT Serif"/>
-          <w:i/>
-          <w:iCs/>
-          <w:sz w:val="20"/>
-          <w:szCs w:val="20"/>
-        </w:rPr>
-        <w:t>Coptotermes</w:t>
-      </w:r>
-      <w:proofErr w:type="spellEnd"/>
-      <w:r>
-        <w:rPr>
-          <w:rFonts w:ascii="PT Serif" w:hAnsi="PT Serif"/>
-          <w:sz w:val="20"/>
-          <w:szCs w:val="20"/>
-        </w:rPr>
-        <w:t xml:space="preserve"> termites is rather accidental. First, in </w:t>
-      </w:r>
-      <w:r>
-        <w:rPr>
-          <w:rFonts w:ascii="PT Serif" w:hAnsi="PT Serif"/>
-          <w:i/>
-          <w:iCs/>
-          <w:sz w:val="20"/>
-          <w:szCs w:val="20"/>
-        </w:rPr>
-        <w:t>Reticulitermes</w:t>
-      </w:r>
-      <w:r>
-        <w:rPr>
-          <w:rFonts w:ascii="PT Serif" w:hAnsi="PT Serif"/>
-          <w:sz w:val="20"/>
-          <w:szCs w:val="20"/>
-        </w:rPr>
-        <w:t xml:space="preserve"> termites, same-sex tandem pairs were as stable as heterosexual tandem pairs and formed a long-term relationship </w:t>
-      </w:r>
-      <w:r>
-        <w:rPr>
-          <w:rFonts w:ascii="PT Serif" w:hAnsi="PT Serif"/>
-          <w:sz w:val="20"/>
-          <w:szCs w:val="20"/>
-        </w:rPr>
-        <w:fldChar w:fldCharType="begin"/>
-      </w:r>
-      <w:r>
-        <w:rPr>
-          <w:rFonts w:ascii="PT Serif" w:hAnsi="PT Serif"/>
-          <w:sz w:val="20"/>
-          <w:szCs w:val="20"/>
-        </w:rPr>
-        <w:instrText xml:space="preserve"> ADDIN ZOTERO_ITEM CSL_CITATION {"citationID":"g0VO3EJm","properties":{"formattedCitation":"[12]","plainCitation":"[12]","noteIndex":0},"citationItems":[{"id":15212,"uris":["http://zotero.org/users/9949769/items/GBFB9XH3"],"itemData":{"id":15212,"type":"article-journal","abstract":"Recent attempts to explain the evolutionary prevalence of same-sex sexual behavior (SSB) have focused on the role of indiscriminate mating. However, in many cases, SSB may be more complex than simple mistaken identity, instead involving mutual interactions and successful pairing between partners who can detect each other’s sex. Behavioral plasticity is essential for the expression of SSB in such circumstances. To test behavioral plasticity’s role in the evolution of SSB, we used termites to study how females and males modify their behavior in same-sex versus heterosexual pairs. Male termites follow females in paired “tandems” before mating, and movement patterns are sexually dimorphic. Previous studies observed that adaptive same-sex tandems also occur in both sexes. Here we found that stable same-sex tandems are achieved by behavioral plasticity when one partner adopts the other sex’s movements, resulting in behavioral dimorphism. Simulations based on empirically obtained parameters indicated that this socially cued plasticity contributes to pair maintenance, because dimorphic movements improve reunion success upon accidental separation. A systematic literature survey and phylogenetic comparative analysis suggest that the ancestors of modern termites lack consistent sex roles during pairing, indicating that plasticity is inherited from the ancestor. Socioenvironmental induction of ancestral behavioral potential may be of widespread importance to the expression of SSB. Our findings challenge recent arguments for a prominent role of indiscriminate mating behavior in the evolutionary origin and maintenance of SSB across diverse taxa.","container-title":"Proceedings of the National Academy of Sciences of the United States of America","DOI":"10.1073/pnas.2212401119","issue":"46","license":"All rights reserved","note":"publisher: Proceedings of the National Academy of Sciences","page":"e2212401119","source":"pnas.org (Atypon)","title":"Ancestral sex-role plasticity facilitates the evolution of same-sex sexual behavior","volume":"119","author":[{"family":"Mizumoto","given":"Nobuaki"},{"family":"Bourguignon","given":"Thomas"},{"family":"Bailey","given":"Nathan W."}],"issued":{"date-parts":[["2022",11,15]]}}}],"schema":"https://github.com/citation-style-language/schema/raw/master/csl-citation.json"} </w:instrText>
-      </w:r>
-      <w:r>
-        <w:rPr>
-          <w:rFonts w:ascii="PT Serif" w:hAnsi="PT Serif"/>
-          <w:sz w:val="20"/>
-          <w:szCs w:val="20"/>
-        </w:rPr>
-        <w:fldChar w:fldCharType="separate"/>
-      </w:r>
-      <w:r>
-        <w:rPr>
-          <w:rFonts w:ascii="PT Serif" w:hAnsi="PT Serif"/>
-          <w:sz w:val="20"/>
-        </w:rPr>
-        <w:t>[12]</w:t>
-      </w:r>
-      <w:r>
-        <w:rPr>
-          <w:rFonts w:ascii="PT Serif" w:hAnsi="PT Serif"/>
-          <w:sz w:val="20"/>
-          <w:szCs w:val="20"/>
-        </w:rPr>
-        <w:fldChar w:fldCharType="end"/>
-      </w:r>
-      <w:r>
-        <w:rPr>
-          <w:rFonts w:ascii="PT Serif" w:hAnsi="PT Serif"/>
-          <w:sz w:val="20"/>
-          <w:szCs w:val="20"/>
-        </w:rPr>
-        <w:t xml:space="preserve">. In </w:t>
-      </w:r>
-      <w:proofErr w:type="spellStart"/>
-      <w:r>
-        <w:rPr>
-          <w:rFonts w:ascii="PT Serif" w:hAnsi="PT Serif"/>
-          <w:i/>
-          <w:iCs/>
-          <w:sz w:val="20"/>
-          <w:szCs w:val="20"/>
-        </w:rPr>
-        <w:t>Coptotermes</w:t>
-      </w:r>
-      <w:proofErr w:type="spellEnd"/>
-      <w:r>
-        <w:rPr>
-          <w:rFonts w:ascii="PT Serif" w:hAnsi="PT Serif"/>
-          <w:sz w:val="20"/>
-          <w:szCs w:val="20"/>
-        </w:rPr>
-        <w:t xml:space="preserve"> termites, on the other hand, even once they form a same-sex tandem pair, either female-female </w:t>
-      </w:r>
-      <w:proofErr w:type="gramStart"/>
-      <w:r>
-        <w:rPr>
-          <w:rFonts w:ascii="PT Serif" w:hAnsi="PT Serif"/>
-          <w:sz w:val="20"/>
-          <w:szCs w:val="20"/>
-        </w:rPr>
-        <w:t>and</w:t>
-      </w:r>
-      <w:proofErr w:type="gramEnd"/>
-      <w:r>
-        <w:rPr>
-          <w:rFonts w:ascii="PT Serif" w:hAnsi="PT Serif"/>
-          <w:sz w:val="20"/>
-          <w:szCs w:val="20"/>
-        </w:rPr>
-        <w:t xml:space="preserve"> male-male tandems were far less stable than heterosexual tandems. This suggests that </w:t>
-      </w:r>
-      <w:proofErr w:type="spellStart"/>
-      <w:r>
-        <w:rPr>
-          <w:rFonts w:ascii="PT Serif" w:hAnsi="PT Serif"/>
-          <w:i/>
-          <w:iCs/>
-          <w:sz w:val="20"/>
-          <w:szCs w:val="20"/>
-        </w:rPr>
-        <w:t>Coptotermes</w:t>
-      </w:r>
-      <w:proofErr w:type="spellEnd"/>
-      <w:r>
-        <w:rPr>
-          <w:rFonts w:ascii="PT Serif" w:hAnsi="PT Serif"/>
-          <w:sz w:val="20"/>
-          <w:szCs w:val="20"/>
-        </w:rPr>
-        <w:t xml:space="preserve"> termites do not adjust their movement patterns to maintain same-sex tandems. Such lower motivation can be seen in their movement patterns upon accidental separation. </w:t>
-      </w:r>
-      <w:r>
-        <w:rPr>
-          <w:rFonts w:ascii="PT Serif" w:hAnsi="PT Serif"/>
-          <w:sz w:val="20"/>
-          <w:szCs w:val="20"/>
-        </w:rPr>
-        <w:t xml:space="preserve">Therefore, we conclude that </w:t>
-      </w:r>
-      <w:proofErr w:type="gramStart"/>
-      <w:r>
-        <w:rPr>
-          <w:rFonts w:ascii="PT Serif" w:hAnsi="PT Serif"/>
-          <w:sz w:val="20"/>
-          <w:szCs w:val="20"/>
-        </w:rPr>
-        <w:t>same-sex</w:t>
-      </w:r>
-      <w:proofErr w:type="gramEnd"/>
-      <w:r>
-        <w:rPr>
-          <w:rFonts w:ascii="PT Serif" w:hAnsi="PT Serif"/>
-          <w:sz w:val="20"/>
-          <w:szCs w:val="20"/>
-        </w:rPr>
-        <w:t xml:space="preserve"> tandem in </w:t>
-      </w:r>
-      <w:proofErr w:type="spellStart"/>
-      <w:r>
-        <w:rPr>
-          <w:rFonts w:ascii="PT Serif" w:hAnsi="PT Serif"/>
-          <w:i/>
-          <w:iCs/>
-          <w:sz w:val="20"/>
-          <w:szCs w:val="20"/>
-        </w:rPr>
-        <w:t>Coptotermes</w:t>
-      </w:r>
-      <w:proofErr w:type="spellEnd"/>
-      <w:r>
-        <w:rPr>
-          <w:rFonts w:ascii="PT Serif" w:hAnsi="PT Serif"/>
-          <w:sz w:val="20"/>
-          <w:szCs w:val="20"/>
-        </w:rPr>
-        <w:t xml:space="preserve"> termites is less functional than </w:t>
-      </w:r>
-      <w:r>
-        <w:rPr>
-          <w:rFonts w:ascii="PT Serif" w:hAnsi="PT Serif"/>
-          <w:i/>
-          <w:iCs/>
-          <w:sz w:val="20"/>
-          <w:szCs w:val="20"/>
-        </w:rPr>
-        <w:t>Reticulitermes</w:t>
-      </w:r>
-      <w:r>
-        <w:rPr>
-          <w:rFonts w:ascii="PT Serif" w:hAnsi="PT Serif"/>
-          <w:sz w:val="20"/>
-          <w:szCs w:val="20"/>
-        </w:rPr>
-        <w:t xml:space="preserve"> termites. </w:t>
-      </w:r>
     </w:p>
     <w:p>
       <w:pPr>
@@ -5530,9 +5091,531 @@
           <w:sz w:val="20"/>
           <w:szCs w:val="20"/>
         </w:rPr>
+        <w:t>A</w:t>
+      </w:r>
+      <w:r>
+        <w:rPr>
+          <w:rFonts w:ascii="PT Serif" w:hAnsi="PT Serif"/>
+          <w:sz w:val="20"/>
+          <w:szCs w:val="20"/>
+        </w:rPr>
+        <w:t xml:space="preserve">ll of the previous studies </w:t>
+      </w:r>
+      <w:r>
+        <w:rPr>
+          <w:rFonts w:ascii="PT Serif" w:hAnsi="PT Serif"/>
+          <w:sz w:val="20"/>
+          <w:szCs w:val="20"/>
+        </w:rPr>
+        <w:t xml:space="preserve">on same-sex tandem runs in termites have </w:t>
+      </w:r>
+      <w:r>
+        <w:rPr>
+          <w:rFonts w:ascii="PT Serif" w:hAnsi="PT Serif"/>
+          <w:sz w:val="20"/>
+          <w:szCs w:val="20"/>
+        </w:rPr>
+        <w:t>focus</w:t>
+      </w:r>
+      <w:r>
+        <w:rPr>
+          <w:rFonts w:ascii="PT Serif" w:hAnsi="PT Serif"/>
+          <w:sz w:val="20"/>
+          <w:szCs w:val="20"/>
+        </w:rPr>
+        <w:t>ed</w:t>
+      </w:r>
+      <w:r>
+        <w:rPr>
+          <w:rFonts w:ascii="PT Serif" w:hAnsi="PT Serif"/>
+          <w:sz w:val="20"/>
+          <w:szCs w:val="20"/>
+        </w:rPr>
+        <w:t xml:space="preserve"> on </w:t>
+      </w:r>
+      <w:r>
+        <w:rPr>
+          <w:rFonts w:ascii="PT Serif" w:hAnsi="PT Serif"/>
+          <w:i/>
+          <w:iCs/>
+          <w:sz w:val="20"/>
+          <w:szCs w:val="20"/>
+        </w:rPr>
+        <w:t>Retic</w:t>
+      </w:r>
+      <w:r>
+        <w:rPr>
+          <w:rFonts w:ascii="PT Serif" w:hAnsi="PT Serif"/>
+          <w:i/>
+          <w:iCs/>
+          <w:sz w:val="20"/>
+          <w:szCs w:val="20"/>
+        </w:rPr>
+        <w:t>u</w:t>
+      </w:r>
+      <w:r>
+        <w:rPr>
+          <w:rFonts w:ascii="PT Serif" w:hAnsi="PT Serif"/>
+          <w:i/>
+          <w:iCs/>
+          <w:sz w:val="20"/>
+          <w:szCs w:val="20"/>
+        </w:rPr>
+        <w:t>litermes</w:t>
+      </w:r>
+      <w:r>
+        <w:rPr>
+          <w:rFonts w:ascii="PT Serif" w:hAnsi="PT Serif"/>
+          <w:sz w:val="20"/>
+          <w:szCs w:val="20"/>
+        </w:rPr>
+        <w:t xml:space="preserve"> termites</w:t>
+      </w:r>
+      <w:r>
+        <w:rPr>
+          <w:rFonts w:ascii="PT Serif" w:hAnsi="PT Serif"/>
+          <w:sz w:val="20"/>
+          <w:szCs w:val="20"/>
+        </w:rPr>
+        <w:t xml:space="preserve"> </w:t>
+      </w:r>
+      <w:r>
+        <w:rPr>
+          <w:rFonts w:ascii="PT Serif" w:hAnsi="PT Serif"/>
+          <w:sz w:val="20"/>
+          <w:szCs w:val="20"/>
+        </w:rPr>
+        <w:fldChar w:fldCharType="begin"/>
+      </w:r>
+      <w:r>
+        <w:rPr>
+          <w:rFonts w:ascii="PT Serif" w:hAnsi="PT Serif"/>
+          <w:sz w:val="20"/>
+          <w:szCs w:val="20"/>
+        </w:rPr>
+        <w:instrText xml:space="preserve"> ADDIN ZOTERO_ITEM CSL_CITATION {"citationID":"ezk02Kng","properties":{"formattedCitation":"[11,12,23]","plainCitation":"[11,12,23]","noteIndex":0},"citationItems":[{"id":1175,"uris":["http://zotero.org/users/9949769/items/3UPD3SGP"],"itemData":{"id":1175,"type":"article-journal","container-title":"Sociobiology","DOI":"DOI: 10.13102/sociobiology.v60i2.198-203","issue":"2","page":"198-203","title":"Antipredator behavior produced by heterosexual and homosexual tandem running in the termite &lt;i&gt;Reticulitermes chinensis&lt;/i&gt; (Isoptera: Rhinotermitidae)","volume":"60","author":[{"family":"Li","given":"G"},{"family":"Zou","given":"X"},{"family":"Lei","given":"C"},{"family":"Huang","given":"Q"}],"issued":{"date-parts":[["2013"]]}}},{"id":949,"uris":["http://zotero.org/users/9949769/items/8LDYWZE3"],"itemData":{"id":949,"type":"article-journal","abstract":"We investigated the predator avoidance mechanism of post-swarming alates of the lower subterranean termite, Reticulitermes speratus Kolbe. In some lower termites, homosexual tandem running is observed in addition to ordinary heterosexual tandem running. An experiment designed to compare the risk of predation by a termite-hunting ant, Brachyponera chinensis Emery, showed that homosexual tandem running reduced the predation risk until termites encounter the opposite sex. Since an individual ant cannot capture two dealates at once, one of the two dealates forming a tandem can escape while the ant captures its partner. Therefore, the \"post-encounter risk\" of individuals running in tandem was lower than that of single individuals. The \"encounter risk\" with predatory ants was also examined using a mathematical model considering the increased detectability of the predator due to enhanced size of the prey unit. It was suggested that tandem running reduces the predation risk of both participants, even when the enhanced encounter risk was taken into account. In males, competition for the back position was often observed, and consequently, the male at the back was always larger than the male in front. When a male-male tandem encountered a female, the back male won the female more often than the front male. This result suggested that male-male tandem running should result in selection pressure in favor of vigorous males. In conclusion, tandem running decreases the individual predation risk through the dilution effect, and it also plays a role as a mechanism of indirect sexual selection.","container-title":"Journal of theoretical biology","DOI":"https://doi.org/10.1101/2022.06.20.496918","ISSN":"0022-5193","issue":"1","note":"PMID: 11786032\nISBN: 0022-5193","page":"63-70","title":"Homosexual tandem running as selfish herd in &lt;i&gt;Reticulitermes speratus&lt;/i&gt;: novel antipredatory behavior in termites.","volume":"214","author":[{"family":"Matsuura","given":"Kenji"},{"family":"Kuno","given":"Eizi"},{"family":"Nishida","given":"Takayoshi"}],"issued":{"date-parts":[["2002"]]}}},{"id":15212,"uris":["http://zotero.org/users/9949769/items/GBFB9XH3"],"itemData":{"id":15212,"type":"article-journal","abstract":"Recent attempts to explain the evolutionary prevalence of same-sex sexual behavior (SSB) have focused on the role of indiscriminate mating. However, in many cases, SSB may be more complex than simple mistaken identity, instead involving mutual interactions and successful pairing between partners who can detect each other’s sex. Behavioral plasticity is essential for the expression of SSB in such circumstances. To test behavioral plasticity’s role in the evolution of SSB, we used termites to study how females and males modify their behavior in same-sex versus heterosexual pairs. Male termites follow females in paired “tandems” before mating, and movement patterns are sexually dimorphic. Previous studies observed that adaptive same-sex tandems also occur in both sexes. Here we found that stable same-sex tandems are achieved by behavioral plasticity when one partner adopts the other sex’s movements, resulting in behavioral dimorphism. Simulations based on empirically obtained parameters indicated that this socially cued plasticity contributes to pair maintenance, because dimorphic movements improve reunion success upon accidental separation. A systematic literature survey and phylogenetic comparative analysis suggest that the ancestors of modern termites lack consistent sex roles during pairing, indicating that plasticity is inherited from the ancestor. Socioenvironmental induction of ancestral behavioral potential may be of widespread importance to the expression of SSB. Our findings challenge recent arguments for a prominent role of indiscriminate mating behavior in the evolutionary origin and maintenance of SSB across diverse taxa.","container-title":"Proceedings of the National Academy of Sciences of the United States of America","DOI":"10.1073/pnas.2212401119","issue":"46","license":"All rights reserved","note":"publisher: Proceedings of the National Academy of Sciences","page":"e2212401119","source":"pnas.org (Atypon)","title":"Ancestral sex-role plasticity facilitates the evolution of same-sex sexual behavior","volume":"119","author":[{"family":"Mizumoto","given":"Nobuaki"},{"family":"Bourguignon","given":"Thomas"},{"family":"Bailey","given":"Nathan W."}],"issued":{"date-parts":[["2022",11,15]]}}}],"schema":"https://github.com/citation-style-language/schema/raw/master/csl-citation.json"} </w:instrText>
+      </w:r>
+      <w:r>
+        <w:rPr>
+          <w:rFonts w:ascii="PT Serif" w:hAnsi="PT Serif"/>
+          <w:sz w:val="20"/>
+          <w:szCs w:val="20"/>
+        </w:rPr>
+        <w:fldChar w:fldCharType="separate"/>
+      </w:r>
+      <w:r>
+        <w:rPr>
+          <w:rFonts w:ascii="PT Serif" w:hAnsi="PT Serif"/>
+          <w:sz w:val="20"/>
+        </w:rPr>
+        <w:t>[11,12,23]</w:t>
+      </w:r>
+      <w:r>
+        <w:rPr>
+          <w:rFonts w:ascii="PT Serif" w:hAnsi="PT Serif"/>
+          <w:sz w:val="20"/>
+          <w:szCs w:val="20"/>
+        </w:rPr>
+        <w:fldChar w:fldCharType="end"/>
+      </w:r>
+      <w:r>
+        <w:rPr>
+          <w:rFonts w:ascii="PT Serif" w:hAnsi="PT Serif"/>
+          <w:sz w:val="20"/>
+          <w:szCs w:val="20"/>
+        </w:rPr>
+        <w:t>.</w:t>
+      </w:r>
+      <w:r>
+        <w:rPr>
+          <w:rFonts w:ascii="PT Serif" w:hAnsi="PT Serif"/>
+          <w:sz w:val="20"/>
+          <w:szCs w:val="20"/>
+        </w:rPr>
+        <w:t xml:space="preserve"> In </w:t>
+      </w:r>
+      <w:r>
+        <w:rPr>
+          <w:rFonts w:ascii="PT Serif" w:hAnsi="PT Serif"/>
+          <w:i/>
+          <w:iCs/>
+          <w:sz w:val="20"/>
+          <w:szCs w:val="20"/>
+        </w:rPr>
+        <w:t>Retic</w:t>
+      </w:r>
+      <w:r>
+        <w:rPr>
+          <w:rFonts w:ascii="PT Serif" w:hAnsi="PT Serif"/>
+          <w:i/>
+          <w:iCs/>
+          <w:sz w:val="20"/>
+          <w:szCs w:val="20"/>
+        </w:rPr>
+        <w:t>u</w:t>
+      </w:r>
+      <w:r>
+        <w:rPr>
+          <w:rFonts w:ascii="PT Serif" w:hAnsi="PT Serif"/>
+          <w:i/>
+          <w:iCs/>
+          <w:sz w:val="20"/>
+          <w:szCs w:val="20"/>
+        </w:rPr>
+        <w:t>litermes</w:t>
+      </w:r>
+      <w:r>
+        <w:rPr>
+          <w:rFonts w:ascii="PT Serif" w:hAnsi="PT Serif"/>
+          <w:sz w:val="20"/>
+          <w:szCs w:val="20"/>
+        </w:rPr>
+        <w:t xml:space="preserve"> termites, same-sex pairing functions by providing survival benefits </w:t>
+      </w:r>
+      <w:r>
+        <w:rPr>
+          <w:rFonts w:ascii="PT Serif" w:hAnsi="PT Serif"/>
+          <w:sz w:val="20"/>
+          <w:szCs w:val="20"/>
+        </w:rPr>
+        <w:fldChar w:fldCharType="begin"/>
+      </w:r>
+      <w:r>
+        <w:rPr>
+          <w:rFonts w:ascii="PT Serif" w:hAnsi="PT Serif"/>
+          <w:sz w:val="20"/>
+          <w:szCs w:val="20"/>
+        </w:rPr>
+        <w:instrText xml:space="preserve"> ADDIN ZOTERO_ITEM CSL_CITATION {"citationID":"ygE5kl31","properties":{"formattedCitation":"[5,11,24]","plainCitation":"[5,11,24]","noteIndex":0},"citationItems":[{"id":215,"uris":["http://zotero.org/users/9949769/items/RE6L5T4J"],"itemData":{"id":215,"type":"article-journal","abstract":"Facultative parthenogenesis has great adaptive significance, especially with regard to low pairing efficiency. In the termite Reticulitermes speratus, females that fail to mate with males reproduce parthenogenetically and found colonies cooperatively with partner females or even alone. Comparison of colony foundation success at 400 days between colonies founded by single females (F), femalefemale pairs (FF), and male-female pairs (FM) showed that female-female cooperation promoted colony survivorship over monogamous foundation. We report here for the first time the mode of parthenogenesis in Isoptera. Combining chromosome observations and genetic analysis using microsatellites, we show that the mode of parthenogenesis is diploid thelytoky and that the restoration of ploidy is most likely accomplished by terminal fusion. Parthenogens show a higher mortality and a longer egg-development time than sexually produced offspring, probably due to reduced heterozygosity. In addition Wolbachia bacteria were detected in R. speratus. However, since Wolbachia was also detected in non-parthenogenetic R. flavipes, it is unlikely that Wolbachia is the cause of parthenogenesis in R. speratus.","container-title":"Insectes Sociaux","DOI":"10.1007/s00040-004-0746-0","ISSN":"00201812","issue":"4","note":"ISBN: 0020-1812","page":"325-332","title":"Sexual and asexual colony foundation and the mechanism of facultative parthenogenesis in the termite Reticulitermes speratus (Isoptera, Rhinotermitidae)","volume":"51","author":[{"family":"Matsuura","given":"Kenji"},{"family":"Fujimoto","given":"Miki"},{"family":"Goka","given":"Koichi"}],"issued":{"date-parts":[["2004"]]}}},{"id":949,"uris":["http://zotero.org/users/9949769/items/8LDYWZE3"],"itemData":{"id":949,"type":"article-journal","abstract":"We investigated the predator avoidance mechanism of post-swarming alates of the lower subterranean termite, Reticulitermes speratus Kolbe. In some lower termites, homosexual tandem running is observed in addition to ordinary heterosexual tandem running. An experiment designed to compare the risk of predation by a termite-hunting ant, Brachyponera chinensis Emery, showed that homosexual tandem running reduced the predation risk until termites encounter the opposite sex. Since an individual ant cannot capture two dealates at once, one of the two dealates forming a tandem can escape while the ant captures its partner. Therefore, the \"post-encounter risk\" of individuals running in tandem was lower than that of single individuals. The \"encounter risk\" with predatory ants was also examined using a mathematical model considering the increased detectability of the predator due to enhanced size of the prey unit. It was suggested that tandem running reduces the predation risk of both participants, even when the enhanced encounter risk was taken into account. In males, competition for the back position was often observed, and consequently, the male at the back was always larger than the male in front. When a male-male tandem encountered a female, the back male won the female more often than the front male. This result suggested that male-male tandem running should result in selection pressure in favor of vigorous males. In conclusion, tandem running decreases the individual predation risk through the dilution effect, and it also plays a role as a mechanism of indirect sexual selection.","container-title":"Journal of theoretical biology","DOI":"https://doi.org/10.1101/2022.06.20.496918","ISSN":"0022-5193","issue":"1","note":"PMID: 11786032\nISBN: 0022-5193","page":"63-70","title":"Homosexual tandem running as selfish herd in &lt;i&gt;Reticulitermes speratus&lt;/i&gt;: novel antipredatory behavior in termites.","volume":"214","author":[{"family":"Matsuura","given":"Kenji"},{"family":"Kuno","given":"Eizi"},{"family":"Nishida","given":"Takayoshi"}],"issued":{"date-parts":[["2002"]]}}},{"id":1433,"uris":["http://zotero.org/users/9949769/items/EKNSS3AY"],"itemData":{"id":1433,"type":"article-journal","abstract":"A wide variety of animals display same-sex behaviours, including courtship, copulation and pairing. However, these behaviours create a paradox, as selection seemingly acts on maladaptive traits, and they have often been regarded as cases of mistaken identity, especially in invertebrates. We show that termite males show nest establishment and pairing formation that usually occur in monogamous colony foundation and demonstrate how this contributes to their fitness. We found that pairs of male dealates stopped searching for females and established nests without females, although single males rarely ceased searching for mates. Males in these male???male pairings had much higher survival than single males. Our colony fusion experiment showed that a male in a surviving same-sex pair can replace a male in an incipient colony and produce offspring. A mathematical model demonstrated that the observed strategy of establishing a male???male pairing instead of searching for females is advantageous when the risk of predation is high, even when colony fusion is very rare. These results indicate that, under certain ecological conditions, a cooperative same-sex pairing with a potential rival for reproduction can be adaptive. Our study implies the existence of various possibilities for explaining the adaptive significance of same-sex sexual behaviours.","container-title":"Animal Behaviour","DOI":"10.1016/j.anbehav.2016.07.007","ISSN":"00033472","license":"All rights reserved","page":"179-187","title":"Male same-sex pairing as an adaptive strategy for future reproduction in termites","volume":"119","author":[{"family":"Mizumoto","given":"Nobuaki"},{"family":"Yashiro","given":"Toshihisa"},{"family":"Matsuura","given":"Kenji"}],"issued":{"date-parts":[["2016"]]}}}],"schema":"https://github.com/citation-style-language/schema/raw/master/csl-citation.json"} </w:instrText>
+      </w:r>
+      <w:r>
+        <w:rPr>
+          <w:rFonts w:ascii="PT Serif" w:hAnsi="PT Serif"/>
+          <w:sz w:val="20"/>
+          <w:szCs w:val="20"/>
+        </w:rPr>
+        <w:fldChar w:fldCharType="separate"/>
+      </w:r>
+      <w:r>
+        <w:rPr>
+          <w:rFonts w:ascii="PT Serif" w:hAnsi="PT Serif"/>
+          <w:sz w:val="20"/>
+        </w:rPr>
+        <w:t>[5,11,24]</w:t>
+      </w:r>
+      <w:r>
+        <w:rPr>
+          <w:rFonts w:ascii="PT Serif" w:hAnsi="PT Serif"/>
+          <w:sz w:val="20"/>
+          <w:szCs w:val="20"/>
+        </w:rPr>
+        <w:fldChar w:fldCharType="end"/>
+      </w:r>
+      <w:r>
+        <w:rPr>
+          <w:rFonts w:ascii="PT Serif" w:hAnsi="PT Serif"/>
+          <w:sz w:val="20"/>
+          <w:szCs w:val="20"/>
+        </w:rPr>
+        <w:t xml:space="preserve"> and is not result of mistaken identity </w:t>
+      </w:r>
+      <w:r>
+        <w:rPr>
+          <w:rFonts w:ascii="PT Serif" w:hAnsi="PT Serif"/>
+          <w:sz w:val="20"/>
+          <w:szCs w:val="20"/>
+        </w:rPr>
+        <w:fldChar w:fldCharType="begin"/>
+      </w:r>
+      <w:r>
+        <w:rPr>
+          <w:rFonts w:ascii="PT Serif" w:hAnsi="PT Serif"/>
+          <w:sz w:val="20"/>
+          <w:szCs w:val="20"/>
+        </w:rPr>
+        <w:instrText xml:space="preserve"> ADDIN ZOTERO_ITEM CSL_CITATION {"citationID":"nl0OuQUc","properties":{"formattedCitation":"[12]","plainCitation":"[12]","noteIndex":0},"citationItems":[{"id":15212,"uris":["http://zotero.org/users/9949769/items/GBFB9XH3"],"itemData":{"id":15212,"type":"article-journal","abstract":"Recent attempts to explain the evolutionary prevalence of same-sex sexual behavior (SSB) have focused on the role of indiscriminate mating. However, in many cases, SSB may be more complex than simple mistaken identity, instead involving mutual interactions and successful pairing between partners who can detect each other’s sex. Behavioral plasticity is essential for the expression of SSB in such circumstances. To test behavioral plasticity’s role in the evolution of SSB, we used termites to study how females and males modify their behavior in same-sex versus heterosexual pairs. Male termites follow females in paired “tandems” before mating, and movement patterns are sexually dimorphic. Previous studies observed that adaptive same-sex tandems also occur in both sexes. Here we found that stable same-sex tandems are achieved by behavioral plasticity when one partner adopts the other sex’s movements, resulting in behavioral dimorphism. Simulations based on empirically obtained parameters indicated that this socially cued plasticity contributes to pair maintenance, because dimorphic movements improve reunion success upon accidental separation. A systematic literature survey and phylogenetic comparative analysis suggest that the ancestors of modern termites lack consistent sex roles during pairing, indicating that plasticity is inherited from the ancestor. Socioenvironmental induction of ancestral behavioral potential may be of widespread importance to the expression of SSB. Our findings challenge recent arguments for a prominent role of indiscriminate mating behavior in the evolutionary origin and maintenance of SSB across diverse taxa.","container-title":"Proceedings of the National Academy of Sciences of the United States of America","DOI":"10.1073/pnas.2212401119","issue":"46","license":"All rights reserved","note":"publisher: Proceedings of the National Academy of Sciences","page":"e2212401119","source":"pnas.org (Atypon)","title":"Ancestral sex-role plasticity facilitates the evolution of same-sex sexual behavior","volume":"119","author":[{"family":"Mizumoto","given":"Nobuaki"},{"family":"Bourguignon","given":"Thomas"},{"family":"Bailey","given":"Nathan W."}],"issued":{"date-parts":[["2022",11,15]]}}}],"schema":"https://github.com/citation-style-language/schema/raw/master/csl-citation.json"} </w:instrText>
+      </w:r>
+      <w:r>
+        <w:rPr>
+          <w:rFonts w:ascii="PT Serif" w:hAnsi="PT Serif"/>
+          <w:sz w:val="20"/>
+          <w:szCs w:val="20"/>
+        </w:rPr>
+        <w:fldChar w:fldCharType="separate"/>
+      </w:r>
+      <w:r>
+        <w:rPr>
+          <w:rFonts w:ascii="PT Serif" w:hAnsi="PT Serif"/>
+          <w:sz w:val="20"/>
+        </w:rPr>
+        <w:t>[12]</w:t>
+      </w:r>
+      <w:r>
+        <w:rPr>
+          <w:rFonts w:ascii="PT Serif" w:hAnsi="PT Serif"/>
+          <w:sz w:val="20"/>
+          <w:szCs w:val="20"/>
+        </w:rPr>
+        <w:fldChar w:fldCharType="end"/>
+      </w:r>
+      <w:r>
+        <w:rPr>
+          <w:rFonts w:ascii="PT Serif" w:hAnsi="PT Serif"/>
+          <w:sz w:val="20"/>
+          <w:szCs w:val="20"/>
+        </w:rPr>
+        <w:t>. However, o</w:t>
+      </w:r>
+      <w:r>
+        <w:rPr>
+          <w:rFonts w:ascii="PT Serif" w:hAnsi="PT Serif"/>
+          <w:sz w:val="20"/>
+          <w:szCs w:val="20"/>
+        </w:rPr>
+        <w:t xml:space="preserve">ur study illustrates the </w:t>
+      </w:r>
+      <w:r>
+        <w:rPr>
+          <w:rFonts w:ascii="PT Serif" w:hAnsi="PT Serif"/>
+          <w:sz w:val="20"/>
+          <w:szCs w:val="20"/>
+        </w:rPr>
+        <w:t>distinct</w:t>
+      </w:r>
+      <w:r>
+        <w:rPr>
+          <w:rFonts w:ascii="PT Serif" w:hAnsi="PT Serif"/>
+          <w:sz w:val="20"/>
+          <w:szCs w:val="20"/>
+        </w:rPr>
+        <w:t xml:space="preserve"> pattern in </w:t>
+      </w:r>
+      <w:r>
+        <w:rPr>
+          <w:rFonts w:ascii="PT Serif" w:hAnsi="PT Serif"/>
+          <w:i/>
+          <w:iCs/>
+          <w:sz w:val="20"/>
+          <w:szCs w:val="20"/>
+        </w:rPr>
+        <w:t>Coptotermes</w:t>
+      </w:r>
+      <w:r>
+        <w:rPr>
+          <w:rFonts w:ascii="PT Serif" w:hAnsi="PT Serif"/>
+          <w:sz w:val="20"/>
+          <w:szCs w:val="20"/>
+        </w:rPr>
+        <w:t xml:space="preserve"> </w:t>
+      </w:r>
+      <w:r>
+        <w:rPr>
+          <w:rFonts w:ascii="PT Serif" w:hAnsi="PT Serif"/>
+          <w:sz w:val="20"/>
+          <w:szCs w:val="20"/>
+        </w:rPr>
+        <w:t>termites</w:t>
+      </w:r>
+      <w:r>
+        <w:rPr>
+          <w:rFonts w:ascii="PT Serif" w:hAnsi="PT Serif"/>
+          <w:sz w:val="20"/>
+          <w:szCs w:val="20"/>
+        </w:rPr>
+        <w:t xml:space="preserve">, where </w:t>
+      </w:r>
+      <w:r>
+        <w:rPr>
+          <w:rFonts w:ascii="PT Serif" w:hAnsi="PT Serif"/>
+          <w:sz w:val="20"/>
+          <w:szCs w:val="20"/>
+        </w:rPr>
+        <w:t xml:space="preserve">same-sex tandem in </w:t>
+      </w:r>
+      <w:r>
+        <w:rPr>
+          <w:rFonts w:ascii="PT Serif" w:hAnsi="PT Serif"/>
+          <w:i/>
+          <w:iCs/>
+          <w:sz w:val="20"/>
+          <w:szCs w:val="20"/>
+        </w:rPr>
+        <w:t>Coptotermes</w:t>
+      </w:r>
+      <w:r>
+        <w:rPr>
+          <w:rFonts w:ascii="PT Serif" w:hAnsi="PT Serif"/>
+          <w:sz w:val="20"/>
+          <w:szCs w:val="20"/>
+        </w:rPr>
+        <w:t xml:space="preserve"> termites is rather accidental. First, in </w:t>
+      </w:r>
+      <w:r>
+        <w:rPr>
+          <w:rFonts w:ascii="PT Serif" w:hAnsi="PT Serif"/>
+          <w:i/>
+          <w:iCs/>
+          <w:sz w:val="20"/>
+          <w:szCs w:val="20"/>
+        </w:rPr>
+        <w:t>Reticulitermes</w:t>
+      </w:r>
+      <w:r>
+        <w:rPr>
+          <w:rFonts w:ascii="PT Serif" w:hAnsi="PT Serif"/>
+          <w:sz w:val="20"/>
+          <w:szCs w:val="20"/>
+        </w:rPr>
+        <w:t xml:space="preserve"> termites, same-sex tandem pairs were as stable as heterosexual tandem pairs and formed a long-term relationship </w:t>
+      </w:r>
+      <w:r>
+        <w:rPr>
+          <w:rFonts w:ascii="PT Serif" w:hAnsi="PT Serif"/>
+          <w:sz w:val="20"/>
+          <w:szCs w:val="20"/>
+        </w:rPr>
+        <w:fldChar w:fldCharType="begin"/>
+      </w:r>
+      <w:r>
+        <w:rPr>
+          <w:rFonts w:ascii="PT Serif" w:hAnsi="PT Serif"/>
+          <w:sz w:val="20"/>
+          <w:szCs w:val="20"/>
+        </w:rPr>
+        <w:instrText xml:space="preserve"> ADDIN ZOTERO_ITEM CSL_CITATION {"citationID":"g0VO3EJm","properties":{"formattedCitation":"[12]","plainCitation":"[12]","noteIndex":0},"citationItems":[{"id":15212,"uris":["http://zotero.org/users/9949769/items/GBFB9XH3"],"itemData":{"id":15212,"type":"article-journal","abstract":"Recent attempts to explain the evolutionary prevalence of same-sex sexual behavior (SSB) have focused on the role of indiscriminate mating. However, in many cases, SSB may be more complex than simple mistaken identity, instead involving mutual interactions and successful pairing between partners who can detect each other’s sex. Behavioral plasticity is essential for the expression of SSB in such circumstances. To test behavioral plasticity’s role in the evolution of SSB, we used termites to study how females and males modify their behavior in same-sex versus heterosexual pairs. Male termites follow females in paired “tandems” before mating, and movement patterns are sexually dimorphic. Previous studies observed that adaptive same-sex tandems also occur in both sexes. Here we found that stable same-sex tandems are achieved by behavioral plasticity when one partner adopts the other sex’s movements, resulting in behavioral dimorphism. Simulations based on empirically obtained parameters indicated that this socially cued plasticity contributes to pair maintenance, because dimorphic movements improve reunion success upon accidental separation. A systematic literature survey and phylogenetic comparative analysis suggest that the ancestors of modern termites lack consistent sex roles during pairing, indicating that plasticity is inherited from the ancestor. Socioenvironmental induction of ancestral behavioral potential may be of widespread importance to the expression of SSB. Our findings challenge recent arguments for a prominent role of indiscriminate mating behavior in the evolutionary origin and maintenance of SSB across diverse taxa.","container-title":"Proceedings of the National Academy of Sciences of the United States of America","DOI":"10.1073/pnas.2212401119","issue":"46","license":"All rights reserved","note":"publisher: Proceedings of the National Academy of Sciences","page":"e2212401119","source":"pnas.org (Atypon)","title":"Ancestral sex-role plasticity facilitates the evolution of same-sex sexual behavior","volume":"119","author":[{"family":"Mizumoto","given":"Nobuaki"},{"family":"Bourguignon","given":"Thomas"},{"family":"Bailey","given":"Nathan W."}],"issued":{"date-parts":[["2022",11,15]]}}}],"schema":"https://github.com/citation-style-language/schema/raw/master/csl-citation.json"} </w:instrText>
+      </w:r>
+      <w:r>
+        <w:rPr>
+          <w:rFonts w:ascii="PT Serif" w:hAnsi="PT Serif"/>
+          <w:sz w:val="20"/>
+          <w:szCs w:val="20"/>
+        </w:rPr>
+        <w:fldChar w:fldCharType="separate"/>
+      </w:r>
+      <w:r>
+        <w:rPr>
+          <w:rFonts w:ascii="PT Serif" w:hAnsi="PT Serif"/>
+          <w:sz w:val="20"/>
+        </w:rPr>
+        <w:t>[12]</w:t>
+      </w:r>
+      <w:r>
+        <w:rPr>
+          <w:rFonts w:ascii="PT Serif" w:hAnsi="PT Serif"/>
+          <w:sz w:val="20"/>
+          <w:szCs w:val="20"/>
+        </w:rPr>
+        <w:fldChar w:fldCharType="end"/>
+      </w:r>
+      <w:r>
+        <w:rPr>
+          <w:rFonts w:ascii="PT Serif" w:hAnsi="PT Serif"/>
+          <w:sz w:val="20"/>
+          <w:szCs w:val="20"/>
+        </w:rPr>
+        <w:t xml:space="preserve">. In </w:t>
+      </w:r>
+      <w:r>
+        <w:rPr>
+          <w:rFonts w:ascii="PT Serif" w:hAnsi="PT Serif"/>
+          <w:i/>
+          <w:iCs/>
+          <w:sz w:val="20"/>
+          <w:szCs w:val="20"/>
+        </w:rPr>
+        <w:t>Coptotermes</w:t>
+      </w:r>
+      <w:r>
+        <w:rPr>
+          <w:rFonts w:ascii="PT Serif" w:hAnsi="PT Serif"/>
+          <w:sz w:val="20"/>
+          <w:szCs w:val="20"/>
+        </w:rPr>
+        <w:t xml:space="preserve"> termites, on the other hand, even once they form a same-sex tandem pair, either female-female and male-male tandems were far less stable than heterosexual tandems. This suggests that </w:t>
+      </w:r>
+      <w:r>
+        <w:rPr>
+          <w:rFonts w:ascii="PT Serif" w:hAnsi="PT Serif"/>
+          <w:i/>
+          <w:iCs/>
+          <w:sz w:val="20"/>
+          <w:szCs w:val="20"/>
+        </w:rPr>
+        <w:t>Coptotermes</w:t>
+      </w:r>
+      <w:r>
+        <w:rPr>
+          <w:rFonts w:ascii="PT Serif" w:hAnsi="PT Serif"/>
+          <w:sz w:val="20"/>
+          <w:szCs w:val="20"/>
+        </w:rPr>
+        <w:t xml:space="preserve"> termites do not adjust their movement patterns to maintain same-sex tandems. Such lower motivation can be seen in their movement patterns upon accidental separation. </w:t>
+      </w:r>
+      <w:r>
+        <w:rPr>
+          <w:rFonts w:ascii="PT Serif" w:hAnsi="PT Serif"/>
+          <w:sz w:val="20"/>
+          <w:szCs w:val="20"/>
+        </w:rPr>
+        <w:t xml:space="preserve">Therefore, we conclude that same-sex tandem in </w:t>
+      </w:r>
+      <w:r>
+        <w:rPr>
+          <w:rFonts w:ascii="PT Serif" w:hAnsi="PT Serif"/>
+          <w:i/>
+          <w:iCs/>
+          <w:sz w:val="20"/>
+          <w:szCs w:val="20"/>
+        </w:rPr>
+        <w:t>Coptotermes</w:t>
+      </w:r>
+      <w:r>
+        <w:rPr>
+          <w:rFonts w:ascii="PT Serif" w:hAnsi="PT Serif"/>
+          <w:sz w:val="20"/>
+          <w:szCs w:val="20"/>
+        </w:rPr>
+        <w:t xml:space="preserve"> termites is less functional than </w:t>
+      </w:r>
+      <w:r>
+        <w:rPr>
+          <w:rFonts w:ascii="PT Serif" w:hAnsi="PT Serif"/>
+          <w:i/>
+          <w:iCs/>
+          <w:sz w:val="20"/>
+          <w:szCs w:val="20"/>
+        </w:rPr>
+        <w:t>Reticulitermes</w:t>
+      </w:r>
+      <w:r>
+        <w:rPr>
+          <w:rFonts w:ascii="PT Serif" w:hAnsi="PT Serif"/>
+          <w:sz w:val="20"/>
+          <w:szCs w:val="20"/>
+        </w:rPr>
+        <w:t xml:space="preserve"> termites. </w:t>
+      </w:r>
+    </w:p>
+    <w:p>
+      <w:pPr>
+        <w:snapToGrid w:val="0"/>
+        <w:spacing w:after="0" w:line="240" w:lineRule="auto"/>
+        <w:ind w:firstLine="567"/>
+        <w:jc w:val="both"/>
+        <w:rPr>
+          <w:rFonts w:ascii="PT Serif" w:hAnsi="PT Serif"/>
+          <w:sz w:val="20"/>
+          <w:szCs w:val="20"/>
+        </w:rPr>
+      </w:pPr>
+      <w:r>
+        <w:rPr>
+          <w:rFonts w:ascii="PT Serif" w:hAnsi="PT Serif"/>
+          <w:sz w:val="20"/>
+          <w:szCs w:val="20"/>
+        </w:rPr>
         <w:t xml:space="preserve">Even though the same-sex pairing of </w:t>
       </w:r>
-      <w:proofErr w:type="spellStart"/>
       <w:r>
         <w:rPr>
           <w:rFonts w:ascii="PT Serif" w:hAnsi="PT Serif"/>
@@ -5541,7 +5624,6 @@
         </w:rPr>
         <w:t>Coptotermes</w:t>
       </w:r>
-      <w:proofErr w:type="spellEnd"/>
       <w:r>
         <w:rPr>
           <w:rFonts w:ascii="PT Serif" w:hAnsi="PT Serif"/>
@@ -5694,6 +5776,7 @@
           <w:sz w:val="20"/>
           <w:szCs w:val="20"/>
         </w:rPr>
+        <w:lastRenderedPageBreak/>
         <w:t>Authors’ contributions</w:t>
       </w:r>
     </w:p>
@@ -6101,7 +6184,6 @@
           <w:sz w:val="20"/>
           <w:szCs w:val="20"/>
         </w:rPr>
-        <w:lastRenderedPageBreak/>
         <w:fldChar w:fldCharType="begin"/>
       </w:r>
       <w:r>
@@ -6657,6 +6739,7 @@
           <w:rFonts w:ascii="PT Serif" w:hAnsi="PT Serif"/>
           <w:sz w:val="20"/>
         </w:rPr>
+        <w:lastRenderedPageBreak/>
         <w:t>11.</w:t>
       </w:r>
       <w:r>
@@ -6897,7 +6980,6 @@
           <w:rFonts w:ascii="PT Serif" w:hAnsi="PT Serif"/>
           <w:sz w:val="20"/>
         </w:rPr>
-        <w:lastRenderedPageBreak/>
         <w:t>15.</w:t>
       </w:r>
       <w:r>
@@ -7439,6 +7521,7 @@
           <w:sz w:val="20"/>
           <w:szCs w:val="20"/>
         </w:rPr>
+        <w:lastRenderedPageBreak/>
         <w:drawing>
           <wp:inline distT="0" distB="0" distL="0" distR="0" wp14:anchorId="75C04B6C" wp14:editId="6D1A71A8">
             <wp:extent cx="2802890" cy="1917700"/>
@@ -7550,7 +7633,6 @@
           <w:sz w:val="20"/>
           <w:szCs w:val="20"/>
         </w:rPr>
-        <w:lastRenderedPageBreak/>
         <w:drawing>
           <wp:inline distT="0" distB="0" distL="0" distR="0" wp14:anchorId="2A872AF3" wp14:editId="1E877BEE">
             <wp:extent cx="3746500" cy="3788410"/>

</xml_diff>

<commit_message>
Add data of Mizumoto-etal-2020-JAE
</commit_message>
<xml_diff>
--- a/draft/draft_CoptoHomoTandem.docx
+++ b/draft/draft_CoptoHomoTandem.docx
@@ -824,6 +824,7 @@
         </w:rPr>
         <w:t xml:space="preserve">two </w:t>
       </w:r>
+      <w:proofErr w:type="spellStart"/>
       <w:r>
         <w:rPr>
           <w:rFonts w:ascii="PT Serif" w:hAnsi="PT Serif" w:cs="Arial"/>
@@ -834,6 +835,7 @@
         </w:rPr>
         <w:t>Coptotermes</w:t>
       </w:r>
+      <w:proofErr w:type="spellEnd"/>
       <w:r>
         <w:rPr>
           <w:rFonts w:ascii="PT Serif" w:hAnsi="PT Serif" w:cs="Arial"/>
@@ -986,11 +988,23 @@
           <w:sz w:val="20"/>
           <w:szCs w:val="20"/>
         </w:rPr>
-        <w:t>C. formosanus</w:t>
-      </w:r>
+        <w:t xml:space="preserve">C. </w:t>
+      </w:r>
+      <w:proofErr w:type="spellStart"/>
       <w:r>
         <w:rPr>
           <w:rFonts w:ascii="PT Serif" w:hAnsi="PT Serif" w:cs="Arial"/>
+          <w:i/>
+          <w:iCs/>
+          <w:sz w:val="20"/>
+          <w:szCs w:val="20"/>
+        </w:rPr>
+        <w:t>formosanus</w:t>
+      </w:r>
+      <w:proofErr w:type="spellEnd"/>
+      <w:r>
+        <w:rPr>
+          <w:rFonts w:ascii="PT Serif" w:hAnsi="PT Serif" w:cs="Arial"/>
           <w:sz w:val="20"/>
           <w:szCs w:val="20"/>
         </w:rPr>
@@ -1020,11 +1034,23 @@
           <w:sz w:val="20"/>
           <w:szCs w:val="20"/>
         </w:rPr>
-        <w:t>C. gestroi</w:t>
-      </w:r>
+        <w:t xml:space="preserve">C. </w:t>
+      </w:r>
+      <w:proofErr w:type="spellStart"/>
       <w:r>
         <w:rPr>
           <w:rFonts w:ascii="PT Serif" w:hAnsi="PT Serif" w:cs="Arial"/>
+          <w:i/>
+          <w:iCs/>
+          <w:sz w:val="20"/>
+          <w:szCs w:val="20"/>
+        </w:rPr>
+        <w:t>gestroi</w:t>
+      </w:r>
+      <w:proofErr w:type="spellEnd"/>
+      <w:r>
+        <w:rPr>
+          <w:rFonts w:ascii="PT Serif" w:hAnsi="PT Serif" w:cs="Arial"/>
           <w:sz w:val="20"/>
           <w:szCs w:val="20"/>
         </w:rPr>
@@ -1120,11 +1146,23 @@
           <w:sz w:val="20"/>
           <w:szCs w:val="20"/>
         </w:rPr>
-        <w:t>C. formosanus</w:t>
-      </w:r>
+        <w:t xml:space="preserve">C. </w:t>
+      </w:r>
+      <w:proofErr w:type="spellStart"/>
       <w:r>
         <w:rPr>
           <w:rFonts w:ascii="PT Serif" w:hAnsi="PT Serif" w:cs="Arial"/>
+          <w:i/>
+          <w:iCs/>
+          <w:sz w:val="20"/>
+          <w:szCs w:val="20"/>
+        </w:rPr>
+        <w:t>formosanus</w:t>
+      </w:r>
+      <w:proofErr w:type="spellEnd"/>
+      <w:r>
+        <w:rPr>
+          <w:rFonts w:ascii="PT Serif" w:hAnsi="PT Serif" w:cs="Arial"/>
           <w:sz w:val="20"/>
           <w:szCs w:val="20"/>
         </w:rPr>
@@ -1186,8 +1224,20 @@
           <w:sz w:val="20"/>
           <w:szCs w:val="20"/>
         </w:rPr>
-        <w:t>C. gestroi</w:t>
-      </w:r>
+        <w:t xml:space="preserve">C. </w:t>
+      </w:r>
+      <w:proofErr w:type="spellStart"/>
+      <w:r>
+        <w:rPr>
+          <w:rFonts w:ascii="PT Serif" w:hAnsi="PT Serif" w:cs="Arial"/>
+          <w:i/>
+          <w:iCs/>
+          <w:sz w:val="20"/>
+          <w:szCs w:val="20"/>
+        </w:rPr>
+        <w:t>gestroi</w:t>
+      </w:r>
+      <w:proofErr w:type="spellEnd"/>
       <w:r>
         <w:rPr>
           <w:rFonts w:ascii="PT Serif" w:hAnsi="PT Serif" w:cs="Arial"/>
@@ -2364,7 +2414,25 @@
           <w:sz w:val="20"/>
           <w:szCs w:val="20"/>
         </w:rPr>
-        <w:t>In neoisopteran termites, t</w:t>
+        <w:t xml:space="preserve">In </w:t>
+      </w:r>
+      <w:proofErr w:type="spellStart"/>
+      <w:r>
+        <w:rPr>
+          <w:rFonts w:ascii="PT Serif" w:hAnsi="PT Serif"/>
+          <w:sz w:val="20"/>
+          <w:szCs w:val="20"/>
+        </w:rPr>
+        <w:t>neoisopteran</w:t>
+      </w:r>
+      <w:proofErr w:type="spellEnd"/>
+      <w:r>
+        <w:rPr>
+          <w:rFonts w:ascii="PT Serif" w:hAnsi="PT Serif"/>
+          <w:sz w:val="20"/>
+          <w:szCs w:val="20"/>
+        </w:rPr>
+        <w:t xml:space="preserve"> termites, t</w:t>
       </w:r>
       <w:r>
         <w:rPr>
@@ -2798,7 +2866,25 @@
           <w:sz w:val="20"/>
           <w:szCs w:val="20"/>
         </w:rPr>
-        <w:t>In this study, we compared the same-sex tandem running behavior in</w:t>
+        <w:t xml:space="preserve">In this study, we compared the </w:t>
+      </w:r>
+      <w:proofErr w:type="gramStart"/>
+      <w:r>
+        <w:rPr>
+          <w:rFonts w:ascii="PT Serif" w:hAnsi="PT Serif"/>
+          <w:sz w:val="20"/>
+          <w:szCs w:val="20"/>
+        </w:rPr>
+        <w:t>same-sex</w:t>
+      </w:r>
+      <w:proofErr w:type="gramEnd"/>
+      <w:r>
+        <w:rPr>
+          <w:rFonts w:ascii="PT Serif" w:hAnsi="PT Serif"/>
+          <w:sz w:val="20"/>
+          <w:szCs w:val="20"/>
+        </w:rPr>
+        <w:t xml:space="preserve"> tandem running behavior in</w:t>
       </w:r>
       <w:r>
         <w:rPr>
@@ -2808,6 +2894,7 @@
         </w:rPr>
         <w:t xml:space="preserve"> two </w:t>
       </w:r>
+      <w:proofErr w:type="spellStart"/>
       <w:r>
         <w:rPr>
           <w:rFonts w:ascii="PT Serif" w:hAnsi="PT Serif"/>
@@ -2818,6 +2905,7 @@
         </w:rPr>
         <w:t>Coptotermes</w:t>
       </w:r>
+      <w:proofErr w:type="spellEnd"/>
       <w:r>
         <w:rPr>
           <w:rFonts w:ascii="PT Serif" w:hAnsi="PT Serif"/>
@@ -2826,6 +2914,7 @@
         </w:rPr>
         <w:t xml:space="preserve"> termites: </w:t>
       </w:r>
+      <w:proofErr w:type="spellStart"/>
       <w:r>
         <w:rPr>
           <w:rFonts w:ascii="PT Serif" w:hAnsi="PT Serif"/>
@@ -2836,24 +2925,37 @@
         </w:rPr>
         <w:t>Coptotermes</w:t>
       </w:r>
-      <w:r>
-        <w:rPr>
-          <w:rFonts w:ascii="PT Serif" w:hAnsi="PT Serif"/>
-          <w:i/>
-          <w:iCs/>
-          <w:sz w:val="20"/>
-          <w:szCs w:val="20"/>
-        </w:rPr>
-        <w:t xml:space="preserve"> formosanus</w:t>
-      </w:r>
-      <w:r>
-        <w:rPr>
-          <w:rFonts w:ascii="PT Serif" w:hAnsi="PT Serif"/>
+      <w:proofErr w:type="spellEnd"/>
+      <w:r>
+        <w:rPr>
+          <w:rFonts w:ascii="PT Serif" w:hAnsi="PT Serif"/>
+          <w:i/>
+          <w:iCs/>
           <w:sz w:val="20"/>
           <w:szCs w:val="20"/>
         </w:rPr>
         <w:t xml:space="preserve"> </w:t>
       </w:r>
+      <w:proofErr w:type="spellStart"/>
+      <w:r>
+        <w:rPr>
+          <w:rFonts w:ascii="PT Serif" w:hAnsi="PT Serif"/>
+          <w:i/>
+          <w:iCs/>
+          <w:sz w:val="20"/>
+          <w:szCs w:val="20"/>
+        </w:rPr>
+        <w:t>formosanus</w:t>
+      </w:r>
+      <w:proofErr w:type="spellEnd"/>
+      <w:r>
+        <w:rPr>
+          <w:rFonts w:ascii="PT Serif" w:hAnsi="PT Serif"/>
+          <w:sz w:val="20"/>
+          <w:szCs w:val="20"/>
+        </w:rPr>
+        <w:t xml:space="preserve"> </w:t>
+      </w:r>
       <w:r>
         <w:rPr>
           <w:rFonts w:ascii="PT Serif" w:hAnsi="PT Serif"/>
@@ -2870,16 +2972,18 @@
         </w:rPr>
         <w:t xml:space="preserve">and </w:t>
       </w:r>
-      <w:r>
-        <w:rPr>
-          <w:rFonts w:ascii="PT Serif" w:hAnsi="PT Serif"/>
-          <w:i/>
-          <w:iCs/>
-          <w:sz w:val="20"/>
-          <w:szCs w:val="20"/>
-        </w:rPr>
-        <w:t>Coptotermes gestroi</w:t>
-      </w:r>
+      <w:proofErr w:type="spellStart"/>
+      <w:r>
+        <w:rPr>
+          <w:rFonts w:ascii="PT Serif" w:hAnsi="PT Serif"/>
+          <w:i/>
+          <w:iCs/>
+          <w:sz w:val="20"/>
+          <w:szCs w:val="20"/>
+        </w:rPr>
+        <w:t>Coptotermes</w:t>
+      </w:r>
+      <w:proofErr w:type="spellEnd"/>
       <w:r>
         <w:rPr>
           <w:rFonts w:ascii="PT Serif" w:hAnsi="PT Serif"/>
@@ -2890,6 +2994,29 @@
         </w:rPr>
         <w:t xml:space="preserve"> </w:t>
       </w:r>
+      <w:proofErr w:type="spellStart"/>
+      <w:r>
+        <w:rPr>
+          <w:rFonts w:ascii="PT Serif" w:hAnsi="PT Serif"/>
+          <w:i/>
+          <w:iCs/>
+          <w:sz w:val="20"/>
+          <w:szCs w:val="20"/>
+        </w:rPr>
+        <w:t>gestroi</w:t>
+      </w:r>
+      <w:proofErr w:type="spellEnd"/>
+      <w:r>
+        <w:rPr>
+          <w:rFonts w:ascii="PT Serif" w:hAnsi="PT Serif"/>
+          <w:i/>
+          <w:iCs/>
+          <w:sz w:val="20"/>
+          <w:szCs w:val="20"/>
+        </w:rPr>
+        <w:t xml:space="preserve"> </w:t>
+      </w:r>
+      <w:proofErr w:type="spellStart"/>
       <w:r>
         <w:rPr>
           <w:rFonts w:ascii="PT Serif" w:hAnsi="PT Serif"/>
@@ -2898,6 +3025,7 @@
         </w:rPr>
         <w:t>Wasmann</w:t>
       </w:r>
+      <w:proofErr w:type="spellEnd"/>
       <w:r>
         <w:rPr>
           <w:rFonts w:ascii="PT Serif" w:hAnsi="PT Serif"/>
@@ -3040,8 +3168,20 @@
           <w:sz w:val="20"/>
           <w:szCs w:val="20"/>
         </w:rPr>
-        <w:t>C. formosanus</w:t>
-      </w:r>
+        <w:t xml:space="preserve">C. </w:t>
+      </w:r>
+      <w:proofErr w:type="spellStart"/>
+      <w:r>
+        <w:rPr>
+          <w:rFonts w:ascii="PT Serif" w:hAnsi="PT Serif"/>
+          <w:i/>
+          <w:iCs/>
+          <w:sz w:val="20"/>
+          <w:szCs w:val="20"/>
+        </w:rPr>
+        <w:t>formosanus</w:t>
+      </w:r>
+      <w:proofErr w:type="spellEnd"/>
       <w:r>
         <w:rPr>
           <w:rFonts w:ascii="PT Serif" w:hAnsi="PT Serif"/>
@@ -3074,8 +3214,20 @@
           <w:sz w:val="20"/>
           <w:szCs w:val="20"/>
         </w:rPr>
-        <w:t>C. gestroi</w:t>
-      </w:r>
+        <w:t xml:space="preserve">C. </w:t>
+      </w:r>
+      <w:proofErr w:type="spellStart"/>
+      <w:r>
+        <w:rPr>
+          <w:rFonts w:ascii="PT Serif" w:hAnsi="PT Serif"/>
+          <w:i/>
+          <w:iCs/>
+          <w:sz w:val="20"/>
+          <w:szCs w:val="20"/>
+        </w:rPr>
+        <w:t>gestroi</w:t>
+      </w:r>
+      <w:proofErr w:type="spellEnd"/>
       <w:r>
         <w:rPr>
           <w:rFonts w:ascii="PT Serif" w:hAnsi="PT Serif"/>
@@ -3139,8 +3291,20 @@
           <w:sz w:val="20"/>
           <w:szCs w:val="20"/>
         </w:rPr>
-        <w:t>C. gestroi</w:t>
-      </w:r>
+        <w:t xml:space="preserve">C. </w:t>
+      </w:r>
+      <w:proofErr w:type="spellStart"/>
+      <w:r>
+        <w:rPr>
+          <w:rFonts w:ascii="PT Serif" w:hAnsi="PT Serif"/>
+          <w:i/>
+          <w:iCs/>
+          <w:sz w:val="20"/>
+          <w:szCs w:val="20"/>
+        </w:rPr>
+        <w:t>gestroi</w:t>
+      </w:r>
+      <w:proofErr w:type="spellEnd"/>
       <w:r>
         <w:rPr>
           <w:rFonts w:ascii="PT Serif" w:hAnsi="PT Serif"/>
@@ -3157,8 +3321,20 @@
           <w:sz w:val="20"/>
           <w:szCs w:val="20"/>
         </w:rPr>
-        <w:t>C. formosanus</w:t>
-      </w:r>
+        <w:t xml:space="preserve">C. </w:t>
+      </w:r>
+      <w:proofErr w:type="spellStart"/>
+      <w:r>
+        <w:rPr>
+          <w:rFonts w:ascii="PT Serif" w:hAnsi="PT Serif"/>
+          <w:i/>
+          <w:iCs/>
+          <w:sz w:val="20"/>
+          <w:szCs w:val="20"/>
+        </w:rPr>
+        <w:t>formosanus</w:t>
+      </w:r>
+      <w:proofErr w:type="spellEnd"/>
       <w:r>
         <w:rPr>
           <w:rFonts w:ascii="PT Serif" w:hAnsi="PT Serif"/>
@@ -3175,8 +3351,20 @@
           <w:sz w:val="20"/>
           <w:szCs w:val="20"/>
         </w:rPr>
-        <w:t>C. formosanus</w:t>
-      </w:r>
+        <w:t xml:space="preserve">C. </w:t>
+      </w:r>
+      <w:proofErr w:type="spellStart"/>
+      <w:r>
+        <w:rPr>
+          <w:rFonts w:ascii="PT Serif" w:hAnsi="PT Serif"/>
+          <w:i/>
+          <w:iCs/>
+          <w:sz w:val="20"/>
+          <w:szCs w:val="20"/>
+        </w:rPr>
+        <w:t>formosanus</w:t>
+      </w:r>
+      <w:proofErr w:type="spellEnd"/>
       <w:r>
         <w:rPr>
           <w:rFonts w:ascii="PT Serif" w:hAnsi="PT Serif"/>
@@ -3203,8 +3391,20 @@
           <w:sz w:val="20"/>
           <w:szCs w:val="20"/>
         </w:rPr>
-        <w:t>C. gestroi</w:t>
-      </w:r>
+        <w:t xml:space="preserve">C. </w:t>
+      </w:r>
+      <w:proofErr w:type="spellStart"/>
+      <w:r>
+        <w:rPr>
+          <w:rFonts w:ascii="PT Serif" w:hAnsi="PT Serif"/>
+          <w:i/>
+          <w:iCs/>
+          <w:sz w:val="20"/>
+          <w:szCs w:val="20"/>
+        </w:rPr>
+        <w:t>gestroi</w:t>
+      </w:r>
+      <w:proofErr w:type="spellEnd"/>
       <w:r>
         <w:rPr>
           <w:rFonts w:ascii="PT Serif" w:hAnsi="PT Serif"/>
@@ -3266,7 +3466,25 @@
           <w:sz w:val="20"/>
           <w:szCs w:val="20"/>
         </w:rPr>
-        <w:t>. We tested if they can play a role of different sex in same-sex tandem runs.</w:t>
+        <w:t xml:space="preserve">. We tested if they </w:t>
+      </w:r>
+      <w:proofErr w:type="gramStart"/>
+      <w:r>
+        <w:rPr>
+          <w:rFonts w:ascii="PT Serif" w:hAnsi="PT Serif"/>
+          <w:sz w:val="20"/>
+          <w:szCs w:val="20"/>
+        </w:rPr>
+        <w:t>can</w:t>
+      </w:r>
+      <w:proofErr w:type="gramEnd"/>
+      <w:r>
+        <w:rPr>
+          <w:rFonts w:ascii="PT Serif" w:hAnsi="PT Serif"/>
+          <w:sz w:val="20"/>
+          <w:szCs w:val="20"/>
+        </w:rPr>
+        <w:t xml:space="preserve"> play a role of different sex in same-sex tandem runs.</w:t>
       </w:r>
     </w:p>
     <w:p>
@@ -3373,8 +3591,20 @@
           <w:sz w:val="20"/>
           <w:szCs w:val="20"/>
         </w:rPr>
-        <w:t>C. gestroi</w:t>
-      </w:r>
+        <w:t xml:space="preserve">C. </w:t>
+      </w:r>
+      <w:proofErr w:type="spellStart"/>
+      <w:r>
+        <w:rPr>
+          <w:rFonts w:ascii="PT Serif" w:hAnsi="PT Serif" w:cs="Times New Roman"/>
+          <w:i/>
+          <w:iCs/>
+          <w:sz w:val="20"/>
+          <w:szCs w:val="20"/>
+        </w:rPr>
+        <w:t>gestroi</w:t>
+      </w:r>
+      <w:proofErr w:type="spellEnd"/>
       <w:r>
         <w:rPr>
           <w:rFonts w:ascii="PT Serif" w:hAnsi="PT Serif" w:cs="Times New Roman"/>
@@ -3415,7 +3645,29 @@
           <w:sz w:val="20"/>
           <w:szCs w:val="20"/>
         </w:rPr>
-        <w:t xml:space="preserve">C. formosanus </w:t>
+        <w:t xml:space="preserve">C. </w:t>
+      </w:r>
+      <w:proofErr w:type="spellStart"/>
+      <w:r>
+        <w:rPr>
+          <w:rFonts w:ascii="PT Serif" w:hAnsi="PT Serif" w:cs="Times New Roman"/>
+          <w:i/>
+          <w:iCs/>
+          <w:sz w:val="20"/>
+          <w:szCs w:val="20"/>
+        </w:rPr>
+        <w:t>formosanus</w:t>
+      </w:r>
+      <w:proofErr w:type="spellEnd"/>
+      <w:r>
+        <w:rPr>
+          <w:rFonts w:ascii="PT Serif" w:hAnsi="PT Serif" w:cs="Times New Roman"/>
+          <w:i/>
+          <w:iCs/>
+          <w:sz w:val="20"/>
+          <w:szCs w:val="20"/>
+        </w:rPr>
+        <w:t xml:space="preserve"> </w:t>
       </w:r>
       <w:r>
         <w:rPr>
@@ -3431,7 +3683,25 @@
           <w:sz w:val="20"/>
           <w:szCs w:val="20"/>
         </w:rPr>
-        <w:t xml:space="preserve"> 2021 in Broward County (Florida, USA) during synchronized dispersal flights. All alates were collected at a single site. We brought the alates to the laboratory and maintained them on wet cardboard at 28°C. We used individuals who</w:t>
+        <w:t xml:space="preserve"> 2021 in Broward County (Florida, USA) during synchronized dispersal flights. All </w:t>
+      </w:r>
+      <w:proofErr w:type="gramStart"/>
+      <w:r>
+        <w:rPr>
+          <w:rFonts w:ascii="PT Serif" w:hAnsi="PT Serif" w:cs="Times New Roman"/>
+          <w:sz w:val="20"/>
+          <w:szCs w:val="20"/>
+        </w:rPr>
+        <w:t>alates</w:t>
+      </w:r>
+      <w:proofErr w:type="gramEnd"/>
+      <w:r>
+        <w:rPr>
+          <w:rFonts w:ascii="PT Serif" w:hAnsi="PT Serif" w:cs="Times New Roman"/>
+          <w:sz w:val="20"/>
+          <w:szCs w:val="20"/>
+        </w:rPr>
+        <w:t xml:space="preserve"> were collected at a single site. We brought the alates to the laboratory and maintained them on wet cardboard at 28°C. We used individuals who</w:t>
       </w:r>
       <w:r>
         <w:rPr>
@@ -3479,7 +3749,25 @@
           <w:sz w:val="20"/>
           <w:szCs w:val="20"/>
         </w:rPr>
-        <w:t xml:space="preserve"> within 12 h. Each individual was used only once.</w:t>
+        <w:t xml:space="preserve"> within 12 h. </w:t>
+      </w:r>
+      <w:proofErr w:type="gramStart"/>
+      <w:r>
+        <w:rPr>
+          <w:rFonts w:ascii="PT Serif" w:hAnsi="PT Serif" w:cs="Times New Roman"/>
+          <w:sz w:val="20"/>
+          <w:szCs w:val="20"/>
+        </w:rPr>
+        <w:t>Each individual</w:t>
+      </w:r>
+      <w:proofErr w:type="gramEnd"/>
+      <w:r>
+        <w:rPr>
+          <w:rFonts w:ascii="PT Serif" w:hAnsi="PT Serif" w:cs="Times New Roman"/>
+          <w:sz w:val="20"/>
+          <w:szCs w:val="20"/>
+        </w:rPr>
+        <w:t xml:space="preserve"> was used only once.</w:t>
       </w:r>
     </w:p>
     <w:p>
@@ -3631,8 +3919,20 @@
           <w:sz w:val="20"/>
           <w:szCs w:val="20"/>
         </w:rPr>
-        <w:t>C. formosanus</w:t>
-      </w:r>
+        <w:t xml:space="preserve">C. </w:t>
+      </w:r>
+      <w:proofErr w:type="spellStart"/>
+      <w:r>
+        <w:rPr>
+          <w:rFonts w:ascii="PT Serif" w:hAnsi="PT Serif" w:cs="Times New Roman"/>
+          <w:i/>
+          <w:iCs/>
+          <w:sz w:val="20"/>
+          <w:szCs w:val="20"/>
+        </w:rPr>
+        <w:t>formosanus</w:t>
+      </w:r>
+      <w:proofErr w:type="spellEnd"/>
       <w:r>
         <w:rPr>
           <w:rFonts w:ascii="PT Serif" w:hAnsi="PT Serif" w:cs="Times New Roman"/>
@@ -3697,8 +3997,20 @@
           <w:sz w:val="20"/>
           <w:szCs w:val="20"/>
         </w:rPr>
-        <w:t>C. gestroi</w:t>
-      </w:r>
+        <w:t xml:space="preserve">C. </w:t>
+      </w:r>
+      <w:proofErr w:type="spellStart"/>
+      <w:r>
+        <w:rPr>
+          <w:rFonts w:ascii="PT Serif" w:hAnsi="PT Serif" w:cs="Times New Roman"/>
+          <w:i/>
+          <w:iCs/>
+          <w:sz w:val="20"/>
+          <w:szCs w:val="20"/>
+        </w:rPr>
+        <w:t>gestroi</w:t>
+      </w:r>
+      <w:proofErr w:type="spellEnd"/>
       <w:r>
         <w:rPr>
           <w:rFonts w:ascii="PT Serif" w:hAnsi="PT Serif" w:cs="Times New Roman"/>
@@ -3729,7 +4041,25 @@
           <w:sz w:val="20"/>
           <w:szCs w:val="20"/>
         </w:rPr>
-        <w:t xml:space="preserve"> termite movements from all obtained video, using the video-tracking system UMATracker </w:t>
+        <w:t xml:space="preserve"> termite movements from all obtained video, using the video-tracking system </w:t>
+      </w:r>
+      <w:proofErr w:type="spellStart"/>
+      <w:r>
+        <w:rPr>
+          <w:rFonts w:ascii="PT Serif" w:hAnsi="PT Serif" w:cs="Times New Roman"/>
+          <w:sz w:val="20"/>
+          <w:szCs w:val="20"/>
+        </w:rPr>
+        <w:t>UMATracker</w:t>
+      </w:r>
+      <w:proofErr w:type="spellEnd"/>
+      <w:r>
+        <w:rPr>
+          <w:rFonts w:ascii="PT Serif" w:hAnsi="PT Serif" w:cs="Times New Roman"/>
+          <w:sz w:val="20"/>
+          <w:szCs w:val="20"/>
+        </w:rPr>
+        <w:t xml:space="preserve"> </w:t>
       </w:r>
       <w:r>
         <w:rPr>
@@ -4109,7 +4439,43 @@
           <w:sz w:val="20"/>
           <w:szCs w:val="20"/>
         </w:rPr>
-        <w:t xml:space="preserve">used mixed-effects Cox models [coxme() function in the coxme package in R </w:t>
+        <w:t>used mixed-effects Cox models [</w:t>
+      </w:r>
+      <w:proofErr w:type="spellStart"/>
+      <w:r>
+        <w:rPr>
+          <w:rFonts w:ascii="PT Serif" w:hAnsi="PT Serif" w:cs="Times New Roman"/>
+          <w:sz w:val="20"/>
+          <w:szCs w:val="20"/>
+        </w:rPr>
+        <w:t>coxme</w:t>
+      </w:r>
+      <w:proofErr w:type="spellEnd"/>
+      <w:r>
+        <w:rPr>
+          <w:rFonts w:ascii="PT Serif" w:hAnsi="PT Serif" w:cs="Times New Roman"/>
+          <w:sz w:val="20"/>
+          <w:szCs w:val="20"/>
+        </w:rPr>
+        <w:t xml:space="preserve">() function in the </w:t>
+      </w:r>
+      <w:proofErr w:type="spellStart"/>
+      <w:r>
+        <w:rPr>
+          <w:rFonts w:ascii="PT Serif" w:hAnsi="PT Serif" w:cs="Times New Roman"/>
+          <w:sz w:val="20"/>
+          <w:szCs w:val="20"/>
+        </w:rPr>
+        <w:t>coxme</w:t>
+      </w:r>
+      <w:proofErr w:type="spellEnd"/>
+      <w:r>
+        <w:rPr>
+          <w:rFonts w:ascii="PT Serif" w:hAnsi="PT Serif" w:cs="Times New Roman"/>
+          <w:sz w:val="20"/>
+          <w:szCs w:val="20"/>
+        </w:rPr>
+        <w:t xml:space="preserve"> package in R </w:t>
       </w:r>
       <w:r>
         <w:rPr>
@@ -4243,7 +4609,25 @@
           <w:sz w:val="20"/>
           <w:szCs w:val="20"/>
         </w:rPr>
-        <w:t>. We used Welch t-test to compare them between species for each pair combination, while one-way anova with Tukey’s HSD to compare among combinations for each species.</w:t>
+        <w:t xml:space="preserve">. We used Welch t-test to compare them between species for each pair combination, while one-way </w:t>
+      </w:r>
+      <w:proofErr w:type="spellStart"/>
+      <w:r>
+        <w:rPr>
+          <w:rFonts w:ascii="PT Serif" w:hAnsi="PT Serif" w:cs="Times New Roman"/>
+          <w:sz w:val="20"/>
+          <w:szCs w:val="20"/>
+        </w:rPr>
+        <w:t>anova</w:t>
+      </w:r>
+      <w:proofErr w:type="spellEnd"/>
+      <w:r>
+        <w:rPr>
+          <w:rFonts w:ascii="PT Serif" w:hAnsi="PT Serif" w:cs="Times New Roman"/>
+          <w:sz w:val="20"/>
+          <w:szCs w:val="20"/>
+        </w:rPr>
+        <w:t xml:space="preserve"> with Tukey’s HSD to compare among combinations for each species.</w:t>
       </w:r>
       <w:r>
         <w:rPr>
@@ -4347,7 +4731,25 @@
           <w:sz w:val="20"/>
           <w:szCs w:val="20"/>
         </w:rPr>
-        <w:t xml:space="preserve">linear mixed-effects models [lmer() function in the lme4 package in R </w:t>
+        <w:t>linear mixed-effects models [</w:t>
+      </w:r>
+      <w:proofErr w:type="spellStart"/>
+      <w:r>
+        <w:rPr>
+          <w:rFonts w:ascii="PT Serif" w:hAnsi="PT Serif" w:cs="Times New Roman"/>
+          <w:sz w:val="20"/>
+          <w:szCs w:val="20"/>
+        </w:rPr>
+        <w:t>lmer</w:t>
+      </w:r>
+      <w:proofErr w:type="spellEnd"/>
+      <w:r>
+        <w:rPr>
+          <w:rFonts w:ascii="PT Serif" w:hAnsi="PT Serif" w:cs="Times New Roman"/>
+          <w:sz w:val="20"/>
+          <w:szCs w:val="20"/>
+        </w:rPr>
+        <w:t xml:space="preserve">() function in the lme4 package in R </w:t>
       </w:r>
       <w:r>
         <w:rPr>
@@ -4457,8 +4859,18 @@
           <w:sz w:val="20"/>
           <w:szCs w:val="20"/>
         </w:rPr>
-        <w:t>, and source codes are available at github</w:t>
-      </w:r>
+        <w:t xml:space="preserve">, and source codes are available at </w:t>
+      </w:r>
+      <w:proofErr w:type="spellStart"/>
+      <w:r>
+        <w:rPr>
+          <w:rFonts w:ascii="PT Serif" w:hAnsi="PT Serif" w:cs="Times New Roman"/>
+          <w:sz w:val="20"/>
+          <w:szCs w:val="20"/>
+        </w:rPr>
+        <w:t>github</w:t>
+      </w:r>
+      <w:proofErr w:type="spellEnd"/>
       <w:r>
         <w:rPr>
           <w:rFonts w:ascii="PT Serif" w:hAnsi="PT Serif" w:cs="Times New Roman"/>
@@ -4540,8 +4952,20 @@
           <w:sz w:val="20"/>
           <w:szCs w:val="20"/>
         </w:rPr>
-        <w:t>C. formosanus</w:t>
-      </w:r>
+        <w:t xml:space="preserve">C. </w:t>
+      </w:r>
+      <w:proofErr w:type="spellStart"/>
+      <w:r>
+        <w:rPr>
+          <w:rFonts w:ascii="PT Serif" w:hAnsi="PT Serif"/>
+          <w:i/>
+          <w:iCs/>
+          <w:sz w:val="20"/>
+          <w:szCs w:val="20"/>
+        </w:rPr>
+        <w:t>formosanus</w:t>
+      </w:r>
+      <w:proofErr w:type="spellEnd"/>
       <w:r>
         <w:rPr>
           <w:rFonts w:ascii="PT Serif" w:hAnsi="PT Serif"/>
@@ -4575,7 +4999,29 @@
           <w:sz w:val="20"/>
           <w:szCs w:val="20"/>
         </w:rPr>
-        <w:t xml:space="preserve">C. gestroi </w:t>
+        <w:t xml:space="preserve">C. </w:t>
+      </w:r>
+      <w:proofErr w:type="spellStart"/>
+      <w:r>
+        <w:rPr>
+          <w:rFonts w:ascii="PT Serif" w:hAnsi="PT Serif"/>
+          <w:i/>
+          <w:iCs/>
+          <w:sz w:val="20"/>
+          <w:szCs w:val="20"/>
+        </w:rPr>
+        <w:t>gestroi</w:t>
+      </w:r>
+      <w:proofErr w:type="spellEnd"/>
+      <w:r>
+        <w:rPr>
+          <w:rFonts w:ascii="PT Serif" w:hAnsi="PT Serif"/>
+          <w:i/>
+          <w:iCs/>
+          <w:sz w:val="20"/>
+          <w:szCs w:val="20"/>
+        </w:rPr>
+        <w:t xml:space="preserve"> </w:t>
       </w:r>
       <w:r>
         <w:rPr>
@@ -4690,8 +5136,20 @@
           <w:sz w:val="20"/>
           <w:szCs w:val="20"/>
         </w:rPr>
-        <w:t>C. formosanus</w:t>
-      </w:r>
+        <w:t xml:space="preserve">C. </w:t>
+      </w:r>
+      <w:proofErr w:type="spellStart"/>
+      <w:r>
+        <w:rPr>
+          <w:rFonts w:ascii="PT Serif" w:hAnsi="PT Serif"/>
+          <w:i/>
+          <w:iCs/>
+          <w:sz w:val="20"/>
+          <w:szCs w:val="20"/>
+        </w:rPr>
+        <w:t>formosanus</w:t>
+      </w:r>
+      <w:proofErr w:type="spellEnd"/>
       <w:r>
         <w:rPr>
           <w:rFonts w:ascii="PT Serif" w:hAnsi="PT Serif"/>
@@ -4708,7 +5166,29 @@
           <w:sz w:val="20"/>
           <w:szCs w:val="20"/>
         </w:rPr>
-        <w:t xml:space="preserve">C. gestroi </w:t>
+        <w:t xml:space="preserve">C. </w:t>
+      </w:r>
+      <w:proofErr w:type="spellStart"/>
+      <w:r>
+        <w:rPr>
+          <w:rFonts w:ascii="PT Serif" w:hAnsi="PT Serif"/>
+          <w:i/>
+          <w:iCs/>
+          <w:sz w:val="20"/>
+          <w:szCs w:val="20"/>
+        </w:rPr>
+        <w:t>gestroi</w:t>
+      </w:r>
+      <w:proofErr w:type="spellEnd"/>
+      <w:r>
+        <w:rPr>
+          <w:rFonts w:ascii="PT Serif" w:hAnsi="PT Serif"/>
+          <w:i/>
+          <w:iCs/>
+          <w:sz w:val="20"/>
+          <w:szCs w:val="20"/>
+        </w:rPr>
+        <w:t xml:space="preserve"> </w:t>
       </w:r>
       <w:r>
         <w:rPr>
@@ -4760,8 +5240,20 @@
           <w:sz w:val="20"/>
           <w:szCs w:val="20"/>
         </w:rPr>
-        <w:t>C. gestroi</w:t>
-      </w:r>
+        <w:t xml:space="preserve">C. </w:t>
+      </w:r>
+      <w:proofErr w:type="spellStart"/>
+      <w:r>
+        <w:rPr>
+          <w:rFonts w:ascii="PT Serif" w:hAnsi="PT Serif"/>
+          <w:i/>
+          <w:iCs/>
+          <w:sz w:val="20"/>
+          <w:szCs w:val="20"/>
+        </w:rPr>
+        <w:t>gestroi</w:t>
+      </w:r>
+      <w:proofErr w:type="spellEnd"/>
       <w:r>
         <w:rPr>
           <w:rFonts w:ascii="PT Serif" w:hAnsi="PT Serif"/>
@@ -4795,7 +5287,29 @@
           <w:sz w:val="20"/>
           <w:szCs w:val="20"/>
         </w:rPr>
-        <w:t xml:space="preserve">C. formosanus </w:t>
+        <w:t xml:space="preserve">C. </w:t>
+      </w:r>
+      <w:proofErr w:type="spellStart"/>
+      <w:r>
+        <w:rPr>
+          <w:rFonts w:ascii="PT Serif" w:hAnsi="PT Serif"/>
+          <w:i/>
+          <w:iCs/>
+          <w:sz w:val="20"/>
+          <w:szCs w:val="20"/>
+        </w:rPr>
+        <w:t>formosanus</w:t>
+      </w:r>
+      <w:proofErr w:type="spellEnd"/>
+      <w:r>
+        <w:rPr>
+          <w:rFonts w:ascii="PT Serif" w:hAnsi="PT Serif"/>
+          <w:i/>
+          <w:iCs/>
+          <w:sz w:val="20"/>
+          <w:szCs w:val="20"/>
+        </w:rPr>
+        <w:t xml:space="preserve"> </w:t>
       </w:r>
       <w:r>
         <w:rPr>
@@ -4830,8 +5344,20 @@
           <w:sz w:val="20"/>
           <w:szCs w:val="20"/>
         </w:rPr>
-        <w:t>C. gestroi</w:t>
-      </w:r>
+        <w:t xml:space="preserve">C. </w:t>
+      </w:r>
+      <w:proofErr w:type="spellStart"/>
+      <w:r>
+        <w:rPr>
+          <w:rFonts w:ascii="PT Serif" w:hAnsi="PT Serif"/>
+          <w:i/>
+          <w:iCs/>
+          <w:sz w:val="20"/>
+          <w:szCs w:val="20"/>
+        </w:rPr>
+        <w:t>gestroi</w:t>
+      </w:r>
+      <w:proofErr w:type="spellEnd"/>
       <w:r>
         <w:rPr>
           <w:rFonts w:ascii="PT Serif" w:hAnsi="PT Serif"/>
@@ -4848,8 +5374,20 @@
           <w:sz w:val="20"/>
           <w:szCs w:val="20"/>
         </w:rPr>
-        <w:t>C. formosanus</w:t>
-      </w:r>
+        <w:t xml:space="preserve">C. </w:t>
+      </w:r>
+      <w:proofErr w:type="spellStart"/>
+      <w:r>
+        <w:rPr>
+          <w:rFonts w:ascii="PT Serif" w:hAnsi="PT Serif"/>
+          <w:i/>
+          <w:iCs/>
+          <w:sz w:val="20"/>
+          <w:szCs w:val="20"/>
+        </w:rPr>
+        <w:t>formosanus</w:t>
+      </w:r>
+      <w:proofErr w:type="spellEnd"/>
       <w:r>
         <w:rPr>
           <w:rFonts w:ascii="PT Serif" w:hAnsi="PT Serif"/>
@@ -4991,8 +5529,20 @@
           <w:sz w:val="20"/>
           <w:szCs w:val="20"/>
         </w:rPr>
-        <w:t>C. formosanus</w:t>
-      </w:r>
+        <w:t xml:space="preserve">C. </w:t>
+      </w:r>
+      <w:proofErr w:type="spellStart"/>
+      <w:r>
+        <w:rPr>
+          <w:rFonts w:ascii="PT Serif" w:hAnsi="PT Serif"/>
+          <w:i/>
+          <w:iCs/>
+          <w:sz w:val="20"/>
+          <w:szCs w:val="20"/>
+        </w:rPr>
+        <w:t>formosanus</w:t>
+      </w:r>
+      <w:proofErr w:type="spellEnd"/>
       <w:r>
         <w:rPr>
           <w:rFonts w:ascii="PT Serif" w:hAnsi="PT Serif"/>
@@ -5009,8 +5559,20 @@
           <w:sz w:val="20"/>
           <w:szCs w:val="20"/>
         </w:rPr>
-        <w:t>C. gestroi</w:t>
-      </w:r>
+        <w:t xml:space="preserve">C. </w:t>
+      </w:r>
+      <w:proofErr w:type="spellStart"/>
+      <w:r>
+        <w:rPr>
+          <w:rFonts w:ascii="PT Serif" w:hAnsi="PT Serif"/>
+          <w:i/>
+          <w:iCs/>
+          <w:sz w:val="20"/>
+          <w:szCs w:val="20"/>
+        </w:rPr>
+        <w:t>gestroi</w:t>
+      </w:r>
+      <w:proofErr w:type="spellEnd"/>
       <w:r>
         <w:rPr>
           <w:rFonts w:ascii="PT Serif" w:hAnsi="PT Serif"/>
@@ -5189,8 +5751,20 @@
           <w:sz w:val="20"/>
           <w:szCs w:val="20"/>
         </w:rPr>
-        <w:t>C. formosanus</w:t>
-      </w:r>
+        <w:t xml:space="preserve">C. </w:t>
+      </w:r>
+      <w:proofErr w:type="spellStart"/>
+      <w:r>
+        <w:rPr>
+          <w:rFonts w:ascii="PT Serif" w:hAnsi="PT Serif"/>
+          <w:i/>
+          <w:iCs/>
+          <w:sz w:val="20"/>
+          <w:szCs w:val="20"/>
+        </w:rPr>
+        <w:t>formosanus</w:t>
+      </w:r>
+      <w:proofErr w:type="spellEnd"/>
       <w:r>
         <w:rPr>
           <w:rFonts w:ascii="PT Serif" w:hAnsi="PT Serif"/>
@@ -5223,8 +5797,20 @@
           <w:sz w:val="20"/>
           <w:szCs w:val="20"/>
         </w:rPr>
-        <w:t>C. gestroi</w:t>
-      </w:r>
+        <w:t xml:space="preserve">C. </w:t>
+      </w:r>
+      <w:proofErr w:type="spellStart"/>
+      <w:r>
+        <w:rPr>
+          <w:rFonts w:ascii="PT Serif" w:hAnsi="PT Serif"/>
+          <w:i/>
+          <w:iCs/>
+          <w:sz w:val="20"/>
+          <w:szCs w:val="20"/>
+        </w:rPr>
+        <w:t>gestroi</w:t>
+      </w:r>
+      <w:proofErr w:type="spellEnd"/>
       <w:r>
         <w:rPr>
           <w:rFonts w:ascii="PT Serif" w:hAnsi="PT Serif"/>
@@ -5455,8 +6041,20 @@
           <w:sz w:val="20"/>
           <w:szCs w:val="20"/>
         </w:rPr>
-        <w:t>C. formosanus</w:t>
-      </w:r>
+        <w:t xml:space="preserve">C. </w:t>
+      </w:r>
+      <w:proofErr w:type="spellStart"/>
+      <w:r>
+        <w:rPr>
+          <w:rFonts w:ascii="PT Serif" w:hAnsi="PT Serif"/>
+          <w:i/>
+          <w:iCs/>
+          <w:sz w:val="20"/>
+          <w:szCs w:val="20"/>
+        </w:rPr>
+        <w:t>formosanus</w:t>
+      </w:r>
+      <w:proofErr w:type="spellEnd"/>
       <w:r>
         <w:rPr>
           <w:rFonts w:ascii="PT Serif" w:hAnsi="PT Serif"/>
@@ -5481,6 +6079,7 @@
         </w:rPr>
         <w:t xml:space="preserve">are leaders in </w:t>
       </w:r>
+      <w:proofErr w:type="spellStart"/>
       <w:r>
         <w:rPr>
           <w:rFonts w:ascii="PT Serif" w:hAnsi="PT Serif"/>
@@ -5491,6 +6090,7 @@
         </w:rPr>
         <w:t>Coptotermes</w:t>
       </w:r>
+      <w:proofErr w:type="spellEnd"/>
       <w:r>
         <w:rPr>
           <w:rFonts w:ascii="PT Serif" w:hAnsi="PT Serif"/>
@@ -5636,8 +6236,20 @@
           <w:sz w:val="20"/>
           <w:szCs w:val="20"/>
         </w:rPr>
-        <w:t>C. gestroi</w:t>
-      </w:r>
+        <w:t xml:space="preserve">C. </w:t>
+      </w:r>
+      <w:proofErr w:type="spellStart"/>
+      <w:r>
+        <w:rPr>
+          <w:rFonts w:ascii="PT Serif" w:hAnsi="PT Serif"/>
+          <w:i/>
+          <w:iCs/>
+          <w:sz w:val="20"/>
+          <w:szCs w:val="20"/>
+        </w:rPr>
+        <w:t>gestroi</w:t>
+      </w:r>
+      <w:proofErr w:type="spellEnd"/>
       <w:r>
         <w:rPr>
           <w:rFonts w:ascii="PT Serif" w:hAnsi="PT Serif"/>
@@ -5654,6 +6266,7 @@
         </w:rPr>
         <w:t xml:space="preserve">Given that male-male tandems in observed </w:t>
       </w:r>
+      <w:proofErr w:type="spellStart"/>
       <w:r>
         <w:rPr>
           <w:rFonts w:ascii="PT Serif" w:hAnsi="PT Serif"/>
@@ -5672,7 +6285,18 @@
           <w:sz w:val="20"/>
           <w:szCs w:val="20"/>
         </w:rPr>
-        <w:t xml:space="preserve">optotermes </w:t>
+        <w:t>optotermes</w:t>
+      </w:r>
+      <w:proofErr w:type="spellEnd"/>
+      <w:r>
+        <w:rPr>
+          <w:rFonts w:ascii="PT Serif" w:hAnsi="PT Serif"/>
+          <w:i/>
+          <w:iCs/>
+          <w:sz w:val="20"/>
+          <w:szCs w:val="20"/>
+        </w:rPr>
+        <w:t xml:space="preserve"> </w:t>
       </w:r>
       <w:r>
         <w:rPr>
@@ -5698,8 +6322,20 @@
           <w:sz w:val="20"/>
           <w:szCs w:val="20"/>
         </w:rPr>
-        <w:t>C. gestroi</w:t>
-      </w:r>
+        <w:t xml:space="preserve">C. </w:t>
+      </w:r>
+      <w:proofErr w:type="spellStart"/>
+      <w:r>
+        <w:rPr>
+          <w:rFonts w:ascii="PT Serif" w:hAnsi="PT Serif"/>
+          <w:i/>
+          <w:iCs/>
+          <w:sz w:val="20"/>
+          <w:szCs w:val="20"/>
+        </w:rPr>
+        <w:t>gestroi</w:t>
+      </w:r>
+      <w:proofErr w:type="spellEnd"/>
       <w:r>
         <w:rPr>
           <w:rFonts w:ascii="PT Serif" w:hAnsi="PT Serif"/>
@@ -6030,6 +6666,7 @@
         </w:rPr>
         <w:t xml:space="preserve"> pattern in </w:t>
       </w:r>
+      <w:proofErr w:type="spellStart"/>
       <w:r>
         <w:rPr>
           <w:rFonts w:ascii="PT Serif" w:hAnsi="PT Serif"/>
@@ -6040,6 +6677,7 @@
         </w:rPr>
         <w:t>Coptotermes</w:t>
       </w:r>
+      <w:proofErr w:type="spellEnd"/>
       <w:r>
         <w:rPr>
           <w:rFonts w:ascii="PT Serif" w:hAnsi="PT Serif"/>
@@ -6064,14 +6702,25 @@
         </w:rPr>
         <w:t xml:space="preserve">, where </w:t>
       </w:r>
-      <w:r>
-        <w:rPr>
-          <w:rFonts w:ascii="PT Serif" w:hAnsi="PT Serif"/>
-          <w:sz w:val="20"/>
-          <w:szCs w:val="20"/>
-        </w:rPr>
-        <w:t xml:space="preserve">same-sex tandem in </w:t>
-      </w:r>
+      <w:proofErr w:type="gramStart"/>
+      <w:r>
+        <w:rPr>
+          <w:rFonts w:ascii="PT Serif" w:hAnsi="PT Serif"/>
+          <w:sz w:val="20"/>
+          <w:szCs w:val="20"/>
+        </w:rPr>
+        <w:t>same-sex</w:t>
+      </w:r>
+      <w:proofErr w:type="gramEnd"/>
+      <w:r>
+        <w:rPr>
+          <w:rFonts w:ascii="PT Serif" w:hAnsi="PT Serif"/>
+          <w:sz w:val="20"/>
+          <w:szCs w:val="20"/>
+        </w:rPr>
+        <w:t xml:space="preserve"> tandem in </w:t>
+      </w:r>
+      <w:proofErr w:type="spellStart"/>
       <w:r>
         <w:rPr>
           <w:rFonts w:ascii="PT Serif" w:hAnsi="PT Serif"/>
@@ -6082,6 +6731,7 @@
         </w:rPr>
         <w:t>Coptotermes</w:t>
       </w:r>
+      <w:proofErr w:type="spellEnd"/>
       <w:r>
         <w:rPr>
           <w:rFonts w:ascii="PT Serif" w:hAnsi="PT Serif"/>
@@ -6171,6 +6821,7 @@
         </w:rPr>
         <w:t xml:space="preserve">. In </w:t>
       </w:r>
+      <w:proofErr w:type="spellStart"/>
       <w:r>
         <w:rPr>
           <w:rFonts w:ascii="PT Serif" w:hAnsi="PT Serif"/>
@@ -6181,13 +6832,32 @@
         </w:rPr>
         <w:t>Coptotermes</w:t>
       </w:r>
-      <w:r>
-        <w:rPr>
-          <w:rFonts w:ascii="PT Serif" w:hAnsi="PT Serif"/>
-          <w:sz w:val="20"/>
-          <w:szCs w:val="20"/>
-        </w:rPr>
-        <w:t xml:space="preserve"> termites, on the other hand, even once they form a same-sex tandem pair, either female-female and male-male tandems were far less stable than heterosexual tandems</w:t>
+      <w:proofErr w:type="spellEnd"/>
+      <w:r>
+        <w:rPr>
+          <w:rFonts w:ascii="PT Serif" w:hAnsi="PT Serif"/>
+          <w:sz w:val="20"/>
+          <w:szCs w:val="20"/>
+        </w:rPr>
+        <w:t xml:space="preserve"> termites, on the other hand, even once they form a same-sex tandem pair, either female-female </w:t>
+      </w:r>
+      <w:proofErr w:type="gramStart"/>
+      <w:r>
+        <w:rPr>
+          <w:rFonts w:ascii="PT Serif" w:hAnsi="PT Serif"/>
+          <w:sz w:val="20"/>
+          <w:szCs w:val="20"/>
+        </w:rPr>
+        <w:t>and</w:t>
+      </w:r>
+      <w:proofErr w:type="gramEnd"/>
+      <w:r>
+        <w:rPr>
+          <w:rFonts w:ascii="PT Serif" w:hAnsi="PT Serif"/>
+          <w:sz w:val="20"/>
+          <w:szCs w:val="20"/>
+        </w:rPr>
+        <w:t xml:space="preserve"> male-male tandems were far less stable than heterosexual tandems</w:t>
       </w:r>
       <w:r>
         <w:rPr>
@@ -6262,6 +6932,7 @@
         <w:lastRenderedPageBreak/>
         <w:t xml:space="preserve">that </w:t>
       </w:r>
+      <w:proofErr w:type="spellStart"/>
       <w:r>
         <w:rPr>
           <w:rFonts w:ascii="PT Serif" w:hAnsi="PT Serif"/>
@@ -6272,6 +6943,7 @@
         </w:rPr>
         <w:t>Coptotermes</w:t>
       </w:r>
+      <w:proofErr w:type="spellEnd"/>
       <w:r>
         <w:rPr>
           <w:rFonts w:ascii="PT Serif" w:hAnsi="PT Serif"/>
@@ -6286,8 +6958,27 @@
           <w:sz w:val="20"/>
           <w:szCs w:val="20"/>
         </w:rPr>
-        <w:t xml:space="preserve">Therefore, we conclude that same-sex tandem in </w:t>
-      </w:r>
+        <w:t xml:space="preserve">Therefore, we conclude that </w:t>
+      </w:r>
+      <w:proofErr w:type="gramStart"/>
+      <w:r>
+        <w:rPr>
+          <w:rFonts w:ascii="PT Serif" w:hAnsi="PT Serif"/>
+          <w:sz w:val="20"/>
+          <w:szCs w:val="20"/>
+        </w:rPr>
+        <w:t>same-sex</w:t>
+      </w:r>
+      <w:proofErr w:type="gramEnd"/>
+      <w:r>
+        <w:rPr>
+          <w:rFonts w:ascii="PT Serif" w:hAnsi="PT Serif"/>
+          <w:sz w:val="20"/>
+          <w:szCs w:val="20"/>
+        </w:rPr>
+        <w:t xml:space="preserve"> tandem in </w:t>
+      </w:r>
+      <w:proofErr w:type="spellStart"/>
       <w:r>
         <w:rPr>
           <w:rFonts w:ascii="PT Serif" w:hAnsi="PT Serif"/>
@@ -6298,6 +6989,7 @@
         </w:rPr>
         <w:t>Coptotermes</w:t>
       </w:r>
+      <w:proofErr w:type="spellEnd"/>
       <w:r>
         <w:rPr>
           <w:rFonts w:ascii="PT Serif" w:hAnsi="PT Serif"/>
@@ -6345,6 +7037,7 @@
         </w:rPr>
         <w:t xml:space="preserve">Even though the same-sex pairing of </w:t>
       </w:r>
+      <w:proofErr w:type="spellStart"/>
       <w:r>
         <w:rPr>
           <w:rFonts w:ascii="PT Serif" w:hAnsi="PT Serif"/>
@@ -6355,6 +7048,7 @@
         </w:rPr>
         <w:t>Coptotermes</w:t>
       </w:r>
+      <w:proofErr w:type="spellEnd"/>
       <w:r>
         <w:rPr>
           <w:rFonts w:ascii="PT Serif" w:hAnsi="PT Serif"/>
@@ -6519,7 +7213,25 @@
           <w:sz w:val="20"/>
           <w:szCs w:val="20"/>
         </w:rPr>
-        <w:t xml:space="preserve">source codes for analyzing them are available at Github: </w:t>
+        <w:t xml:space="preserve">source codes for analyzing them are available at </w:t>
+      </w:r>
+      <w:proofErr w:type="spellStart"/>
+      <w:r>
+        <w:rPr>
+          <w:rFonts w:ascii="PT Serif" w:hAnsi="PT Serif"/>
+          <w:sz w:val="20"/>
+          <w:szCs w:val="20"/>
+        </w:rPr>
+        <w:t>Github</w:t>
+      </w:r>
+      <w:proofErr w:type="spellEnd"/>
+      <w:r>
+        <w:rPr>
+          <w:rFonts w:ascii="PT Serif" w:hAnsi="PT Serif"/>
+          <w:sz w:val="20"/>
+          <w:szCs w:val="20"/>
+        </w:rPr>
+        <w:t xml:space="preserve">: </w:t>
       </w:r>
       <w:hyperlink r:id="rId11" w:history="1">
         <w:r>
@@ -6548,6 +7260,7 @@
         </w:rPr>
         <w:t xml:space="preserve">, and the accepted version will be deposited at </w:t>
       </w:r>
+      <w:proofErr w:type="spellStart"/>
       <w:r>
         <w:rPr>
           <w:rFonts w:ascii="PT Serif" w:hAnsi="PT Serif"/>
@@ -6556,6 +7269,7 @@
         </w:rPr>
         <w:t>Zenodo</w:t>
       </w:r>
+      <w:proofErr w:type="spellEnd"/>
       <w:r>
         <w:rPr>
           <w:rFonts w:ascii="PT Serif" w:hAnsi="PT Serif"/>
@@ -8477,8 +9191,18 @@
           <w:b/>
           <w:bCs/>
         </w:rPr>
-        <w:t>The strength of sexual signals predicts same-sex paring in termites</w:t>
-      </w:r>
+        <w:t xml:space="preserve">The strength of sexual signals predicts same-sex paring in </w:t>
+      </w:r>
+      <w:proofErr w:type="gramStart"/>
+      <w:r>
+        <w:rPr>
+          <w:rFonts w:ascii="PT Serif" w:hAnsi="PT Serif"/>
+          <w:b/>
+          <w:bCs/>
+        </w:rPr>
+        <w:t>termites</w:t>
+      </w:r>
+      <w:proofErr w:type="gramEnd"/>
     </w:p>
     <w:p>
       <w:pPr>
@@ -8512,8 +9236,20 @@
           <w:sz w:val="20"/>
           <w:szCs w:val="20"/>
         </w:rPr>
-        <w:t>Nobuaki Mizumoto, Sang-Bin Lee, Thomas Chouvenc</w:t>
-      </w:r>
+        <w:t xml:space="preserve">Nobuaki Mizumoto, Sang-Bin Lee, Thomas </w:t>
+      </w:r>
+      <w:proofErr w:type="spellStart"/>
+      <w:r>
+        <w:rPr>
+          <w:rFonts w:ascii="PT Serif" w:hAnsi="PT Serif"/>
+          <w:b/>
+          <w:bCs/>
+          <w:sz w:val="20"/>
+          <w:szCs w:val="20"/>
+        </w:rPr>
+        <w:t>Chouvenc</w:t>
+      </w:r>
+      <w:proofErr w:type="spellEnd"/>
     </w:p>
     <w:p>
       <w:pPr>
@@ -9669,6 +10405,7 @@
   <w:style w:type="character" w:default="1" w:styleId="DefaultParagraphFont">
     <w:name w:val="Default Paragraph Font"/>
     <w:uiPriority w:val="1"/>
+    <w:semiHidden/>
     <w:unhideWhenUsed/>
   </w:style>
   <w:style w:type="table" w:default="1" w:styleId="TableNormal">

</xml_diff>

<commit_message>
I edit random comments
</commit_message>
<xml_diff>
--- a/draft/draft_CoptoHomoTandem.docx
+++ b/draft/draft_CoptoHomoTandem.docx
@@ -7535,14 +7535,6 @@
           <w:rFonts w:ascii="PT Serif" w:hAnsi="PT Serif"/>
           <w:sz w:val="20"/>
           <w:szCs w:val="20"/>
-          <w:rPrChange w:id="4" w:author="Nobuaki Mizumoto" w:date="2024-03-06T09:07:00Z">
-            <w:rPr>
-              <w:rFonts w:ascii="PT Serif" w:hAnsi="PT Serif"/>
-              <w:color w:val="4472C4" w:themeColor="accent1"/>
-              <w:sz w:val="20"/>
-              <w:szCs w:val="20"/>
-            </w:rPr>
-          </w:rPrChange>
         </w:rPr>
         <w:t>s</w:t>
       </w:r>
@@ -7766,14 +7758,6 @@
           <w:rFonts w:ascii="PT Serif" w:hAnsi="PT Serif"/>
           <w:sz w:val="20"/>
           <w:szCs w:val="20"/>
-          <w:rPrChange w:id="5" w:author="Nobuaki Mizumoto" w:date="2024-03-06T09:10:00Z">
-            <w:rPr>
-              <w:rFonts w:ascii="PT Serif" w:hAnsi="PT Serif"/>
-              <w:color w:val="4472C4" w:themeColor="accent1"/>
-              <w:sz w:val="20"/>
-              <w:szCs w:val="20"/>
-            </w:rPr>
-          </w:rPrChange>
         </w:rPr>
         <w:t>42</w:t>
       </w:r>
@@ -8160,14 +8144,6 @@
           <w:rFonts w:ascii="PT Serif" w:hAnsi="PT Serif"/>
           <w:sz w:val="20"/>
           <w:szCs w:val="20"/>
-          <w:rPrChange w:id="6" w:author="Nobuaki Mizumoto" w:date="2024-03-06T09:15:00Z">
-            <w:rPr>
-              <w:rFonts w:ascii="PT Serif" w:hAnsi="PT Serif"/>
-              <w:color w:val="4472C4" w:themeColor="accent1"/>
-              <w:sz w:val="20"/>
-              <w:szCs w:val="20"/>
-            </w:rPr>
-          </w:rPrChange>
         </w:rPr>
         <w:t xml:space="preserve">, </w:t>
       </w:r>
@@ -21498,14 +21474,6 @@
 </w:numbering>
 </file>
 
-<file path=word/people.xml><?xml version="1.0" encoding="utf-8"?>
-<w15:people xmlns:wpc="http://schemas.microsoft.com/office/word/2010/wordprocessingCanvas" xmlns:cx="http://schemas.microsoft.com/office/drawing/2014/chartex" xmlns:cx1="http://schemas.microsoft.com/office/drawing/2015/9/8/chartex" xmlns:cx2="http://schemas.microsoft.com/office/drawing/2015/10/21/chartex" xmlns:cx3="http://schemas.microsoft.com/office/drawing/2016/5/9/chartex" xmlns:cx4="http://schemas.microsoft.com/office/drawing/2016/5/10/chartex" xmlns:cx5="http://schemas.microsoft.com/office/drawing/2016/5/11/chartex" xmlns:cx6="http://schemas.microsoft.com/office/drawing/2016/5/12/chartex" xmlns:cx7="http://schemas.microsoft.com/office/drawing/2016/5/13/chartex" xmlns:cx8="http://schemas.microsoft.com/office/drawing/2016/5/14/chartex" xmlns:mc="http://schemas.openxmlformats.org/markup-compatibility/2006" xmlns:aink="http://schemas.microsoft.com/office/drawing/2016/ink" xmlns:am3d="http://schemas.microsoft.com/office/drawing/2017/model3d" xmlns:o="urn:schemas-microsoft-com:office:office" xmlns:oel="http://schemas.microsoft.com/office/2019/extlst" xmlns:r="http://schemas.openxmlformats.org/officeDocument/2006/relationships" xmlns:m="http://schemas.openxmlformats.org/officeDocument/2006/math" xmlns:v="urn:schemas-microsoft-com:vml" xmlns:wp14="http://schemas.microsoft.com/office/word/2010/wordprocessingDrawing" xmlns:wp="http://schemas.openxmlformats.org/drawingml/2006/wordprocessingDrawing" xmlns:w10="urn:schemas-microsoft-com:office:word" xmlns:w="http://schemas.openxmlformats.org/wordprocessingml/2006/main" xmlns:w14="http://schemas.microsoft.com/office/word/2010/wordml" xmlns:w15="http://schemas.microsoft.com/office/word/2012/wordml" xmlns:w16cex="http://schemas.microsoft.com/office/word/2018/wordml/cex" xmlns:w16cid="http://schemas.microsoft.com/office/word/2016/wordml/cid" xmlns:w16="http://schemas.microsoft.com/office/word/2018/wordml" xmlns:w16sdtdh="http://schemas.microsoft.com/office/word/2020/wordml/sdtdatahash" xmlns:w16se="http://schemas.microsoft.com/office/word/2015/wordml/symex" xmlns:wpg="http://schemas.microsoft.com/office/word/2010/wordprocessingGroup" xmlns:wpi="http://schemas.microsoft.com/office/word/2010/wordprocessingInk" xmlns:wne="http://schemas.microsoft.com/office/word/2006/wordml" xmlns:wps="http://schemas.microsoft.com/office/word/2010/wordprocessingShape" mc:Ignorable="w14 w15 w16se w16cid w16 w16cex w16sdtdh wp14">
-  <w15:person w15:author="Nobuaki Mizumoto">
-    <w15:presenceInfo w15:providerId="AD" w15:userId="S::nzm0095@auburn.edu::1420ddf2-104f-44a2-8e0f-b3d38c445eeb"/>
-  </w15:person>
-</w15:people>
-</file>
-
 <file path=word/styles.xml><?xml version="1.0" encoding="utf-8"?>
 <w:styles xmlns:mc="http://schemas.openxmlformats.org/markup-compatibility/2006" xmlns:r="http://schemas.openxmlformats.org/officeDocument/2006/relationships" xmlns:w="http://schemas.openxmlformats.org/wordprocessingml/2006/main" xmlns:w14="http://schemas.microsoft.com/office/word/2010/wordml" xmlns:w15="http://schemas.microsoft.com/office/word/2012/wordml" xmlns:w16cex="http://schemas.microsoft.com/office/word/2018/wordml/cex" xmlns:w16cid="http://schemas.microsoft.com/office/word/2016/wordml/cid" xmlns:w16="http://schemas.microsoft.com/office/word/2018/wordml" xmlns:w16sdtdh="http://schemas.microsoft.com/office/word/2020/wordml/sdtdatahash" xmlns:w16se="http://schemas.microsoft.com/office/word/2015/wordml/symex" mc:Ignorable="w14 w15 w16se w16cid w16 w16cex w16sdtdh">
   <w:docDefaults>

</xml_diff>